<commit_message>
Ajout du gantt + modification du rapport de projet
</commit_message>
<xml_diff>
--- a/doc/rapport-projet.docx
+++ b/doc/rapport-projet.docx
@@ -9,7 +9,7 @@
           <w:lang w:eastAsia="fr-CH"/>
         </w:rPr>
         <w:drawing>
-          <wp:anchor distT="0" distB="0" distL="114300" distR="114300" simplePos="0" relativeHeight="251658240" behindDoc="0" locked="0" layoutInCell="1" allowOverlap="1">
+          <wp:anchor distT="0" distB="0" distL="114300" distR="114300" simplePos="0" relativeHeight="251658240" behindDoc="0" locked="0" layoutInCell="1" allowOverlap="1" wp14:anchorId="1B36C63F" wp14:editId="1F601D14">
             <wp:simplePos x="0" y="0"/>
             <wp:positionH relativeFrom="column">
               <wp:posOffset>-900430</wp:posOffset>
@@ -32,7 +32,7 @@
                     <pic:cNvPicPr/>
                   </pic:nvPicPr>
                   <pic:blipFill>
-                    <a:blip r:embed="rId6">
+                    <a:blip r:embed="rId8">
                       <a:extLst>
                         <a:ext uri="{28A0092B-C50C-407E-A947-70E740481C1C}">
                           <a14:useLocalDpi xmlns:a14="http://schemas.microsoft.com/office/drawing/2010/main" val="0"/>
@@ -67,22 +67,25 @@
     </w:p>
     <w:p>
       <w:pPr>
-        <w:pStyle w:val="Titre1"/>
+        <w:pStyle w:val="Titre1-PasdansTDM"/>
       </w:pPr>
       <w:r>
         <w:br w:type="page"/>
       </w:r>
-      <w:bookmarkStart w:id="0" w:name="_Toc471895650"/>
       <w:r>
         <w:lastRenderedPageBreak/>
         <w:t>Abstract</w:t>
       </w:r>
-      <w:bookmarkEnd w:id="0"/>
     </w:p>
     <w:p/>
     <w:sdt>
       <w:sdtPr>
         <w:rPr>
+          <w:caps w:val="0"/>
+          <w:color w:val="auto"/>
+          <w:spacing w:val="0"/>
+          <w:sz w:val="20"/>
+          <w:szCs w:val="20"/>
           <w:lang w:val="fr-FR"/>
         </w:rPr>
         <w:id w:val="-403381005"/>
@@ -95,11 +98,7 @@
         <w:rPr>
           <w:b/>
           <w:bCs/>
-          <w:caps w:val="0"/>
-          <w:color w:val="auto"/>
-          <w:spacing w:val="0"/>
-          <w:sz w:val="20"/>
-          <w:szCs w:val="20"/>
+          <w:sz w:val="22"/>
         </w:rPr>
       </w:sdtEndPr>
       <w:sdtContent>
@@ -111,7 +110,15 @@
             <w:rPr>
               <w:lang w:val="fr-FR"/>
             </w:rPr>
-            <w:t>Table des matières</w:t>
+            <w:t>Table des mat</w:t>
+          </w:r>
+          <w:bookmarkStart w:id="0" w:name="_GoBack"/>
+          <w:bookmarkEnd w:id="0"/>
+          <w:r>
+            <w:rPr>
+              <w:lang w:val="fr-FR"/>
+            </w:rPr>
+            <w:t>ières</w:t>
           </w:r>
         </w:p>
         <w:p>
@@ -122,7 +129,6 @@
             </w:tabs>
             <w:rPr>
               <w:noProof/>
-              <w:sz w:val="22"/>
               <w:szCs w:val="22"/>
               <w:lang w:eastAsia="fr-CH"/>
             </w:rPr>
@@ -136,13 +142,13 @@
           <w:r>
             <w:fldChar w:fldCharType="separate"/>
           </w:r>
-          <w:hyperlink w:anchor="_Toc471895650" w:history="1">
+          <w:hyperlink w:anchor="_Toc471982623" w:history="1">
             <w:r>
               <w:rPr>
                 <w:rStyle w:val="Lienhypertexte"/>
                 <w:noProof/>
               </w:rPr>
-              <w:t>Abstract</w:t>
+              <w:t>Introduction</w:t>
             </w:r>
             <w:r>
               <w:rPr>
@@ -163,7 +169,7 @@
                 <w:noProof/>
                 <w:webHidden/>
               </w:rPr>
-              <w:instrText xml:space="preserve"> PAGEREF _Toc471895650 \h </w:instrText>
+              <w:instrText xml:space="preserve"> PAGEREF _Toc471982623 \h </w:instrText>
             </w:r>
             <w:r>
               <w:rPr>
@@ -183,7 +189,7 @@
                 <w:noProof/>
                 <w:webHidden/>
               </w:rPr>
-              <w:t>2</w:t>
+              <w:t>3</w:t>
             </w:r>
             <w:r>
               <w:rPr>
@@ -202,18 +208,17 @@
             </w:tabs>
             <w:rPr>
               <w:noProof/>
-              <w:sz w:val="22"/>
               <w:szCs w:val="22"/>
               <w:lang w:eastAsia="fr-CH"/>
             </w:rPr>
           </w:pPr>
-          <w:hyperlink w:anchor="_Toc471895651" w:history="1">
+          <w:hyperlink w:anchor="_Toc471982624" w:history="1">
             <w:r>
               <w:rPr>
                 <w:rStyle w:val="Lienhypertexte"/>
                 <w:noProof/>
               </w:rPr>
-              <w:t>Introduction</w:t>
+              <w:t>Le projet</w:t>
             </w:r>
             <w:r>
               <w:rPr>
@@ -234,7 +239,7 @@
                 <w:noProof/>
                 <w:webHidden/>
               </w:rPr>
-              <w:instrText xml:space="preserve"> PAGEREF _Toc471895651 \h </w:instrText>
+              <w:instrText xml:space="preserve"> PAGEREF _Toc471982624 \h </w:instrText>
             </w:r>
             <w:r>
               <w:rPr>
@@ -255,6 +260,426 @@
                 <w:webHidden/>
               </w:rPr>
               <w:t>3</w:t>
+            </w:r>
+            <w:r>
+              <w:rPr>
+                <w:noProof/>
+                <w:webHidden/>
+              </w:rPr>
+              <w:fldChar w:fldCharType="end"/>
+            </w:r>
+          </w:hyperlink>
+        </w:p>
+        <w:p>
+          <w:pPr>
+            <w:pStyle w:val="TM2"/>
+            <w:tabs>
+              <w:tab w:val="right" w:leader="dot" w:pos="9060"/>
+            </w:tabs>
+            <w:rPr>
+              <w:noProof/>
+              <w:szCs w:val="22"/>
+              <w:lang w:eastAsia="fr-CH"/>
+            </w:rPr>
+          </w:pPr>
+          <w:hyperlink w:anchor="_Toc471982625" w:history="1">
+            <w:r>
+              <w:rPr>
+                <w:rStyle w:val="Lienhypertexte"/>
+                <w:noProof/>
+              </w:rPr>
+              <w:t>Situation initiale</w:t>
+            </w:r>
+            <w:r>
+              <w:rPr>
+                <w:noProof/>
+                <w:webHidden/>
+              </w:rPr>
+              <w:tab/>
+            </w:r>
+            <w:r>
+              <w:rPr>
+                <w:noProof/>
+                <w:webHidden/>
+              </w:rPr>
+              <w:fldChar w:fldCharType="begin"/>
+            </w:r>
+            <w:r>
+              <w:rPr>
+                <w:noProof/>
+                <w:webHidden/>
+              </w:rPr>
+              <w:instrText xml:space="preserve"> PAGEREF _Toc471982625 \h </w:instrText>
+            </w:r>
+            <w:r>
+              <w:rPr>
+                <w:noProof/>
+                <w:webHidden/>
+              </w:rPr>
+            </w:r>
+            <w:r>
+              <w:rPr>
+                <w:noProof/>
+                <w:webHidden/>
+              </w:rPr>
+              <w:fldChar w:fldCharType="separate"/>
+            </w:r>
+            <w:r>
+              <w:rPr>
+                <w:noProof/>
+                <w:webHidden/>
+              </w:rPr>
+              <w:t>3</w:t>
+            </w:r>
+            <w:r>
+              <w:rPr>
+                <w:noProof/>
+                <w:webHidden/>
+              </w:rPr>
+              <w:fldChar w:fldCharType="end"/>
+            </w:r>
+          </w:hyperlink>
+        </w:p>
+        <w:p>
+          <w:pPr>
+            <w:pStyle w:val="TM2"/>
+            <w:tabs>
+              <w:tab w:val="right" w:leader="dot" w:pos="9060"/>
+            </w:tabs>
+            <w:rPr>
+              <w:noProof/>
+              <w:szCs w:val="22"/>
+              <w:lang w:eastAsia="fr-CH"/>
+            </w:rPr>
+          </w:pPr>
+          <w:hyperlink w:anchor="_Toc471982626" w:history="1">
+            <w:r>
+              <w:rPr>
+                <w:rStyle w:val="Lienhypertexte"/>
+                <w:noProof/>
+              </w:rPr>
+              <w:t>Résultats</w:t>
+            </w:r>
+            <w:r>
+              <w:rPr>
+                <w:noProof/>
+                <w:webHidden/>
+              </w:rPr>
+              <w:tab/>
+            </w:r>
+            <w:r>
+              <w:rPr>
+                <w:noProof/>
+                <w:webHidden/>
+              </w:rPr>
+              <w:fldChar w:fldCharType="begin"/>
+            </w:r>
+            <w:r>
+              <w:rPr>
+                <w:noProof/>
+                <w:webHidden/>
+              </w:rPr>
+              <w:instrText xml:space="preserve"> PAGEREF _Toc471982626 \h </w:instrText>
+            </w:r>
+            <w:r>
+              <w:rPr>
+                <w:noProof/>
+                <w:webHidden/>
+              </w:rPr>
+            </w:r>
+            <w:r>
+              <w:rPr>
+                <w:noProof/>
+                <w:webHidden/>
+              </w:rPr>
+              <w:fldChar w:fldCharType="separate"/>
+            </w:r>
+            <w:r>
+              <w:rPr>
+                <w:noProof/>
+                <w:webHidden/>
+              </w:rPr>
+              <w:t>3</w:t>
+            </w:r>
+            <w:r>
+              <w:rPr>
+                <w:noProof/>
+                <w:webHidden/>
+              </w:rPr>
+              <w:fldChar w:fldCharType="end"/>
+            </w:r>
+          </w:hyperlink>
+        </w:p>
+        <w:p>
+          <w:pPr>
+            <w:pStyle w:val="TM2"/>
+            <w:tabs>
+              <w:tab w:val="right" w:leader="dot" w:pos="9060"/>
+            </w:tabs>
+            <w:rPr>
+              <w:noProof/>
+              <w:szCs w:val="22"/>
+              <w:lang w:eastAsia="fr-CH"/>
+            </w:rPr>
+          </w:pPr>
+          <w:hyperlink w:anchor="_Toc471982627" w:history="1">
+            <w:r>
+              <w:rPr>
+                <w:rStyle w:val="Lienhypertexte"/>
+                <w:noProof/>
+              </w:rPr>
+              <w:t>Améliorations ajoutées</w:t>
+            </w:r>
+            <w:r>
+              <w:rPr>
+                <w:noProof/>
+                <w:webHidden/>
+              </w:rPr>
+              <w:tab/>
+            </w:r>
+            <w:r>
+              <w:rPr>
+                <w:noProof/>
+                <w:webHidden/>
+              </w:rPr>
+              <w:fldChar w:fldCharType="begin"/>
+            </w:r>
+            <w:r>
+              <w:rPr>
+                <w:noProof/>
+                <w:webHidden/>
+              </w:rPr>
+              <w:instrText xml:space="preserve"> PAGEREF _Toc471982627 \h </w:instrText>
+            </w:r>
+            <w:r>
+              <w:rPr>
+                <w:noProof/>
+                <w:webHidden/>
+              </w:rPr>
+            </w:r>
+            <w:r>
+              <w:rPr>
+                <w:noProof/>
+                <w:webHidden/>
+              </w:rPr>
+              <w:fldChar w:fldCharType="separate"/>
+            </w:r>
+            <w:r>
+              <w:rPr>
+                <w:noProof/>
+                <w:webHidden/>
+              </w:rPr>
+              <w:t>3</w:t>
+            </w:r>
+            <w:r>
+              <w:rPr>
+                <w:noProof/>
+                <w:webHidden/>
+              </w:rPr>
+              <w:fldChar w:fldCharType="end"/>
+            </w:r>
+          </w:hyperlink>
+        </w:p>
+        <w:p>
+          <w:pPr>
+            <w:pStyle w:val="TM2"/>
+            <w:tabs>
+              <w:tab w:val="right" w:leader="dot" w:pos="9060"/>
+            </w:tabs>
+            <w:rPr>
+              <w:noProof/>
+              <w:szCs w:val="22"/>
+              <w:lang w:eastAsia="fr-CH"/>
+            </w:rPr>
+          </w:pPr>
+          <w:hyperlink w:anchor="_Toc471982628" w:history="1">
+            <w:r>
+              <w:rPr>
+                <w:rStyle w:val="Lienhypertexte"/>
+                <w:noProof/>
+              </w:rPr>
+              <w:t>Améliorations possibles</w:t>
+            </w:r>
+            <w:r>
+              <w:rPr>
+                <w:noProof/>
+                <w:webHidden/>
+              </w:rPr>
+              <w:tab/>
+            </w:r>
+            <w:r>
+              <w:rPr>
+                <w:noProof/>
+                <w:webHidden/>
+              </w:rPr>
+              <w:fldChar w:fldCharType="begin"/>
+            </w:r>
+            <w:r>
+              <w:rPr>
+                <w:noProof/>
+                <w:webHidden/>
+              </w:rPr>
+              <w:instrText xml:space="preserve"> PAGEREF _Toc471982628 \h </w:instrText>
+            </w:r>
+            <w:r>
+              <w:rPr>
+                <w:noProof/>
+                <w:webHidden/>
+              </w:rPr>
+            </w:r>
+            <w:r>
+              <w:rPr>
+                <w:noProof/>
+                <w:webHidden/>
+              </w:rPr>
+              <w:fldChar w:fldCharType="separate"/>
+            </w:r>
+            <w:r>
+              <w:rPr>
+                <w:noProof/>
+                <w:webHidden/>
+              </w:rPr>
+              <w:t>3</w:t>
+            </w:r>
+            <w:r>
+              <w:rPr>
+                <w:noProof/>
+                <w:webHidden/>
+              </w:rPr>
+              <w:fldChar w:fldCharType="end"/>
+            </w:r>
+          </w:hyperlink>
+        </w:p>
+        <w:p>
+          <w:pPr>
+            <w:pStyle w:val="TM2"/>
+            <w:tabs>
+              <w:tab w:val="right" w:leader="dot" w:pos="9060"/>
+            </w:tabs>
+            <w:rPr>
+              <w:noProof/>
+              <w:szCs w:val="22"/>
+              <w:lang w:eastAsia="fr-CH"/>
+            </w:rPr>
+          </w:pPr>
+          <w:hyperlink w:anchor="_Toc471982629" w:history="1">
+            <w:r>
+              <w:rPr>
+                <w:rStyle w:val="Lienhypertexte"/>
+                <w:noProof/>
+              </w:rPr>
+              <w:t>Organisation et planification</w:t>
+            </w:r>
+            <w:r>
+              <w:rPr>
+                <w:noProof/>
+                <w:webHidden/>
+              </w:rPr>
+              <w:tab/>
+            </w:r>
+            <w:r>
+              <w:rPr>
+                <w:noProof/>
+                <w:webHidden/>
+              </w:rPr>
+              <w:fldChar w:fldCharType="begin"/>
+            </w:r>
+            <w:r>
+              <w:rPr>
+                <w:noProof/>
+                <w:webHidden/>
+              </w:rPr>
+              <w:instrText xml:space="preserve"> PAGEREF _Toc471982629 \h </w:instrText>
+            </w:r>
+            <w:r>
+              <w:rPr>
+                <w:noProof/>
+                <w:webHidden/>
+              </w:rPr>
+            </w:r>
+            <w:r>
+              <w:rPr>
+                <w:noProof/>
+                <w:webHidden/>
+              </w:rPr>
+              <w:fldChar w:fldCharType="separate"/>
+            </w:r>
+            <w:r>
+              <w:rPr>
+                <w:noProof/>
+                <w:webHidden/>
+              </w:rPr>
+              <w:t>4</w:t>
+            </w:r>
+            <w:r>
+              <w:rPr>
+                <w:noProof/>
+                <w:webHidden/>
+              </w:rPr>
+              <w:fldChar w:fldCharType="end"/>
+            </w:r>
+          </w:hyperlink>
+        </w:p>
+        <w:p>
+          <w:pPr>
+            <w:pStyle w:val="TM2"/>
+            <w:tabs>
+              <w:tab w:val="right" w:leader="dot" w:pos="9060"/>
+            </w:tabs>
+            <w:rPr>
+              <w:noProof/>
+              <w:szCs w:val="22"/>
+              <w:lang w:eastAsia="fr-CH"/>
+            </w:rPr>
+          </w:pPr>
+          <w:hyperlink w:anchor="_Toc471982630" w:history="1">
+            <w:r>
+              <w:rPr>
+                <w:rStyle w:val="Lienhypertexte"/>
+                <w:noProof/>
+              </w:rPr>
+              <w:t>Forces et faiblesses</w:t>
+            </w:r>
+            <w:r>
+              <w:rPr>
+                <w:noProof/>
+                <w:webHidden/>
+              </w:rPr>
+              <w:tab/>
+            </w:r>
+            <w:r>
+              <w:rPr>
+                <w:noProof/>
+                <w:webHidden/>
+              </w:rPr>
+              <w:fldChar w:fldCharType="begin"/>
+            </w:r>
+            <w:r>
+              <w:rPr>
+                <w:noProof/>
+                <w:webHidden/>
+              </w:rPr>
+              <w:instrText xml:space="preserve"> PAGEREF _Toc471982630 \h </w:instrText>
+            </w:r>
+            <w:r>
+              <w:rPr>
+                <w:noProof/>
+                <w:webHidden/>
+              </w:rPr>
+            </w:r>
+            <w:r>
+              <w:rPr>
+                <w:noProof/>
+                <w:webHidden/>
+              </w:rPr>
+              <w:fldChar w:fldCharType="separate"/>
+            </w:r>
+            <w:r>
+              <w:rPr>
+                <w:noProof/>
+                <w:webHidden/>
+              </w:rPr>
+              <w:t>4</w:t>
             </w:r>
             <w:r>
               <w:rPr>
@@ -273,18 +698,17 @@
             </w:tabs>
             <w:rPr>
               <w:noProof/>
-              <w:sz w:val="22"/>
               <w:szCs w:val="22"/>
               <w:lang w:eastAsia="fr-CH"/>
             </w:rPr>
           </w:pPr>
-          <w:hyperlink w:anchor="_Toc471895652" w:history="1">
+          <w:hyperlink w:anchor="_Toc471982631" w:history="1">
             <w:r>
               <w:rPr>
                 <w:rStyle w:val="Lienhypertexte"/>
                 <w:noProof/>
               </w:rPr>
-              <w:t>Le projet</w:t>
+              <w:t>Réalisation des unités</w:t>
             </w:r>
             <w:r>
               <w:rPr>
@@ -305,7 +729,7 @@
                 <w:noProof/>
                 <w:webHidden/>
               </w:rPr>
-              <w:instrText xml:space="preserve"> PAGEREF _Toc471895652 \h </w:instrText>
+              <w:instrText xml:space="preserve"> PAGEREF _Toc471982631 \h </w:instrText>
             </w:r>
             <w:r>
               <w:rPr>
@@ -325,7 +749,7 @@
                 <w:noProof/>
                 <w:webHidden/>
               </w:rPr>
-              <w:t>3</w:t>
+              <w:t>4</w:t>
             </w:r>
             <w:r>
               <w:rPr>
@@ -344,15 +768,17 @@
             </w:tabs>
             <w:rPr>
               <w:noProof/>
+              <w:szCs w:val="22"/>
+              <w:lang w:eastAsia="fr-CH"/>
             </w:rPr>
           </w:pPr>
-          <w:hyperlink w:anchor="_Toc471895653" w:history="1">
+          <w:hyperlink w:anchor="_Toc471982632" w:history="1">
             <w:r>
               <w:rPr>
                 <w:rStyle w:val="Lienhypertexte"/>
                 <w:noProof/>
               </w:rPr>
-              <w:t>Situation initiale</w:t>
+              <w:t>Unité u_livre</w:t>
             </w:r>
             <w:r>
               <w:rPr>
@@ -373,7 +799,7 @@
                 <w:noProof/>
                 <w:webHidden/>
               </w:rPr>
-              <w:instrText xml:space="preserve"> PAGEREF _Toc471895653 \h </w:instrText>
+              <w:instrText xml:space="preserve"> PAGEREF _Toc471982632 \h </w:instrText>
             </w:r>
             <w:r>
               <w:rPr>
@@ -393,7 +819,7 @@
                 <w:noProof/>
                 <w:webHidden/>
               </w:rPr>
-              <w:t>3</w:t>
+              <w:t>4</w:t>
             </w:r>
             <w:r>
               <w:rPr>
@@ -412,15 +838,17 @@
             </w:tabs>
             <w:rPr>
               <w:noProof/>
+              <w:szCs w:val="22"/>
+              <w:lang w:eastAsia="fr-CH"/>
             </w:rPr>
           </w:pPr>
-          <w:hyperlink w:anchor="_Toc471895654" w:history="1">
+          <w:hyperlink w:anchor="_Toc471982633" w:history="1">
             <w:r>
               <w:rPr>
                 <w:rStyle w:val="Lienhypertexte"/>
                 <w:noProof/>
               </w:rPr>
-              <w:t>Résultats</w:t>
+              <w:t>Unité u_adherent</w:t>
             </w:r>
             <w:r>
               <w:rPr>
@@ -441,7 +869,7 @@
                 <w:noProof/>
                 <w:webHidden/>
               </w:rPr>
-              <w:instrText xml:space="preserve"> PAGEREF _Toc471895654 \h </w:instrText>
+              <w:instrText xml:space="preserve"> PAGEREF _Toc471982633 \h </w:instrText>
             </w:r>
             <w:r>
               <w:rPr>
@@ -461,7 +889,7 @@
                 <w:noProof/>
                 <w:webHidden/>
               </w:rPr>
-              <w:t>3</w:t>
+              <w:t>5</w:t>
             </w:r>
             <w:r>
               <w:rPr>
@@ -480,15 +908,17 @@
             </w:tabs>
             <w:rPr>
               <w:noProof/>
+              <w:szCs w:val="22"/>
+              <w:lang w:eastAsia="fr-CH"/>
             </w:rPr>
           </w:pPr>
-          <w:hyperlink w:anchor="_Toc471895655" w:history="1">
+          <w:hyperlink w:anchor="_Toc471982634" w:history="1">
             <w:r>
               <w:rPr>
                 <w:rStyle w:val="Lienhypertexte"/>
                 <w:noProof/>
               </w:rPr>
-              <w:t>Améliorations ajoutées</w:t>
+              <w:t>Unité u_biblio</w:t>
             </w:r>
             <w:r>
               <w:rPr>
@@ -509,7 +939,7 @@
                 <w:noProof/>
                 <w:webHidden/>
               </w:rPr>
-              <w:instrText xml:space="preserve"> PAGEREF _Toc471895655 \h </w:instrText>
+              <w:instrText xml:space="preserve"> PAGEREF _Toc471982634 \h </w:instrText>
             </w:r>
             <w:r>
               <w:rPr>
@@ -529,7 +959,7 @@
                 <w:noProof/>
                 <w:webHidden/>
               </w:rPr>
-              <w:t>3</w:t>
+              <w:t>5</w:t>
             </w:r>
             <w:r>
               <w:rPr>
@@ -548,15 +978,17 @@
             </w:tabs>
             <w:rPr>
               <w:noProof/>
+              <w:szCs w:val="22"/>
+              <w:lang w:eastAsia="fr-CH"/>
             </w:rPr>
           </w:pPr>
-          <w:hyperlink w:anchor="_Toc471895656" w:history="1">
+          <w:hyperlink w:anchor="_Toc471982635" w:history="1">
             <w:r>
               <w:rPr>
                 <w:rStyle w:val="Lienhypertexte"/>
                 <w:noProof/>
               </w:rPr>
-              <w:t>Améliorations possibles</w:t>
+              <w:t>Unité p_biblio</w:t>
             </w:r>
             <w:r>
               <w:rPr>
@@ -577,7 +1009,7 @@
                 <w:noProof/>
                 <w:webHidden/>
               </w:rPr>
-              <w:instrText xml:space="preserve"> PAGEREF _Toc471895656 \h </w:instrText>
+              <w:instrText xml:space="preserve"> PAGEREF _Toc471982635 \h </w:instrText>
             </w:r>
             <w:r>
               <w:rPr>
@@ -597,7 +1029,147 @@
                 <w:noProof/>
                 <w:webHidden/>
               </w:rPr>
-              <w:t>3</w:t>
+              <w:t>5</w:t>
+            </w:r>
+            <w:r>
+              <w:rPr>
+                <w:noProof/>
+                <w:webHidden/>
+              </w:rPr>
+              <w:fldChar w:fldCharType="end"/>
+            </w:r>
+          </w:hyperlink>
+        </w:p>
+        <w:p>
+          <w:pPr>
+            <w:pStyle w:val="TM1"/>
+            <w:tabs>
+              <w:tab w:val="right" w:leader="dot" w:pos="9060"/>
+            </w:tabs>
+            <w:rPr>
+              <w:noProof/>
+              <w:szCs w:val="22"/>
+              <w:lang w:eastAsia="fr-CH"/>
+            </w:rPr>
+          </w:pPr>
+          <w:hyperlink w:anchor="_Toc471982636" w:history="1">
+            <w:r>
+              <w:rPr>
+                <w:rStyle w:val="Lienhypertexte"/>
+                <w:noProof/>
+              </w:rPr>
+              <w:t>Conclusion</w:t>
+            </w:r>
+            <w:r>
+              <w:rPr>
+                <w:noProof/>
+                <w:webHidden/>
+              </w:rPr>
+              <w:tab/>
+            </w:r>
+            <w:r>
+              <w:rPr>
+                <w:noProof/>
+                <w:webHidden/>
+              </w:rPr>
+              <w:fldChar w:fldCharType="begin"/>
+            </w:r>
+            <w:r>
+              <w:rPr>
+                <w:noProof/>
+                <w:webHidden/>
+              </w:rPr>
+              <w:instrText xml:space="preserve"> PAGEREF _Toc471982636 \h </w:instrText>
+            </w:r>
+            <w:r>
+              <w:rPr>
+                <w:noProof/>
+                <w:webHidden/>
+              </w:rPr>
+            </w:r>
+            <w:r>
+              <w:rPr>
+                <w:noProof/>
+                <w:webHidden/>
+              </w:rPr>
+              <w:fldChar w:fldCharType="separate"/>
+            </w:r>
+            <w:r>
+              <w:rPr>
+                <w:noProof/>
+                <w:webHidden/>
+              </w:rPr>
+              <w:t>5</w:t>
+            </w:r>
+            <w:r>
+              <w:rPr>
+                <w:noProof/>
+                <w:webHidden/>
+              </w:rPr>
+              <w:fldChar w:fldCharType="end"/>
+            </w:r>
+          </w:hyperlink>
+        </w:p>
+        <w:p>
+          <w:pPr>
+            <w:pStyle w:val="TM1"/>
+            <w:tabs>
+              <w:tab w:val="right" w:leader="dot" w:pos="9060"/>
+            </w:tabs>
+            <w:rPr>
+              <w:noProof/>
+              <w:szCs w:val="22"/>
+              <w:lang w:eastAsia="fr-CH"/>
+            </w:rPr>
+          </w:pPr>
+          <w:hyperlink w:anchor="_Toc471982637" w:history="1">
+            <w:r>
+              <w:rPr>
+                <w:rStyle w:val="Lienhypertexte"/>
+                <w:noProof/>
+              </w:rPr>
+              <w:t>Glossaire</w:t>
+            </w:r>
+            <w:r>
+              <w:rPr>
+                <w:noProof/>
+                <w:webHidden/>
+              </w:rPr>
+              <w:tab/>
+            </w:r>
+            <w:r>
+              <w:rPr>
+                <w:noProof/>
+                <w:webHidden/>
+              </w:rPr>
+              <w:fldChar w:fldCharType="begin"/>
+            </w:r>
+            <w:r>
+              <w:rPr>
+                <w:noProof/>
+                <w:webHidden/>
+              </w:rPr>
+              <w:instrText xml:space="preserve"> PAGEREF _Toc471982637 \h </w:instrText>
+            </w:r>
+            <w:r>
+              <w:rPr>
+                <w:noProof/>
+                <w:webHidden/>
+              </w:rPr>
+            </w:r>
+            <w:r>
+              <w:rPr>
+                <w:noProof/>
+                <w:webHidden/>
+              </w:rPr>
+              <w:fldChar w:fldCharType="separate"/>
+            </w:r>
+            <w:r>
+              <w:rPr>
+                <w:noProof/>
+                <w:webHidden/>
+              </w:rPr>
+              <w:t>6</w:t>
             </w:r>
             <w:r>
               <w:rPr>
@@ -616,15 +1188,17 @@
             </w:tabs>
             <w:rPr>
               <w:noProof/>
+              <w:szCs w:val="22"/>
+              <w:lang w:eastAsia="fr-CH"/>
             </w:rPr>
           </w:pPr>
-          <w:hyperlink w:anchor="_Toc471895657" w:history="1">
+          <w:hyperlink w:anchor="_Toc471982638" w:history="1">
             <w:r>
               <w:rPr>
                 <w:rStyle w:val="Lienhypertexte"/>
                 <w:noProof/>
               </w:rPr>
-              <w:t>Organisation et planification</w:t>
+              <w:t>GIT</w:t>
             </w:r>
             <w:r>
               <w:rPr>
@@ -645,7 +1219,7 @@
                 <w:noProof/>
                 <w:webHidden/>
               </w:rPr>
-              <w:instrText xml:space="preserve"> PAGEREF _Toc471895657 \h </w:instrText>
+              <w:instrText xml:space="preserve"> PAGEREF _Toc471982638 \h </w:instrText>
             </w:r>
             <w:r>
               <w:rPr>
@@ -665,75 +1239,7 @@
                 <w:noProof/>
                 <w:webHidden/>
               </w:rPr>
-              <w:t>3</w:t>
-            </w:r>
-            <w:r>
-              <w:rPr>
-                <w:noProof/>
-                <w:webHidden/>
-              </w:rPr>
-              <w:fldChar w:fldCharType="end"/>
-            </w:r>
-          </w:hyperlink>
-        </w:p>
-        <w:p>
-          <w:pPr>
-            <w:pStyle w:val="TM3"/>
-            <w:tabs>
-              <w:tab w:val="right" w:leader="dot" w:pos="9060"/>
-            </w:tabs>
-            <w:rPr>
-              <w:noProof/>
-            </w:rPr>
-          </w:pPr>
-          <w:hyperlink w:anchor="_Toc471895658" w:history="1">
-            <w:r>
-              <w:rPr>
-                <w:rStyle w:val="Lienhypertexte"/>
-                <w:noProof/>
-              </w:rPr>
-              <w:t>Github</w:t>
-            </w:r>
-            <w:r>
-              <w:rPr>
-                <w:noProof/>
-                <w:webHidden/>
-              </w:rPr>
-              <w:tab/>
-            </w:r>
-            <w:r>
-              <w:rPr>
-                <w:noProof/>
-                <w:webHidden/>
-              </w:rPr>
-              <w:fldChar w:fldCharType="begin"/>
-            </w:r>
-            <w:r>
-              <w:rPr>
-                <w:noProof/>
-                <w:webHidden/>
-              </w:rPr>
-              <w:instrText xml:space="preserve"> PAGEREF _Toc471895658 \h </w:instrText>
-            </w:r>
-            <w:r>
-              <w:rPr>
-                <w:noProof/>
-                <w:webHidden/>
-              </w:rPr>
-            </w:r>
-            <w:r>
-              <w:rPr>
-                <w:noProof/>
-                <w:webHidden/>
-              </w:rPr>
-              <w:fldChar w:fldCharType="separate"/>
-            </w:r>
-            <w:r>
-              <w:rPr>
-                <w:noProof/>
-                <w:webHidden/>
-              </w:rPr>
-              <w:t>3</w:t>
+              <w:t>6</w:t>
             </w:r>
             <w:r>
               <w:rPr>
@@ -752,15 +1258,17 @@
             </w:tabs>
             <w:rPr>
               <w:noProof/>
+              <w:szCs w:val="22"/>
+              <w:lang w:eastAsia="fr-CH"/>
             </w:rPr>
           </w:pPr>
-          <w:hyperlink w:anchor="_Toc471895659" w:history="1">
+          <w:hyperlink w:anchor="_Toc471982639" w:history="1">
             <w:r>
               <w:rPr>
                 <w:rStyle w:val="Lienhypertexte"/>
                 <w:noProof/>
               </w:rPr>
-              <w:t>Forces et faiblesses</w:t>
+              <w:t>GitHub</w:t>
             </w:r>
             <w:r>
               <w:rPr>
@@ -781,7 +1289,7 @@
                 <w:noProof/>
                 <w:webHidden/>
               </w:rPr>
-              <w:instrText xml:space="preserve"> PAGEREF _Toc471895659 \h </w:instrText>
+              <w:instrText xml:space="preserve"> PAGEREF _Toc471982639 \h </w:instrText>
             </w:r>
             <w:r>
               <w:rPr>
@@ -801,7 +1309,77 @@
                 <w:noProof/>
                 <w:webHidden/>
               </w:rPr>
-              <w:t>3</w:t>
+              <w:t>6</w:t>
+            </w:r>
+            <w:r>
+              <w:rPr>
+                <w:noProof/>
+                <w:webHidden/>
+              </w:rPr>
+              <w:fldChar w:fldCharType="end"/>
+            </w:r>
+          </w:hyperlink>
+        </w:p>
+        <w:p>
+          <w:pPr>
+            <w:pStyle w:val="TM2"/>
+            <w:tabs>
+              <w:tab w:val="right" w:leader="dot" w:pos="9060"/>
+            </w:tabs>
+            <w:rPr>
+              <w:noProof/>
+              <w:szCs w:val="22"/>
+              <w:lang w:eastAsia="fr-CH"/>
+            </w:rPr>
+          </w:pPr>
+          <w:hyperlink w:anchor="_Toc471982640" w:history="1">
+            <w:r>
+              <w:rPr>
+                <w:rStyle w:val="Lienhypertexte"/>
+                <w:noProof/>
+              </w:rPr>
+              <w:t>GANTT</w:t>
+            </w:r>
+            <w:r>
+              <w:rPr>
+                <w:noProof/>
+                <w:webHidden/>
+              </w:rPr>
+              <w:tab/>
+            </w:r>
+            <w:r>
+              <w:rPr>
+                <w:noProof/>
+                <w:webHidden/>
+              </w:rPr>
+              <w:fldChar w:fldCharType="begin"/>
+            </w:r>
+            <w:r>
+              <w:rPr>
+                <w:noProof/>
+                <w:webHidden/>
+              </w:rPr>
+              <w:instrText xml:space="preserve"> PAGEREF _Toc471982640 \h </w:instrText>
+            </w:r>
+            <w:r>
+              <w:rPr>
+                <w:noProof/>
+                <w:webHidden/>
+              </w:rPr>
+            </w:r>
+            <w:r>
+              <w:rPr>
+                <w:noProof/>
+                <w:webHidden/>
+              </w:rPr>
+              <w:fldChar w:fldCharType="separate"/>
+            </w:r>
+            <w:r>
+              <w:rPr>
+                <w:noProof/>
+                <w:webHidden/>
+              </w:rPr>
+              <w:t>6</w:t>
             </w:r>
             <w:r>
               <w:rPr>
@@ -820,18 +1398,17 @@
             </w:tabs>
             <w:rPr>
               <w:noProof/>
-              <w:sz w:val="22"/>
               <w:szCs w:val="22"/>
               <w:lang w:eastAsia="fr-CH"/>
             </w:rPr>
           </w:pPr>
-          <w:hyperlink w:anchor="_Toc471895660" w:history="1">
+          <w:hyperlink w:anchor="_Toc471982641" w:history="1">
             <w:r>
               <w:rPr>
                 <w:rStyle w:val="Lienhypertexte"/>
                 <w:noProof/>
               </w:rPr>
-              <w:t>Réalisation des unités</w:t>
+              <w:t>Bibliographie</w:t>
             </w:r>
             <w:r>
               <w:rPr>
@@ -852,7 +1429,7 @@
                 <w:noProof/>
                 <w:webHidden/>
               </w:rPr>
-              <w:instrText xml:space="preserve"> PAGEREF _Toc471895660 \h </w:instrText>
+              <w:instrText xml:space="preserve"> PAGEREF _Toc471982641 \h </w:instrText>
             </w:r>
             <w:r>
               <w:rPr>
@@ -872,7 +1449,7 @@
                 <w:noProof/>
                 <w:webHidden/>
               </w:rPr>
-              <w:t>3</w:t>
+              <w:t>7</w:t>
             </w:r>
             <w:r>
               <w:rPr>
@@ -891,15 +1468,17 @@
             </w:tabs>
             <w:rPr>
               <w:noProof/>
+              <w:szCs w:val="22"/>
+              <w:lang w:eastAsia="fr-CH"/>
             </w:rPr>
           </w:pPr>
-          <w:hyperlink w:anchor="_Toc471895661" w:history="1">
+          <w:hyperlink w:anchor="_Toc471982642" w:history="1">
             <w:r>
               <w:rPr>
                 <w:rStyle w:val="Lienhypertexte"/>
                 <w:noProof/>
               </w:rPr>
-              <w:t>Unité u_livre</w:t>
+              <w:t>Page de titre</w:t>
             </w:r>
             <w:r>
               <w:rPr>
@@ -920,7 +1499,7 @@
                 <w:noProof/>
                 <w:webHidden/>
               </w:rPr>
-              <w:instrText xml:space="preserve"> PAGEREF _Toc471895661 \h </w:instrText>
+              <w:instrText xml:space="preserve"> PAGEREF _Toc471982642 \h </w:instrText>
             </w:r>
             <w:r>
               <w:rPr>
@@ -940,7 +1519,7 @@
                 <w:noProof/>
                 <w:webHidden/>
               </w:rPr>
-              <w:t>3</w:t>
+              <w:t>7</w:t>
             </w:r>
             <w:r>
               <w:rPr>
@@ -959,15 +1538,18 @@
             </w:tabs>
             <w:rPr>
               <w:noProof/>
+              <w:szCs w:val="22"/>
+              <w:lang w:eastAsia="fr-CH"/>
             </w:rPr>
           </w:pPr>
-          <w:hyperlink w:anchor="_Toc471895662" w:history="1">
+          <w:hyperlink w:anchor="_Toc471982643" w:history="1">
             <w:r>
               <w:rPr>
                 <w:rStyle w:val="Lienhypertexte"/>
                 <w:noProof/>
-              </w:rPr>
-              <w:t>Unité u_adherent</w:t>
+                <w:lang w:val="en-GB"/>
+              </w:rPr>
+              <w:t>Wikipédia</w:t>
             </w:r>
             <w:r>
               <w:rPr>
@@ -988,7 +1570,7 @@
                 <w:noProof/>
                 <w:webHidden/>
               </w:rPr>
-              <w:instrText xml:space="preserve"> PAGEREF _Toc471895662 \h </w:instrText>
+              <w:instrText xml:space="preserve"> PAGEREF _Toc471982643 \h </w:instrText>
             </w:r>
             <w:r>
               <w:rPr>
@@ -1008,7 +1590,77 @@
                 <w:noProof/>
                 <w:webHidden/>
               </w:rPr>
-              <w:t>3</w:t>
+              <w:t>7</w:t>
+            </w:r>
+            <w:r>
+              <w:rPr>
+                <w:noProof/>
+                <w:webHidden/>
+              </w:rPr>
+              <w:fldChar w:fldCharType="end"/>
+            </w:r>
+          </w:hyperlink>
+        </w:p>
+        <w:p>
+          <w:pPr>
+            <w:pStyle w:val="TM1"/>
+            <w:tabs>
+              <w:tab w:val="right" w:leader="dot" w:pos="9060"/>
+            </w:tabs>
+            <w:rPr>
+              <w:noProof/>
+              <w:szCs w:val="22"/>
+              <w:lang w:eastAsia="fr-CH"/>
+            </w:rPr>
+          </w:pPr>
+          <w:hyperlink w:anchor="_Toc471982644" w:history="1">
+            <w:r>
+              <w:rPr>
+                <w:rStyle w:val="Lienhypertexte"/>
+                <w:noProof/>
+              </w:rPr>
+              <w:t>Annexes</w:t>
+            </w:r>
+            <w:r>
+              <w:rPr>
+                <w:noProof/>
+                <w:webHidden/>
+              </w:rPr>
+              <w:tab/>
+            </w:r>
+            <w:r>
+              <w:rPr>
+                <w:noProof/>
+                <w:webHidden/>
+              </w:rPr>
+              <w:fldChar w:fldCharType="begin"/>
+            </w:r>
+            <w:r>
+              <w:rPr>
+                <w:noProof/>
+                <w:webHidden/>
+              </w:rPr>
+              <w:instrText xml:space="preserve"> PAGEREF _Toc471982644 \h </w:instrText>
+            </w:r>
+            <w:r>
+              <w:rPr>
+                <w:noProof/>
+                <w:webHidden/>
+              </w:rPr>
+            </w:r>
+            <w:r>
+              <w:rPr>
+                <w:noProof/>
+                <w:webHidden/>
+              </w:rPr>
+              <w:fldChar w:fldCharType="separate"/>
+            </w:r>
+            <w:r>
+              <w:rPr>
+                <w:noProof/>
+                <w:webHidden/>
+              </w:rPr>
+              <w:t>7</w:t>
             </w:r>
             <w:r>
               <w:rPr>
@@ -1027,15 +1679,17 @@
             </w:tabs>
             <w:rPr>
               <w:noProof/>
+              <w:szCs w:val="22"/>
+              <w:lang w:eastAsia="fr-CH"/>
             </w:rPr>
           </w:pPr>
-          <w:hyperlink w:anchor="_Toc471895663" w:history="1">
+          <w:hyperlink w:anchor="_Toc471982645" w:history="1">
             <w:r>
               <w:rPr>
                 <w:rStyle w:val="Lienhypertexte"/>
                 <w:noProof/>
               </w:rPr>
-              <w:t>Unité u_biblio</w:t>
+              <w:t>GitHub</w:t>
             </w:r>
             <w:r>
               <w:rPr>
@@ -1056,7 +1710,7 @@
                 <w:noProof/>
                 <w:webHidden/>
               </w:rPr>
-              <w:instrText xml:space="preserve"> PAGEREF _Toc471895663 \h </w:instrText>
+              <w:instrText xml:space="preserve"> PAGEREF _Toc471982645 \h </w:instrText>
             </w:r>
             <w:r>
               <w:rPr>
@@ -1076,75 +1730,7 @@
                 <w:noProof/>
                 <w:webHidden/>
               </w:rPr>
-              <w:t>3</w:t>
-            </w:r>
-            <w:r>
-              <w:rPr>
-                <w:noProof/>
-                <w:webHidden/>
-              </w:rPr>
-              <w:fldChar w:fldCharType="end"/>
-            </w:r>
-          </w:hyperlink>
-        </w:p>
-        <w:p>
-          <w:pPr>
-            <w:pStyle w:val="TM2"/>
-            <w:tabs>
-              <w:tab w:val="right" w:leader="dot" w:pos="9060"/>
-            </w:tabs>
-            <w:rPr>
-              <w:noProof/>
-            </w:rPr>
-          </w:pPr>
-          <w:hyperlink w:anchor="_Toc471895664" w:history="1">
-            <w:r>
-              <w:rPr>
-                <w:rStyle w:val="Lienhypertexte"/>
-                <w:noProof/>
-              </w:rPr>
-              <w:t>Unité p_biblio</w:t>
-            </w:r>
-            <w:r>
-              <w:rPr>
-                <w:noProof/>
-                <w:webHidden/>
-              </w:rPr>
-              <w:tab/>
-            </w:r>
-            <w:r>
-              <w:rPr>
-                <w:noProof/>
-                <w:webHidden/>
-              </w:rPr>
-              <w:fldChar w:fldCharType="begin"/>
-            </w:r>
-            <w:r>
-              <w:rPr>
-                <w:noProof/>
-                <w:webHidden/>
-              </w:rPr>
-              <w:instrText xml:space="preserve"> PAGEREF _Toc471895664 \h </w:instrText>
-            </w:r>
-            <w:r>
-              <w:rPr>
-                <w:noProof/>
-                <w:webHidden/>
-              </w:rPr>
-            </w:r>
-            <w:r>
-              <w:rPr>
-                <w:noProof/>
-                <w:webHidden/>
-              </w:rPr>
-              <w:fldChar w:fldCharType="separate"/>
-            </w:r>
-            <w:r>
-              <w:rPr>
-                <w:noProof/>
-                <w:webHidden/>
-              </w:rPr>
-              <w:t>3</w:t>
+              <w:t>7</w:t>
             </w:r>
             <w:r>
               <w:rPr>
@@ -1163,18 +1749,17 @@
             </w:tabs>
             <w:rPr>
               <w:noProof/>
-              <w:sz w:val="22"/>
               <w:szCs w:val="22"/>
               <w:lang w:eastAsia="fr-CH"/>
             </w:rPr>
           </w:pPr>
-          <w:hyperlink w:anchor="_Toc471895665" w:history="1">
+          <w:hyperlink w:anchor="_Toc471982646" w:history="1">
             <w:r>
               <w:rPr>
                 <w:rStyle w:val="Lienhypertexte"/>
                 <w:noProof/>
               </w:rPr>
-              <w:t>Conclusion</w:t>
+              <w:t>Déclaration d’authenticité</w:t>
             </w:r>
             <w:r>
               <w:rPr>
@@ -1195,7 +1780,7 @@
                 <w:noProof/>
                 <w:webHidden/>
               </w:rPr>
-              <w:instrText xml:space="preserve"> PAGEREF _Toc471895665 \h </w:instrText>
+              <w:instrText xml:space="preserve"> PAGEREF _Toc471982646 \h </w:instrText>
             </w:r>
             <w:r>
               <w:rPr>
@@ -1215,424 +1800,7 @@
                 <w:noProof/>
                 <w:webHidden/>
               </w:rPr>
-              <w:t>3</w:t>
-            </w:r>
-            <w:r>
-              <w:rPr>
-                <w:noProof/>
-                <w:webHidden/>
-              </w:rPr>
-              <w:fldChar w:fldCharType="end"/>
-            </w:r>
-          </w:hyperlink>
-        </w:p>
-        <w:p>
-          <w:pPr>
-            <w:pStyle w:val="TM1"/>
-            <w:tabs>
-              <w:tab w:val="right" w:leader="dot" w:pos="9060"/>
-            </w:tabs>
-            <w:rPr>
-              <w:noProof/>
-              <w:sz w:val="22"/>
-              <w:szCs w:val="22"/>
-              <w:lang w:eastAsia="fr-CH"/>
-            </w:rPr>
-          </w:pPr>
-          <w:hyperlink w:anchor="_Toc471895666" w:history="1">
-            <w:r>
-              <w:rPr>
-                <w:rStyle w:val="Lienhypertexte"/>
-                <w:noProof/>
-              </w:rPr>
-              <w:t>Bibliographie</w:t>
-            </w:r>
-            <w:r>
-              <w:rPr>
-                <w:noProof/>
-                <w:webHidden/>
-              </w:rPr>
-              <w:tab/>
-            </w:r>
-            <w:r>
-              <w:rPr>
-                <w:noProof/>
-                <w:webHidden/>
-              </w:rPr>
-              <w:fldChar w:fldCharType="begin"/>
-            </w:r>
-            <w:r>
-              <w:rPr>
-                <w:noProof/>
-                <w:webHidden/>
-              </w:rPr>
-              <w:instrText xml:space="preserve"> PAGEREF _Toc471895666 \h </w:instrText>
-            </w:r>
-            <w:r>
-              <w:rPr>
-                <w:noProof/>
-                <w:webHidden/>
-              </w:rPr>
-            </w:r>
-            <w:r>
-              <w:rPr>
-                <w:noProof/>
-                <w:webHidden/>
-              </w:rPr>
-              <w:fldChar w:fldCharType="separate"/>
-            </w:r>
-            <w:r>
-              <w:rPr>
-                <w:noProof/>
-                <w:webHidden/>
-              </w:rPr>
-              <w:t>4</w:t>
-            </w:r>
-            <w:r>
-              <w:rPr>
-                <w:noProof/>
-                <w:webHidden/>
-              </w:rPr>
-              <w:fldChar w:fldCharType="end"/>
-            </w:r>
-          </w:hyperlink>
-        </w:p>
-        <w:p>
-          <w:pPr>
-            <w:pStyle w:val="TM2"/>
-            <w:tabs>
-              <w:tab w:val="right" w:leader="dot" w:pos="9060"/>
-            </w:tabs>
-            <w:rPr>
-              <w:noProof/>
-            </w:rPr>
-          </w:pPr>
-          <w:hyperlink w:anchor="_Toc471895667" w:history="1">
-            <w:r>
-              <w:rPr>
-                <w:rStyle w:val="Lienhypertexte"/>
-                <w:noProof/>
-              </w:rPr>
-              <w:t>Page de titre</w:t>
-            </w:r>
-            <w:r>
-              <w:rPr>
-                <w:noProof/>
-                <w:webHidden/>
-              </w:rPr>
-              <w:tab/>
-            </w:r>
-            <w:r>
-              <w:rPr>
-                <w:noProof/>
-                <w:webHidden/>
-              </w:rPr>
-              <w:fldChar w:fldCharType="begin"/>
-            </w:r>
-            <w:r>
-              <w:rPr>
-                <w:noProof/>
-                <w:webHidden/>
-              </w:rPr>
-              <w:instrText xml:space="preserve"> PAGEREF _Toc471895667 \h </w:instrText>
-            </w:r>
-            <w:r>
-              <w:rPr>
-                <w:noProof/>
-                <w:webHidden/>
-              </w:rPr>
-            </w:r>
-            <w:r>
-              <w:rPr>
-                <w:noProof/>
-                <w:webHidden/>
-              </w:rPr>
-              <w:fldChar w:fldCharType="separate"/>
-            </w:r>
-            <w:r>
-              <w:rPr>
-                <w:noProof/>
-                <w:webHidden/>
-              </w:rPr>
-              <w:t>4</w:t>
-            </w:r>
-            <w:r>
-              <w:rPr>
-                <w:noProof/>
-                <w:webHidden/>
-              </w:rPr>
-              <w:fldChar w:fldCharType="end"/>
-            </w:r>
-          </w:hyperlink>
-        </w:p>
-        <w:p>
-          <w:pPr>
-            <w:pStyle w:val="TM2"/>
-            <w:tabs>
-              <w:tab w:val="right" w:leader="dot" w:pos="9060"/>
-            </w:tabs>
-            <w:rPr>
-              <w:noProof/>
-            </w:rPr>
-          </w:pPr>
-          <w:hyperlink w:anchor="_Toc471895668" w:history="1">
-            <w:r>
-              <w:rPr>
-                <w:rStyle w:val="Lienhypertexte"/>
-                <w:noProof/>
-              </w:rPr>
-              <w:t>Wikipédia</w:t>
-            </w:r>
-            <w:r>
-              <w:rPr>
-                <w:noProof/>
-                <w:webHidden/>
-              </w:rPr>
-              <w:tab/>
-            </w:r>
-            <w:r>
-              <w:rPr>
-                <w:noProof/>
-                <w:webHidden/>
-              </w:rPr>
-              <w:fldChar w:fldCharType="begin"/>
-            </w:r>
-            <w:r>
-              <w:rPr>
-                <w:noProof/>
-                <w:webHidden/>
-              </w:rPr>
-              <w:instrText xml:space="preserve"> PAGEREF _Toc471895668 \h </w:instrText>
-            </w:r>
-            <w:r>
-              <w:rPr>
-                <w:noProof/>
-                <w:webHidden/>
-              </w:rPr>
-            </w:r>
-            <w:r>
-              <w:rPr>
-                <w:noProof/>
-                <w:webHidden/>
-              </w:rPr>
-              <w:fldChar w:fldCharType="separate"/>
-            </w:r>
-            <w:r>
-              <w:rPr>
-                <w:noProof/>
-                <w:webHidden/>
-              </w:rPr>
-              <w:t>4</w:t>
-            </w:r>
-            <w:r>
-              <w:rPr>
-                <w:noProof/>
-                <w:webHidden/>
-              </w:rPr>
-              <w:fldChar w:fldCharType="end"/>
-            </w:r>
-          </w:hyperlink>
-        </w:p>
-        <w:p>
-          <w:pPr>
-            <w:pStyle w:val="TM1"/>
-            <w:tabs>
-              <w:tab w:val="right" w:leader="dot" w:pos="9060"/>
-            </w:tabs>
-            <w:rPr>
-              <w:noProof/>
-              <w:sz w:val="22"/>
-              <w:szCs w:val="22"/>
-              <w:lang w:eastAsia="fr-CH"/>
-            </w:rPr>
-          </w:pPr>
-          <w:hyperlink w:anchor="_Toc471895669" w:history="1">
-            <w:r>
-              <w:rPr>
-                <w:rStyle w:val="Lienhypertexte"/>
-                <w:noProof/>
-              </w:rPr>
-              <w:t>Annexes</w:t>
-            </w:r>
-            <w:r>
-              <w:rPr>
-                <w:noProof/>
-                <w:webHidden/>
-              </w:rPr>
-              <w:tab/>
-            </w:r>
-            <w:r>
-              <w:rPr>
-                <w:noProof/>
-                <w:webHidden/>
-              </w:rPr>
-              <w:fldChar w:fldCharType="begin"/>
-            </w:r>
-            <w:r>
-              <w:rPr>
-                <w:noProof/>
-                <w:webHidden/>
-              </w:rPr>
-              <w:instrText xml:space="preserve"> PAGEREF _Toc471895669 \h </w:instrText>
-            </w:r>
-            <w:r>
-              <w:rPr>
-                <w:noProof/>
-                <w:webHidden/>
-              </w:rPr>
-            </w:r>
-            <w:r>
-              <w:rPr>
-                <w:noProof/>
-                <w:webHidden/>
-              </w:rPr>
-              <w:fldChar w:fldCharType="separate"/>
-            </w:r>
-            <w:r>
-              <w:rPr>
-                <w:noProof/>
-                <w:webHidden/>
-              </w:rPr>
-              <w:t>4</w:t>
-            </w:r>
-            <w:r>
-              <w:rPr>
-                <w:noProof/>
-                <w:webHidden/>
-              </w:rPr>
-              <w:fldChar w:fldCharType="end"/>
-            </w:r>
-          </w:hyperlink>
-        </w:p>
-        <w:p>
-          <w:pPr>
-            <w:pStyle w:val="TM2"/>
-            <w:tabs>
-              <w:tab w:val="right" w:leader="dot" w:pos="9060"/>
-            </w:tabs>
-            <w:rPr>
-              <w:noProof/>
-            </w:rPr>
-          </w:pPr>
-          <w:hyperlink w:anchor="_Toc471895670" w:history="1">
-            <w:r>
-              <w:rPr>
-                <w:rStyle w:val="Lienhypertexte"/>
-                <w:noProof/>
-              </w:rPr>
-              <w:t>Github</w:t>
-            </w:r>
-            <w:r>
-              <w:rPr>
-                <w:noProof/>
-                <w:webHidden/>
-              </w:rPr>
-              <w:tab/>
-            </w:r>
-            <w:r>
-              <w:rPr>
-                <w:noProof/>
-                <w:webHidden/>
-              </w:rPr>
-              <w:fldChar w:fldCharType="begin"/>
-            </w:r>
-            <w:r>
-              <w:rPr>
-                <w:noProof/>
-                <w:webHidden/>
-              </w:rPr>
-              <w:instrText xml:space="preserve"> PAGEREF _Toc471895670 \h </w:instrText>
-            </w:r>
-            <w:r>
-              <w:rPr>
-                <w:noProof/>
-                <w:webHidden/>
-              </w:rPr>
-            </w:r>
-            <w:r>
-              <w:rPr>
-                <w:noProof/>
-                <w:webHidden/>
-              </w:rPr>
-              <w:fldChar w:fldCharType="separate"/>
-            </w:r>
-            <w:r>
-              <w:rPr>
-                <w:noProof/>
-                <w:webHidden/>
-              </w:rPr>
-              <w:t>4</w:t>
-            </w:r>
-            <w:r>
-              <w:rPr>
-                <w:noProof/>
-                <w:webHidden/>
-              </w:rPr>
-              <w:fldChar w:fldCharType="end"/>
-            </w:r>
-          </w:hyperlink>
-        </w:p>
-        <w:p>
-          <w:pPr>
-            <w:pStyle w:val="TM1"/>
-            <w:tabs>
-              <w:tab w:val="right" w:leader="dot" w:pos="9060"/>
-            </w:tabs>
-            <w:rPr>
-              <w:noProof/>
-              <w:sz w:val="22"/>
-              <w:szCs w:val="22"/>
-              <w:lang w:eastAsia="fr-CH"/>
-            </w:rPr>
-          </w:pPr>
-          <w:hyperlink w:anchor="_Toc471895671" w:history="1">
-            <w:r>
-              <w:rPr>
-                <w:rStyle w:val="Lienhypertexte"/>
-                <w:noProof/>
-              </w:rPr>
-              <w:t>Déclaration d’authenticité</w:t>
-            </w:r>
-            <w:r>
-              <w:rPr>
-                <w:noProof/>
-                <w:webHidden/>
-              </w:rPr>
-              <w:tab/>
-            </w:r>
-            <w:r>
-              <w:rPr>
-                <w:noProof/>
-                <w:webHidden/>
-              </w:rPr>
-              <w:fldChar w:fldCharType="begin"/>
-            </w:r>
-            <w:r>
-              <w:rPr>
-                <w:noProof/>
-                <w:webHidden/>
-              </w:rPr>
-              <w:instrText xml:space="preserve"> PAGEREF _Toc471895671 \h </w:instrText>
-            </w:r>
-            <w:r>
-              <w:rPr>
-                <w:noProof/>
-                <w:webHidden/>
-              </w:rPr>
-            </w:r>
-            <w:r>
-              <w:rPr>
-                <w:noProof/>
-                <w:webHidden/>
-              </w:rPr>
-              <w:fldChar w:fldCharType="separate"/>
-            </w:r>
-            <w:r>
-              <w:rPr>
-                <w:noProof/>
-                <w:webHidden/>
-              </w:rPr>
-              <w:t>4</w:t>
+              <w:t>7</w:t>
             </w:r>
             <w:r>
               <w:rPr>
@@ -1664,77 +1832,198 @@
       <w:pPr>
         <w:pStyle w:val="Titre1"/>
       </w:pPr>
-      <w:bookmarkStart w:id="1" w:name="_Toc471895651"/>
-      <w:r>
+      <w:bookmarkStart w:id="1" w:name="_Toc471982623"/>
+      <w:r>
+        <w:lastRenderedPageBreak/>
         <w:t>Introduction</w:t>
       </w:r>
       <w:bookmarkEnd w:id="1"/>
     </w:p>
-    <w:p/>
+    <w:p>
+      <w:pPr>
+        <w:rPr>
+          <w:lang w:val="fr-FR"/>
+        </w:rPr>
+      </w:pPr>
+      <w:r>
+        <w:rPr>
+          <w:lang w:val="fr-FR"/>
+        </w:rPr>
+        <w:t>Nous réalisons ce projet, par groupe de deux, dans le cadre du cours d’Algorithme et Programmation. Le but de travail que nous avons réalisé, est de réaliser un programme de gestion pour une bibliothèque en Pascal.</w:t>
+      </w:r>
+    </w:p>
+    <w:p>
+      <w:pPr>
+        <w:rPr>
+          <w:lang w:val="fr-FR"/>
+        </w:rPr>
+      </w:pPr>
+      <w:r>
+        <w:rPr>
+          <w:lang w:val="fr-FR"/>
+        </w:rPr>
+        <w:t xml:space="preserve">Vous trouverez dans ce présent rapport, la synthèse des fonctionnalités implémentées ainsi que leur résultat. Ce document montre les améliorations ajoutées par nos soins et celles qu’il serait </w:t>
+      </w:r>
+      <w:r>
+        <w:rPr>
+          <w:lang w:val="fr-FR"/>
+        </w:rPr>
+        <w:t>intéressant</w:t>
+      </w:r>
+      <w:r>
+        <w:rPr>
+          <w:lang w:val="fr-FR"/>
+        </w:rPr>
+        <w:t xml:space="preserve"> de réaliser.  Il décrit également comment nous nous sommes organisés au sein du groupe. Ce rapport n’est pas écrit dans le but de décrire comment fonctionne dans le détail le programme, ceci nécessiterait des compétences techniques dans le domaine ce qui n’est ici pas le but recherché.</w:t>
+      </w:r>
+    </w:p>
     <w:p>
       <w:pPr>
         <w:pStyle w:val="Titre1"/>
       </w:pPr>
-      <w:bookmarkStart w:id="2" w:name="_Toc471895652"/>
+      <w:bookmarkStart w:id="2" w:name="_Toc471982624"/>
       <w:r>
         <w:t>Le projet</w:t>
       </w:r>
       <w:bookmarkEnd w:id="2"/>
     </w:p>
-    <w:p/>
     <w:p>
       <w:pPr>
         <w:pStyle w:val="Titre2"/>
       </w:pPr>
-      <w:bookmarkStart w:id="3" w:name="_Toc471895653"/>
+      <w:bookmarkStart w:id="3" w:name="_Toc471982625"/>
       <w:r>
         <w:t>Situation initiale</w:t>
       </w:r>
       <w:bookmarkEnd w:id="3"/>
     </w:p>
-    <w:p/>
+    <w:p>
+      <w:pPr>
+        <w:rPr>
+          <w:lang w:val="fr-FR"/>
+        </w:rPr>
+      </w:pPr>
+      <w:r>
+        <w:rPr>
+          <w:lang w:val="fr-FR"/>
+        </w:rPr>
+        <w:t>Pour nous aider à réaliser ce projet, il nous était mis à disposition divers éléments. Il nous a été donné un code initial dans lequel la plupart des fonctions étaient déjà définie. Notre travail a donc été de les compléter ainsi que de les relier entre-elles pour rendre le programme fonctionnel. Pour nous aider à réaliser cette tâche, nous possédions un document, nous décrivant le fonctionnement métier désiré.</w:t>
+      </w:r>
+    </w:p>
     <w:p>
       <w:pPr>
         <w:pStyle w:val="Titre2"/>
       </w:pPr>
-      <w:bookmarkStart w:id="4" w:name="_Toc471895654"/>
+      <w:bookmarkStart w:id="4" w:name="_Toc471982626"/>
       <w:r>
         <w:t>Résultats</w:t>
       </w:r>
       <w:bookmarkEnd w:id="4"/>
     </w:p>
-    <w:p/>
+    <w:p>
+      <w:pPr>
+        <w:rPr>
+          <w:lang w:val="fr-FR"/>
+        </w:rPr>
+      </w:pPr>
+      <w:r>
+        <w:rPr>
+          <w:lang w:val="fr-FR"/>
+        </w:rPr>
+        <w:t xml:space="preserve">Après de nombreux </w:t>
+      </w:r>
+      <w:proofErr w:type="spellStart"/>
+      <w:r>
+        <w:rPr>
+          <w:lang w:val="fr-FR"/>
+        </w:rPr>
+        <w:t>commits</w:t>
+      </w:r>
+      <w:proofErr w:type="spellEnd"/>
+      <w:r>
+        <w:rPr>
+          <w:lang w:val="fr-FR"/>
+        </w:rPr>
+        <w:t>, nous sommes arrivés au bout de l’implémentation de ce programme. Le résultat est semblable à l’original qui nous a été fourni au début du projet, avec certaines différences bonifiant l’affichage des informations et une amélioration qu’on a ajoutée.</w:t>
+      </w:r>
+    </w:p>
     <w:p>
       <w:pPr>
         <w:pStyle w:val="Titre2"/>
       </w:pPr>
-      <w:bookmarkStart w:id="5" w:name="_Toc471895655"/>
+      <w:bookmarkStart w:id="5" w:name="_Toc471982627"/>
       <w:r>
         <w:t>Améliorations ajoutées</w:t>
       </w:r>
       <w:bookmarkEnd w:id="5"/>
     </w:p>
     <w:p>
-      <w:r>
-        <w:t>Il ne nous était pas demandé de vérifier le nombre de pages et le nombre d’exemplaires pour qu’il soit strictement supérieur à zéro. Cependant, Il nous est paru important de le faire pour éviter des données incohérentes.</w:t>
+      <w:pPr>
+        <w:rPr>
+          <w:lang w:val="fr-FR"/>
+        </w:rPr>
+      </w:pPr>
+      <w:r>
+        <w:rPr>
+          <w:lang w:val="fr-FR"/>
+        </w:rPr>
+        <w:t>Il ne nous était pas demandé de vérifier le nombre de pages et le nombre d’exemplaires d’un livre pour qu’il soit strictement supérieur à zéro. Cependant, Il nous est paru important de le faire pour éviter des données incohérentes.</w:t>
       </w:r>
     </w:p>
     <w:p>
       <w:pPr>
         <w:pStyle w:val="Titre2"/>
       </w:pPr>
-      <w:bookmarkStart w:id="6" w:name="_Toc471895656"/>
+      <w:bookmarkStart w:id="6" w:name="_Toc471982628"/>
       <w:r>
         <w:t>Améliorations possibles</w:t>
       </w:r>
       <w:bookmarkEnd w:id="6"/>
     </w:p>
-    <w:p/>
+    <w:p>
+      <w:pPr>
+        <w:rPr>
+          <w:lang w:val="fr-FR"/>
+        </w:rPr>
+      </w:pPr>
+      <w:r>
+        <w:rPr>
+          <w:lang w:val="fr-FR"/>
+        </w:rPr>
+        <w:t xml:space="preserve">Il reste certaines fonctionnalités qui ne sont pas indispensables au fonctionnement primaire du programme mais qui seraient judicieuses d’implémenter, pour éviter des erreurs techniques. Il faudrait vérifier, lors d’un ajout d’un livre ou d’un adhérent, si une autre occurrence possède déjà le même identifiant, c’est-à-dire l’ISBN pour un livre ou le code pour un adhérent. De plus, il serait opportun de vérifier les dates saisies par l’utilisateur pour éviter qu’il saisisse des dates inexistantes. </w:t>
+      </w:r>
+    </w:p>
+    <w:p>
+      <w:pPr>
+        <w:rPr>
+          <w:lang w:val="fr-FR"/>
+        </w:rPr>
+      </w:pPr>
+      <w:r>
+        <w:rPr>
+          <w:lang w:val="fr-FR"/>
+        </w:rPr>
+        <w:t xml:space="preserve">Il y aurait également une fonctionnalité qui serait utile à implémenter pour l’utilisateur. Il s’agit de définir la date d’emprunt d’un livre automatiquement à la date actuelle. Ceci dans le but </w:t>
+      </w:r>
+      <w:r>
+        <w:rPr>
+          <w:lang w:val="fr-FR"/>
+        </w:rPr>
+        <w:lastRenderedPageBreak/>
+        <w:t>d’éviter que l’utilisateur ait à saisir manuellement cette date et éviter les risques d’erreur, tout en lui laissant l’opportunité de définir une date différente si l’emprunt n’a pas ét</w:t>
+      </w:r>
+      <w:r>
+        <w:rPr>
+          <w:lang w:val="fr-FR"/>
+        </w:rPr>
+        <w:t>é réalisé le jour de la saisie.</w:t>
+      </w:r>
+    </w:p>
     <w:p>
       <w:pPr>
         <w:pStyle w:val="Titre2"/>
       </w:pPr>
-      <w:bookmarkStart w:id="7" w:name="_Toc471895657"/>
+      <w:bookmarkStart w:id="7" w:name="_Toc471982629"/>
       <w:r>
         <w:t>Organisation et planification</w:t>
       </w:r>
@@ -1742,13 +2031,23 @@
     </w:p>
     <w:p>
       <w:r>
-        <w:t>Pour réaliser ce travail qui est basé sur la participation de deux personnes, nous avons opté pour l’utilisation d’un logiciel de gestion de versions : Git. Tous nos codes ont également ét</w:t>
-      </w:r>
-      <w:r>
-        <w:t>é envoyés sur la plateforme GitHub (cf. Annexe GitH</w:t>
-      </w:r>
-      <w:r>
-        <w:t>ub). Les différentes tâches ont été réparties selon les unités :</w:t>
+        <w:t xml:space="preserve">Pour réaliser ce travail qui est basé sur la participation de deux personnes, nous avons opté pour l’utilisation d’un logiciel de gestion de versions : Git (cf. Glossaire Git). Tous nos codes ont également été envoyés sur la plateforme </w:t>
+      </w:r>
+      <w:proofErr w:type="spellStart"/>
+      <w:r>
+        <w:t>Github</w:t>
+      </w:r>
+      <w:proofErr w:type="spellEnd"/>
+      <w:r>
+        <w:t xml:space="preserve"> (cf. Glossaire </w:t>
+      </w:r>
+      <w:proofErr w:type="spellStart"/>
+      <w:r>
+        <w:t>Github</w:t>
+      </w:r>
+      <w:proofErr w:type="spellEnd"/>
+      <w:r>
+        <w:t>). Les différentes tâches ont été réparties selon les unités :</w:t>
       </w:r>
     </w:p>
     <w:p>
@@ -1760,13 +2059,8 @@
         </w:numPr>
       </w:pPr>
       <w:proofErr w:type="spellStart"/>
-      <w:proofErr w:type="gramStart"/>
-      <w:r>
-        <w:t>u</w:t>
-      </w:r>
-      <w:proofErr w:type="gramEnd"/>
-      <w:r>
-        <w:t>_biblio</w:t>
+      <w:r>
+        <w:t>u_biblio</w:t>
       </w:r>
       <w:proofErr w:type="spellEnd"/>
       <w:r>
@@ -1782,13 +2076,8 @@
         </w:numPr>
       </w:pPr>
       <w:proofErr w:type="spellStart"/>
-      <w:proofErr w:type="gramStart"/>
-      <w:r>
-        <w:t>u</w:t>
-      </w:r>
-      <w:proofErr w:type="gramEnd"/>
-      <w:r>
-        <w:t>_adherent</w:t>
+      <w:r>
+        <w:t>u_adherent</w:t>
       </w:r>
       <w:proofErr w:type="spellEnd"/>
       <w:r>
@@ -1812,13 +2101,8 @@
         </w:numPr>
       </w:pPr>
       <w:proofErr w:type="spellStart"/>
-      <w:proofErr w:type="gramStart"/>
-      <w:r>
-        <w:t>p</w:t>
-      </w:r>
-      <w:proofErr w:type="gramEnd"/>
-      <w:r>
-        <w:t>_biblio</w:t>
+      <w:r>
+        <w:t>p_biblio</w:t>
       </w:r>
       <w:proofErr w:type="spellEnd"/>
       <w:r>
@@ -1827,385 +2111,752 @@
     </w:p>
     <w:p>
       <w:pPr>
+        <w:rPr>
+          <w:lang w:val="fr-FR"/>
+        </w:rPr>
+      </w:pPr>
+      <w:r>
+        <w:rPr>
+          <w:lang w:val="fr-FR"/>
+        </w:rPr>
+        <w:t>Afin de pas être surpris par le délai de notre projet, nous avons réalisé une planification sous forme d’un diagramme de Gantt (</w:t>
+      </w:r>
+      <w:proofErr w:type="spellStart"/>
+      <w:r>
+        <w:rPr>
+          <w:lang w:val="fr-FR"/>
+        </w:rPr>
+        <w:t>cf</w:t>
+      </w:r>
+      <w:proofErr w:type="spellEnd"/>
+      <w:r>
+        <w:rPr>
+          <w:lang w:val="fr-FR"/>
+        </w:rPr>
+        <w:t xml:space="preserve"> Glossaire Gantt)</w:t>
+      </w:r>
+      <w:r>
+        <w:rPr>
+          <w:lang w:val="fr-FR"/>
+        </w:rPr>
+        <w:t>.</w:t>
+      </w:r>
+    </w:p>
+    <w:p>
+      <w:pPr>
         <w:pStyle w:val="Titre2"/>
       </w:pPr>
-      <w:bookmarkStart w:id="8" w:name="_Toc471895659"/>
+      <w:bookmarkStart w:id="8" w:name="_Toc471982630"/>
       <w:r>
         <w:t>Forces et faiblesses</w:t>
       </w:r>
       <w:bookmarkEnd w:id="8"/>
     </w:p>
+    <w:p>
+      <w:pPr>
+        <w:rPr>
+          <w:lang w:val="fr-FR"/>
+        </w:rPr>
+      </w:pPr>
+      <w:r>
+        <w:rPr>
+          <w:lang w:val="fr-FR"/>
+        </w:rPr>
+        <w:t xml:space="preserve">Ce chapitre explique brièvement les forces et faiblesses constatées durant la réalisation de ce projet. Il s’agit ici d’une liste non exhaustive mais des éléments principaux à relever. </w:t>
+      </w:r>
+    </w:p>
+    <w:p>
+      <w:pPr>
+        <w:rPr>
+          <w:lang w:val="fr-FR"/>
+        </w:rPr>
+      </w:pPr>
+      <w:r>
+        <w:rPr>
+          <w:lang w:val="fr-FR"/>
+        </w:rPr>
+        <w:t xml:space="preserve">Afin de réaliser ce projet, nous avons disposé de nombreuses forces. Nos connaissances acquises durant notre précédente formation ainsi que durant le module de programmation, nous ont permis d’avoir une certaine aisance lors du développement. Le langage pascal est un langage qui est caractérisé par sa clarté et sa facilité d’utilisation, il possède également de la documentation. Nous possédons également, au départ, une version exemple du programme que nous avons pu exécuter afin d’analyser le fonctionnement désiré de l’application. Nous avons également la chance de réaliser ce projet par groupe de deux, ce qui nous permet de gagner productivité. </w:t>
+      </w:r>
+    </w:p>
+    <w:p>
+      <w:pPr>
+        <w:rPr>
+          <w:lang w:val="fr-FR"/>
+        </w:rPr>
+      </w:pPr>
+      <w:r>
+        <w:rPr>
+          <w:lang w:val="fr-FR"/>
+        </w:rPr>
+        <w:t>Travailler par deux peut aussi représenter une faiblesse, car l’organisation du travail est plus compliquée que tout seul. Cela demande une organisation irréprochable ainsi qu’une bonne communicatio</w:t>
+      </w:r>
+      <w:r>
+        <w:rPr>
+          <w:lang w:val="fr-FR"/>
+        </w:rPr>
+        <w:t xml:space="preserve">n entre les membres du groupe. </w:t>
+      </w:r>
+    </w:p>
+    <w:p>
+      <w:pPr>
+        <w:pStyle w:val="Titre1"/>
+      </w:pPr>
+      <w:bookmarkStart w:id="9" w:name="_Toc471982631"/>
+      <w:r>
+        <w:t>Réalisation des unités</w:t>
+      </w:r>
+      <w:bookmarkEnd w:id="9"/>
+    </w:p>
+    <w:p>
+      <w:r>
+        <w:t>Ce chapitre explique comment notre code est décomposé et explicite ce que fait chaque unité. Chaque unité a été un développement à part entière.</w:t>
+      </w:r>
+    </w:p>
+    <w:p>
+      <w:pPr>
+        <w:pStyle w:val="Titre2"/>
+      </w:pPr>
+      <w:bookmarkStart w:id="10" w:name="_Toc471982632"/>
+      <w:r>
+        <w:t>Unité u_livre</w:t>
+      </w:r>
+      <w:bookmarkEnd w:id="10"/>
+    </w:p>
+    <w:p>
+      <w:pPr>
+        <w:rPr>
+          <w:lang w:val="fr-FR"/>
+        </w:rPr>
+      </w:pPr>
+      <w:r>
+        <w:rPr>
+          <w:lang w:val="fr-FR"/>
+        </w:rPr>
+        <w:t>L’unité “</w:t>
+      </w:r>
+      <w:proofErr w:type="spellStart"/>
+      <w:r>
+        <w:rPr>
+          <w:lang w:val="fr-FR"/>
+        </w:rPr>
+        <w:t>u_livre</w:t>
+      </w:r>
+      <w:proofErr w:type="spellEnd"/>
+      <w:r>
+        <w:rPr>
+          <w:lang w:val="fr-FR"/>
+        </w:rPr>
+        <w:t xml:space="preserve">” permet, comme son nom l’indique, de gérer les livres de la bibliothèque. Elle permet de gérer tant la création et la suppression d’un livre que la création et la recherche d’un </w:t>
+      </w:r>
+      <w:r>
+        <w:rPr>
+          <w:lang w:val="fr-FR"/>
+        </w:rPr>
+        <w:lastRenderedPageBreak/>
+        <w:t>emprunt. Celle-ci est composée de plusieurs fonctionnalités qui se traduisent par divers</w:t>
+      </w:r>
+      <w:r>
+        <w:rPr>
+          <w:lang w:val="fr-FR"/>
+        </w:rPr>
+        <w:t xml:space="preserve"> fonctions et procédures. </w:t>
+      </w:r>
+    </w:p>
+    <w:p>
+      <w:pPr>
+        <w:pStyle w:val="Titre2"/>
+      </w:pPr>
+      <w:bookmarkStart w:id="11" w:name="_Toc471982633"/>
+      <w:r>
+        <w:t>Unité u_adherent</w:t>
+      </w:r>
+      <w:bookmarkEnd w:id="11"/>
+    </w:p>
+    <w:p>
+      <w:r>
+        <w:t>“</w:t>
+      </w:r>
+      <w:proofErr w:type="spellStart"/>
+      <w:r>
+        <w:t>U_adherent</w:t>
+      </w:r>
+      <w:proofErr w:type="spellEnd"/>
+      <w:r>
+        <w:t>” est une unité gérant les adhérents, cette unité est très simple elle gère simplement l’ajout et l’affichage d’un adhérent. Même si cette unité ne nécessite pas beaucoup de développement, il est important de la mettre dans une entité à part entière pour ne pas mélanger des éléments qui n’ont aucun rapport entre eux.</w:t>
+      </w:r>
+    </w:p>
+    <w:p>
+      <w:pPr>
+        <w:pStyle w:val="Titre2"/>
+      </w:pPr>
+      <w:bookmarkStart w:id="12" w:name="_Toc471982634"/>
+      <w:r>
+        <w:t>Unité u_biblio</w:t>
+      </w:r>
+      <w:bookmarkEnd w:id="12"/>
+    </w:p>
+    <w:p>
+      <w:r>
+        <w:t>L’unité “</w:t>
+      </w:r>
+      <w:proofErr w:type="spellStart"/>
+      <w:r>
+        <w:t>u_biblio</w:t>
+      </w:r>
+      <w:proofErr w:type="spellEnd"/>
+      <w:r>
+        <w:t>” permet la gestion de l’entité bibliothèque. Celle-ci s’occupe d’afficher les informations propres à la bibliothèque, de gérer l’ajout et la suppression de livres et d’adhérents ainsi que d’emprunter et de rendre des livres.</w:t>
+      </w:r>
+    </w:p>
+    <w:p>
+      <w:r>
+        <w:t>Cette unité est fortement basée sur les autres et  est principalement utilisée dans l’unité “</w:t>
+      </w:r>
+      <w:proofErr w:type="spellStart"/>
+      <w:r>
+        <w:t>p_biblio</w:t>
+      </w:r>
+      <w:proofErr w:type="spellEnd"/>
+      <w:r>
+        <w:t>”. Elle possède beaucoup d’appels vers les procédures et fonctions de l’unité “</w:t>
+      </w:r>
+      <w:proofErr w:type="spellStart"/>
+      <w:r>
+        <w:t>u_livre</w:t>
+      </w:r>
+      <w:proofErr w:type="spellEnd"/>
+      <w:r>
+        <w:t>” ainsi que celles de l’unité “</w:t>
+      </w:r>
+      <w:proofErr w:type="spellStart"/>
+      <w:r>
+        <w:t>u_adherent</w:t>
+      </w:r>
+      <w:proofErr w:type="spellEnd"/>
+      <w:r>
+        <w:t>”.</w:t>
+      </w:r>
+    </w:p>
+    <w:p>
+      <w:pPr>
+        <w:pStyle w:val="Titre2"/>
+      </w:pPr>
+      <w:bookmarkStart w:id="13" w:name="_Toc471982635"/>
+      <w:r>
+        <w:t>Unité p_biblio</w:t>
+      </w:r>
+      <w:bookmarkEnd w:id="13"/>
+    </w:p>
+    <w:p>
+      <w:pPr>
+        <w:rPr>
+          <w:lang w:val="fr-FR"/>
+        </w:rPr>
+      </w:pPr>
+      <w:r>
+        <w:rPr>
+          <w:lang w:val="fr-FR"/>
+        </w:rPr>
+        <w:t>L’unité “</w:t>
+      </w:r>
+      <w:proofErr w:type="spellStart"/>
+      <w:r>
+        <w:rPr>
+          <w:lang w:val="fr-FR"/>
+        </w:rPr>
+        <w:t>p_biblio</w:t>
+      </w:r>
+      <w:proofErr w:type="spellEnd"/>
+      <w:r>
+        <w:rPr>
+          <w:lang w:val="fr-FR"/>
+        </w:rPr>
+        <w:t>” est centrale dans notre programme. Elle sert de routage pour les actions de l’utilisateur en appelant les bonnes procédures et fonctions selon les choix de l’utilisateur. Elle s’occupe de la gestion du menu via lequel l’utilisateur pourra utiliser l’application.</w:t>
+      </w:r>
+    </w:p>
+    <w:p>
+      <w:pPr>
+        <w:pStyle w:val="Titre1"/>
+      </w:pPr>
+      <w:bookmarkStart w:id="14" w:name="_Toc471982636"/>
+      <w:r>
+        <w:t>Conclusion</w:t>
+      </w:r>
+      <w:bookmarkEnd w:id="14"/>
+    </w:p>
+    <w:p>
+      <w:pPr>
+        <w:rPr>
+          <w:lang w:val="fr-FR"/>
+        </w:rPr>
+      </w:pPr>
+      <w:r>
+        <w:rPr>
+          <w:lang w:val="fr-FR"/>
+        </w:rPr>
+        <w:t>Pour conclure ce travail, nous allons faire le point sur l’avancement du projet. Le développement s’est déroulé cor</w:t>
+      </w:r>
+      <w:r>
+        <w:rPr>
+          <w:lang w:val="fr-FR"/>
+        </w:rPr>
+        <w:t>rectement sans accumuler de</w:t>
+      </w:r>
+      <w:r>
+        <w:rPr>
+          <w:lang w:val="fr-FR"/>
+        </w:rPr>
+        <w:t xml:space="preserve"> retard et sans rencontrer de grands problèmes. Le programme est entièrement fonctionnel, nous avons même eu le temps d’y ajouter une amélioration appréciable. Cependant, il serait intéressant de développer encore quelques améliorations que nous n’avons malheureusement pas eu le temps d’effectuer.</w:t>
+      </w:r>
+    </w:p>
+    <w:p>
+      <w:pPr>
+        <w:jc w:val="left"/>
+        <w:rPr>
+          <w:lang w:val="fr-FR"/>
+        </w:rPr>
+      </w:pPr>
+      <w:r>
+        <w:rPr>
+          <w:lang w:val="fr-FR"/>
+        </w:rPr>
+        <w:br w:type="page"/>
+      </w:r>
+    </w:p>
+    <w:p>
+      <w:pPr>
+        <w:pStyle w:val="Titre1"/>
+      </w:pPr>
+      <w:bookmarkStart w:id="15" w:name="_Toc471982637"/>
+      <w:r>
+        <w:lastRenderedPageBreak/>
+        <w:t>Glossaire</w:t>
+      </w:r>
+      <w:bookmarkEnd w:id="15"/>
+    </w:p>
+    <w:p>
+      <w:pPr>
+        <w:pStyle w:val="Titre2"/>
+      </w:pPr>
+      <w:bookmarkStart w:id="16" w:name="_Toc471982638"/>
+      <w:r>
+        <w:t>GIT</w:t>
+      </w:r>
+      <w:bookmarkEnd w:id="16"/>
+    </w:p>
+    <w:p>
+      <w:pPr>
+        <w:rPr>
+          <w:lang w:val="fr-FR"/>
+        </w:rPr>
+      </w:pPr>
+      <w:r>
+        <w:rPr>
+          <w:lang w:val="fr-FR"/>
+        </w:rPr>
+        <w:t>Git est un logiciel de gestion de versions de fichiers. Il a la particularité, par rapport à ses concurrents, d’être décentralisé ; c’est-à-dire qu’il n’existe pas qu’un seul endroit où le code est déposé, chaque contributeur possède une copie du projet sur sa machine pour que chacun travaille à son rythme tout en réduisant les risques de défaillance grâce à la redondance.</w:t>
+      </w:r>
+    </w:p>
+    <w:p>
+      <w:pPr>
+        <w:pStyle w:val="Titre2"/>
+      </w:pPr>
+      <w:bookmarkStart w:id="17" w:name="_Toc471982639"/>
+      <w:r>
+        <w:t>GitHub</w:t>
+      </w:r>
+      <w:bookmarkEnd w:id="17"/>
+    </w:p>
+    <w:p>
+      <w:r>
+        <w:t xml:space="preserve">Selon Wikipédia, </w:t>
+      </w:r>
+      <w:proofErr w:type="spellStart"/>
+      <w:r>
+        <w:t>Github</w:t>
+      </w:r>
+      <w:proofErr w:type="spellEnd"/>
+      <w:r>
+        <w:t xml:space="preserve"> est un service web d'hébergement et de gestion de développement de logiciels, utilisant le logiciel de gestion de versions Git. C’est-à-dire qu’il permet d’héberger sur un serveur les codes qui sont gérés à l’aide du logiciel Git et ainsi, d’assurer une sauvegarde du code hors de nos propres ordinateurs. La plateforme nous a permis également de noter toutes les tâches à réaliser ainsi que la personne qui les réalise.</w:t>
+      </w:r>
+    </w:p>
+    <w:p>
+      <w:pPr>
+        <w:pStyle w:val="Titre2"/>
+      </w:pPr>
+      <w:bookmarkStart w:id="18" w:name="_Toc471982640"/>
+      <w:r>
+        <w:t>GANTT</w:t>
+      </w:r>
+      <w:bookmarkEnd w:id="18"/>
+    </w:p>
+    <w:p>
+      <w:pPr>
+        <w:rPr>
+          <w:lang w:val="fr-FR"/>
+        </w:rPr>
+      </w:pPr>
+      <w:r>
+        <w:rPr>
+          <w:lang w:val="fr-FR"/>
+        </w:rPr>
+        <w:t xml:space="preserve">Gantt est outil de planification très réputé. Il permet de visualiser facilement les différentes tâches, leur date de début et de fin, leur chevauchement entre-elles. Cette méthode aide à déterminer la date de fin du projet ainsi que le chemin critique (suite d’opérations avec un temps de battement à zéro, si celles-ci prennent du retard, la date de </w:t>
+      </w:r>
+      <w:r>
+        <w:rPr>
+          <w:lang w:val="fr-FR"/>
+        </w:rPr>
+        <w:t xml:space="preserve">fin du projet sera impactée).  </w:t>
+      </w:r>
+    </w:p>
+    <w:p>
+      <w:pPr>
+        <w:rPr>
+          <w:lang w:val="fr-FR"/>
+        </w:rPr>
+      </w:pPr>
+    </w:p>
+    <w:p>
+      <w:pPr>
+        <w:rPr>
+          <w:lang w:val="fr-FR"/>
+        </w:rPr>
+      </w:pPr>
+    </w:p>
+    <w:p>
+      <w:pPr>
+        <w:jc w:val="left"/>
+        <w:rPr>
+          <w:lang w:val="fr-FR"/>
+        </w:rPr>
+      </w:pPr>
+      <w:r>
+        <w:rPr>
+          <w:lang w:val="fr-FR"/>
+        </w:rPr>
+        <w:br w:type="page"/>
+      </w:r>
+    </w:p>
+    <w:p>
+      <w:pPr>
+        <w:pStyle w:val="Titre1"/>
+      </w:pPr>
+      <w:bookmarkStart w:id="19" w:name="_Toc471982641"/>
+      <w:r>
+        <w:lastRenderedPageBreak/>
+        <w:t>Bibliographie</w:t>
+      </w:r>
+      <w:bookmarkEnd w:id="19"/>
+    </w:p>
+    <w:p>
+      <w:pPr>
+        <w:pStyle w:val="Titre2"/>
+      </w:pPr>
+      <w:bookmarkStart w:id="20" w:name="_Toc471982642"/>
+      <w:r>
+        <w:t>Page de titre</w:t>
+      </w:r>
+      <w:bookmarkEnd w:id="20"/>
+    </w:p>
+    <w:p>
+      <w:r>
+        <w:t xml:space="preserve">Images réalisées par </w:t>
+      </w:r>
+      <w:proofErr w:type="spellStart"/>
+      <w:r>
+        <w:t>Freepik</w:t>
+      </w:r>
+      <w:proofErr w:type="spellEnd"/>
+      <w:r>
+        <w:t> </w:t>
+      </w:r>
+      <w:r>
+        <w:t>: http://www.flaticon.com/authors/freepik</w:t>
+      </w:r>
+    </w:p>
+    <w:p>
+      <w:pPr>
+        <w:pStyle w:val="Titre2"/>
+        <w:rPr>
+          <w:lang w:val="en-GB"/>
+        </w:rPr>
+      </w:pPr>
+      <w:bookmarkStart w:id="21" w:name="_Toc471982643"/>
+      <w:r>
+        <w:rPr>
+          <w:lang w:val="en-GB"/>
+        </w:rPr>
+        <w:t>Wikipédia</w:t>
+      </w:r>
+      <w:bookmarkEnd w:id="21"/>
+    </w:p>
+    <w:p>
+      <w:pPr>
+        <w:rPr>
+          <w:lang w:val="en-GB"/>
+        </w:rPr>
+      </w:pPr>
+      <w:r>
+        <w:rPr>
+          <w:lang w:val="en-GB"/>
+        </w:rPr>
+        <w:t>GitHub</w:t>
+      </w:r>
+      <w:r>
+        <w:rPr>
+          <w:lang w:val="en-GB"/>
+        </w:rPr>
+        <w:t> </w:t>
+      </w:r>
+      <w:r>
+        <w:rPr>
+          <w:lang w:val="en-GB"/>
+        </w:rPr>
+        <w:t>:</w:t>
+      </w:r>
+      <w:r>
+        <w:rPr>
+          <w:lang w:val="en-GB"/>
+        </w:rPr>
+        <w:t xml:space="preserve"> https://fr.wikipedia.org/wiki/GitHub</w:t>
+      </w:r>
+    </w:p>
+    <w:p>
+      <w:pPr>
+        <w:pStyle w:val="Titre1"/>
+      </w:pPr>
+      <w:bookmarkStart w:id="22" w:name="_Toc471982644"/>
+      <w:r>
+        <w:t>Annexes</w:t>
+      </w:r>
+      <w:bookmarkEnd w:id="22"/>
+    </w:p>
+    <w:p>
+      <w:pPr>
+        <w:pStyle w:val="Titre2"/>
+      </w:pPr>
+      <w:bookmarkStart w:id="23" w:name="_Toc471982645"/>
+      <w:r>
+        <w:t>GitH</w:t>
+      </w:r>
+      <w:r>
+        <w:t>ub</w:t>
+      </w:r>
+      <w:bookmarkEnd w:id="23"/>
+    </w:p>
+    <w:p>
+      <w:pPr>
+        <w:rPr>
+          <w:rStyle w:val="Lienhypertexte"/>
+        </w:rPr>
+      </w:pPr>
+      <w:r>
+        <w:t>L’adresse du projet :</w:t>
+      </w:r>
+      <w:r>
+        <w:t xml:space="preserve"> </w:t>
+      </w:r>
+      <w:hyperlink r:id="rId9" w:history="1">
+        <w:r>
+          <w:rPr>
+            <w:rStyle w:val="Lienhypertexte"/>
+          </w:rPr>
+          <w:t>https://github.com/ArnaudPl/ProjetProg1IGPT</w:t>
+        </w:r>
+      </w:hyperlink>
+    </w:p>
+    <w:p>
+      <w:pPr>
+        <w:pStyle w:val="Titre1"/>
+      </w:pPr>
+      <w:bookmarkStart w:id="24" w:name="_Toc471982646"/>
+      <w:r>
+        <w:t>Déclaration d’authenticité</w:t>
+      </w:r>
+      <w:bookmarkEnd w:id="24"/>
+    </w:p>
+    <w:p>
+      <w:pPr>
+        <w:spacing w:after="480"/>
+      </w:pPr>
+      <w:r>
+        <w:t xml:space="preserve">Nous attestons, Plumez Arnaud, Christe Thibaud avoir fait et rédigé personnellement ce rapport algorithme et programmation et nous attestons également ne pas avoir eu recours au plagiat et avoir consciencieusement et clairement mentionné tous les emprunts faits à autrui. </w:t>
+      </w:r>
+    </w:p>
+    <w:p>
+      <w:pPr>
+        <w:spacing w:after="720"/>
+      </w:pPr>
+      <w:r>
+        <w:t>Neuchâtel, le 19.01.2017</w:t>
+      </w:r>
+    </w:p>
+    <w:p>
+      <w:pPr>
+        <w:spacing w:after="720"/>
+      </w:pPr>
+      <w:r>
+        <w:t xml:space="preserve">Plumez Arnaud : </w:t>
+      </w:r>
+    </w:p>
+    <w:p>
+      <w:r>
+        <w:t>Christe Thibaud :</w:t>
+      </w:r>
+    </w:p>
     <w:p/>
-    <w:p>
-      <w:pPr>
-        <w:pStyle w:val="Titre1"/>
-      </w:pPr>
-      <w:bookmarkStart w:id="9" w:name="_Toc471895660"/>
-      <w:r>
-        <w:t>Réalisation des unités</w:t>
-      </w:r>
-      <w:bookmarkEnd w:id="9"/>
-    </w:p>
-    <w:p>
-      <w:r>
-        <w:t xml:space="preserve">Ce chapitre explique comment notre code est décomposé et explicite </w:t>
-      </w:r>
-      <w:r>
-        <w:t xml:space="preserve">ce </w:t>
-      </w:r>
-      <w:r>
-        <w:t>que fait chaque unité. Chaque unité a été un développement à part entière.</w:t>
-      </w:r>
-    </w:p>
-    <w:p>
-      <w:pPr>
-        <w:pStyle w:val="Titre2"/>
-      </w:pPr>
-      <w:bookmarkStart w:id="10" w:name="_Toc471895661"/>
-      <w:r>
-        <w:t>Unité u_livre</w:t>
-      </w:r>
-      <w:bookmarkEnd w:id="10"/>
-    </w:p>
-    <w:p>
-      <w:r>
-        <w:t>L’unité “</w:t>
-      </w:r>
-      <w:proofErr w:type="spellStart"/>
-      <w:r>
-        <w:t>u_livre</w:t>
-      </w:r>
-      <w:proofErr w:type="spellEnd"/>
-      <w:r>
-        <w:t>” permet, comme son nom l’indique, de gérer les livres de la bibliothèque. Elle permet de gérer tant la création, suppression d’un livre que la création, recherche d’un emprunt. Celle-ci est composée de plusieurs fonctionnalités qui se traduisent par divers fonctions et procédure. Voici ci-dessous des captures d’écrans des parties de l’application gérée par cette unité.</w:t>
-      </w:r>
-    </w:p>
-    <w:p>
-      <w:pPr>
-        <w:pStyle w:val="Titre2"/>
-      </w:pPr>
-      <w:bookmarkStart w:id="11" w:name="_Toc471895662"/>
-      <w:r>
-        <w:t>Unité u_</w:t>
-      </w:r>
-      <w:r>
-        <w:t>adherent</w:t>
-      </w:r>
-      <w:bookmarkEnd w:id="11"/>
-    </w:p>
-    <w:p>
-      <w:r>
-        <w:t>“</w:t>
-      </w:r>
-      <w:proofErr w:type="spellStart"/>
-      <w:r>
-        <w:t>U_adherent</w:t>
-      </w:r>
-      <w:proofErr w:type="spellEnd"/>
-      <w:r>
-        <w:t>” est une unité gérant les adhérents, cette unité est très simple elle gère simplement l’ajout et l’affichage d’un adhérent. Même si cette unité est simple, il est important de la mettre dans une entité à part entière pour ne pas mélanger des éléments qui n’ont aucun rapport entre eux.</w:t>
-      </w:r>
-    </w:p>
-    <w:p>
-      <w:pPr>
-        <w:pStyle w:val="Titre2"/>
-      </w:pPr>
-      <w:bookmarkStart w:id="12" w:name="_Toc471895663"/>
-      <w:r>
-        <w:t>Unité u_</w:t>
-      </w:r>
-      <w:r>
-        <w:t>biblio</w:t>
-      </w:r>
-      <w:bookmarkEnd w:id="12"/>
-    </w:p>
-    <w:p>
-      <w:r>
-        <w:t>L’unité “</w:t>
-      </w:r>
-      <w:proofErr w:type="spellStart"/>
-      <w:r>
-        <w:t>u_biblio</w:t>
-      </w:r>
-      <w:proofErr w:type="spellEnd"/>
-      <w:r>
-        <w:t>” permet la gestion de l’entité bibliothèque. Celle-ci s’occupe d’afficher les informations propres à la bibliothèque, de gérer l’ajout et la suppression de livres et d’adhérents ainsi que d’emp</w:t>
-      </w:r>
-      <w:r>
-        <w:t>runter et de rendre des livres.</w:t>
-      </w:r>
-    </w:p>
-    <w:p>
-      <w:r>
-        <w:t>Cette unité est fortement basée sur les autres unités et est l’unité qui est principalement utilisée lors de l’unité “</w:t>
-      </w:r>
-      <w:proofErr w:type="spellStart"/>
-      <w:r>
-        <w:t>p_biblio</w:t>
-      </w:r>
-      <w:proofErr w:type="spellEnd"/>
-      <w:r>
-        <w:t>”. Elle possède beaucoup d’appels vers les procédures et fonctions de l’unité “</w:t>
-      </w:r>
-      <w:proofErr w:type="spellStart"/>
-      <w:r>
-        <w:t>u_livre</w:t>
-      </w:r>
-      <w:proofErr w:type="spellEnd"/>
-      <w:r>
-        <w:t>” ainsi que celles de l’unité “</w:t>
-      </w:r>
-      <w:proofErr w:type="spellStart"/>
-      <w:r>
-        <w:t>u_adherent</w:t>
-      </w:r>
-      <w:proofErr w:type="spellEnd"/>
-      <w:r>
-        <w:t>”.</w:t>
-      </w:r>
-    </w:p>
-    <w:p>
-      <w:pPr>
-        <w:pStyle w:val="Titre2"/>
-      </w:pPr>
-      <w:bookmarkStart w:id="13" w:name="_Toc471895664"/>
-      <w:r>
-        <w:t>Unité p_biblio</w:t>
-      </w:r>
-      <w:bookmarkEnd w:id="13"/>
-    </w:p>
-    <w:p>
-      <w:pPr>
-        <w:rPr>
-          <w:caps/>
-        </w:rPr>
-      </w:pPr>
-      <w:bookmarkStart w:id="14" w:name="_Toc471895665"/>
-      <w:r>
-        <w:t>L’unité “</w:t>
-      </w:r>
-      <w:proofErr w:type="spellStart"/>
-      <w:r>
-        <w:t>p_biblio</w:t>
-      </w:r>
-      <w:proofErr w:type="spellEnd"/>
-      <w:r>
-        <w:t>” est l’unité centrale de notre programme. Elle sert d’unité de routage pour les actions de l’utilisateur en appelant les bonnes procédures et fonctions selon les choix de l’utilisateur. Elle s’occupe de la gestion du menu via lequel l’utilisateur pourra utiliser l’application.</w:t>
-      </w:r>
-    </w:p>
-    <w:p>
-      <w:pPr>
-        <w:pStyle w:val="Titre1"/>
-      </w:pPr>
-      <w:r>
-        <w:t>Conclusion</w:t>
-      </w:r>
-      <w:bookmarkEnd w:id="14"/>
-    </w:p>
     <w:p/>
-    <w:p>
-      <w:pPr>
-        <w:pStyle w:val="Titre1"/>
-      </w:pPr>
-      <w:r>
-        <w:t>Glossaire</w:t>
-      </w:r>
-    </w:p>
-    <w:p>
-      <w:pPr>
-        <w:pStyle w:val="Titre2"/>
-      </w:pPr>
-      <w:r>
-        <w:t>GitHub</w:t>
-      </w:r>
-    </w:p>
-    <w:p>
-      <w:r>
-        <w:t xml:space="preserve">Selon Wikipédia, </w:t>
-      </w:r>
-      <w:proofErr w:type="spellStart"/>
-      <w:r>
-        <w:t>Github</w:t>
-      </w:r>
-      <w:proofErr w:type="spellEnd"/>
-      <w:r>
-        <w:t xml:space="preserve"> est un service web d'hébergement et de gestion de développement de logiciels, utilisant le logiciel de gestion de versions Git. C’est-à-dire qu’il permet d’héberger sur un serveur les codes qui sont gérés à l’aide du logiciel Git et ainsi, d’assurer une sauvegarde du code hors de nos propres ordinateurs. La plateforme nous a permis également de noter toutes les tâches à réaliser ainsi que la personne qui les réalise.</w:t>
-      </w:r>
-    </w:p>
-    <w:p>
-      <w:pPr>
-        <w:pStyle w:val="Titre1"/>
-      </w:pPr>
-      <w:bookmarkStart w:id="15" w:name="_Toc471895666"/>
-      <w:r>
-        <w:t>Bibliographie</w:t>
-      </w:r>
-      <w:bookmarkEnd w:id="15"/>
-    </w:p>
-    <w:p>
-      <w:pPr>
-        <w:pStyle w:val="Titre2"/>
-      </w:pPr>
-      <w:bookmarkStart w:id="16" w:name="_Toc471895667"/>
-      <w:r>
-        <w:t>Page de titre</w:t>
-      </w:r>
-      <w:bookmarkEnd w:id="16"/>
-    </w:p>
-    <w:p>
-      <w:r>
-        <w:t xml:space="preserve">Images réalisées par </w:t>
-      </w:r>
-      <w:proofErr w:type="spellStart"/>
-      <w:r>
-        <w:t>Freepik</w:t>
-      </w:r>
-      <w:proofErr w:type="spellEnd"/>
-      <w:r>
-        <w:t> </w:t>
-      </w:r>
-      <w:r>
-        <w:t>: http://www.flaticon.com/authors/freepik</w:t>
-      </w:r>
-    </w:p>
-    <w:p>
-      <w:pPr>
-        <w:pStyle w:val="Titre2"/>
-        <w:rPr>
-          <w:lang w:val="en-GB"/>
-        </w:rPr>
-      </w:pPr>
-      <w:bookmarkStart w:id="17" w:name="_Toc471895668"/>
-      <w:r>
-        <w:rPr>
-          <w:lang w:val="en-GB"/>
-        </w:rPr>
-        <w:t>Wikipédia</w:t>
-      </w:r>
-      <w:bookmarkEnd w:id="17"/>
-    </w:p>
-    <w:p>
-      <w:pPr>
-        <w:rPr>
-          <w:lang w:val="en-GB"/>
-        </w:rPr>
-      </w:pPr>
-      <w:proofErr w:type="gramStart"/>
-      <w:r>
-        <w:rPr>
-          <w:lang w:val="en-GB"/>
-        </w:rPr>
-        <w:t>GitHub</w:t>
-      </w:r>
-      <w:r>
-        <w:rPr>
-          <w:lang w:val="en-GB"/>
-        </w:rPr>
-        <w:t> </w:t>
-      </w:r>
-      <w:r>
-        <w:rPr>
-          <w:lang w:val="en-GB"/>
-        </w:rPr>
-        <w:t>:</w:t>
-      </w:r>
-      <w:proofErr w:type="gramEnd"/>
-      <w:r>
-        <w:rPr>
-          <w:lang w:val="en-GB"/>
-        </w:rPr>
-        <w:t xml:space="preserve"> https://fr.wikipedia.org/wiki/GitHub</w:t>
-      </w:r>
-    </w:p>
-    <w:p>
-      <w:pPr>
-        <w:pStyle w:val="Titre1"/>
-      </w:pPr>
-      <w:bookmarkStart w:id="18" w:name="_Toc471895669"/>
-      <w:r>
-        <w:t>Annexes</w:t>
-      </w:r>
-      <w:bookmarkEnd w:id="18"/>
-    </w:p>
-    <w:p>
-      <w:pPr>
-        <w:pStyle w:val="Titre2"/>
-      </w:pPr>
-      <w:bookmarkStart w:id="19" w:name="_Toc471895670"/>
-      <w:r>
-        <w:t>GitH</w:t>
-      </w:r>
-      <w:bookmarkStart w:id="20" w:name="_GoBack"/>
-      <w:bookmarkEnd w:id="20"/>
-      <w:r>
-        <w:t>ub</w:t>
-      </w:r>
-      <w:bookmarkEnd w:id="19"/>
-    </w:p>
-    <w:p>
-      <w:r>
-        <w:t>L’adresse du projet :</w:t>
-      </w:r>
-      <w:r>
-        <w:t xml:space="preserve"> https://github.com/ArnaudPl/ProjetProg1IGPT</w:t>
-      </w:r>
-    </w:p>
-    <w:p>
-      <w:pPr>
-        <w:pStyle w:val="Titre1"/>
-      </w:pPr>
-      <w:bookmarkStart w:id="21" w:name="_Toc471895671"/>
-      <w:r>
-        <w:t>Déclaration d’authenticité</w:t>
-      </w:r>
-      <w:bookmarkEnd w:id="21"/>
-    </w:p>
-    <w:p>
-      <w:pPr>
-        <w:spacing w:after="480"/>
-      </w:pPr>
-      <w:r>
-        <w:t xml:space="preserve">Nous attestons, Plumez Arnaud, Christe Thibaud avoir fait et rédigé personnellement ce rapport algorithme et programmation et nous attestons également ne </w:t>
-      </w:r>
-      <w:r>
-        <w:t>pas avoir eu recours au plagiat</w:t>
-      </w:r>
-      <w:r>
-        <w:t xml:space="preserve"> et avoir consciencieusement et clairement mentionné tous les emprunts</w:t>
-      </w:r>
-      <w:r>
-        <w:t xml:space="preserve"> faits à autrui. </w:t>
-      </w:r>
-    </w:p>
-    <w:p>
-      <w:pPr>
-        <w:spacing w:after="720"/>
-      </w:pPr>
-      <w:r>
-        <w:t>Neuchâtel, le 19.01.2017</w:t>
-      </w:r>
-    </w:p>
-    <w:p>
-      <w:pPr>
-        <w:spacing w:after="720"/>
-      </w:pPr>
-      <w:r>
-        <w:t xml:space="preserve">Plumez Arnaud : </w:t>
-      </w:r>
-    </w:p>
-    <w:p>
-      <w:r>
-        <w:t>Christe Thibaud :</w:t>
-      </w:r>
-    </w:p>
     <w:sectPr>
+      <w:headerReference w:type="default" r:id="rId10"/>
       <w:pgSz w:w="11906" w:h="16838"/>
       <w:pgMar w:top="851" w:right="1418" w:bottom="851" w:left="1418" w:header="708" w:footer="708" w:gutter="0"/>
       <w:cols w:space="708"/>
+      <w:titlePg/>
       <w:docGrid w:linePitch="360"/>
     </w:sectPr>
   </w:body>
 </w:document>
+</file>
+
+<file path=word/endnotes.xml><?xml version="1.0" encoding="utf-8"?>
+<w:endnotes xmlns:wpc="http://schemas.microsoft.com/office/word/2010/wordprocessingCanvas" xmlns:cx="http://schemas.microsoft.com/office/drawing/2014/chartex" xmlns:cx1="http://schemas.microsoft.com/office/drawing/2015/9/8/chartex" xmlns:cx2="http://schemas.microsoft.com/office/drawing/2015/10/21/chartex" xmlns:cx3="http://schemas.microsoft.com/office/drawing/2016/5/9/chartex" xmlns:cx4="http://schemas.microsoft.com/office/drawing/2016/5/10/chartex" xmlns:cx5="http://schemas.microsoft.com/office/drawing/2016/5/11/chartex" xmlns:mc="http://schemas.openxmlformats.org/markup-compatibility/2006" xmlns:o="urn:schemas-microsoft-com:office:office" xmlns:r="http://schemas.openxmlformats.org/officeDocument/2006/relationships" xmlns:m="http://schemas.openxmlformats.org/officeDocument/2006/math" xmlns:v="urn:schemas-microsoft-com:vml" xmlns:wp14="http://schemas.microsoft.com/office/word/2010/wordprocessingDrawing" xmlns:wp="http://schemas.openxmlformats.org/drawingml/2006/wordprocessingDrawing" xmlns:w10="urn:schemas-microsoft-com:office:word" xmlns:w="http://schemas.openxmlformats.org/wordprocessingml/2006/main" xmlns:w14="http://schemas.microsoft.com/office/word/2010/wordml" xmlns:w15="http://schemas.microsoft.com/office/word/2012/wordml" xmlns:w16se="http://schemas.microsoft.com/office/word/2015/wordml/symex" xmlns:wpg="http://schemas.microsoft.com/office/word/2010/wordprocessingGroup" xmlns:wpi="http://schemas.microsoft.com/office/word/2010/wordprocessingInk" xmlns:wne="http://schemas.microsoft.com/office/word/2006/wordml" xmlns:wps="http://schemas.microsoft.com/office/word/2010/wordprocessingShape" mc:Ignorable="w14 w15 w16se wp14">
+  <w:endnote w:type="separator" w:id="-1">
+    <w:p>
+      <w:pPr>
+        <w:spacing w:before="0" w:after="0" w:line="240" w:lineRule="auto"/>
+      </w:pPr>
+      <w:r>
+        <w:separator/>
+      </w:r>
+    </w:p>
+  </w:endnote>
+  <w:endnote w:type="continuationSeparator" w:id="0">
+    <w:p>
+      <w:pPr>
+        <w:spacing w:before="0" w:after="0" w:line="240" w:lineRule="auto"/>
+      </w:pPr>
+      <w:r>
+        <w:continuationSeparator/>
+      </w:r>
+    </w:p>
+  </w:endnote>
+</w:endnotes>
+</file>
+
+<file path=word/footnotes.xml><?xml version="1.0" encoding="utf-8"?>
+<w:footnotes xmlns:wpc="http://schemas.microsoft.com/office/word/2010/wordprocessingCanvas" xmlns:cx="http://schemas.microsoft.com/office/drawing/2014/chartex" xmlns:cx1="http://schemas.microsoft.com/office/drawing/2015/9/8/chartex" xmlns:cx2="http://schemas.microsoft.com/office/drawing/2015/10/21/chartex" xmlns:cx3="http://schemas.microsoft.com/office/drawing/2016/5/9/chartex" xmlns:cx4="http://schemas.microsoft.com/office/drawing/2016/5/10/chartex" xmlns:cx5="http://schemas.microsoft.com/office/drawing/2016/5/11/chartex" xmlns:mc="http://schemas.openxmlformats.org/markup-compatibility/2006" xmlns:o="urn:schemas-microsoft-com:office:office" xmlns:r="http://schemas.openxmlformats.org/officeDocument/2006/relationships" xmlns:m="http://schemas.openxmlformats.org/officeDocument/2006/math" xmlns:v="urn:schemas-microsoft-com:vml" xmlns:wp14="http://schemas.microsoft.com/office/word/2010/wordprocessingDrawing" xmlns:wp="http://schemas.openxmlformats.org/drawingml/2006/wordprocessingDrawing" xmlns:w10="urn:schemas-microsoft-com:office:word" xmlns:w="http://schemas.openxmlformats.org/wordprocessingml/2006/main" xmlns:w14="http://schemas.microsoft.com/office/word/2010/wordml" xmlns:w15="http://schemas.microsoft.com/office/word/2012/wordml" xmlns:w16se="http://schemas.microsoft.com/office/word/2015/wordml/symex" xmlns:wpg="http://schemas.microsoft.com/office/word/2010/wordprocessingGroup" xmlns:wpi="http://schemas.microsoft.com/office/word/2010/wordprocessingInk" xmlns:wne="http://schemas.microsoft.com/office/word/2006/wordml" xmlns:wps="http://schemas.microsoft.com/office/word/2010/wordprocessingShape" mc:Ignorable="w14 w15 w16se wp14">
+  <w:footnote w:type="separator" w:id="-1">
+    <w:p>
+      <w:pPr>
+        <w:spacing w:before="0" w:after="0" w:line="240" w:lineRule="auto"/>
+      </w:pPr>
+      <w:r>
+        <w:separator/>
+      </w:r>
+    </w:p>
+  </w:footnote>
+  <w:footnote w:type="continuationSeparator" w:id="0">
+    <w:p>
+      <w:pPr>
+        <w:spacing w:before="0" w:after="0" w:line="240" w:lineRule="auto"/>
+      </w:pPr>
+      <w:r>
+        <w:continuationSeparator/>
+      </w:r>
+    </w:p>
+  </w:footnote>
+</w:footnotes>
+</file>
+
+<file path=word/header1.xml><?xml version="1.0" encoding="utf-8"?>
+<w:hdr xmlns:wpc="http://schemas.microsoft.com/office/word/2010/wordprocessingCanvas" xmlns:cx="http://schemas.microsoft.com/office/drawing/2014/chartex" xmlns:cx1="http://schemas.microsoft.com/office/drawing/2015/9/8/chartex" xmlns:cx2="http://schemas.microsoft.com/office/drawing/2015/10/21/chartex" xmlns:cx3="http://schemas.microsoft.com/office/drawing/2016/5/9/chartex" xmlns:cx4="http://schemas.microsoft.com/office/drawing/2016/5/10/chartex" xmlns:cx5="http://schemas.microsoft.com/office/drawing/2016/5/11/chartex" xmlns:mc="http://schemas.openxmlformats.org/markup-compatibility/2006" xmlns:o="urn:schemas-microsoft-com:office:office" xmlns:r="http://schemas.openxmlformats.org/officeDocument/2006/relationships" xmlns:m="http://schemas.openxmlformats.org/officeDocument/2006/math" xmlns:v="urn:schemas-microsoft-com:vml" xmlns:wp14="http://schemas.microsoft.com/office/word/2010/wordprocessingDrawing" xmlns:wp="http://schemas.openxmlformats.org/drawingml/2006/wordprocessingDrawing" xmlns:w10="urn:schemas-microsoft-com:office:word" xmlns:w="http://schemas.openxmlformats.org/wordprocessingml/2006/main" xmlns:w14="http://schemas.microsoft.com/office/word/2010/wordml" xmlns:w15="http://schemas.microsoft.com/office/word/2012/wordml" xmlns:w16se="http://schemas.microsoft.com/office/word/2015/wordml/symex" xmlns:wpg="http://schemas.microsoft.com/office/word/2010/wordprocessingGroup" xmlns:wpi="http://schemas.microsoft.com/office/word/2010/wordprocessingInk" xmlns:wne="http://schemas.microsoft.com/office/word/2006/wordml" xmlns:wps="http://schemas.microsoft.com/office/word/2010/wordprocessingShape" mc:Ignorable="w14 w15 w16se wp14">
+  <w:p>
+    <w:pPr>
+      <w:pStyle w:val="En-tte"/>
+    </w:pPr>
+    <w:r>
+      <w:t xml:space="preserve">Page </w:t>
+    </w:r>
+    <w:r>
+      <w:fldChar w:fldCharType="begin"/>
+    </w:r>
+    <w:r>
+      <w:instrText xml:space="preserve"> PAGE  \* Arabic  \* MERGEFORMAT </w:instrText>
+    </w:r>
+    <w:r>
+      <w:fldChar w:fldCharType="separate"/>
+    </w:r>
+    <w:r>
+      <w:rPr>
+        <w:noProof/>
+      </w:rPr>
+      <w:t>3</w:t>
+    </w:r>
+    <w:r>
+      <w:fldChar w:fldCharType="end"/>
+    </w:r>
+    <w:r>
+      <w:t xml:space="preserve"> sur </w:t>
+    </w:r>
+    <w:r>
+      <w:fldChar w:fldCharType="begin"/>
+    </w:r>
+    <w:r>
+      <w:instrText xml:space="preserve"> NUMPAGES  \* Arabic  \* MERGEFORMAT </w:instrText>
+    </w:r>
+    <w:r>
+      <w:fldChar w:fldCharType="separate"/>
+    </w:r>
+    <w:r>
+      <w:rPr>
+        <w:noProof/>
+      </w:rPr>
+      <w:t>7</w:t>
+    </w:r>
+    <w:r>
+      <w:rPr>
+        <w:noProof/>
+      </w:rPr>
+      <w:fldChar w:fldCharType="end"/>
+    </w:r>
+    <w:r>
+      <w:tab/>
+    </w:r>
+    <w:r>
+      <w:tab/>
+      <w:t>Algorithme et programmation</w:t>
+    </w:r>
+  </w:p>
+  <w:p>
+    <w:pPr>
+      <w:pStyle w:val="En-tte"/>
+    </w:pPr>
+    <w:r>
+      <w:tab/>
+    </w:r>
+    <w:r>
+      <w:tab/>
+      <w:t>Rapport de projet</w:t>
+    </w:r>
+  </w:p>
+  <w:p>
+    <w:pPr>
+      <w:pStyle w:val="En-tte"/>
+    </w:pPr>
+    <w:r>
+      <w:tab/>
+    </w:r>
+    <w:r>
+      <w:tab/>
+      <w:t>Plumez Arnaud &amp; Christe Thibaud</w:t>
+    </w:r>
+  </w:p>
+  <w:p>
+    <w:pPr>
+      <w:pStyle w:val="En-tte"/>
+    </w:pPr>
+  </w:p>
+</w:hdr>
 </file>
 
 <file path=word/numbering.xml><?xml version="1.0" encoding="utf-8"?>
@@ -2231,14 +2882,14 @@
         <v:path o:extrusionok="f" gradientshapeok="t" o:connecttype="rect"/>
         <o:lock v:ext="edit" aspectratio="t"/>
       </v:shapetype>
-      <v:shape id="_x0000_i1028" type="#_x0000_t75" style="width:96pt;height:96pt" o:bullet="t">
+      <v:shape id="_x0000_i1026" type="#_x0000_t75" style="width:95.8pt;height:95.8pt" o:bullet="t">
         <v:imagedata r:id="rId1" o:title="check-128"/>
       </v:shape>
     </w:pict>
   </w:numPicBullet>
   <w:numPicBullet w:numPicBulletId="1">
     <w:pict>
-      <v:shape id="_x0000_i1033" type="#_x0000_t75" style="width:128.25pt;height:128.25pt" o:bullet="t">
+      <v:shape id="_x0000_i1027" type="#_x0000_t75" style="width:128.35pt;height:128.35pt" o:bullet="t">
         <v:imagedata r:id="rId2" o:title="check-128"/>
       </v:shape>
     </w:pict>
@@ -2485,6 +3136,7 @@
     <w:lsdException w:name="HTML Sample" w:semiHidden="1" w:unhideWhenUsed="1"/>
     <w:lsdException w:name="HTML Typewriter" w:semiHidden="1" w:unhideWhenUsed="1"/>
     <w:lsdException w:name="HTML Variable" w:semiHidden="1" w:unhideWhenUsed="1"/>
+    <w:lsdException w:name="Normal Table" w:semiHidden="1" w:unhideWhenUsed="1"/>
     <w:lsdException w:name="annotation subject" w:semiHidden="1" w:unhideWhenUsed="1"/>
     <w:lsdException w:name="No List" w:semiHidden="1" w:unhideWhenUsed="1"/>
     <w:lsdException w:name="Outline List 1" w:semiHidden="1" w:unhideWhenUsed="1"/>
@@ -2529,6 +3181,7 @@
     <w:lsdException w:name="Table Professional" w:semiHidden="1" w:unhideWhenUsed="1"/>
     <w:lsdException w:name="Table Subtle 1" w:semiHidden="1" w:unhideWhenUsed="1"/>
     <w:lsdException w:name="Table Subtle 2" w:semiHidden="1" w:unhideWhenUsed="1"/>
+    <w:lsdException w:name="Table Web 1" w:semiHidden="1" w:unhideWhenUsed="1"/>
     <w:lsdException w:name="Table Web 2" w:semiHidden="1" w:unhideWhenUsed="1"/>
     <w:lsdException w:name="Table Web 3" w:semiHidden="1" w:unhideWhenUsed="1"/>
     <w:lsdException w:name="Balloon Text" w:semiHidden="1" w:unhideWhenUsed="1"/>
@@ -2751,15 +3404,17 @@
     <w:lsdException w:name="List Table 7 Colorful Accent 6" w:uiPriority="52"/>
     <w:lsdException w:name="Mention" w:semiHidden="1" w:unhideWhenUsed="1"/>
     <w:lsdException w:name="Smart Hyperlink" w:semiHidden="1" w:unhideWhenUsed="1"/>
-    <w:lsdException w:name="Hashtag" w:semiHidden="1" w:unhideWhenUsed="1"/>
   </w:latentStyles>
   <w:style w:type="paragraph" w:default="1" w:styleId="Normal">
     <w:name w:val="Normal"/>
     <w:qFormat/>
-    <w:rsid w:val="00056C75"/>
+    <w:rsid w:val="00112922"/>
     <w:pPr>
       <w:jc w:val="both"/>
     </w:pPr>
+    <w:rPr>
+      <w:sz w:val="22"/>
+    </w:rPr>
   </w:style>
   <w:style w:type="paragraph" w:styleId="Titre1">
     <w:name w:val="heading 1"/>
@@ -2784,7 +3439,6 @@
       <w:caps/>
       <w:color w:val="FFFFFF" w:themeColor="background1"/>
       <w:spacing w:val="15"/>
-      <w:sz w:val="22"/>
       <w:szCs w:val="22"/>
     </w:rPr>
   </w:style>
@@ -2971,6 +3625,7 @@
   <w:style w:type="character" w:default="1" w:styleId="Policepardfaut">
     <w:name w:val="Default Paragraph Font"/>
     <w:uiPriority w:val="1"/>
+    <w:semiHidden/>
     <w:unhideWhenUsed/>
   </w:style>
   <w:style w:type="table" w:default="1" w:styleId="TableauNormal">
@@ -3223,6 +3878,7 @@
   </w:style>
   <w:style w:type="paragraph" w:styleId="Sansinterligne">
     <w:name w:val="No Spacing"/>
+    <w:link w:val="SansinterligneCar"/>
     <w:uiPriority w:val="1"/>
     <w:qFormat/>
     <w:rsid w:val="00883DB7"/>
@@ -3421,6 +4077,72 @@
     <w:pPr>
       <w:ind w:left="720"/>
       <w:contextualSpacing/>
+    </w:pPr>
+  </w:style>
+  <w:style w:type="paragraph" w:styleId="En-tte">
+    <w:name w:val="header"/>
+    <w:basedOn w:val="Normal"/>
+    <w:link w:val="En-tteCar"/>
+    <w:uiPriority w:val="99"/>
+    <w:unhideWhenUsed/>
+    <w:rsid w:val="000542B0"/>
+    <w:pPr>
+      <w:tabs>
+        <w:tab w:val="center" w:pos="4536"/>
+        <w:tab w:val="right" w:pos="9072"/>
+      </w:tabs>
+      <w:spacing w:before="0" w:after="0" w:line="240" w:lineRule="auto"/>
+    </w:pPr>
+  </w:style>
+  <w:style w:type="character" w:customStyle="1" w:styleId="En-tteCar">
+    <w:name w:val="En-tête Car"/>
+    <w:basedOn w:val="Policepardfaut"/>
+    <w:link w:val="En-tte"/>
+    <w:uiPriority w:val="99"/>
+    <w:rsid w:val="000542B0"/>
+    <w:rPr>
+      <w:sz w:val="22"/>
+    </w:rPr>
+  </w:style>
+  <w:style w:type="paragraph" w:styleId="Pieddepage">
+    <w:name w:val="footer"/>
+    <w:basedOn w:val="Normal"/>
+    <w:link w:val="PieddepageCar"/>
+    <w:uiPriority w:val="99"/>
+    <w:unhideWhenUsed/>
+    <w:rsid w:val="000542B0"/>
+    <w:pPr>
+      <w:tabs>
+        <w:tab w:val="center" w:pos="4536"/>
+        <w:tab w:val="right" w:pos="9072"/>
+      </w:tabs>
+      <w:spacing w:before="0" w:after="0" w:line="240" w:lineRule="auto"/>
+    </w:pPr>
+  </w:style>
+  <w:style w:type="character" w:customStyle="1" w:styleId="PieddepageCar">
+    <w:name w:val="Pied de page Car"/>
+    <w:basedOn w:val="Policepardfaut"/>
+    <w:link w:val="Pieddepage"/>
+    <w:uiPriority w:val="99"/>
+    <w:rsid w:val="000542B0"/>
+    <w:rPr>
+      <w:sz w:val="22"/>
+    </w:rPr>
+  </w:style>
+  <w:style w:type="character" w:customStyle="1" w:styleId="SansinterligneCar">
+    <w:name w:val="Sans interligne Car"/>
+    <w:basedOn w:val="Policepardfaut"/>
+    <w:link w:val="Sansinterligne"/>
+    <w:uiPriority w:val="1"/>
+    <w:rsid w:val="000542B0"/>
+  </w:style>
+  <w:style w:type="paragraph" w:customStyle="1" w:styleId="Titre1-PasdansTDM">
+    <w:name w:val="Titre 1 - Pas dans TDM"/>
+    <w:basedOn w:val="Titre1"/>
+    <w:qFormat/>
+    <w:rsid w:val="003B0E93"/>
+    <w:pPr>
+      <w:outlineLvl w:val="9"/>
     </w:pPr>
   </w:style>
 </w:styles>
@@ -3632,7 +4354,7 @@
 </file>
 
 <file path=customXml/itemProps1.xml><?xml version="1.0" encoding="utf-8"?>
-<ds:datastoreItem xmlns:ds="http://schemas.openxmlformats.org/officeDocument/2006/customXml" ds:itemID="{F5AB4623-170B-427E-B80D-078B6B7B4476}">
+<ds:datastoreItem xmlns:ds="http://schemas.openxmlformats.org/officeDocument/2006/customXml" ds:itemID="{1A16FD7A-5508-4CCB-A7BC-1B5550C07EE8}">
   <ds:schemaRefs>
     <ds:schemaRef ds:uri="http://schemas.openxmlformats.org/officeDocument/2006/bibliography"/>
   </ds:schemaRefs>

</xml_diff>

<commit_message>
Enlever Abstract + TDM dans TDM
</commit_message>
<xml_diff>
--- a/doc/rapport-projet.docx
+++ b/doc/rapport-projet.docx
@@ -67,29 +67,25 @@
     </w:p>
     <w:p>
       <w:pPr>
-        <w:pStyle w:val="Titre1"/>
+        <w:pStyle w:val="Titre1-PasdansTDM"/>
       </w:pPr>
       <w:r>
         <w:br w:type="page"/>
       </w:r>
-      <w:bookmarkStart w:id="0" w:name="_Toc472328875"/>
       <w:r>
         <w:lastRenderedPageBreak/>
         <w:t>Abstract</w:t>
       </w:r>
-      <w:bookmarkEnd w:id="0"/>
     </w:p>
     <w:p>
       <w:r>
         <w:t>Le présent rapport de projet, présente et détaille la réalisation d’une bibliothèque en pascal. L’accent est mis sur une compréhension global du projet ainsi qu’une rapide vision de celui-ci. Il présente également les problèmes rencontrés, les améliorations effectuées et celles qui méritent encore un développement.</w:t>
       </w:r>
     </w:p>
-    <w:bookmarkStart w:id="1" w:name="_Toc472328876" w:displacedByCustomXml="next"/>
     <w:sdt>
       <w:sdtPr>
         <w:rPr>
           <w:rFonts w:asciiTheme="minorHAnsi" w:hAnsiTheme="minorHAnsi"/>
-          <w:caps w:val="0"/>
           <w:color w:val="auto"/>
           <w:spacing w:val="0"/>
           <w:sz w:val="20"/>
@@ -106,13 +102,14 @@
         <w:rPr>
           <w:b/>
           <w:bCs/>
+          <w:caps w:val="0"/>
           <w:sz w:val="22"/>
         </w:rPr>
       </w:sdtEndPr>
       <w:sdtContent>
         <w:p>
           <w:pPr>
-            <w:pStyle w:val="Titre1"/>
+            <w:pStyle w:val="Titre1-PasdansTDM"/>
           </w:pPr>
           <w:r>
             <w:rPr>
@@ -120,15 +117,10 @@
             </w:rPr>
             <w:t>Table des matières</w:t>
           </w:r>
-          <w:bookmarkEnd w:id="1"/>
         </w:p>
         <w:p>
           <w:pPr>
             <w:pStyle w:val="TM1"/>
-            <w:tabs>
-              <w:tab w:val="left" w:pos="400"/>
-              <w:tab w:val="right" w:leader="dot" w:pos="9060"/>
-            </w:tabs>
             <w:rPr>
               <w:noProof/>
               <w:szCs w:val="22"/>
@@ -144,7 +136,7 @@
           <w:r>
             <w:fldChar w:fldCharType="separate"/>
           </w:r>
-          <w:hyperlink w:anchor="_Toc472328875" w:history="1">
+          <w:hyperlink w:anchor="_Toc472330672" w:history="1">
             <w:r>
               <w:rPr>
                 <w:rStyle w:val="Lienhypertexte"/>
@@ -165,7 +157,7 @@
                 <w:rStyle w:val="Lienhypertexte"/>
                 <w:noProof/>
               </w:rPr>
-              <w:t>Abstract</w:t>
+              <w:t>Introduction</w:t>
             </w:r>
             <w:r>
               <w:rPr>
@@ -186,7 +178,7 @@
                 <w:noProof/>
                 <w:webHidden/>
               </w:rPr>
-              <w:instrText xml:space="preserve"> PAGEREF _Toc472328875 \h </w:instrText>
+              <w:instrText xml:space="preserve"> PAGEREF _Toc472330672 \h </w:instrText>
             </w:r>
             <w:r>
               <w:rPr>
@@ -220,17 +212,13 @@
         <w:p>
           <w:pPr>
             <w:pStyle w:val="TM1"/>
-            <w:tabs>
-              <w:tab w:val="left" w:pos="400"/>
-              <w:tab w:val="right" w:leader="dot" w:pos="9060"/>
-            </w:tabs>
             <w:rPr>
               <w:noProof/>
               <w:szCs w:val="22"/>
               <w:lang w:eastAsia="fr-CH"/>
             </w:rPr>
           </w:pPr>
-          <w:hyperlink w:anchor="_Toc472328876" w:history="1">
+          <w:hyperlink w:anchor="_Toc472330673" w:history="1">
             <w:r>
               <w:rPr>
                 <w:rStyle w:val="Lienhypertexte"/>
@@ -250,9 +238,8 @@
               <w:rPr>
                 <w:rStyle w:val="Lienhypertexte"/>
                 <w:noProof/>
-                <w:lang w:val="fr-FR"/>
-              </w:rPr>
-              <w:t>Table des matières</w:t>
+              </w:rPr>
+              <w:t>Le projet</w:t>
             </w:r>
             <w:r>
               <w:rPr>
@@ -273,179 +260,7 @@
                 <w:noProof/>
                 <w:webHidden/>
               </w:rPr>
-              <w:instrText xml:space="preserve"> PAGEREF _Toc472328876 \h </w:instrText>
-            </w:r>
-            <w:r>
-              <w:rPr>
-                <w:noProof/>
-                <w:webHidden/>
-              </w:rPr>
-            </w:r>
-            <w:r>
-              <w:rPr>
-                <w:noProof/>
-                <w:webHidden/>
-              </w:rPr>
-              <w:fldChar w:fldCharType="separate"/>
-            </w:r>
-            <w:r>
-              <w:rPr>
-                <w:noProof/>
-                <w:webHidden/>
-              </w:rPr>
-              <w:t>2</w:t>
-            </w:r>
-            <w:r>
-              <w:rPr>
-                <w:noProof/>
-                <w:webHidden/>
-              </w:rPr>
-              <w:fldChar w:fldCharType="end"/>
-            </w:r>
-          </w:hyperlink>
-        </w:p>
-        <w:p>
-          <w:pPr>
-            <w:pStyle w:val="TM1"/>
-            <w:tabs>
-              <w:tab w:val="left" w:pos="400"/>
-              <w:tab w:val="right" w:leader="dot" w:pos="9060"/>
-            </w:tabs>
-            <w:rPr>
-              <w:noProof/>
-              <w:szCs w:val="22"/>
-              <w:lang w:eastAsia="fr-CH"/>
-            </w:rPr>
-          </w:pPr>
-          <w:hyperlink w:anchor="_Toc472328877" w:history="1">
-            <w:r>
-              <w:rPr>
-                <w:rStyle w:val="Lienhypertexte"/>
-                <w:noProof/>
-              </w:rPr>
-              <w:t>3</w:t>
-            </w:r>
-            <w:r>
-              <w:rPr>
-                <w:noProof/>
-                <w:szCs w:val="22"/>
-                <w:lang w:eastAsia="fr-CH"/>
-              </w:rPr>
-              <w:tab/>
-            </w:r>
-            <w:r>
-              <w:rPr>
-                <w:rStyle w:val="Lienhypertexte"/>
-                <w:noProof/>
-              </w:rPr>
-              <w:t>Introduction</w:t>
-            </w:r>
-            <w:r>
-              <w:rPr>
-                <w:noProof/>
-                <w:webHidden/>
-              </w:rPr>
-              <w:tab/>
-            </w:r>
-            <w:r>
-              <w:rPr>
-                <w:noProof/>
-                <w:webHidden/>
-              </w:rPr>
-              <w:fldChar w:fldCharType="begin"/>
-            </w:r>
-            <w:r>
-              <w:rPr>
-                <w:noProof/>
-                <w:webHidden/>
-              </w:rPr>
-              <w:instrText xml:space="preserve"> PAGEREF _Toc472328877 \h </w:instrText>
-            </w:r>
-            <w:r>
-              <w:rPr>
-                <w:noProof/>
-                <w:webHidden/>
-              </w:rPr>
-            </w:r>
-            <w:r>
-              <w:rPr>
-                <w:noProof/>
-                <w:webHidden/>
-              </w:rPr>
-              <w:fldChar w:fldCharType="separate"/>
-            </w:r>
-            <w:r>
-              <w:rPr>
-                <w:noProof/>
-                <w:webHidden/>
-              </w:rPr>
-              <w:t>3</w:t>
-            </w:r>
-            <w:r>
-              <w:rPr>
-                <w:noProof/>
-                <w:webHidden/>
-              </w:rPr>
-              <w:fldChar w:fldCharType="end"/>
-            </w:r>
-          </w:hyperlink>
-        </w:p>
-        <w:p>
-          <w:pPr>
-            <w:pStyle w:val="TM1"/>
-            <w:tabs>
-              <w:tab w:val="left" w:pos="400"/>
-              <w:tab w:val="right" w:leader="dot" w:pos="9060"/>
-            </w:tabs>
-            <w:rPr>
-              <w:noProof/>
-              <w:szCs w:val="22"/>
-              <w:lang w:eastAsia="fr-CH"/>
-            </w:rPr>
-          </w:pPr>
-          <w:hyperlink w:anchor="_Toc472328878" w:history="1">
-            <w:r>
-              <w:rPr>
-                <w:rStyle w:val="Lienhypertexte"/>
-                <w:noProof/>
-              </w:rPr>
-              <w:t>4</w:t>
-            </w:r>
-            <w:r>
-              <w:rPr>
-                <w:noProof/>
-                <w:szCs w:val="22"/>
-                <w:lang w:eastAsia="fr-CH"/>
-              </w:rPr>
-              <w:tab/>
-            </w:r>
-            <w:r>
-              <w:rPr>
-                <w:rStyle w:val="Lienhypertexte"/>
-                <w:noProof/>
-              </w:rPr>
-              <w:t>Le projet</w:t>
-            </w:r>
-            <w:r>
-              <w:rPr>
-                <w:noProof/>
-                <w:webHidden/>
-              </w:rPr>
-              <w:tab/>
-            </w:r>
-            <w:r>
-              <w:rPr>
-                <w:noProof/>
-                <w:webHidden/>
-              </w:rPr>
-              <w:fldChar w:fldCharType="begin"/>
-            </w:r>
-            <w:r>
-              <w:rPr>
-                <w:noProof/>
-                <w:webHidden/>
-              </w:rPr>
-              <w:instrText xml:space="preserve"> PAGEREF _Toc472328878 \h </w:instrText>
+              <w:instrText xml:space="preserve"> PAGEREF _Toc472330673 \h </w:instrText>
             </w:r>
             <w:r>
               <w:rPr>
@@ -489,13 +304,13 @@
               <w:lang w:eastAsia="fr-CH"/>
             </w:rPr>
           </w:pPr>
-          <w:hyperlink w:anchor="_Toc472328879" w:history="1">
+          <w:hyperlink w:anchor="_Toc472330674" w:history="1">
             <w:r>
               <w:rPr>
                 <w:rStyle w:val="Lienhypertexte"/>
                 <w:noProof/>
               </w:rPr>
-              <w:t>4.1</w:t>
+              <w:t>2.1</w:t>
             </w:r>
             <w:r>
               <w:rPr>
@@ -531,7 +346,7 @@
                 <w:noProof/>
                 <w:webHidden/>
               </w:rPr>
-              <w:instrText xml:space="preserve"> PAGEREF _Toc472328879 \h </w:instrText>
+              <w:instrText xml:space="preserve"> PAGEREF _Toc472330674 \h </w:instrText>
             </w:r>
             <w:r>
               <w:rPr>
@@ -575,13 +390,13 @@
               <w:lang w:eastAsia="fr-CH"/>
             </w:rPr>
           </w:pPr>
-          <w:hyperlink w:anchor="_Toc472328880" w:history="1">
+          <w:hyperlink w:anchor="_Toc472330675" w:history="1">
             <w:r>
               <w:rPr>
                 <w:rStyle w:val="Lienhypertexte"/>
                 <w:noProof/>
               </w:rPr>
-              <w:t>4.2</w:t>
+              <w:t>2.2</w:t>
             </w:r>
             <w:r>
               <w:rPr>
@@ -617,7 +432,7 @@
                 <w:noProof/>
                 <w:webHidden/>
               </w:rPr>
-              <w:instrText xml:space="preserve"> PAGEREF _Toc472328880 \h </w:instrText>
+              <w:instrText xml:space="preserve"> PAGEREF _Toc472330675 \h </w:instrText>
             </w:r>
             <w:r>
               <w:rPr>
@@ -661,13 +476,13 @@
               <w:lang w:eastAsia="fr-CH"/>
             </w:rPr>
           </w:pPr>
-          <w:hyperlink w:anchor="_Toc472328881" w:history="1">
+          <w:hyperlink w:anchor="_Toc472330676" w:history="1">
             <w:r>
               <w:rPr>
                 <w:rStyle w:val="Lienhypertexte"/>
                 <w:noProof/>
               </w:rPr>
-              <w:t>4.3</w:t>
+              <w:t>2.3</w:t>
             </w:r>
             <w:r>
               <w:rPr>
@@ -703,7 +518,7 @@
                 <w:noProof/>
                 <w:webHidden/>
               </w:rPr>
-              <w:instrText xml:space="preserve"> PAGEREF _Toc472328881 \h </w:instrText>
+              <w:instrText xml:space="preserve"> PAGEREF _Toc472330676 \h </w:instrText>
             </w:r>
             <w:r>
               <w:rPr>
@@ -747,13 +562,13 @@
               <w:lang w:eastAsia="fr-CH"/>
             </w:rPr>
           </w:pPr>
-          <w:hyperlink w:anchor="_Toc472328882" w:history="1">
+          <w:hyperlink w:anchor="_Toc472330677" w:history="1">
             <w:r>
               <w:rPr>
                 <w:rStyle w:val="Lienhypertexte"/>
                 <w:noProof/>
               </w:rPr>
-              <w:t>4.4</w:t>
+              <w:t>2.4</w:t>
             </w:r>
             <w:r>
               <w:rPr>
@@ -789,7 +604,7 @@
                 <w:noProof/>
                 <w:webHidden/>
               </w:rPr>
-              <w:instrText xml:space="preserve"> PAGEREF _Toc472328882 \h </w:instrText>
+              <w:instrText xml:space="preserve"> PAGEREF _Toc472330677 \h </w:instrText>
             </w:r>
             <w:r>
               <w:rPr>
@@ -833,13 +648,13 @@
               <w:lang w:eastAsia="fr-CH"/>
             </w:rPr>
           </w:pPr>
-          <w:hyperlink w:anchor="_Toc472328883" w:history="1">
+          <w:hyperlink w:anchor="_Toc472330678" w:history="1">
             <w:r>
               <w:rPr>
                 <w:rStyle w:val="Lienhypertexte"/>
                 <w:noProof/>
               </w:rPr>
-              <w:t>4.5</w:t>
+              <w:t>2.5</w:t>
             </w:r>
             <w:r>
               <w:rPr>
@@ -875,7 +690,7 @@
                 <w:noProof/>
                 <w:webHidden/>
               </w:rPr>
-              <w:instrText xml:space="preserve"> PAGEREF _Toc472328883 \h </w:instrText>
+              <w:instrText xml:space="preserve"> PAGEREF _Toc472330678 \h </w:instrText>
             </w:r>
             <w:r>
               <w:rPr>
@@ -919,13 +734,13 @@
               <w:lang w:eastAsia="fr-CH"/>
             </w:rPr>
           </w:pPr>
-          <w:hyperlink w:anchor="_Toc472328884" w:history="1">
+          <w:hyperlink w:anchor="_Toc472330679" w:history="1">
             <w:r>
               <w:rPr>
                 <w:rStyle w:val="Lienhypertexte"/>
                 <w:noProof/>
               </w:rPr>
-              <w:t>4.6</w:t>
+              <w:t>2.6</w:t>
             </w:r>
             <w:r>
               <w:rPr>
@@ -961,7 +776,7 @@
                 <w:noProof/>
                 <w:webHidden/>
               </w:rPr>
-              <w:instrText xml:space="preserve"> PAGEREF _Toc472328884 \h </w:instrText>
+              <w:instrText xml:space="preserve"> PAGEREF _Toc472330679 \h </w:instrText>
             </w:r>
             <w:r>
               <w:rPr>
@@ -995,23 +810,19 @@
         <w:p>
           <w:pPr>
             <w:pStyle w:val="TM1"/>
-            <w:tabs>
-              <w:tab w:val="left" w:pos="400"/>
-              <w:tab w:val="right" w:leader="dot" w:pos="9060"/>
-            </w:tabs>
             <w:rPr>
               <w:noProof/>
               <w:szCs w:val="22"/>
               <w:lang w:eastAsia="fr-CH"/>
             </w:rPr>
           </w:pPr>
-          <w:hyperlink w:anchor="_Toc472328885" w:history="1">
+          <w:hyperlink w:anchor="_Toc472330680" w:history="1">
             <w:r>
               <w:rPr>
                 <w:rStyle w:val="Lienhypertexte"/>
                 <w:noProof/>
               </w:rPr>
-              <w:t>5</w:t>
+              <w:t>3</w:t>
             </w:r>
             <w:r>
               <w:rPr>
@@ -1047,7 +858,7 @@
                 <w:noProof/>
                 <w:webHidden/>
               </w:rPr>
-              <w:instrText xml:space="preserve"> PAGEREF _Toc472328885 \h </w:instrText>
+              <w:instrText xml:space="preserve"> PAGEREF _Toc472330680 \h </w:instrText>
             </w:r>
             <w:r>
               <w:rPr>
@@ -1067,7 +878,7 @@
                 <w:noProof/>
                 <w:webHidden/>
               </w:rPr>
-              <w:t>4</w:t>
+              <w:t>5</w:t>
             </w:r>
             <w:r>
               <w:rPr>
@@ -1091,13 +902,13 @@
               <w:lang w:eastAsia="fr-CH"/>
             </w:rPr>
           </w:pPr>
-          <w:hyperlink w:anchor="_Toc472328886" w:history="1">
+          <w:hyperlink w:anchor="_Toc472330681" w:history="1">
             <w:r>
               <w:rPr>
                 <w:rStyle w:val="Lienhypertexte"/>
                 <w:noProof/>
               </w:rPr>
-              <w:t>5.1</w:t>
+              <w:t>3.1</w:t>
             </w:r>
             <w:r>
               <w:rPr>
@@ -1133,7 +944,7 @@
                 <w:noProof/>
                 <w:webHidden/>
               </w:rPr>
-              <w:instrText xml:space="preserve"> PAGEREF _Toc472328886 \h </w:instrText>
+              <w:instrText xml:space="preserve"> PAGEREF _Toc472330681 \h </w:instrText>
             </w:r>
             <w:r>
               <w:rPr>
@@ -1153,7 +964,7 @@
                 <w:noProof/>
                 <w:webHidden/>
               </w:rPr>
-              <w:t>4</w:t>
+              <w:t>5</w:t>
             </w:r>
             <w:r>
               <w:rPr>
@@ -1177,13 +988,13 @@
               <w:lang w:eastAsia="fr-CH"/>
             </w:rPr>
           </w:pPr>
-          <w:hyperlink w:anchor="_Toc472328887" w:history="1">
+          <w:hyperlink w:anchor="_Toc472330682" w:history="1">
             <w:r>
               <w:rPr>
                 <w:rStyle w:val="Lienhypertexte"/>
                 <w:noProof/>
               </w:rPr>
-              <w:t>5.2</w:t>
+              <w:t>3.2</w:t>
             </w:r>
             <w:r>
               <w:rPr>
@@ -1219,7 +1030,7 @@
                 <w:noProof/>
                 <w:webHidden/>
               </w:rPr>
-              <w:instrText xml:space="preserve"> PAGEREF _Toc472328887 \h </w:instrText>
+              <w:instrText xml:space="preserve"> PAGEREF _Toc472330682 \h </w:instrText>
             </w:r>
             <w:r>
               <w:rPr>
@@ -1263,13 +1074,13 @@
               <w:lang w:eastAsia="fr-CH"/>
             </w:rPr>
           </w:pPr>
-          <w:hyperlink w:anchor="_Toc472328888" w:history="1">
+          <w:hyperlink w:anchor="_Toc472330683" w:history="1">
             <w:r>
               <w:rPr>
                 <w:rStyle w:val="Lienhypertexte"/>
                 <w:noProof/>
               </w:rPr>
-              <w:t>5.3</w:t>
+              <w:t>3.3</w:t>
             </w:r>
             <w:r>
               <w:rPr>
@@ -1305,7 +1116,7 @@
                 <w:noProof/>
                 <w:webHidden/>
               </w:rPr>
-              <w:instrText xml:space="preserve"> PAGEREF _Toc472328888 \h </w:instrText>
+              <w:instrText xml:space="preserve"> PAGEREF _Toc472330683 \h </w:instrText>
             </w:r>
             <w:r>
               <w:rPr>
@@ -1349,13 +1160,13 @@
               <w:lang w:eastAsia="fr-CH"/>
             </w:rPr>
           </w:pPr>
-          <w:hyperlink w:anchor="_Toc472328889" w:history="1">
+          <w:hyperlink w:anchor="_Toc472330684" w:history="1">
             <w:r>
               <w:rPr>
                 <w:rStyle w:val="Lienhypertexte"/>
                 <w:noProof/>
               </w:rPr>
-              <w:t>5.4</w:t>
+              <w:t>3.4</w:t>
             </w:r>
             <w:r>
               <w:rPr>
@@ -1391,7 +1202,7 @@
                 <w:noProof/>
                 <w:webHidden/>
               </w:rPr>
-              <w:instrText xml:space="preserve"> PAGEREF _Toc472328889 \h </w:instrText>
+              <w:instrText xml:space="preserve"> PAGEREF _Toc472330684 \h </w:instrText>
             </w:r>
             <w:r>
               <w:rPr>
@@ -1411,7 +1222,7 @@
                 <w:noProof/>
                 <w:webHidden/>
               </w:rPr>
-              <w:t>5</w:t>
+              <w:t>6</w:t>
             </w:r>
             <w:r>
               <w:rPr>
@@ -1425,23 +1236,19 @@
         <w:p>
           <w:pPr>
             <w:pStyle w:val="TM1"/>
-            <w:tabs>
-              <w:tab w:val="left" w:pos="400"/>
-              <w:tab w:val="right" w:leader="dot" w:pos="9060"/>
-            </w:tabs>
             <w:rPr>
               <w:noProof/>
               <w:szCs w:val="22"/>
               <w:lang w:eastAsia="fr-CH"/>
             </w:rPr>
           </w:pPr>
-          <w:hyperlink w:anchor="_Toc472328890" w:history="1">
+          <w:hyperlink w:anchor="_Toc472330685" w:history="1">
             <w:r>
               <w:rPr>
                 <w:rStyle w:val="Lienhypertexte"/>
                 <w:noProof/>
               </w:rPr>
-              <w:t>6</w:t>
+              <w:t>4</w:t>
             </w:r>
             <w:r>
               <w:rPr>
@@ -1477,7 +1284,7 @@
                 <w:noProof/>
                 <w:webHidden/>
               </w:rPr>
-              <w:instrText xml:space="preserve"> PAGEREF _Toc472328890 \h </w:instrText>
+              <w:instrText xml:space="preserve"> PAGEREF _Toc472330685 \h </w:instrText>
             </w:r>
             <w:r>
               <w:rPr>
@@ -1497,7 +1304,7 @@
                 <w:noProof/>
                 <w:webHidden/>
               </w:rPr>
-              <w:t>5</w:t>
+              <w:t>6</w:t>
             </w:r>
             <w:r>
               <w:rPr>
@@ -1511,23 +1318,19 @@
         <w:p>
           <w:pPr>
             <w:pStyle w:val="TM1"/>
-            <w:tabs>
-              <w:tab w:val="left" w:pos="400"/>
-              <w:tab w:val="right" w:leader="dot" w:pos="9060"/>
-            </w:tabs>
             <w:rPr>
               <w:noProof/>
               <w:szCs w:val="22"/>
               <w:lang w:eastAsia="fr-CH"/>
             </w:rPr>
           </w:pPr>
-          <w:hyperlink w:anchor="_Toc472328891" w:history="1">
+          <w:hyperlink w:anchor="_Toc472330686" w:history="1">
             <w:r>
               <w:rPr>
                 <w:rStyle w:val="Lienhypertexte"/>
                 <w:noProof/>
               </w:rPr>
-              <w:t>7</w:t>
+              <w:t>5</w:t>
             </w:r>
             <w:r>
               <w:rPr>
@@ -1563,7 +1366,7 @@
                 <w:noProof/>
                 <w:webHidden/>
               </w:rPr>
-              <w:instrText xml:space="preserve"> PAGEREF _Toc472328891 \h </w:instrText>
+              <w:instrText xml:space="preserve"> PAGEREF _Toc472330686 \h </w:instrText>
             </w:r>
             <w:r>
               <w:rPr>
@@ -1583,7 +1386,7 @@
                 <w:noProof/>
                 <w:webHidden/>
               </w:rPr>
-              <w:t>6</w:t>
+              <w:t>7</w:t>
             </w:r>
             <w:r>
               <w:rPr>
@@ -1607,13 +1410,13 @@
               <w:lang w:eastAsia="fr-CH"/>
             </w:rPr>
           </w:pPr>
-          <w:hyperlink w:anchor="_Toc472328892" w:history="1">
+          <w:hyperlink w:anchor="_Toc472330687" w:history="1">
             <w:r>
               <w:rPr>
                 <w:rStyle w:val="Lienhypertexte"/>
                 <w:noProof/>
               </w:rPr>
-              <w:t>7.1</w:t>
+              <w:t>5.1</w:t>
             </w:r>
             <w:r>
               <w:rPr>
@@ -1649,7 +1452,7 @@
                 <w:noProof/>
                 <w:webHidden/>
               </w:rPr>
-              <w:instrText xml:space="preserve"> PAGEREF _Toc472328892 \h </w:instrText>
+              <w:instrText xml:space="preserve"> PAGEREF _Toc472330687 \h </w:instrText>
             </w:r>
             <w:r>
               <w:rPr>
@@ -1669,7 +1472,7 @@
                 <w:noProof/>
                 <w:webHidden/>
               </w:rPr>
-              <w:t>6</w:t>
+              <w:t>7</w:t>
             </w:r>
             <w:r>
               <w:rPr>
@@ -1693,13 +1496,13 @@
               <w:lang w:eastAsia="fr-CH"/>
             </w:rPr>
           </w:pPr>
-          <w:hyperlink w:anchor="_Toc472328893" w:history="1">
+          <w:hyperlink w:anchor="_Toc472330688" w:history="1">
             <w:r>
               <w:rPr>
                 <w:rStyle w:val="Lienhypertexte"/>
                 <w:noProof/>
               </w:rPr>
-              <w:t>7.2</w:t>
+              <w:t>5.2</w:t>
             </w:r>
             <w:r>
               <w:rPr>
@@ -1735,7 +1538,7 @@
                 <w:noProof/>
                 <w:webHidden/>
               </w:rPr>
-              <w:instrText xml:space="preserve"> PAGEREF _Toc472328893 \h </w:instrText>
+              <w:instrText xml:space="preserve"> PAGEREF _Toc472330688 \h </w:instrText>
             </w:r>
             <w:r>
               <w:rPr>
@@ -1755,7 +1558,7 @@
                 <w:noProof/>
                 <w:webHidden/>
               </w:rPr>
-              <w:t>6</w:t>
+              <w:t>7</w:t>
             </w:r>
             <w:r>
               <w:rPr>
@@ -1779,13 +1582,13 @@
               <w:lang w:eastAsia="fr-CH"/>
             </w:rPr>
           </w:pPr>
-          <w:hyperlink w:anchor="_Toc472328894" w:history="1">
+          <w:hyperlink w:anchor="_Toc472330689" w:history="1">
             <w:r>
               <w:rPr>
                 <w:rStyle w:val="Lienhypertexte"/>
                 <w:noProof/>
               </w:rPr>
-              <w:t>7.3</w:t>
+              <w:t>5.3</w:t>
             </w:r>
             <w:r>
               <w:rPr>
@@ -1821,7 +1624,7 @@
                 <w:noProof/>
                 <w:webHidden/>
               </w:rPr>
-              <w:instrText xml:space="preserve"> PAGEREF _Toc472328894 \h </w:instrText>
+              <w:instrText xml:space="preserve"> PAGEREF _Toc472330689 \h </w:instrText>
             </w:r>
             <w:r>
               <w:rPr>
@@ -1841,7 +1644,7 @@
                 <w:noProof/>
                 <w:webHidden/>
               </w:rPr>
-              <w:t>6</w:t>
+              <w:t>7</w:t>
             </w:r>
             <w:r>
               <w:rPr>
@@ -1855,23 +1658,19 @@
         <w:p>
           <w:pPr>
             <w:pStyle w:val="TM1"/>
-            <w:tabs>
-              <w:tab w:val="left" w:pos="400"/>
-              <w:tab w:val="right" w:leader="dot" w:pos="9060"/>
-            </w:tabs>
             <w:rPr>
               <w:noProof/>
               <w:szCs w:val="22"/>
               <w:lang w:eastAsia="fr-CH"/>
             </w:rPr>
           </w:pPr>
-          <w:hyperlink w:anchor="_Toc472328895" w:history="1">
+          <w:hyperlink w:anchor="_Toc472330690" w:history="1">
             <w:r>
               <w:rPr>
                 <w:rStyle w:val="Lienhypertexte"/>
                 <w:noProof/>
               </w:rPr>
-              <w:t>8</w:t>
+              <w:t>6</w:t>
             </w:r>
             <w:r>
               <w:rPr>
@@ -1907,7 +1706,7 @@
                 <w:noProof/>
                 <w:webHidden/>
               </w:rPr>
-              <w:instrText xml:space="preserve"> PAGEREF _Toc472328895 \h </w:instrText>
+              <w:instrText xml:space="preserve"> PAGEREF _Toc472330690 \h </w:instrText>
             </w:r>
             <w:r>
               <w:rPr>
@@ -1927,7 +1726,7 @@
                 <w:noProof/>
                 <w:webHidden/>
               </w:rPr>
-              <w:t>7</w:t>
+              <w:t>8</w:t>
             </w:r>
             <w:r>
               <w:rPr>
@@ -1951,13 +1750,13 @@
               <w:lang w:eastAsia="fr-CH"/>
             </w:rPr>
           </w:pPr>
-          <w:hyperlink w:anchor="_Toc472328896" w:history="1">
+          <w:hyperlink w:anchor="_Toc472330691" w:history="1">
             <w:r>
               <w:rPr>
                 <w:rStyle w:val="Lienhypertexte"/>
                 <w:noProof/>
               </w:rPr>
-              <w:t>8.1</w:t>
+              <w:t>6.1</w:t>
             </w:r>
             <w:r>
               <w:rPr>
@@ -1993,7 +1792,7 @@
                 <w:noProof/>
                 <w:webHidden/>
               </w:rPr>
-              <w:instrText xml:space="preserve"> PAGEREF _Toc472328896 \h </w:instrText>
+              <w:instrText xml:space="preserve"> PAGEREF _Toc472330691 \h </w:instrText>
             </w:r>
             <w:r>
               <w:rPr>
@@ -2013,7 +1812,7 @@
                 <w:noProof/>
                 <w:webHidden/>
               </w:rPr>
-              <w:t>7</w:t>
+              <w:t>8</w:t>
             </w:r>
             <w:r>
               <w:rPr>
@@ -2037,14 +1836,14 @@
               <w:lang w:eastAsia="fr-CH"/>
             </w:rPr>
           </w:pPr>
-          <w:hyperlink w:anchor="_Toc472328897" w:history="1">
+          <w:hyperlink w:anchor="_Toc472330692" w:history="1">
             <w:r>
               <w:rPr>
                 <w:rStyle w:val="Lienhypertexte"/>
                 <w:noProof/>
                 <w:lang w:val="en-GB"/>
               </w:rPr>
-              <w:t>8.2</w:t>
+              <w:t>6.2</w:t>
             </w:r>
             <w:r>
               <w:rPr>
@@ -2081,7 +1880,7 @@
                 <w:noProof/>
                 <w:webHidden/>
               </w:rPr>
-              <w:instrText xml:space="preserve"> PAGEREF _Toc472328897 \h </w:instrText>
+              <w:instrText xml:space="preserve"> PAGEREF _Toc472330692 \h </w:instrText>
             </w:r>
             <w:r>
               <w:rPr>
@@ -2101,7 +1900,7 @@
                 <w:noProof/>
                 <w:webHidden/>
               </w:rPr>
-              <w:t>7</w:t>
+              <w:t>8</w:t>
             </w:r>
             <w:r>
               <w:rPr>
@@ -2115,23 +1914,19 @@
         <w:p>
           <w:pPr>
             <w:pStyle w:val="TM1"/>
-            <w:tabs>
-              <w:tab w:val="left" w:pos="400"/>
-              <w:tab w:val="right" w:leader="dot" w:pos="9060"/>
-            </w:tabs>
             <w:rPr>
               <w:noProof/>
               <w:szCs w:val="22"/>
               <w:lang w:eastAsia="fr-CH"/>
             </w:rPr>
           </w:pPr>
-          <w:hyperlink w:anchor="_Toc472328898" w:history="1">
+          <w:hyperlink w:anchor="_Toc472330693" w:history="1">
             <w:r>
               <w:rPr>
                 <w:rStyle w:val="Lienhypertexte"/>
                 <w:noProof/>
               </w:rPr>
-              <w:t>9</w:t>
+              <w:t>7</w:t>
             </w:r>
             <w:r>
               <w:rPr>
@@ -2167,7 +1962,7 @@
                 <w:noProof/>
                 <w:webHidden/>
               </w:rPr>
-              <w:instrText xml:space="preserve"> PAGEREF _Toc472328898 \h </w:instrText>
+              <w:instrText xml:space="preserve"> PAGEREF _Toc472330693 \h </w:instrText>
             </w:r>
             <w:r>
               <w:rPr>
@@ -2187,7 +1982,7 @@
                 <w:noProof/>
                 <w:webHidden/>
               </w:rPr>
-              <w:t>7</w:t>
+              <w:t>8</w:t>
             </w:r>
             <w:r>
               <w:rPr>
@@ -2211,13 +2006,13 @@
               <w:lang w:eastAsia="fr-CH"/>
             </w:rPr>
           </w:pPr>
-          <w:hyperlink w:anchor="_Toc472328899" w:history="1">
+          <w:hyperlink w:anchor="_Toc472330694" w:history="1">
             <w:r>
               <w:rPr>
                 <w:rStyle w:val="Lienhypertexte"/>
                 <w:noProof/>
               </w:rPr>
-              <w:t>9.1</w:t>
+              <w:t>7.1</w:t>
             </w:r>
             <w:r>
               <w:rPr>
@@ -2253,7 +2048,7 @@
                 <w:noProof/>
                 <w:webHidden/>
               </w:rPr>
-              <w:instrText xml:space="preserve"> PAGEREF _Toc472328899 \h </w:instrText>
+              <w:instrText xml:space="preserve"> PAGEREF _Toc472330694 \h </w:instrText>
             </w:r>
             <w:r>
               <w:rPr>
@@ -2273,7 +2068,7 @@
                 <w:noProof/>
                 <w:webHidden/>
               </w:rPr>
-              <w:t>7</w:t>
+              <w:t>8</w:t>
             </w:r>
             <w:r>
               <w:rPr>
@@ -2287,23 +2082,19 @@
         <w:p>
           <w:pPr>
             <w:pStyle w:val="TM1"/>
-            <w:tabs>
-              <w:tab w:val="left" w:pos="660"/>
-              <w:tab w:val="right" w:leader="dot" w:pos="9060"/>
-            </w:tabs>
             <w:rPr>
               <w:noProof/>
               <w:szCs w:val="22"/>
               <w:lang w:eastAsia="fr-CH"/>
             </w:rPr>
           </w:pPr>
-          <w:hyperlink w:anchor="_Toc472328900" w:history="1">
+          <w:hyperlink w:anchor="_Toc472330695" w:history="1">
             <w:r>
               <w:rPr>
                 <w:rStyle w:val="Lienhypertexte"/>
                 <w:noProof/>
               </w:rPr>
-              <w:t>10</w:t>
+              <w:t>8</w:t>
             </w:r>
             <w:r>
               <w:rPr>
@@ -2339,7 +2130,7 @@
                 <w:noProof/>
                 <w:webHidden/>
               </w:rPr>
-              <w:instrText xml:space="preserve"> PAGEREF _Toc472328900 \h </w:instrText>
+              <w:instrText xml:space="preserve"> PAGEREF _Toc472330695 \h </w:instrText>
             </w:r>
             <w:r>
               <w:rPr>
@@ -2359,7 +2150,7 @@
                 <w:noProof/>
                 <w:webHidden/>
               </w:rPr>
-              <w:t>7</w:t>
+              <w:t>8</w:t>
             </w:r>
             <w:r>
               <w:rPr>
@@ -2369,6 +2160,8 @@
               <w:fldChar w:fldCharType="end"/>
             </w:r>
           </w:hyperlink>
+          <w:bookmarkStart w:id="0" w:name="_GoBack"/>
+          <w:bookmarkEnd w:id="0"/>
         </w:p>
         <w:p>
           <w:pPr>
@@ -2387,86 +2180,127 @@
             <w:fldChar w:fldCharType="end"/>
           </w:r>
         </w:p>
+        <w:p>
+          <w:pPr>
+            <w:jc w:val="left"/>
+            <w:rPr>
+              <w:b/>
+              <w:bCs/>
+              <w:lang w:val="fr-FR"/>
+            </w:rPr>
+          </w:pPr>
+          <w:r>
+            <w:rPr>
+              <w:b/>
+              <w:bCs/>
+              <w:lang w:val="fr-FR"/>
+            </w:rPr>
+            <w:br w:type="page"/>
+          </w:r>
+        </w:p>
       </w:sdtContent>
     </w:sdt>
     <w:p>
       <w:pPr>
         <w:pStyle w:val="Titre1"/>
       </w:pPr>
-      <w:bookmarkStart w:id="2" w:name="_Toc472328877"/>
+      <w:bookmarkStart w:id="1" w:name="_Toc472330672"/>
       <w:r>
         <w:lastRenderedPageBreak/>
         <w:t>Introduction</w:t>
       </w:r>
+      <w:bookmarkEnd w:id="1"/>
+    </w:p>
+    <w:p>
+      <w:pPr>
+        <w:rPr>
+          <w:lang w:val="fr-FR"/>
+        </w:rPr>
+      </w:pPr>
+      <w:r>
+        <w:rPr>
+          <w:lang w:val="fr-FR"/>
+        </w:rPr>
+        <w:t>Nous réalisons ce projet, par groupe de deux, dans le cadre du cours d’Algorithme et Programmation. Le but de travail que nous avons réalisé, est de réaliser un programme de gestion pour une bibliothèque en Pascal.</w:t>
+      </w:r>
+    </w:p>
+    <w:p>
+      <w:pPr>
+        <w:rPr>
+          <w:lang w:val="fr-FR"/>
+        </w:rPr>
+      </w:pPr>
+      <w:r>
+        <w:rPr>
+          <w:lang w:val="fr-FR"/>
+        </w:rPr>
+        <w:t xml:space="preserve">Vous trouverez dans ce présent rapport, la synthèse des fonctionnalités implémentées ainsi que leur résultat. Ce document montre les améliorations ajoutées par nos soins et celles qu’il serait </w:t>
+      </w:r>
+      <w:r>
+        <w:rPr>
+          <w:lang w:val="fr-FR"/>
+        </w:rPr>
+        <w:t>intéressant</w:t>
+      </w:r>
+      <w:r>
+        <w:rPr>
+          <w:lang w:val="fr-FR"/>
+        </w:rPr>
+        <w:t xml:space="preserve"> de réaliser.  Il décrit également comment nous nous sommes organisés au sein du groupe. Ce rapport n’est pas écrit dans le but de décrire comment fonctionne dans le détail le programme, ceci nécessiterait des compétences techniques dans le domaine ce qui n’est </w:t>
+      </w:r>
+      <w:r>
+        <w:rPr>
+          <w:lang w:val="fr-FR"/>
+        </w:rPr>
+        <w:t xml:space="preserve">pas </w:t>
+      </w:r>
+      <w:r>
+        <w:rPr>
+          <w:lang w:val="fr-FR"/>
+        </w:rPr>
+        <w:t>le but recherché.</w:t>
+      </w:r>
+    </w:p>
+    <w:p>
+      <w:pPr>
+        <w:pStyle w:val="Titre1"/>
+      </w:pPr>
+      <w:bookmarkStart w:id="2" w:name="_Toc472330673"/>
+      <w:r>
+        <w:t>Le projet</w:t>
+      </w:r>
       <w:bookmarkEnd w:id="2"/>
     </w:p>
     <w:p>
       <w:pPr>
-        <w:rPr>
-          <w:lang w:val="fr-FR"/>
-        </w:rPr>
-      </w:pPr>
-      <w:r>
-        <w:rPr>
-          <w:lang w:val="fr-FR"/>
-        </w:rPr>
-        <w:t>Nous réalisons ce projet, par groupe de deux, dans le cadre du cours d’Algorithme et Programmation. Le but de travail que nous avons réalisé, est de réaliser un programme de gestion pour une bibliothèque en Pascal.</w:t>
-      </w:r>
-    </w:p>
-    <w:p>
-      <w:pPr>
-        <w:rPr>
-          <w:lang w:val="fr-FR"/>
-        </w:rPr>
-      </w:pPr>
-      <w:r>
-        <w:rPr>
-          <w:lang w:val="fr-FR"/>
-        </w:rPr>
-        <w:t xml:space="preserve">Vous trouverez dans ce présent rapport, la synthèse des fonctionnalités implémentées ainsi que leur résultat. Ce document montre les améliorations ajoutées par nos soins et celles qu’il serait </w:t>
-      </w:r>
-      <w:r>
-        <w:rPr>
-          <w:lang w:val="fr-FR"/>
-        </w:rPr>
-        <w:t>intéressant</w:t>
-      </w:r>
-      <w:r>
-        <w:rPr>
-          <w:lang w:val="fr-FR"/>
-        </w:rPr>
-        <w:t xml:space="preserve"> de réaliser.  Il décrit également comment nous nous sommes organisés au sein du groupe. Ce rapport n’est pas écrit dans le but de décrire comment fonctionne dans le détail le programme, ceci nécessiterait des compétences techniques dans le domaine ce qui n’est </w:t>
-      </w:r>
-      <w:r>
-        <w:rPr>
-          <w:lang w:val="fr-FR"/>
-        </w:rPr>
-        <w:t xml:space="preserve">pas </w:t>
-      </w:r>
-      <w:r>
-        <w:rPr>
-          <w:lang w:val="fr-FR"/>
-        </w:rPr>
-        <w:t>le but recherché.</w:t>
-      </w:r>
-    </w:p>
-    <w:p>
-      <w:pPr>
-        <w:pStyle w:val="Titre1"/>
-      </w:pPr>
-      <w:bookmarkStart w:id="3" w:name="_Toc472328878"/>
-      <w:r>
-        <w:t>Le projet</w:t>
+        <w:pStyle w:val="Titre2"/>
+      </w:pPr>
+      <w:bookmarkStart w:id="3" w:name="_Toc472330674"/>
+      <w:r>
+        <w:t>Situation initiale</w:t>
       </w:r>
       <w:bookmarkEnd w:id="3"/>
     </w:p>
     <w:p>
       <w:pPr>
+        <w:rPr>
+          <w:lang w:val="fr-FR"/>
+        </w:rPr>
+      </w:pPr>
+      <w:r>
+        <w:rPr>
+          <w:lang w:val="fr-FR"/>
+        </w:rPr>
+        <w:t>Pour nous aider à réaliser ce projet, il nous était mis à disposition divers éléments. Il nous a été donné un code initial dans lequel la plupart des fonctions étaient déjà définie. Notre travail a donc été de les compléter ainsi que de les relier entre-elles pour rendre le programme fonctionnel. Pour nous aider à réaliser cette tâche, nous possédions un document, nous décrivant le fonctionnement métier désiré.</w:t>
+      </w:r>
+    </w:p>
+    <w:p>
+      <w:pPr>
         <w:pStyle w:val="Titre2"/>
       </w:pPr>
-      <w:bookmarkStart w:id="4" w:name="_Toc472328879"/>
-      <w:r>
-        <w:t>Situation initiale</w:t>
+      <w:bookmarkStart w:id="4" w:name="_Toc472330675"/>
+      <w:r>
+        <w:t>Résultats</w:t>
       </w:r>
       <w:bookmarkEnd w:id="4"/>
     </w:p>
@@ -2480,97 +2314,74 @@
         <w:rPr>
           <w:lang w:val="fr-FR"/>
         </w:rPr>
-        <w:t>Pour nous aider à réaliser ce projet, il nous était mis à disposition divers éléments. Il nous a été donné un code initial dans lequel la plupart des fonctions étaient déjà définie. Notre travail a donc été de les compléter ainsi que de les relier entre-elles pour rendre le programme fonctionnel. Pour nous aider à réaliser cette tâche, nous possédions un document, nous décrivant le fonctionnement métier désiré.</w:t>
+        <w:t xml:space="preserve">Après de nombreux </w:t>
+      </w:r>
+      <w:proofErr w:type="spellStart"/>
+      <w:r>
+        <w:rPr>
+          <w:lang w:val="fr-FR"/>
+        </w:rPr>
+        <w:t>commits</w:t>
+      </w:r>
+      <w:proofErr w:type="spellEnd"/>
+      <w:r>
+        <w:rPr>
+          <w:lang w:val="fr-FR"/>
+        </w:rPr>
+        <w:t>, nous sommes arrivés au bout de l’implémentation de ce programme. Le résultat est semblable à l’original qui nous a été fourni au début du projet, avec certaines différences bonifiant l’affichage des informations et une amélioration qu’on a ajoutée.</w:t>
       </w:r>
     </w:p>
     <w:p>
       <w:pPr>
         <w:pStyle w:val="Titre2"/>
       </w:pPr>
-      <w:bookmarkStart w:id="5" w:name="_Toc472328880"/>
-      <w:r>
-        <w:t>Résultats</w:t>
+      <w:bookmarkStart w:id="5" w:name="_Toc472330676"/>
+      <w:r>
+        <w:t>Améliorations ajoutées</w:t>
       </w:r>
       <w:bookmarkEnd w:id="5"/>
     </w:p>
     <w:p>
       <w:pPr>
         <w:rPr>
-          <w:lang w:val="fr-FR"/>
-        </w:rPr>
-      </w:pPr>
-      <w:r>
-        <w:rPr>
-          <w:lang w:val="fr-FR"/>
-        </w:rPr>
-        <w:t xml:space="preserve">Après de nombreux </w:t>
-      </w:r>
-      <w:proofErr w:type="spellStart"/>
-      <w:r>
-        <w:rPr>
-          <w:lang w:val="fr-FR"/>
-        </w:rPr>
-        <w:t>commits</w:t>
-      </w:r>
-      <w:proofErr w:type="spellEnd"/>
-      <w:r>
-        <w:rPr>
-          <w:lang w:val="fr-FR"/>
-        </w:rPr>
-        <w:t>, nous sommes arrivés au bout de l’implémentation de ce programme. Le résultat est semblable à l’original qui nous a été fourni au début du projet, avec certaines différences bonifiant l’affichage des informations et une amélioration qu’on a ajoutée.</w:t>
+          <w:caps/>
+          <w:lang w:val="fr-FR"/>
+        </w:rPr>
+      </w:pPr>
+      <w:r>
+        <w:rPr>
+          <w:lang w:val="fr-FR"/>
+        </w:rPr>
+        <w:t>Il ne nous était pas demandé de vérifier le nombre de pages et le nombre d’exemplaires d’un livre pour qu’il soit strictement supérieur à zéro. Cependant, Il nous est paru important de le faire pour éviter des données incohérentes. De plus, nous avons vérifié les dates saisies par l’utilisateur pour éviter qu’il saisisse des dates inexistantes cependant, par soucis de simplic</w:t>
+      </w:r>
+      <w:r>
+        <w:rPr>
+          <w:lang w:val="fr-FR"/>
+        </w:rPr>
+        <w:t xml:space="preserve">ité, le programme ne prend pas </w:t>
+      </w:r>
+      <w:r>
+        <w:rPr>
+          <w:lang w:val="fr-FR"/>
+        </w:rPr>
+        <w:t>en</w:t>
+      </w:r>
+      <w:r>
+        <w:rPr>
+          <w:lang w:val="fr-FR"/>
+        </w:rPr>
+        <w:t xml:space="preserve"> compte les années bissextiles.</w:t>
       </w:r>
     </w:p>
     <w:p>
       <w:pPr>
         <w:pStyle w:val="Titre2"/>
       </w:pPr>
-      <w:bookmarkStart w:id="6" w:name="_Toc472328881"/>
-      <w:r>
-        <w:t>Améliorations ajoutées</w:t>
+      <w:bookmarkStart w:id="6" w:name="_Toc472330677"/>
+      <w:r>
+        <w:t>Améliorations possibles</w:t>
       </w:r>
       <w:bookmarkEnd w:id="6"/>
-    </w:p>
-    <w:p>
-      <w:pPr>
-        <w:rPr>
-          <w:caps/>
-          <w:lang w:val="fr-FR"/>
-        </w:rPr>
-      </w:pPr>
-      <w:r>
-        <w:rPr>
-          <w:lang w:val="fr-FR"/>
-        </w:rPr>
-        <w:t>Il ne nous était pas demandé de vérifier le nombre de pages et le nombre d’exemplaires d’un livre pour qu’il soit strictement supérieur à zéro. Cependant, Il nous est paru important de le faire pour éviter des données incohérentes. De plus, nous avons vérifié les dates saisies par l’utilisateur pour éviter qu’il saisisse des dates inexistantes cependant, par soucis de simplic</w:t>
-      </w:r>
-      <w:r>
-        <w:rPr>
-          <w:lang w:val="fr-FR"/>
-        </w:rPr>
-        <w:t xml:space="preserve">ité, le programme ne prend pas </w:t>
-      </w:r>
-      <w:r>
-        <w:rPr>
-          <w:lang w:val="fr-FR"/>
-        </w:rPr>
-        <w:t>en</w:t>
-      </w:r>
-      <w:r>
-        <w:rPr>
-          <w:lang w:val="fr-FR"/>
-        </w:rPr>
-        <w:t xml:space="preserve"> compte les années bissextiles.</w:t>
-      </w:r>
-    </w:p>
-    <w:p>
-      <w:pPr>
-        <w:pStyle w:val="Titre2"/>
-      </w:pPr>
-      <w:bookmarkStart w:id="7" w:name="_Toc472328882"/>
-      <w:r>
-        <w:t>Améliorations possibles</w:t>
-      </w:r>
-      <w:bookmarkEnd w:id="7"/>
     </w:p>
     <w:p>
       <w:pPr>
@@ -2609,11 +2420,11 @@
       <w:pPr>
         <w:pStyle w:val="Titre2"/>
       </w:pPr>
-      <w:bookmarkStart w:id="8" w:name="_Toc472328883"/>
+      <w:bookmarkStart w:id="7" w:name="_Toc472330678"/>
       <w:r>
         <w:t>Organisation et planification</w:t>
       </w:r>
-      <w:bookmarkEnd w:id="8"/>
+      <w:bookmarkEnd w:id="7"/>
     </w:p>
     <w:p>
       <w:r>
@@ -2732,95 +2543,96 @@
       <w:pPr>
         <w:pStyle w:val="Titre2"/>
       </w:pPr>
-      <w:bookmarkStart w:id="9" w:name="_Toc472328884"/>
+      <w:bookmarkStart w:id="8" w:name="_Toc472330679"/>
       <w:r>
         <w:t>Forces et faiblesses</w:t>
       </w:r>
+      <w:bookmarkEnd w:id="8"/>
+    </w:p>
+    <w:p>
+      <w:pPr>
+        <w:rPr>
+          <w:lang w:val="fr-FR"/>
+        </w:rPr>
+      </w:pPr>
+      <w:r>
+        <w:rPr>
+          <w:lang w:val="fr-FR"/>
+        </w:rPr>
+        <w:t xml:space="preserve">Ce chapitre explique brièvement les forces et faiblesses constatées durant la réalisation de ce projet. Il s’agit ici d’une liste non exhaustive mais des éléments principaux à relever. </w:t>
+      </w:r>
+    </w:p>
+    <w:p>
+      <w:pPr>
+        <w:rPr>
+          <w:lang w:val="fr-FR"/>
+        </w:rPr>
+      </w:pPr>
+      <w:r>
+        <w:rPr>
+          <w:lang w:val="fr-FR"/>
+        </w:rPr>
+        <w:t xml:space="preserve">Afin de réaliser ce projet, nous avons disposé de nombreuses forces. Nos connaissances acquises durant notre précédente formation ainsi que durant le module de programmation, nous ont permis d’avoir une certaine aisance lors du développement. Le langage pascal est un langage qui est caractérisé par sa clarté et sa facilité d’utilisation, il possède également de la documentation. Nous possédons également, au départ, une version exemple du programme que nous avons pu exécuter afin d’analyser le fonctionnement désiré de l’application. Nous avons également la chance de réaliser ce projet par groupe de deux, ce qui nous permet de gagner productivité. </w:t>
+      </w:r>
+    </w:p>
+    <w:p>
+      <w:pPr>
+        <w:rPr>
+          <w:lang w:val="fr-FR"/>
+        </w:rPr>
+      </w:pPr>
+      <w:r>
+        <w:rPr>
+          <w:lang w:val="fr-FR"/>
+        </w:rPr>
+        <w:t>Travailler par deux peut aussi représenter une faiblesse, car l’organisation du travail est plus compliquée que tout seul. Cela demande une organisation irréprochable ainsi qu’une bonne communicatio</w:t>
+      </w:r>
+      <w:r>
+        <w:rPr>
+          <w:lang w:val="fr-FR"/>
+        </w:rPr>
+        <w:t xml:space="preserve">n entre les membres du groupe. </w:t>
+      </w:r>
+    </w:p>
+    <w:p>
+      <w:pPr>
+        <w:jc w:val="left"/>
+        <w:rPr>
+          <w:lang w:val="fr-FR"/>
+        </w:rPr>
+      </w:pPr>
+      <w:r>
+        <w:rPr>
+          <w:lang w:val="fr-FR"/>
+        </w:rPr>
+        <w:br w:type="page"/>
+      </w:r>
+    </w:p>
+    <w:p>
+      <w:pPr>
+        <w:pStyle w:val="Titre1"/>
+      </w:pPr>
+      <w:bookmarkStart w:id="9" w:name="_Toc472330680"/>
+      <w:r>
+        <w:lastRenderedPageBreak/>
+        <w:t>Réalisation des unités</w:t>
+      </w:r>
       <w:bookmarkEnd w:id="9"/>
     </w:p>
     <w:p>
-      <w:pPr>
-        <w:rPr>
-          <w:lang w:val="fr-FR"/>
-        </w:rPr>
-      </w:pPr>
-      <w:r>
-        <w:rPr>
-          <w:lang w:val="fr-FR"/>
-        </w:rPr>
-        <w:t xml:space="preserve">Ce chapitre explique brièvement les forces et faiblesses constatées durant la réalisation de ce projet. Il s’agit ici d’une liste non exhaustive mais des éléments principaux à relever. </w:t>
-      </w:r>
-    </w:p>
-    <w:p>
-      <w:pPr>
-        <w:rPr>
-          <w:lang w:val="fr-FR"/>
-        </w:rPr>
-      </w:pPr>
-      <w:r>
-        <w:rPr>
-          <w:lang w:val="fr-FR"/>
-        </w:rPr>
-        <w:t xml:space="preserve">Afin de réaliser ce projet, nous avons disposé de nombreuses forces. Nos connaissances acquises durant notre précédente formation ainsi que durant le module de programmation, nous ont permis d’avoir une certaine aisance lors du développement. Le langage pascal est un langage qui est caractérisé par sa clarté et sa facilité d’utilisation, il possède également de la documentation. Nous possédons également, au départ, une version exemple du programme que nous avons pu exécuter afin d’analyser le fonctionnement désiré de l’application. Nous avons également la chance de réaliser ce projet par groupe de deux, ce qui nous permet de gagner productivité. </w:t>
-      </w:r>
-    </w:p>
-    <w:p>
-      <w:pPr>
-        <w:rPr>
-          <w:lang w:val="fr-FR"/>
-        </w:rPr>
-      </w:pPr>
-      <w:r>
-        <w:rPr>
-          <w:lang w:val="fr-FR"/>
-        </w:rPr>
-        <w:t>Travailler par deux peut aussi représenter une faiblesse, car l’organisation du travail est plus compliquée que tout seul. Cela demande une organisation irréprochable ainsi qu’une bonne communicatio</w:t>
-      </w:r>
-      <w:r>
-        <w:rPr>
-          <w:lang w:val="fr-FR"/>
-        </w:rPr>
-        <w:t xml:space="preserve">n entre les membres du groupe. </w:t>
-      </w:r>
-    </w:p>
-    <w:p>
-      <w:pPr>
-        <w:jc w:val="left"/>
-        <w:rPr>
-          <w:lang w:val="fr-FR"/>
-        </w:rPr>
-      </w:pPr>
-      <w:r>
-        <w:rPr>
-          <w:lang w:val="fr-FR"/>
-        </w:rPr>
-        <w:br w:type="page"/>
-      </w:r>
-    </w:p>
-    <w:p>
-      <w:pPr>
-        <w:pStyle w:val="Titre1"/>
-      </w:pPr>
-      <w:bookmarkStart w:id="10" w:name="_Toc472328885"/>
-      <w:r>
-        <w:t>Réalisation des unités</w:t>
+      <w:r>
+        <w:t>Ce chapitre explique comment notre code est décomposé et explicite ce que fait chaque unité. Chaque unité a été un développement à part entière.</w:t>
+      </w:r>
+    </w:p>
+    <w:p>
+      <w:pPr>
+        <w:pStyle w:val="Titre2"/>
+      </w:pPr>
+      <w:bookmarkStart w:id="10" w:name="_Toc472330681"/>
+      <w:r>
+        <w:t>Unité u_livre</w:t>
       </w:r>
       <w:bookmarkEnd w:id="10"/>
-    </w:p>
-    <w:p>
-      <w:r>
-        <w:t>Ce chapitre explique comment notre code est décomposé et explicite ce que fait chaque unité. Chaque unité a été un développement à part entière.</w:t>
-      </w:r>
-    </w:p>
-    <w:p>
-      <w:pPr>
-        <w:pStyle w:val="Titre2"/>
-      </w:pPr>
-      <w:bookmarkStart w:id="11" w:name="_Toc472328886"/>
-      <w:r>
-        <w:t>Unité u_livre</w:t>
-      </w:r>
-      <w:bookmarkEnd w:id="11"/>
     </w:p>
     <w:p>
       <w:pPr>
@@ -2952,6 +2764,7 @@
       <w:r>
         <w:rPr>
           <w:noProof/>
+          <w:lang w:eastAsia="fr-CH"/>
         </w:rPr>
         <mc:AlternateContent>
           <mc:Choice Requires="wps">
@@ -3011,14 +2824,27 @@
                             <w:r>
                               <w:t xml:space="preserve">Figure </w:t>
                             </w:r>
-                            <w:fldSimple w:instr=" SEQ Figure \* ARABIC ">
-                              <w:r>
-                                <w:rPr>
-                                  <w:noProof/>
-                                </w:rPr>
-                                <w:t>1</w:t>
-                              </w:r>
-                            </w:fldSimple>
+                            <w:r>
+                              <w:fldChar w:fldCharType="begin"/>
+                            </w:r>
+                            <w:r>
+                              <w:instrText xml:space="preserve"> SEQ Figure \* ARABIC </w:instrText>
+                            </w:r>
+                            <w:r>
+                              <w:fldChar w:fldCharType="separate"/>
+                            </w:r>
+                            <w:r>
+                              <w:rPr>
+                                <w:noProof/>
+                              </w:rPr>
+                              <w:t>1</w:t>
+                            </w:r>
+                            <w:r>
+                              <w:rPr>
+                                <w:noProof/>
+                              </w:rPr>
+                              <w:fldChar w:fldCharType="end"/>
+                            </w:r>
                             <w:r>
                               <w:t xml:space="preserve"> Ajout d'un livre dans la bibliothèque</w:t>
                             </w:r>
@@ -3043,7 +2869,7 @@
                 <v:stroke joinstyle="miter"/>
                 <v:path gradientshapeok="t" o:connecttype="rect"/>
               </v:shapetype>
-              <v:shape id="Zone de texte 6" o:spid="_x0000_s1026" type="#_x0000_t202" style="position:absolute;left:0;text-align:left;margin-left:.5pt;margin-top:6.1pt;width:188.1pt;height:.05pt;z-index:-251652096;visibility:visible;mso-wrap-style:square;mso-wrap-distance-left:9pt;mso-wrap-distance-top:0;mso-wrap-distance-right:9pt;mso-wrap-distance-bottom:0;mso-position-horizontal:absolute;mso-position-horizontal-relative:margin;mso-position-vertical:absolute;mso-position-vertical-relative:text;v-text-anchor:top" o:gfxdata="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" stroked="f">
+              <v:shape id="Zone de texte 6" o:spid="_x0000_s1026" type="#_x0000_t202" style="position:absolute;left:0;text-align:left;margin-left:.5pt;margin-top:6.1pt;width:188.1pt;height:.05pt;z-index:-251652096;visibility:visible;mso-wrap-style:square;mso-wrap-distance-left:9pt;mso-wrap-distance-top:0;mso-wrap-distance-right:9pt;mso-wrap-distance-bottom:0;mso-position-horizontal:absolute;mso-position-horizontal-relative:margin;mso-position-vertical:absolute;mso-position-vertical-relative:text;v-text-anchor:top" o:gfxdata="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" stroked="f">
                 <v:textbox style="mso-fit-shape-to-text:t" inset="0,0,0,0">
                   <w:txbxContent>
                     <w:p>
@@ -3059,14 +2885,27 @@
                       <w:r>
                         <w:t xml:space="preserve">Figure </w:t>
                       </w:r>
-                      <w:fldSimple w:instr=" SEQ Figure \* ARABIC ">
-                        <w:r>
-                          <w:rPr>
-                            <w:noProof/>
-                          </w:rPr>
-                          <w:t>1</w:t>
-                        </w:r>
-                      </w:fldSimple>
+                      <w:r>
+                        <w:fldChar w:fldCharType="begin"/>
+                      </w:r>
+                      <w:r>
+                        <w:instrText xml:space="preserve"> SEQ Figure \* ARABIC </w:instrText>
+                      </w:r>
+                      <w:r>
+                        <w:fldChar w:fldCharType="separate"/>
+                      </w:r>
+                      <w:r>
+                        <w:rPr>
+                          <w:noProof/>
+                        </w:rPr>
+                        <w:t>1</w:t>
+                      </w:r>
+                      <w:r>
+                        <w:rPr>
+                          <w:noProof/>
+                        </w:rPr>
+                        <w:fldChar w:fldCharType="end"/>
+                      </w:r>
                       <w:r>
                         <w:t xml:space="preserve"> Ajout d'un livre dans la bibliothèque</w:t>
                       </w:r>
@@ -3091,17 +2930,17 @@
       <w:pPr>
         <w:pStyle w:val="Titre2"/>
       </w:pPr>
-      <w:bookmarkStart w:id="12" w:name="_Toc472328887"/>
-      <w:r>
-        <w:lastRenderedPageBreak/>
+      <w:bookmarkStart w:id="11" w:name="_Toc472330682"/>
+      <w:r>
         <w:t>Unité u_adherent</w:t>
       </w:r>
-      <w:bookmarkEnd w:id="12"/>
+      <w:bookmarkEnd w:id="11"/>
     </w:p>
     <w:p>
       <w:r>
         <w:rPr>
           <w:noProof/>
+          <w:lang w:eastAsia="fr-CH"/>
         </w:rPr>
         <mc:AlternateContent>
           <mc:Choice Requires="wps">
@@ -3161,14 +3000,27 @@
                             <w:r>
                               <w:t xml:space="preserve">Figure </w:t>
                             </w:r>
-                            <w:fldSimple w:instr=" SEQ Figure \* ARABIC ">
-                              <w:r>
-                                <w:rPr>
-                                  <w:noProof/>
-                                </w:rPr>
-                                <w:t>2</w:t>
-                              </w:r>
-                            </w:fldSimple>
+                            <w:r>
+                              <w:fldChar w:fldCharType="begin"/>
+                            </w:r>
+                            <w:r>
+                              <w:instrText xml:space="preserve"> SEQ Figure \* ARABIC </w:instrText>
+                            </w:r>
+                            <w:r>
+                              <w:fldChar w:fldCharType="separate"/>
+                            </w:r>
+                            <w:r>
+                              <w:rPr>
+                                <w:noProof/>
+                              </w:rPr>
+                              <w:t>2</w:t>
+                            </w:r>
+                            <w:r>
+                              <w:rPr>
+                                <w:noProof/>
+                              </w:rPr>
+                              <w:fldChar w:fldCharType="end"/>
+                            </w:r>
                             <w:r>
                               <w:t xml:space="preserve"> Affichage d'un adhérent</w:t>
                             </w:r>
@@ -3192,7 +3044,7 @@
           </mc:Choice>
           <mc:Fallback>
             <w:pict>
-              <v:shape w14:anchorId="3E644242" id="Zone de texte 8" o:spid="_x0000_s1027" type="#_x0000_t202" style="position:absolute;left:0;text-align:left;margin-left:198.45pt;margin-top:84.7pt;width:254.55pt;height:19.25pt;z-index:-251649024;visibility:visible;mso-wrap-style:square;mso-height-percent:0;mso-wrap-distance-left:9pt;mso-wrap-distance-top:0;mso-wrap-distance-right:9pt;mso-wrap-distance-bottom:0;mso-position-horizontal:absolute;mso-position-horizontal-relative:margin;mso-position-vertical:absolute;mso-position-vertical-relative:text;mso-height-percent:0;mso-height-relative:margin;v-text-anchor:top" o:gfxdata="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" stroked="f">
+              <v:shape w14:anchorId="3E644242" id="Zone de texte 8" o:spid="_x0000_s1027" type="#_x0000_t202" style="position:absolute;left:0;text-align:left;margin-left:198.45pt;margin-top:84.7pt;width:254.55pt;height:19.25pt;z-index:-251649024;visibility:visible;mso-wrap-style:square;mso-height-percent:0;mso-wrap-distance-left:9pt;mso-wrap-distance-top:0;mso-wrap-distance-right:9pt;mso-wrap-distance-bottom:0;mso-position-horizontal:absolute;mso-position-horizontal-relative:margin;mso-position-vertical:absolute;mso-position-vertical-relative:text;mso-height-percent:0;mso-height-relative:margin;v-text-anchor:top" o:gfxdata="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" stroked="f">
                 <v:textbox inset="0,0,0,0">
                   <w:txbxContent>
                     <w:p>
@@ -3208,14 +3060,27 @@
                       <w:r>
                         <w:t xml:space="preserve">Figure </w:t>
                       </w:r>
-                      <w:fldSimple w:instr=" SEQ Figure \* ARABIC ">
-                        <w:r>
-                          <w:rPr>
-                            <w:noProof/>
-                          </w:rPr>
-                          <w:t>2</w:t>
-                        </w:r>
-                      </w:fldSimple>
+                      <w:r>
+                        <w:fldChar w:fldCharType="begin"/>
+                      </w:r>
+                      <w:r>
+                        <w:instrText xml:space="preserve"> SEQ Figure \* ARABIC </w:instrText>
+                      </w:r>
+                      <w:r>
+                        <w:fldChar w:fldCharType="separate"/>
+                      </w:r>
+                      <w:r>
+                        <w:rPr>
+                          <w:noProof/>
+                        </w:rPr>
+                        <w:t>2</w:t>
+                      </w:r>
+                      <w:r>
+                        <w:rPr>
+                          <w:noProof/>
+                        </w:rPr>
+                        <w:fldChar w:fldCharType="end"/>
+                      </w:r>
                       <w:r>
                         <w:t xml:space="preserve"> Affichage d'un adhérent</w:t>
                       </w:r>
@@ -3320,11 +3185,11 @@
       <w:pPr>
         <w:pStyle w:val="Titre2"/>
       </w:pPr>
-      <w:bookmarkStart w:id="13" w:name="_Toc472328888"/>
+      <w:bookmarkStart w:id="12" w:name="_Toc472330683"/>
       <w:r>
         <w:t>Unité u_biblio</w:t>
       </w:r>
-      <w:bookmarkEnd w:id="13"/>
+      <w:bookmarkEnd w:id="12"/>
     </w:p>
     <w:p>
       <w:r>
@@ -3437,12 +3302,7 @@
       </w:r>
       <w:proofErr w:type="gramEnd"/>
       <w:r>
-        <w:t xml:space="preserve"> principalement utilisée</w:t>
-      </w:r>
-      <w:bookmarkStart w:id="14" w:name="_GoBack"/>
-      <w:bookmarkEnd w:id="14"/>
-      <w:r>
-        <w:t xml:space="preserve"> dans l’unité “</w:t>
+        <w:t xml:space="preserve"> principalement utilisée dans l’unité “</w:t>
       </w:r>
       <w:proofErr w:type="spellStart"/>
       <w:r>
@@ -3482,6 +3342,7 @@
       <w:r>
         <w:rPr>
           <w:noProof/>
+          <w:lang w:eastAsia="fr-CH"/>
         </w:rPr>
         <mc:AlternateContent>
           <mc:Choice Requires="wps">
@@ -3541,14 +3402,27 @@
                             <w:r>
                               <w:t xml:space="preserve">Figure </w:t>
                             </w:r>
-                            <w:fldSimple w:instr=" SEQ Figure \* ARABIC ">
-                              <w:r>
-                                <w:rPr>
-                                  <w:noProof/>
-                                </w:rPr>
-                                <w:t>3</w:t>
-                              </w:r>
-                            </w:fldSimple>
+                            <w:r>
+                              <w:fldChar w:fldCharType="begin"/>
+                            </w:r>
+                            <w:r>
+                              <w:instrText xml:space="preserve"> SEQ Figure \* ARABIC </w:instrText>
+                            </w:r>
+                            <w:r>
+                              <w:fldChar w:fldCharType="separate"/>
+                            </w:r>
+                            <w:r>
+                              <w:rPr>
+                                <w:noProof/>
+                              </w:rPr>
+                              <w:t>3</w:t>
+                            </w:r>
+                            <w:r>
+                              <w:rPr>
+                                <w:noProof/>
+                              </w:rPr>
+                              <w:fldChar w:fldCharType="end"/>
+                            </w:r>
                             <w:r>
                               <w:t xml:space="preserve"> Affichage des informations de la bibliothèque</w:t>
                             </w:r>
@@ -3569,7 +3443,7 @@
           </mc:Choice>
           <mc:Fallback>
             <w:pict>
-              <v:shape w14:anchorId="40264E34" id="Zone de texte 3" o:spid="_x0000_s1028" type="#_x0000_t202" style="position:absolute;left:0;text-align:left;margin-left:-.15pt;margin-top:4.15pt;width:187.25pt;height:.05pt;z-index:-251655168;visibility:visible;mso-wrap-style:square;mso-wrap-distance-left:9pt;mso-wrap-distance-top:0;mso-wrap-distance-right:9pt;mso-wrap-distance-bottom:0;mso-position-horizontal:absolute;mso-position-horizontal-relative:margin;mso-position-vertical:absolute;mso-position-vertical-relative:text;v-text-anchor:top" o:gfxdata="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" stroked="f">
+              <v:shape w14:anchorId="40264E34" id="Zone de texte 3" o:spid="_x0000_s1028" type="#_x0000_t202" style="position:absolute;left:0;text-align:left;margin-left:-.15pt;margin-top:4.15pt;width:187.25pt;height:.05pt;z-index:-251655168;visibility:visible;mso-wrap-style:square;mso-wrap-distance-left:9pt;mso-wrap-distance-top:0;mso-wrap-distance-right:9pt;mso-wrap-distance-bottom:0;mso-position-horizontal:absolute;mso-position-horizontal-relative:margin;mso-position-vertical:absolute;mso-position-vertical-relative:text;v-text-anchor:top" o:gfxdata="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" stroked="f">
                 <v:textbox style="mso-fit-shape-to-text:t" inset="0,0,0,0">
                   <w:txbxContent>
                     <w:p>
@@ -3585,14 +3459,27 @@
                       <w:r>
                         <w:t xml:space="preserve">Figure </w:t>
                       </w:r>
-                      <w:fldSimple w:instr=" SEQ Figure \* ARABIC ">
-                        <w:r>
-                          <w:rPr>
-                            <w:noProof/>
-                          </w:rPr>
-                          <w:t>3</w:t>
-                        </w:r>
-                      </w:fldSimple>
+                      <w:r>
+                        <w:fldChar w:fldCharType="begin"/>
+                      </w:r>
+                      <w:r>
+                        <w:instrText xml:space="preserve"> SEQ Figure \* ARABIC </w:instrText>
+                      </w:r>
+                      <w:r>
+                        <w:fldChar w:fldCharType="separate"/>
+                      </w:r>
+                      <w:r>
+                        <w:rPr>
+                          <w:noProof/>
+                        </w:rPr>
+                        <w:t>3</w:t>
+                      </w:r>
+                      <w:r>
+                        <w:rPr>
+                          <w:noProof/>
+                        </w:rPr>
+                        <w:fldChar w:fldCharType="end"/>
+                      </w:r>
                       <w:r>
                         <w:t xml:space="preserve"> Affichage des informations de la bibliothèque</w:t>
                       </w:r>
@@ -3611,11 +3498,12 @@
       <w:pPr>
         <w:pStyle w:val="Titre2"/>
       </w:pPr>
-      <w:bookmarkStart w:id="15" w:name="_Toc472328889"/>
-      <w:r>
+      <w:bookmarkStart w:id="13" w:name="_Toc472330684"/>
+      <w:r>
+        <w:lastRenderedPageBreak/>
         <w:t>Unité p_biblio</w:t>
       </w:r>
-      <w:bookmarkEnd w:id="15"/>
+      <w:bookmarkEnd w:id="13"/>
     </w:p>
     <w:p>
       <w:pPr>
@@ -3648,11 +3536,11 @@
       <w:pPr>
         <w:pStyle w:val="Titre1"/>
       </w:pPr>
-      <w:bookmarkStart w:id="16" w:name="_Toc472328890"/>
+      <w:bookmarkStart w:id="14" w:name="_Toc472330685"/>
       <w:r>
         <w:t>Conclusion</w:t>
       </w:r>
-      <w:bookmarkEnd w:id="16"/>
+      <w:bookmarkEnd w:id="14"/>
     </w:p>
     <w:p>
       <w:pPr>
@@ -3697,20 +3585,66 @@
       <w:pPr>
         <w:pStyle w:val="Titre1"/>
       </w:pPr>
-      <w:bookmarkStart w:id="17" w:name="_Toc472328891"/>
+      <w:bookmarkStart w:id="15" w:name="_Toc472330686"/>
       <w:r>
         <w:lastRenderedPageBreak/>
         <w:t>Glossaire</w:t>
       </w:r>
+      <w:bookmarkEnd w:id="15"/>
+    </w:p>
+    <w:p>
+      <w:pPr>
+        <w:pStyle w:val="Titre2"/>
+      </w:pPr>
+      <w:bookmarkStart w:id="16" w:name="_Toc472330687"/>
+      <w:r>
+        <w:t>GIT</w:t>
+      </w:r>
+      <w:bookmarkEnd w:id="16"/>
+    </w:p>
+    <w:p>
+      <w:pPr>
+        <w:rPr>
+          <w:lang w:val="fr-FR"/>
+        </w:rPr>
+      </w:pPr>
+      <w:r>
+        <w:rPr>
+          <w:lang w:val="fr-FR"/>
+        </w:rPr>
+        <w:t>Git est un logiciel de gestion de versions de fichiers. Il a la particularité, par rapport à ses concurrents, d’être décentralisé ; c’est-à-dire qu’il n’existe pas qu’un seul endroit où le code est déposé, chaque contributeur possède une copie du projet sur sa machine pour que chacun travaille à son rythme tout en réduisant les risques de défaillance grâce à la redondance.</w:t>
+      </w:r>
+    </w:p>
+    <w:p>
+      <w:pPr>
+        <w:pStyle w:val="Titre2"/>
+      </w:pPr>
+      <w:bookmarkStart w:id="17" w:name="_Toc472330688"/>
+      <w:r>
+        <w:t>GitHub</w:t>
+      </w:r>
       <w:bookmarkEnd w:id="17"/>
     </w:p>
     <w:p>
+      <w:r>
+        <w:t xml:space="preserve">Selon Wikipédia, </w:t>
+      </w:r>
+      <w:proofErr w:type="spellStart"/>
+      <w:r>
+        <w:t>Github</w:t>
+      </w:r>
+      <w:proofErr w:type="spellEnd"/>
+      <w:r>
+        <w:t xml:space="preserve"> est un service web d'hébergement et de gestion de développement de logiciels, utilisant le logiciel de gestion de versions Git. C’est-à-dire qu’il permet d’héberger sur un serveur les codes qui sont gérés à l’aide du logiciel Git et ainsi, d’assurer une sauvegarde du code hors de nos propres ordinateurs. La plateforme nous a permis également de noter toutes les tâches à réaliser ainsi que la personne qui les réalise.</w:t>
+      </w:r>
+    </w:p>
+    <w:p>
       <w:pPr>
         <w:pStyle w:val="Titre2"/>
       </w:pPr>
-      <w:bookmarkStart w:id="18" w:name="_Toc472328892"/>
-      <w:r>
-        <w:t>GIT</w:t>
+      <w:bookmarkStart w:id="18" w:name="_Toc472330689"/>
+      <w:r>
+        <w:t>GANTT</w:t>
       </w:r>
       <w:bookmarkEnd w:id="18"/>
     </w:p>
@@ -3724,52 +3658,6 @@
         <w:rPr>
           <w:lang w:val="fr-FR"/>
         </w:rPr>
-        <w:t>Git est un logiciel de gestion de versions de fichiers. Il a la particularité, par rapport à ses concurrents, d’être décentralisé ; c’est-à-dire qu’il n’existe pas qu’un seul endroit où le code est déposé, chaque contributeur possède une copie du projet sur sa machine pour que chacun travaille à son rythme tout en réduisant les risques de défaillance grâce à la redondance.</w:t>
-      </w:r>
-    </w:p>
-    <w:p>
-      <w:pPr>
-        <w:pStyle w:val="Titre2"/>
-      </w:pPr>
-      <w:bookmarkStart w:id="19" w:name="_Toc472328893"/>
-      <w:r>
-        <w:t>GitHub</w:t>
-      </w:r>
-      <w:bookmarkEnd w:id="19"/>
-    </w:p>
-    <w:p>
-      <w:r>
-        <w:t xml:space="preserve">Selon Wikipédia, </w:t>
-      </w:r>
-      <w:proofErr w:type="spellStart"/>
-      <w:r>
-        <w:t>Github</w:t>
-      </w:r>
-      <w:proofErr w:type="spellEnd"/>
-      <w:r>
-        <w:t xml:space="preserve"> est un service web d'hébergement et de gestion de développement de logiciels, utilisant le logiciel de gestion de versions Git. C’est-à-dire qu’il permet d’héberger sur un serveur les codes qui sont gérés à l’aide du logiciel Git et ainsi, d’assurer une sauvegarde du code hors de nos propres ordinateurs. La plateforme nous a permis également de noter toutes les tâches à réaliser ainsi que la personne qui les réalise.</w:t>
-      </w:r>
-    </w:p>
-    <w:p>
-      <w:pPr>
-        <w:pStyle w:val="Titre2"/>
-      </w:pPr>
-      <w:bookmarkStart w:id="20" w:name="_Toc472328894"/>
-      <w:r>
-        <w:t>GANTT</w:t>
-      </w:r>
-      <w:bookmarkEnd w:id="20"/>
-    </w:p>
-    <w:p>
-      <w:pPr>
-        <w:rPr>
-          <w:lang w:val="fr-FR"/>
-        </w:rPr>
-      </w:pPr>
-      <w:r>
-        <w:rPr>
-          <w:lang w:val="fr-FR"/>
-        </w:rPr>
         <w:t xml:space="preserve">Gantt est outil de planification très réputé. Il permet de visualiser facilement les différentes tâches, leur date de début et de fin, leur chevauchement entre-elles. Cette méthode aide à déterminer la date de fin du projet ainsi que le chemin critique (suite d’opérations avec un temps de battement à zéro, si celles-ci prennent du retard, la date de </w:t>
       </w:r>
       <w:r>
@@ -3797,108 +3685,108 @@
       <w:pPr>
         <w:pStyle w:val="Titre1"/>
       </w:pPr>
-      <w:bookmarkStart w:id="21" w:name="_Toc472328895"/>
+      <w:bookmarkStart w:id="19" w:name="_Toc472330690"/>
       <w:r>
         <w:lastRenderedPageBreak/>
         <w:t>Bibliographie</w:t>
       </w:r>
+      <w:bookmarkEnd w:id="19"/>
+    </w:p>
+    <w:p>
+      <w:pPr>
+        <w:pStyle w:val="Titre2"/>
+      </w:pPr>
+      <w:bookmarkStart w:id="20" w:name="_Toc472330691"/>
+      <w:r>
+        <w:t>Page de titre</w:t>
+      </w:r>
+      <w:bookmarkEnd w:id="20"/>
+    </w:p>
+    <w:p>
+      <w:r>
+        <w:t xml:space="preserve">Images réalisées par </w:t>
+      </w:r>
+      <w:proofErr w:type="spellStart"/>
+      <w:r>
+        <w:t>Freepik</w:t>
+      </w:r>
+      <w:proofErr w:type="spellEnd"/>
+      <w:r>
+        <w:t> </w:t>
+      </w:r>
+      <w:r>
+        <w:t>: http://www.flaticon.com/authors/freepik</w:t>
+      </w:r>
+    </w:p>
+    <w:p>
+      <w:pPr>
+        <w:pStyle w:val="Titre2"/>
+        <w:rPr>
+          <w:lang w:val="en-GB"/>
+        </w:rPr>
+      </w:pPr>
+      <w:bookmarkStart w:id="21" w:name="_Toc472330692"/>
+      <w:r>
+        <w:rPr>
+          <w:lang w:val="en-GB"/>
+        </w:rPr>
+        <w:t>Wikipédia</w:t>
+      </w:r>
       <w:bookmarkEnd w:id="21"/>
     </w:p>
     <w:p>
       <w:pPr>
+        <w:rPr>
+          <w:lang w:val="en-GB"/>
+        </w:rPr>
+      </w:pPr>
+      <w:r>
+        <w:rPr>
+          <w:lang w:val="en-GB"/>
+        </w:rPr>
+        <w:t>GitHub</w:t>
+      </w:r>
+      <w:r>
+        <w:rPr>
+          <w:lang w:val="en-GB"/>
+        </w:rPr>
+        <w:t> </w:t>
+      </w:r>
+      <w:r>
+        <w:rPr>
+          <w:lang w:val="en-GB"/>
+        </w:rPr>
+        <w:t>:</w:t>
+      </w:r>
+      <w:r>
+        <w:rPr>
+          <w:lang w:val="en-GB"/>
+        </w:rPr>
+        <w:t xml:space="preserve"> https://fr.wikipedia.org/wiki/GitHub</w:t>
+      </w:r>
+    </w:p>
+    <w:p>
+      <w:pPr>
+        <w:pStyle w:val="Titre1"/>
+      </w:pPr>
+      <w:bookmarkStart w:id="22" w:name="_Toc472330693"/>
+      <w:r>
+        <w:t>Annexes</w:t>
+      </w:r>
+      <w:bookmarkEnd w:id="22"/>
+    </w:p>
+    <w:p>
+      <w:pPr>
         <w:pStyle w:val="Titre2"/>
       </w:pPr>
-      <w:bookmarkStart w:id="22" w:name="_Toc472328896"/>
-      <w:r>
-        <w:t>Page de titre</w:t>
-      </w:r>
-      <w:bookmarkEnd w:id="22"/>
-    </w:p>
-    <w:p>
-      <w:r>
-        <w:t xml:space="preserve">Images réalisées par </w:t>
-      </w:r>
-      <w:proofErr w:type="spellStart"/>
-      <w:r>
-        <w:t>Freepik</w:t>
-      </w:r>
-      <w:proofErr w:type="spellEnd"/>
-      <w:r>
-        <w:t> </w:t>
-      </w:r>
-      <w:r>
-        <w:t>: http://www.flaticon.com/authors/freepik</w:t>
-      </w:r>
-    </w:p>
-    <w:p>
-      <w:pPr>
-        <w:pStyle w:val="Titre2"/>
-        <w:rPr>
-          <w:lang w:val="en-GB"/>
-        </w:rPr>
-      </w:pPr>
-      <w:bookmarkStart w:id="23" w:name="_Toc472328897"/>
-      <w:r>
-        <w:rPr>
-          <w:lang w:val="en-GB"/>
-        </w:rPr>
-        <w:t>Wikipédia</w:t>
+      <w:bookmarkStart w:id="23" w:name="_Toc472330694"/>
+      <w:r>
+        <w:t>GitH</w:t>
+      </w:r>
+      <w:r>
+        <w:t>ub</w:t>
       </w:r>
       <w:bookmarkEnd w:id="23"/>
-    </w:p>
-    <w:p>
-      <w:pPr>
-        <w:rPr>
-          <w:lang w:val="en-GB"/>
-        </w:rPr>
-      </w:pPr>
-      <w:r>
-        <w:rPr>
-          <w:lang w:val="en-GB"/>
-        </w:rPr>
-        <w:t>GitHub</w:t>
-      </w:r>
-      <w:r>
-        <w:rPr>
-          <w:lang w:val="en-GB"/>
-        </w:rPr>
-        <w:t> </w:t>
-      </w:r>
-      <w:r>
-        <w:rPr>
-          <w:lang w:val="en-GB"/>
-        </w:rPr>
-        <w:t>:</w:t>
-      </w:r>
-      <w:r>
-        <w:rPr>
-          <w:lang w:val="en-GB"/>
-        </w:rPr>
-        <w:t xml:space="preserve"> https://fr.wikipedia.org/wiki/GitHub</w:t>
-      </w:r>
-    </w:p>
-    <w:p>
-      <w:pPr>
-        <w:pStyle w:val="Titre1"/>
-      </w:pPr>
-      <w:bookmarkStart w:id="24" w:name="_Toc472328898"/>
-      <w:r>
-        <w:t>Annexes</w:t>
-      </w:r>
-      <w:bookmarkEnd w:id="24"/>
-    </w:p>
-    <w:p>
-      <w:pPr>
-        <w:pStyle w:val="Titre2"/>
-      </w:pPr>
-      <w:bookmarkStart w:id="25" w:name="_Toc472328899"/>
-      <w:r>
-        <w:t>GitH</w:t>
-      </w:r>
-      <w:r>
-        <w:t>ub</w:t>
-      </w:r>
-      <w:bookmarkEnd w:id="25"/>
     </w:p>
     <w:p>
       <w:pPr>
@@ -3925,11 +3813,11 @@
       <w:pPr>
         <w:pStyle w:val="Titre1"/>
       </w:pPr>
-      <w:bookmarkStart w:id="26" w:name="_Toc472328900"/>
+      <w:bookmarkStart w:id="24" w:name="_Toc472330695"/>
       <w:r>
         <w:t>Déclaration d’authenticité</w:t>
       </w:r>
-      <w:bookmarkEnd w:id="26"/>
+      <w:bookmarkEnd w:id="24"/>
     </w:p>
     <w:p>
       <w:pPr>
@@ -4046,7 +3934,7 @@
       <w:rPr>
         <w:noProof/>
       </w:rPr>
-      <w:t>6</w:t>
+      <w:t>8</w:t>
     </w:r>
     <w:r>
       <w:fldChar w:fldCharType="end"/>
@@ -4054,14 +3942,27 @@
     <w:r>
       <w:t xml:space="preserve"> sur </w:t>
     </w:r>
-    <w:fldSimple w:instr=" NUMPAGES  \* Arabic  \* MERGEFORMAT ">
-      <w:r>
-        <w:rPr>
-          <w:noProof/>
-        </w:rPr>
-        <w:t>8</w:t>
-      </w:r>
-    </w:fldSimple>
+    <w:r>
+      <w:fldChar w:fldCharType="begin"/>
+    </w:r>
+    <w:r>
+      <w:instrText xml:space="preserve"> NUMPAGES  \* Arabic  \* MERGEFORMAT </w:instrText>
+    </w:r>
+    <w:r>
+      <w:fldChar w:fldCharType="separate"/>
+    </w:r>
+    <w:r>
+      <w:rPr>
+        <w:noProof/>
+      </w:rPr>
+      <w:t>8</w:t>
+    </w:r>
+    <w:r>
+      <w:rPr>
+        <w:noProof/>
+      </w:rPr>
+      <w:fldChar w:fldCharType="end"/>
+    </w:r>
     <w:r>
       <w:rPr>
         <w:noProof/>
@@ -4345,7 +4246,7 @@
   <w:abstractNum w:abstractNumId="2" w15:restartNumberingAfterBreak="0">
     <w:nsid w:val="12877802"/>
     <w:multiLevelType w:val="multilevel"/>
-    <w:tmpl w:val="100C0025"/>
+    <w:tmpl w:val="749280BC"/>
     <w:lvl w:ilvl="0">
       <w:start w:val="1"/>
       <w:numFmt w:val="decimal"/>
@@ -5502,8 +5403,12 @@
     <w:autoRedefine/>
     <w:uiPriority w:val="39"/>
     <w:unhideWhenUsed/>
-    <w:rsid w:val="00883DB7"/>
+    <w:rsid w:val="007A1359"/>
     <w:pPr>
+      <w:tabs>
+        <w:tab w:val="left" w:pos="400"/>
+        <w:tab w:val="right" w:leader="dot" w:pos="9060"/>
+      </w:tabs>
       <w:spacing w:after="100"/>
     </w:pPr>
   </w:style>
@@ -5611,6 +5516,18 @@
     <w:link w:val="Sansinterligne"/>
     <w:uiPriority w:val="1"/>
     <w:rsid w:val="000542B0"/>
+  </w:style>
+  <w:style w:type="paragraph" w:customStyle="1" w:styleId="Titre1-PasdansTDM">
+    <w:name w:val="Titre 1 - Pas dans TDM"/>
+    <w:basedOn w:val="Titre1"/>
+    <w:qFormat/>
+    <w:rsid w:val="007A1359"/>
+    <w:pPr>
+      <w:numPr>
+        <w:numId w:val="0"/>
+      </w:numPr>
+      <w:outlineLvl w:val="9"/>
+    </w:pPr>
   </w:style>
 </w:styles>
 </file>
@@ -5821,7 +5738,7 @@
 </file>
 
 <file path=customXml/itemProps1.xml><?xml version="1.0" encoding="utf-8"?>
-<ds:datastoreItem xmlns:ds="http://schemas.openxmlformats.org/officeDocument/2006/customXml" ds:itemID="{81333AA9-9D9C-45C3-A76C-7A229FB27CD6}">
+<ds:datastoreItem xmlns:ds="http://schemas.openxmlformats.org/officeDocument/2006/customXml" ds:itemID="{4AF69053-17A8-4FDB-8661-9D60D7B120B5}">
   <ds:schemaRefs>
     <ds:schemaRef ds:uri="http://schemas.openxmlformats.org/officeDocument/2006/bibliography"/>
   </ds:schemaRefs>

</xml_diff>

<commit_message>
Couleur des liens mise à jour
</commit_message>
<xml_diff>
--- a/doc/rapport-projet.docx
+++ b/doc/rapport-projet.docx
@@ -86,6 +86,7 @@
       <w:sdtPr>
         <w:rPr>
           <w:rFonts w:asciiTheme="minorHAnsi" w:hAnsiTheme="minorHAnsi"/>
+          <w:caps w:val="0"/>
           <w:color w:val="auto"/>
           <w:spacing w:val="0"/>
           <w:sz w:val="20"/>
@@ -102,7 +103,6 @@
         <w:rPr>
           <w:b/>
           <w:bCs/>
-          <w:caps w:val="0"/>
           <w:sz w:val="22"/>
         </w:rPr>
       </w:sdtEndPr>
@@ -2160,8 +2160,6 @@
               <w:fldChar w:fldCharType="end"/>
             </w:r>
           </w:hyperlink>
-          <w:bookmarkStart w:id="0" w:name="_GoBack"/>
-          <w:bookmarkEnd w:id="0"/>
         </w:p>
         <w:p>
           <w:pPr>
@@ -2204,80 +2202,103 @@
       <w:pPr>
         <w:pStyle w:val="Titre1"/>
       </w:pPr>
-      <w:bookmarkStart w:id="1" w:name="_Toc472330672"/>
+      <w:bookmarkStart w:id="0" w:name="_Toc472330672"/>
       <w:r>
         <w:lastRenderedPageBreak/>
         <w:t>Introduction</w:t>
       </w:r>
+      <w:bookmarkEnd w:id="0"/>
+    </w:p>
+    <w:p>
+      <w:pPr>
+        <w:rPr>
+          <w:lang w:val="fr-FR"/>
+        </w:rPr>
+      </w:pPr>
+      <w:r>
+        <w:rPr>
+          <w:lang w:val="fr-FR"/>
+        </w:rPr>
+        <w:t>Nous réalisons ce projet, par groupe de deux, dans le cadre du cours d’Algorithme et Programmation. Le but de travail que nous avons réalisé, est de réaliser un programme de gestion pour une bibliothèque en Pascal.</w:t>
+      </w:r>
+    </w:p>
+    <w:p>
+      <w:pPr>
+        <w:rPr>
+          <w:lang w:val="fr-FR"/>
+        </w:rPr>
+      </w:pPr>
+      <w:r>
+        <w:rPr>
+          <w:lang w:val="fr-FR"/>
+        </w:rPr>
+        <w:t xml:space="preserve">Vous trouverez dans ce présent rapport, la synthèse des fonctionnalités implémentées ainsi que leur résultat. Ce document montre les améliorations ajoutées par nos soins et celles qu’il serait </w:t>
+      </w:r>
+      <w:r>
+        <w:rPr>
+          <w:lang w:val="fr-FR"/>
+        </w:rPr>
+        <w:t>intéressant</w:t>
+      </w:r>
+      <w:r>
+        <w:rPr>
+          <w:lang w:val="fr-FR"/>
+        </w:rPr>
+        <w:t xml:space="preserve"> de réaliser.  Il décrit également comment nous nous sommes organisés au sein du groupe. Ce rapport n’est pas écrit dans le but de décrire comment fonctionne dans le détail le programme, ceci nécessiterait des compétences techniques dans le domaine ce qui n’est </w:t>
+      </w:r>
+      <w:r>
+        <w:rPr>
+          <w:lang w:val="fr-FR"/>
+        </w:rPr>
+        <w:t xml:space="preserve">pas </w:t>
+      </w:r>
+      <w:r>
+        <w:rPr>
+          <w:lang w:val="fr-FR"/>
+        </w:rPr>
+        <w:t>le but recherché.</w:t>
+      </w:r>
+    </w:p>
+    <w:p>
+      <w:pPr>
+        <w:pStyle w:val="Titre1"/>
+      </w:pPr>
+      <w:bookmarkStart w:id="1" w:name="_Toc472330673"/>
+      <w:r>
+        <w:t>Le projet</w:t>
+      </w:r>
       <w:bookmarkEnd w:id="1"/>
     </w:p>
     <w:p>
       <w:pPr>
-        <w:rPr>
-          <w:lang w:val="fr-FR"/>
-        </w:rPr>
-      </w:pPr>
-      <w:r>
-        <w:rPr>
-          <w:lang w:val="fr-FR"/>
-        </w:rPr>
-        <w:t>Nous réalisons ce projet, par groupe de deux, dans le cadre du cours d’Algorithme et Programmation. Le but de travail que nous avons réalisé, est de réaliser un programme de gestion pour une bibliothèque en Pascal.</w:t>
-      </w:r>
-    </w:p>
-    <w:p>
-      <w:pPr>
-        <w:rPr>
-          <w:lang w:val="fr-FR"/>
-        </w:rPr>
-      </w:pPr>
-      <w:r>
-        <w:rPr>
-          <w:lang w:val="fr-FR"/>
-        </w:rPr>
-        <w:t xml:space="preserve">Vous trouverez dans ce présent rapport, la synthèse des fonctionnalités implémentées ainsi que leur résultat. Ce document montre les améliorations ajoutées par nos soins et celles qu’il serait </w:t>
-      </w:r>
-      <w:r>
-        <w:rPr>
-          <w:lang w:val="fr-FR"/>
-        </w:rPr>
-        <w:t>intéressant</w:t>
-      </w:r>
-      <w:r>
-        <w:rPr>
-          <w:lang w:val="fr-FR"/>
-        </w:rPr>
-        <w:t xml:space="preserve"> de réaliser.  Il décrit également comment nous nous sommes organisés au sein du groupe. Ce rapport n’est pas écrit dans le but de décrire comment fonctionne dans le détail le programme, ceci nécessiterait des compétences techniques dans le domaine ce qui n’est </w:t>
-      </w:r>
-      <w:r>
-        <w:rPr>
-          <w:lang w:val="fr-FR"/>
-        </w:rPr>
-        <w:t xml:space="preserve">pas </w:t>
-      </w:r>
-      <w:r>
-        <w:rPr>
-          <w:lang w:val="fr-FR"/>
-        </w:rPr>
-        <w:t>le but recherché.</w:t>
-      </w:r>
-    </w:p>
-    <w:p>
-      <w:pPr>
-        <w:pStyle w:val="Titre1"/>
-      </w:pPr>
-      <w:bookmarkStart w:id="2" w:name="_Toc472330673"/>
-      <w:r>
-        <w:t>Le projet</w:t>
+        <w:pStyle w:val="Titre2"/>
+      </w:pPr>
+      <w:bookmarkStart w:id="2" w:name="_Toc472330674"/>
+      <w:r>
+        <w:t>Situation initiale</w:t>
       </w:r>
       <w:bookmarkEnd w:id="2"/>
     </w:p>
     <w:p>
       <w:pPr>
+        <w:rPr>
+          <w:lang w:val="fr-FR"/>
+        </w:rPr>
+      </w:pPr>
+      <w:r>
+        <w:rPr>
+          <w:lang w:val="fr-FR"/>
+        </w:rPr>
+        <w:t>Pour nous aider à réaliser ce projet, il nous était mis à disposition divers éléments. Il nous a été donné un code initial dans lequel la plupart des fonctions étaient déjà définie. Notre travail a donc été de les compléter ainsi que de les relier entre-elles pour rendre le programme fonctionnel. Pour nous aider à réaliser cette tâche, nous possédions un document, nous décrivant le fonctionnement métier désiré.</w:t>
+      </w:r>
+    </w:p>
+    <w:p>
+      <w:pPr>
         <w:pStyle w:val="Titre2"/>
       </w:pPr>
-      <w:bookmarkStart w:id="3" w:name="_Toc472330674"/>
-      <w:r>
-        <w:t>Situation initiale</w:t>
+      <w:bookmarkStart w:id="3" w:name="_Toc472330675"/>
+      <w:r>
+        <w:t>Résultats</w:t>
       </w:r>
       <w:bookmarkEnd w:id="3"/>
     </w:p>
@@ -2291,97 +2312,74 @@
         <w:rPr>
           <w:lang w:val="fr-FR"/>
         </w:rPr>
-        <w:t>Pour nous aider à réaliser ce projet, il nous était mis à disposition divers éléments. Il nous a été donné un code initial dans lequel la plupart des fonctions étaient déjà définie. Notre travail a donc été de les compléter ainsi que de les relier entre-elles pour rendre le programme fonctionnel. Pour nous aider à réaliser cette tâche, nous possédions un document, nous décrivant le fonctionnement métier désiré.</w:t>
+        <w:t xml:space="preserve">Après de nombreux </w:t>
+      </w:r>
+      <w:proofErr w:type="spellStart"/>
+      <w:r>
+        <w:rPr>
+          <w:lang w:val="fr-FR"/>
+        </w:rPr>
+        <w:t>commits</w:t>
+      </w:r>
+      <w:proofErr w:type="spellEnd"/>
+      <w:r>
+        <w:rPr>
+          <w:lang w:val="fr-FR"/>
+        </w:rPr>
+        <w:t>, nous sommes arrivés au bout de l’implémentation de ce programme. Le résultat est semblable à l’original qui nous a été fourni au début du projet, avec certaines différences bonifiant l’affichage des informations et une amélioration qu’on a ajoutée.</w:t>
       </w:r>
     </w:p>
     <w:p>
       <w:pPr>
         <w:pStyle w:val="Titre2"/>
       </w:pPr>
-      <w:bookmarkStart w:id="4" w:name="_Toc472330675"/>
-      <w:r>
-        <w:t>Résultats</w:t>
+      <w:bookmarkStart w:id="4" w:name="_Toc472330676"/>
+      <w:r>
+        <w:t>Améliorations ajoutées</w:t>
       </w:r>
       <w:bookmarkEnd w:id="4"/>
     </w:p>
     <w:p>
       <w:pPr>
         <w:rPr>
-          <w:lang w:val="fr-FR"/>
-        </w:rPr>
-      </w:pPr>
-      <w:r>
-        <w:rPr>
-          <w:lang w:val="fr-FR"/>
-        </w:rPr>
-        <w:t xml:space="preserve">Après de nombreux </w:t>
-      </w:r>
-      <w:proofErr w:type="spellStart"/>
-      <w:r>
-        <w:rPr>
-          <w:lang w:val="fr-FR"/>
-        </w:rPr>
-        <w:t>commits</w:t>
-      </w:r>
-      <w:proofErr w:type="spellEnd"/>
-      <w:r>
-        <w:rPr>
-          <w:lang w:val="fr-FR"/>
-        </w:rPr>
-        <w:t>, nous sommes arrivés au bout de l’implémentation de ce programme. Le résultat est semblable à l’original qui nous a été fourni au début du projet, avec certaines différences bonifiant l’affichage des informations et une amélioration qu’on a ajoutée.</w:t>
+          <w:caps/>
+          <w:lang w:val="fr-FR"/>
+        </w:rPr>
+      </w:pPr>
+      <w:r>
+        <w:rPr>
+          <w:lang w:val="fr-FR"/>
+        </w:rPr>
+        <w:t>Il ne nous était pas demandé de vérifier le nombre de pages et le nombre d’exemplaires d’un livre pour qu’il soit strictement supérieur à zéro. Cependant, Il nous est paru important de le faire pour éviter des données incohérentes. De plus, nous avons vérifié les dates saisies par l’utilisateur pour éviter qu’il saisisse des dates inexistantes cependant, par soucis de simplic</w:t>
+      </w:r>
+      <w:r>
+        <w:rPr>
+          <w:lang w:val="fr-FR"/>
+        </w:rPr>
+        <w:t xml:space="preserve">ité, le programme ne prend pas </w:t>
+      </w:r>
+      <w:r>
+        <w:rPr>
+          <w:lang w:val="fr-FR"/>
+        </w:rPr>
+        <w:t>en</w:t>
+      </w:r>
+      <w:r>
+        <w:rPr>
+          <w:lang w:val="fr-FR"/>
+        </w:rPr>
+        <w:t xml:space="preserve"> compte les années bissextiles.</w:t>
       </w:r>
     </w:p>
     <w:p>
       <w:pPr>
         <w:pStyle w:val="Titre2"/>
       </w:pPr>
-      <w:bookmarkStart w:id="5" w:name="_Toc472330676"/>
-      <w:r>
-        <w:t>Améliorations ajoutées</w:t>
+      <w:bookmarkStart w:id="5" w:name="_Toc472330677"/>
+      <w:r>
+        <w:t>Améliorations possibles</w:t>
       </w:r>
       <w:bookmarkEnd w:id="5"/>
-    </w:p>
-    <w:p>
-      <w:pPr>
-        <w:rPr>
-          <w:caps/>
-          <w:lang w:val="fr-FR"/>
-        </w:rPr>
-      </w:pPr>
-      <w:r>
-        <w:rPr>
-          <w:lang w:val="fr-FR"/>
-        </w:rPr>
-        <w:t>Il ne nous était pas demandé de vérifier le nombre de pages et le nombre d’exemplaires d’un livre pour qu’il soit strictement supérieur à zéro. Cependant, Il nous est paru important de le faire pour éviter des données incohérentes. De plus, nous avons vérifié les dates saisies par l’utilisateur pour éviter qu’il saisisse des dates inexistantes cependant, par soucis de simplic</w:t>
-      </w:r>
-      <w:r>
-        <w:rPr>
-          <w:lang w:val="fr-FR"/>
-        </w:rPr>
-        <w:t xml:space="preserve">ité, le programme ne prend pas </w:t>
-      </w:r>
-      <w:r>
-        <w:rPr>
-          <w:lang w:val="fr-FR"/>
-        </w:rPr>
-        <w:t>en</w:t>
-      </w:r>
-      <w:r>
-        <w:rPr>
-          <w:lang w:val="fr-FR"/>
-        </w:rPr>
-        <w:t xml:space="preserve"> compte les années bissextiles.</w:t>
-      </w:r>
-    </w:p>
-    <w:p>
-      <w:pPr>
-        <w:pStyle w:val="Titre2"/>
-      </w:pPr>
-      <w:bookmarkStart w:id="6" w:name="_Toc472330677"/>
-      <w:r>
-        <w:t>Améliorations possibles</w:t>
-      </w:r>
-      <w:bookmarkEnd w:id="6"/>
     </w:p>
     <w:p>
       <w:pPr>
@@ -2420,11 +2418,11 @@
       <w:pPr>
         <w:pStyle w:val="Titre2"/>
       </w:pPr>
-      <w:bookmarkStart w:id="7" w:name="_Toc472330678"/>
+      <w:bookmarkStart w:id="6" w:name="_Toc472330678"/>
       <w:r>
         <w:t>Organisation et planification</w:t>
       </w:r>
-      <w:bookmarkEnd w:id="7"/>
+      <w:bookmarkEnd w:id="6"/>
     </w:p>
     <w:p>
       <w:r>
@@ -2543,11 +2541,11 @@
       <w:pPr>
         <w:pStyle w:val="Titre2"/>
       </w:pPr>
-      <w:bookmarkStart w:id="8" w:name="_Toc472330679"/>
+      <w:bookmarkStart w:id="7" w:name="_Toc472330679"/>
       <w:r>
         <w:t>Forces et faiblesses</w:t>
       </w:r>
-      <w:bookmarkEnd w:id="8"/>
+      <w:bookmarkEnd w:id="7"/>
     </w:p>
     <w:p>
       <w:pPr>
@@ -2612,27 +2610,27 @@
       <w:pPr>
         <w:pStyle w:val="Titre1"/>
       </w:pPr>
-      <w:bookmarkStart w:id="9" w:name="_Toc472330680"/>
+      <w:bookmarkStart w:id="8" w:name="_Toc472330680"/>
       <w:r>
         <w:lastRenderedPageBreak/>
         <w:t>Réalisation des unités</w:t>
       </w:r>
+      <w:bookmarkEnd w:id="8"/>
+    </w:p>
+    <w:p>
+      <w:r>
+        <w:t>Ce chapitre explique comment notre code est décomposé et explicite ce que fait chaque unité. Chaque unité a été un développement à part entière.</w:t>
+      </w:r>
+    </w:p>
+    <w:p>
+      <w:pPr>
+        <w:pStyle w:val="Titre2"/>
+      </w:pPr>
+      <w:bookmarkStart w:id="9" w:name="_Toc472330681"/>
+      <w:r>
+        <w:t>Unité u_livre</w:t>
+      </w:r>
       <w:bookmarkEnd w:id="9"/>
-    </w:p>
-    <w:p>
-      <w:r>
-        <w:t>Ce chapitre explique comment notre code est décomposé et explicite ce que fait chaque unité. Chaque unité a été un développement à part entière.</w:t>
-      </w:r>
-    </w:p>
-    <w:p>
-      <w:pPr>
-        <w:pStyle w:val="Titre2"/>
-      </w:pPr>
-      <w:bookmarkStart w:id="10" w:name="_Toc472330681"/>
-      <w:r>
-        <w:t>Unité u_livre</w:t>
-      </w:r>
-      <w:bookmarkEnd w:id="10"/>
     </w:p>
     <w:p>
       <w:pPr>
@@ -2824,27 +2822,14 @@
                             <w:r>
                               <w:t xml:space="preserve">Figure </w:t>
                             </w:r>
-                            <w:r>
-                              <w:fldChar w:fldCharType="begin"/>
-                            </w:r>
-                            <w:r>
-                              <w:instrText xml:space="preserve"> SEQ Figure \* ARABIC </w:instrText>
-                            </w:r>
-                            <w:r>
-                              <w:fldChar w:fldCharType="separate"/>
-                            </w:r>
-                            <w:r>
-                              <w:rPr>
-                                <w:noProof/>
-                              </w:rPr>
-                              <w:t>1</w:t>
-                            </w:r>
-                            <w:r>
-                              <w:rPr>
-                                <w:noProof/>
-                              </w:rPr>
-                              <w:fldChar w:fldCharType="end"/>
-                            </w:r>
+                            <w:fldSimple w:instr=" SEQ Figure \* ARABIC ">
+                              <w:r>
+                                <w:rPr>
+                                  <w:noProof/>
+                                </w:rPr>
+                                <w:t>1</w:t>
+                              </w:r>
+                            </w:fldSimple>
                             <w:r>
                               <w:t xml:space="preserve"> Ajout d'un livre dans la bibliothèque</w:t>
                             </w:r>
@@ -2885,27 +2870,14 @@
                       <w:r>
                         <w:t xml:space="preserve">Figure </w:t>
                       </w:r>
-                      <w:r>
-                        <w:fldChar w:fldCharType="begin"/>
-                      </w:r>
-                      <w:r>
-                        <w:instrText xml:space="preserve"> SEQ Figure \* ARABIC </w:instrText>
-                      </w:r>
-                      <w:r>
-                        <w:fldChar w:fldCharType="separate"/>
-                      </w:r>
-                      <w:r>
-                        <w:rPr>
-                          <w:noProof/>
-                        </w:rPr>
-                        <w:t>1</w:t>
-                      </w:r>
-                      <w:r>
-                        <w:rPr>
-                          <w:noProof/>
-                        </w:rPr>
-                        <w:fldChar w:fldCharType="end"/>
-                      </w:r>
+                      <w:fldSimple w:instr=" SEQ Figure \* ARABIC ">
+                        <w:r>
+                          <w:rPr>
+                            <w:noProof/>
+                          </w:rPr>
+                          <w:t>1</w:t>
+                        </w:r>
+                      </w:fldSimple>
                       <w:r>
                         <w:t xml:space="preserve"> Ajout d'un livre dans la bibliothèque</w:t>
                       </w:r>
@@ -2930,11 +2902,11 @@
       <w:pPr>
         <w:pStyle w:val="Titre2"/>
       </w:pPr>
-      <w:bookmarkStart w:id="11" w:name="_Toc472330682"/>
+      <w:bookmarkStart w:id="10" w:name="_Toc472330682"/>
       <w:r>
         <w:t>Unité u_adherent</w:t>
       </w:r>
-      <w:bookmarkEnd w:id="11"/>
+      <w:bookmarkEnd w:id="10"/>
     </w:p>
     <w:p>
       <w:r>
@@ -3000,27 +2972,14 @@
                             <w:r>
                               <w:t xml:space="preserve">Figure </w:t>
                             </w:r>
-                            <w:r>
-                              <w:fldChar w:fldCharType="begin"/>
-                            </w:r>
-                            <w:r>
-                              <w:instrText xml:space="preserve"> SEQ Figure \* ARABIC </w:instrText>
-                            </w:r>
-                            <w:r>
-                              <w:fldChar w:fldCharType="separate"/>
-                            </w:r>
-                            <w:r>
-                              <w:rPr>
-                                <w:noProof/>
-                              </w:rPr>
-                              <w:t>2</w:t>
-                            </w:r>
-                            <w:r>
-                              <w:rPr>
-                                <w:noProof/>
-                              </w:rPr>
-                              <w:fldChar w:fldCharType="end"/>
-                            </w:r>
+                            <w:fldSimple w:instr=" SEQ Figure \* ARABIC ">
+                              <w:r>
+                                <w:rPr>
+                                  <w:noProof/>
+                                </w:rPr>
+                                <w:t>2</w:t>
+                              </w:r>
+                            </w:fldSimple>
                             <w:r>
                               <w:t xml:space="preserve"> Affichage d'un adhérent</w:t>
                             </w:r>
@@ -3060,27 +3019,14 @@
                       <w:r>
                         <w:t xml:space="preserve">Figure </w:t>
                       </w:r>
-                      <w:r>
-                        <w:fldChar w:fldCharType="begin"/>
-                      </w:r>
-                      <w:r>
-                        <w:instrText xml:space="preserve"> SEQ Figure \* ARABIC </w:instrText>
-                      </w:r>
-                      <w:r>
-                        <w:fldChar w:fldCharType="separate"/>
-                      </w:r>
-                      <w:r>
-                        <w:rPr>
-                          <w:noProof/>
-                        </w:rPr>
-                        <w:t>2</w:t>
-                      </w:r>
-                      <w:r>
-                        <w:rPr>
-                          <w:noProof/>
-                        </w:rPr>
-                        <w:fldChar w:fldCharType="end"/>
-                      </w:r>
+                      <w:fldSimple w:instr=" SEQ Figure \* ARABIC ">
+                        <w:r>
+                          <w:rPr>
+                            <w:noProof/>
+                          </w:rPr>
+                          <w:t>2</w:t>
+                        </w:r>
+                      </w:fldSimple>
                       <w:r>
                         <w:t xml:space="preserve"> Affichage d'un adhérent</w:t>
                       </w:r>
@@ -3185,11 +3131,11 @@
       <w:pPr>
         <w:pStyle w:val="Titre2"/>
       </w:pPr>
-      <w:bookmarkStart w:id="12" w:name="_Toc472330683"/>
+      <w:bookmarkStart w:id="11" w:name="_Toc472330683"/>
       <w:r>
         <w:t>Unité u_biblio</w:t>
       </w:r>
-      <w:bookmarkEnd w:id="12"/>
+      <w:bookmarkEnd w:id="11"/>
     </w:p>
     <w:p>
       <w:r>
@@ -3402,27 +3348,14 @@
                             <w:r>
                               <w:t xml:space="preserve">Figure </w:t>
                             </w:r>
-                            <w:r>
-                              <w:fldChar w:fldCharType="begin"/>
-                            </w:r>
-                            <w:r>
-                              <w:instrText xml:space="preserve"> SEQ Figure \* ARABIC </w:instrText>
-                            </w:r>
-                            <w:r>
-                              <w:fldChar w:fldCharType="separate"/>
-                            </w:r>
-                            <w:r>
-                              <w:rPr>
-                                <w:noProof/>
-                              </w:rPr>
-                              <w:t>3</w:t>
-                            </w:r>
-                            <w:r>
-                              <w:rPr>
-                                <w:noProof/>
-                              </w:rPr>
-                              <w:fldChar w:fldCharType="end"/>
-                            </w:r>
+                            <w:fldSimple w:instr=" SEQ Figure \* ARABIC ">
+                              <w:r>
+                                <w:rPr>
+                                  <w:noProof/>
+                                </w:rPr>
+                                <w:t>3</w:t>
+                              </w:r>
+                            </w:fldSimple>
                             <w:r>
                               <w:t xml:space="preserve"> Affichage des informations de la bibliothèque</w:t>
                             </w:r>
@@ -3459,27 +3392,14 @@
                       <w:r>
                         <w:t xml:space="preserve">Figure </w:t>
                       </w:r>
-                      <w:r>
-                        <w:fldChar w:fldCharType="begin"/>
-                      </w:r>
-                      <w:r>
-                        <w:instrText xml:space="preserve"> SEQ Figure \* ARABIC </w:instrText>
-                      </w:r>
-                      <w:r>
-                        <w:fldChar w:fldCharType="separate"/>
-                      </w:r>
-                      <w:r>
-                        <w:rPr>
-                          <w:noProof/>
-                        </w:rPr>
-                        <w:t>3</w:t>
-                      </w:r>
-                      <w:r>
-                        <w:rPr>
-                          <w:noProof/>
-                        </w:rPr>
-                        <w:fldChar w:fldCharType="end"/>
-                      </w:r>
+                      <w:fldSimple w:instr=" SEQ Figure \* ARABIC ">
+                        <w:r>
+                          <w:rPr>
+                            <w:noProof/>
+                          </w:rPr>
+                          <w:t>3</w:t>
+                        </w:r>
+                      </w:fldSimple>
                       <w:r>
                         <w:t xml:space="preserve"> Affichage des informations de la bibliothèque</w:t>
                       </w:r>
@@ -3498,11 +3418,48 @@
       <w:pPr>
         <w:pStyle w:val="Titre2"/>
       </w:pPr>
-      <w:bookmarkStart w:id="13" w:name="_Toc472330684"/>
+      <w:bookmarkStart w:id="12" w:name="_Toc472330684"/>
       <w:r>
         <w:lastRenderedPageBreak/>
         <w:t>Unité p_biblio</w:t>
       </w:r>
+      <w:bookmarkEnd w:id="12"/>
+    </w:p>
+    <w:p>
+      <w:pPr>
+        <w:rPr>
+          <w:lang w:val="fr-FR"/>
+        </w:rPr>
+      </w:pPr>
+      <w:r>
+        <w:rPr>
+          <w:lang w:val="fr-FR"/>
+        </w:rPr>
+        <w:t>L’unité “</w:t>
+      </w:r>
+      <w:proofErr w:type="spellStart"/>
+      <w:r>
+        <w:rPr>
+          <w:lang w:val="fr-FR"/>
+        </w:rPr>
+        <w:t>p_biblio</w:t>
+      </w:r>
+      <w:proofErr w:type="spellEnd"/>
+      <w:r>
+        <w:rPr>
+          <w:lang w:val="fr-FR"/>
+        </w:rPr>
+        <w:t>” est centrale dans notre programme. Elle sert de routage pour les actions de l’utilisateur en appelant les bonnes procédures et fonctions selon les choix de l’utilisateur. Elle s’occupe de la gestion du menu via lequel l’utilisateur pourra utiliser l’application.</w:t>
+      </w:r>
+    </w:p>
+    <w:p>
+      <w:pPr>
+        <w:pStyle w:val="Titre1"/>
+      </w:pPr>
+      <w:bookmarkStart w:id="13" w:name="_Toc472330685"/>
+      <w:r>
+        <w:t>Conclusion</w:t>
+      </w:r>
       <w:bookmarkEnd w:id="13"/>
     </w:p>
     <w:p>
@@ -3515,140 +3472,103 @@
         <w:rPr>
           <w:lang w:val="fr-FR"/>
         </w:rPr>
-        <w:t>L’unité “</w:t>
-      </w:r>
-      <w:proofErr w:type="spellStart"/>
-      <w:r>
-        <w:rPr>
-          <w:lang w:val="fr-FR"/>
-        </w:rPr>
-        <w:t>p_biblio</w:t>
-      </w:r>
-      <w:proofErr w:type="spellEnd"/>
-      <w:r>
-        <w:rPr>
-          <w:lang w:val="fr-FR"/>
-        </w:rPr>
-        <w:t>” est centrale dans notre programme. Elle sert de routage pour les actions de l’utilisateur en appelant les bonnes procédures et fonctions selon les choix de l’utilisateur. Elle s’occupe de la gestion du menu via lequel l’utilisateur pourra utiliser l’application.</w:t>
+        <w:t>Pour conclure ce travail, nous allons faire le point sur l’avancement du projet. Le développement s’est déroulé cor</w:t>
+      </w:r>
+      <w:r>
+        <w:rPr>
+          <w:lang w:val="fr-FR"/>
+        </w:rPr>
+        <w:t>rectement sans accumuler de</w:t>
+      </w:r>
+      <w:r>
+        <w:rPr>
+          <w:lang w:val="fr-FR"/>
+        </w:rPr>
+        <w:t xml:space="preserve"> retard et sans rencontrer de grands problèmes. Le programme est entièrement fonctionnel, nous avons même eu le temps d’y ajouter une amélioration appréciable. Cependant, il serait intéressant de développer encore quelques améliorations que nous n’avons malheureusement pas eu le temps d’effectuer.</w:t>
+      </w:r>
+    </w:p>
+    <w:p>
+      <w:pPr>
+        <w:jc w:val="left"/>
+        <w:rPr>
+          <w:lang w:val="fr-FR"/>
+        </w:rPr>
+      </w:pPr>
+      <w:r>
+        <w:rPr>
+          <w:lang w:val="fr-FR"/>
+        </w:rPr>
+        <w:br w:type="page"/>
       </w:r>
     </w:p>
     <w:p>
       <w:pPr>
         <w:pStyle w:val="Titre1"/>
       </w:pPr>
-      <w:bookmarkStart w:id="14" w:name="_Toc472330685"/>
-      <w:r>
-        <w:t>Conclusion</w:t>
-      </w:r>
-      <w:bookmarkEnd w:id="14"/>
-    </w:p>
-    <w:p>
-      <w:pPr>
-        <w:rPr>
-          <w:lang w:val="fr-FR"/>
-        </w:rPr>
-      </w:pPr>
-      <w:r>
-        <w:rPr>
-          <w:lang w:val="fr-FR"/>
-        </w:rPr>
-        <w:t>Pour conclure ce travail, nous allons faire le point sur l’avancement du projet. Le développement s’est déroulé cor</w:t>
-      </w:r>
-      <w:r>
-        <w:rPr>
-          <w:lang w:val="fr-FR"/>
-        </w:rPr>
-        <w:t>rectement sans accumuler de</w:t>
-      </w:r>
-      <w:r>
-        <w:rPr>
-          <w:lang w:val="fr-FR"/>
-        </w:rPr>
-        <w:t xml:space="preserve"> retard et sans rencontrer de grands problèmes. Le programme est entièrement fonctionnel, nous avons même eu le temps d’y ajouter une amélioration appréciable. Cependant, il serait intéressant de développer encore quelques améliorations que nous n’avons malheureusement pas eu le temps d’effectuer.</w:t>
-      </w:r>
-    </w:p>
-    <w:p>
-      <w:pPr>
-        <w:jc w:val="left"/>
-        <w:rPr>
-          <w:lang w:val="fr-FR"/>
-        </w:rPr>
-      </w:pPr>
-      <w:r>
-        <w:rPr>
-          <w:lang w:val="fr-FR"/>
-        </w:rPr>
-        <w:br w:type="page"/>
-      </w:r>
-    </w:p>
-    <w:p>
-      <w:pPr>
-        <w:pStyle w:val="Titre1"/>
-      </w:pPr>
-      <w:bookmarkStart w:id="15" w:name="_Toc472330686"/>
+      <w:bookmarkStart w:id="14" w:name="_Toc472330686"/>
       <w:r>
         <w:lastRenderedPageBreak/>
         <w:t>Glossaire</w:t>
       </w:r>
+      <w:bookmarkEnd w:id="14"/>
+    </w:p>
+    <w:p>
+      <w:pPr>
+        <w:pStyle w:val="Titre2"/>
+      </w:pPr>
+      <w:bookmarkStart w:id="15" w:name="_Toc472330687"/>
+      <w:r>
+        <w:t>GIT</w:t>
+      </w:r>
       <w:bookmarkEnd w:id="15"/>
     </w:p>
     <w:p>
       <w:pPr>
+        <w:rPr>
+          <w:lang w:val="fr-FR"/>
+        </w:rPr>
+      </w:pPr>
+      <w:r>
+        <w:rPr>
+          <w:lang w:val="fr-FR"/>
+        </w:rPr>
+        <w:t>Git est un logiciel de gestion de versions de fichiers. Il a la particularité, par rapport à ses concurrents, d’être décentralisé ; c’est-à-dire qu’il n’existe pas qu’un seul endroit où le code est déposé, chaque contributeur possède une copie du projet sur sa machine pour que chacun travaille à son rythme tout en réduisant les risques de défaillance grâce à la redondance.</w:t>
+      </w:r>
+    </w:p>
+    <w:p>
+      <w:pPr>
         <w:pStyle w:val="Titre2"/>
       </w:pPr>
-      <w:bookmarkStart w:id="16" w:name="_Toc472330687"/>
-      <w:r>
-        <w:t>GIT</w:t>
+      <w:bookmarkStart w:id="16" w:name="_Toc472330688"/>
+      <w:r>
+        <w:t>GitHub</w:t>
       </w:r>
       <w:bookmarkEnd w:id="16"/>
     </w:p>
     <w:p>
-      <w:pPr>
-        <w:rPr>
-          <w:lang w:val="fr-FR"/>
-        </w:rPr>
-      </w:pPr>
-      <w:r>
-        <w:rPr>
-          <w:lang w:val="fr-FR"/>
-        </w:rPr>
-        <w:t>Git est un logiciel de gestion de versions de fichiers. Il a la particularité, par rapport à ses concurrents, d’être décentralisé ; c’est-à-dire qu’il n’existe pas qu’un seul endroit où le code est déposé, chaque contributeur possède une copie du projet sur sa machine pour que chacun travaille à son rythme tout en réduisant les risques de défaillance grâce à la redondance.</w:t>
+      <w:r>
+        <w:t xml:space="preserve">Selon Wikipédia, </w:t>
+      </w:r>
+      <w:proofErr w:type="spellStart"/>
+      <w:r>
+        <w:t>Github</w:t>
+      </w:r>
+      <w:proofErr w:type="spellEnd"/>
+      <w:r>
+        <w:t xml:space="preserve"> est un service web d'hébergement et de gestion de développement de logiciels, utilisant le logiciel de gestion de versions Git. C’est-à-dire qu’il permet d’héberger sur un serveur les codes qui sont gérés à l’aide du logiciel Git et ainsi, d’assurer une sauvegarde du code hors de nos propres ordinateurs. La plateforme nous a permis également de noter toutes les tâches à réaliser ainsi que la personne qui les réalise.</w:t>
       </w:r>
     </w:p>
     <w:p>
       <w:pPr>
         <w:pStyle w:val="Titre2"/>
       </w:pPr>
-      <w:bookmarkStart w:id="17" w:name="_Toc472330688"/>
-      <w:r>
-        <w:t>GitHub</w:t>
+      <w:bookmarkStart w:id="17" w:name="_Toc472330689"/>
+      <w:r>
+        <w:t>GANTT</w:t>
       </w:r>
       <w:bookmarkEnd w:id="17"/>
     </w:p>
     <w:p>
-      <w:r>
-        <w:t xml:space="preserve">Selon Wikipédia, </w:t>
-      </w:r>
-      <w:proofErr w:type="spellStart"/>
-      <w:r>
-        <w:t>Github</w:t>
-      </w:r>
-      <w:proofErr w:type="spellEnd"/>
-      <w:r>
-        <w:t xml:space="preserve"> est un service web d'hébergement et de gestion de développement de logiciels, utilisant le logiciel de gestion de versions Git. C’est-à-dire qu’il permet d’héberger sur un serveur les codes qui sont gérés à l’aide du logiciel Git et ainsi, d’assurer une sauvegarde du code hors de nos propres ordinateurs. La plateforme nous a permis également de noter toutes les tâches à réaliser ainsi que la personne qui les réalise.</w:t>
-      </w:r>
-    </w:p>
-    <w:p>
-      <w:pPr>
-        <w:pStyle w:val="Titre2"/>
-      </w:pPr>
-      <w:bookmarkStart w:id="18" w:name="_Toc472330689"/>
-      <w:r>
-        <w:t>GANTT</w:t>
-      </w:r>
-      <w:bookmarkEnd w:id="18"/>
-    </w:p>
-    <w:p>
       <w:pPr>
         <w:rPr>
           <w:lang w:val="fr-FR"/>
@@ -3685,85 +3605,101 @@
       <w:pPr>
         <w:pStyle w:val="Titre1"/>
       </w:pPr>
-      <w:bookmarkStart w:id="19" w:name="_Toc472330690"/>
+      <w:bookmarkStart w:id="18" w:name="_Toc472330690"/>
       <w:r>
         <w:lastRenderedPageBreak/>
         <w:t>Bibliographie</w:t>
       </w:r>
+      <w:bookmarkEnd w:id="18"/>
+    </w:p>
+    <w:p>
+      <w:pPr>
+        <w:pStyle w:val="Titre2"/>
+      </w:pPr>
+      <w:bookmarkStart w:id="19" w:name="_Toc472330691"/>
+      <w:r>
+        <w:t>Page de titre</w:t>
+      </w:r>
       <w:bookmarkEnd w:id="19"/>
     </w:p>
     <w:p>
+      <w:r>
+        <w:t xml:space="preserve">Images réalisées par </w:t>
+      </w:r>
+      <w:proofErr w:type="spellStart"/>
+      <w:r>
+        <w:t>Freepik</w:t>
+      </w:r>
+      <w:proofErr w:type="spellEnd"/>
+      <w:r>
+        <w:t> </w:t>
+      </w:r>
+      <w:r>
+        <w:t xml:space="preserve">: </w:t>
+      </w:r>
+      <w:r>
+        <w:rPr>
+          <w:rStyle w:val="Lienhypertexte"/>
+          <w:color w:val="A5A5A5" w:themeColor="background2" w:themeShade="BF"/>
+        </w:rPr>
+        <w:t>http://www.flaticon.com/authors/freepik</w:t>
+      </w:r>
+    </w:p>
+    <w:p>
       <w:pPr>
         <w:pStyle w:val="Titre2"/>
-      </w:pPr>
-      <w:bookmarkStart w:id="20" w:name="_Toc472330691"/>
-      <w:r>
-        <w:t>Page de titre</w:t>
+        <w:rPr>
+          <w:lang w:val="en-GB"/>
+        </w:rPr>
+      </w:pPr>
+      <w:bookmarkStart w:id="20" w:name="_Toc472330692"/>
+      <w:r>
+        <w:rPr>
+          <w:lang w:val="en-GB"/>
+        </w:rPr>
+        <w:t>Wikipédia</w:t>
       </w:r>
       <w:bookmarkEnd w:id="20"/>
     </w:p>
     <w:p>
-      <w:r>
-        <w:t xml:space="preserve">Images réalisées par </w:t>
-      </w:r>
-      <w:proofErr w:type="spellStart"/>
-      <w:r>
-        <w:t>Freepik</w:t>
-      </w:r>
-      <w:proofErr w:type="spellEnd"/>
-      <w:r>
+      <w:pPr>
+        <w:rPr>
+          <w:lang w:val="en-GB"/>
+        </w:rPr>
+      </w:pPr>
+      <w:r>
+        <w:rPr>
+          <w:lang w:val="en-GB"/>
+        </w:rPr>
+        <w:t>GitHub</w:t>
+      </w:r>
+      <w:r>
+        <w:rPr>
+          <w:lang w:val="en-GB"/>
+        </w:rPr>
         <w:t> </w:t>
       </w:r>
       <w:r>
-        <w:t>: http://www.flaticon.com/authors/freepik</w:t>
-      </w:r>
-    </w:p>
-    <w:p>
-      <w:pPr>
-        <w:pStyle w:val="Titre2"/>
         <w:rPr>
           <w:lang w:val="en-GB"/>
         </w:rPr>
-      </w:pPr>
-      <w:bookmarkStart w:id="21" w:name="_Toc472330692"/>
+        <w:t>:</w:t>
+      </w:r>
       <w:r>
         <w:rPr>
           <w:lang w:val="en-GB"/>
         </w:rPr>
-        <w:t>Wikipédia</w:t>
+        <w:t xml:space="preserve"> </w:t>
+      </w:r>
+      <w:bookmarkStart w:id="21" w:name="_GoBack"/>
+      <w:r>
+        <w:rPr>
+          <w:rStyle w:val="Lienhypertexte"/>
+          <w:color w:val="A5A5A5" w:themeColor="background2" w:themeShade="BF"/>
+        </w:rPr>
+        <w:t>https://fr.wikipedia.org/wiki/GitHub</w:t>
       </w:r>
       <w:bookmarkEnd w:id="21"/>
-    </w:p>
-    <w:p>
-      <w:pPr>
-        <w:rPr>
-          <w:lang w:val="en-GB"/>
-        </w:rPr>
-      </w:pPr>
-      <w:r>
-        <w:rPr>
-          <w:lang w:val="en-GB"/>
-        </w:rPr>
-        <w:t>GitHub</w:t>
-      </w:r>
-      <w:r>
-        <w:rPr>
-          <w:lang w:val="en-GB"/>
-        </w:rPr>
-        <w:t> </w:t>
-      </w:r>
-      <w:r>
-        <w:rPr>
-          <w:lang w:val="en-GB"/>
-        </w:rPr>
-        <w:t>:</w:t>
-      </w:r>
-      <w:r>
-        <w:rPr>
-          <w:lang w:val="en-GB"/>
-        </w:rPr>
-        <w:t xml:space="preserve"> https://fr.wikipedia.org/wiki/GitHub</w:t>
-      </w:r>
     </w:p>
     <w:p>
       <w:pPr>
@@ -3804,6 +3740,7 @@
         <w:r>
           <w:rPr>
             <w:rStyle w:val="Lienhypertexte"/>
+            <w:color w:val="A5A5A5" w:themeColor="background2" w:themeShade="BF"/>
           </w:rPr>
           <w:t>https://github.com/ArnaudPl/ProjetProg1IGPT</w:t>
         </w:r>
@@ -3942,27 +3879,14 @@
     <w:r>
       <w:t xml:space="preserve"> sur </w:t>
     </w:r>
-    <w:r>
-      <w:fldChar w:fldCharType="begin"/>
-    </w:r>
-    <w:r>
-      <w:instrText xml:space="preserve"> NUMPAGES  \* Arabic  \* MERGEFORMAT </w:instrText>
-    </w:r>
-    <w:r>
-      <w:fldChar w:fldCharType="separate"/>
-    </w:r>
-    <w:r>
-      <w:rPr>
-        <w:noProof/>
-      </w:rPr>
-      <w:t>8</w:t>
-    </w:r>
-    <w:r>
-      <w:rPr>
-        <w:noProof/>
-      </w:rPr>
-      <w:fldChar w:fldCharType="end"/>
-    </w:r>
+    <w:fldSimple w:instr=" NUMPAGES  \* Arabic  \* MERGEFORMAT ">
+      <w:r>
+        <w:rPr>
+          <w:noProof/>
+        </w:rPr>
+        <w:t>8</w:t>
+      </w:r>
+    </w:fldSimple>
     <w:r>
       <w:rPr>
         <w:noProof/>
@@ -5738,7 +5662,7 @@
 </file>
 
 <file path=customXml/itemProps1.xml><?xml version="1.0" encoding="utf-8"?>
-<ds:datastoreItem xmlns:ds="http://schemas.openxmlformats.org/officeDocument/2006/customXml" ds:itemID="{4AF69053-17A8-4FDB-8661-9D60D7B120B5}">
+<ds:datastoreItem xmlns:ds="http://schemas.openxmlformats.org/officeDocument/2006/customXml" ds:itemID="{57D35326-5206-44F3-87B6-00DCCA1B6DAF}">
   <ds:schemaRefs>
     <ds:schemaRef ds:uri="http://schemas.openxmlformats.org/officeDocument/2006/bibliography"/>
   </ds:schemaRefs>

</xml_diff>

<commit_message>
Ajout d'une note de bas de page
</commit_message>
<xml_diff>
--- a/doc/rapport-projet.docx
+++ b/doc/rapport-projet.docx
@@ -2324,6 +2324,13 @@
       <w:proofErr w:type="spellEnd"/>
       <w:r>
         <w:rPr>
+          <w:rStyle w:val="Appelnotedebasdep"/>
+          <w:lang w:val="fr-FR"/>
+        </w:rPr>
+        <w:footnoteReference w:id="1"/>
+      </w:r>
+      <w:r>
+        <w:rPr>
           <w:lang w:val="fr-FR"/>
         </w:rPr>
         <w:t>, nous sommes arrivés au bout de l’implémentation de ce programme. Le résultat est semblable à l’original qui nous a été fourni au début du projet, avec certaines différences bonifiant l’affichage des informations et une amélioration qu’on a ajoutée.</w:t>
@@ -2333,11 +2340,11 @@
       <w:pPr>
         <w:pStyle w:val="Titre2"/>
       </w:pPr>
-      <w:bookmarkStart w:id="4" w:name="_Toc472330676"/>
+      <w:bookmarkStart w:id="5" w:name="_Toc472330676"/>
       <w:r>
         <w:t>Améliorations ajoutées</w:t>
       </w:r>
-      <w:bookmarkEnd w:id="4"/>
+      <w:bookmarkEnd w:id="5"/>
     </w:p>
     <w:p>
       <w:pPr>
@@ -2375,11 +2382,11 @@
       <w:pPr>
         <w:pStyle w:val="Titre2"/>
       </w:pPr>
-      <w:bookmarkStart w:id="5" w:name="_Toc472330677"/>
+      <w:bookmarkStart w:id="6" w:name="_Toc472330677"/>
       <w:r>
         <w:t>Améliorations possibles</w:t>
       </w:r>
-      <w:bookmarkEnd w:id="5"/>
+      <w:bookmarkEnd w:id="6"/>
     </w:p>
     <w:p>
       <w:pPr>
@@ -2404,25 +2411,19 @@
         <w:rPr>
           <w:lang w:val="fr-FR"/>
         </w:rPr>
-        <w:t xml:space="preserve">Il y aurait également une fonctionnalité qui serait utile à implémenter pour l’utilisateur. Il s’agit de définir la date d’emprunt d’un livre automatiquement à la date actuelle. Ceci dans le but d’éviter que l’utilisateur ait à saisir manuellement cette date et éviter les risques d’erreur, tout </w:t>
-      </w:r>
-      <w:r>
-        <w:rPr>
-          <w:lang w:val="fr-FR"/>
-        </w:rPr>
         <w:lastRenderedPageBreak/>
-        <w:t>en lui laissant l’opportunité de définir une date différente si l’emprunt n’a pas été réalisé le jour de la saisie.</w:t>
+        <w:t>Il y aurait également une fonctionnalité qui serait utile à implémenter pour l’utilisateur. Il s’agit de définir la date d’emprunt d’un livre automatiquement à la date actuelle. Ceci dans le but d’éviter que l’utilisateur ait à saisir manuellement cette date et éviter les risques d’erreur, tout en lui laissant l’opportunité de définir une date différente si l’emprunt n’a pas été réalisé le jour de la saisie.</w:t>
       </w:r>
     </w:p>
     <w:p>
       <w:pPr>
         <w:pStyle w:val="Titre2"/>
       </w:pPr>
-      <w:bookmarkStart w:id="6" w:name="_Toc472330678"/>
+      <w:bookmarkStart w:id="7" w:name="_Toc472330678"/>
       <w:r>
         <w:t>Organisation et planification</w:t>
       </w:r>
-      <w:bookmarkEnd w:id="6"/>
+      <w:bookmarkEnd w:id="7"/>
     </w:p>
     <w:p>
       <w:r>
@@ -2541,11 +2542,11 @@
       <w:pPr>
         <w:pStyle w:val="Titre2"/>
       </w:pPr>
-      <w:bookmarkStart w:id="7" w:name="_Toc472330679"/>
+      <w:bookmarkStart w:id="8" w:name="_Toc472330679"/>
       <w:r>
         <w:t>Forces et faiblesses</w:t>
       </w:r>
-      <w:bookmarkEnd w:id="7"/>
+      <w:bookmarkEnd w:id="8"/>
     </w:p>
     <w:p>
       <w:pPr>
@@ -2610,12 +2611,12 @@
       <w:pPr>
         <w:pStyle w:val="Titre1"/>
       </w:pPr>
-      <w:bookmarkStart w:id="8" w:name="_Toc472330680"/>
+      <w:bookmarkStart w:id="9" w:name="_Toc472330680"/>
       <w:r>
         <w:lastRenderedPageBreak/>
         <w:t>Réalisation des unités</w:t>
       </w:r>
-      <w:bookmarkEnd w:id="8"/>
+      <w:bookmarkEnd w:id="9"/>
     </w:p>
     <w:p>
       <w:r>
@@ -2626,11 +2627,11 @@
       <w:pPr>
         <w:pStyle w:val="Titre2"/>
       </w:pPr>
-      <w:bookmarkStart w:id="9" w:name="_Toc472330681"/>
+      <w:bookmarkStart w:id="10" w:name="_Toc472330681"/>
       <w:r>
         <w:t>Unité u_livre</w:t>
       </w:r>
-      <w:bookmarkEnd w:id="9"/>
+      <w:bookmarkEnd w:id="10"/>
     </w:p>
     <w:p>
       <w:pPr>
@@ -2822,14 +2823,27 @@
                             <w:r>
                               <w:t xml:space="preserve">Figure </w:t>
                             </w:r>
-                            <w:fldSimple w:instr=" SEQ Figure \* ARABIC ">
-                              <w:r>
-                                <w:rPr>
-                                  <w:noProof/>
-                                </w:rPr>
-                                <w:t>1</w:t>
-                              </w:r>
-                            </w:fldSimple>
+                            <w:r>
+                              <w:fldChar w:fldCharType="begin"/>
+                            </w:r>
+                            <w:r>
+                              <w:instrText xml:space="preserve"> SEQ Figure \* ARABIC </w:instrText>
+                            </w:r>
+                            <w:r>
+                              <w:fldChar w:fldCharType="separate"/>
+                            </w:r>
+                            <w:r>
+                              <w:rPr>
+                                <w:noProof/>
+                              </w:rPr>
+                              <w:t>1</w:t>
+                            </w:r>
+                            <w:r>
+                              <w:rPr>
+                                <w:noProof/>
+                              </w:rPr>
+                              <w:fldChar w:fldCharType="end"/>
+                            </w:r>
                             <w:r>
                               <w:t xml:space="preserve"> Ajout d'un livre dans la bibliothèque</w:t>
                             </w:r>
@@ -2870,14 +2884,27 @@
                       <w:r>
                         <w:t xml:space="preserve">Figure </w:t>
                       </w:r>
-                      <w:fldSimple w:instr=" SEQ Figure \* ARABIC ">
-                        <w:r>
-                          <w:rPr>
-                            <w:noProof/>
-                          </w:rPr>
-                          <w:t>1</w:t>
-                        </w:r>
-                      </w:fldSimple>
+                      <w:r>
+                        <w:fldChar w:fldCharType="begin"/>
+                      </w:r>
+                      <w:r>
+                        <w:instrText xml:space="preserve"> SEQ Figure \* ARABIC </w:instrText>
+                      </w:r>
+                      <w:r>
+                        <w:fldChar w:fldCharType="separate"/>
+                      </w:r>
+                      <w:r>
+                        <w:rPr>
+                          <w:noProof/>
+                        </w:rPr>
+                        <w:t>1</w:t>
+                      </w:r>
+                      <w:r>
+                        <w:rPr>
+                          <w:noProof/>
+                        </w:rPr>
+                        <w:fldChar w:fldCharType="end"/>
+                      </w:r>
                       <w:r>
                         <w:t xml:space="preserve"> Ajout d'un livre dans la bibliothèque</w:t>
                       </w:r>
@@ -2902,11 +2929,11 @@
       <w:pPr>
         <w:pStyle w:val="Titre2"/>
       </w:pPr>
-      <w:bookmarkStart w:id="10" w:name="_Toc472330682"/>
+      <w:bookmarkStart w:id="11" w:name="_Toc472330682"/>
       <w:r>
         <w:t>Unité u_adherent</w:t>
       </w:r>
-      <w:bookmarkEnd w:id="10"/>
+      <w:bookmarkEnd w:id="11"/>
     </w:p>
     <w:p>
       <w:r>
@@ -2972,14 +2999,27 @@
                             <w:r>
                               <w:t xml:space="preserve">Figure </w:t>
                             </w:r>
-                            <w:fldSimple w:instr=" SEQ Figure \* ARABIC ">
-                              <w:r>
-                                <w:rPr>
-                                  <w:noProof/>
-                                </w:rPr>
-                                <w:t>2</w:t>
-                              </w:r>
-                            </w:fldSimple>
+                            <w:r>
+                              <w:fldChar w:fldCharType="begin"/>
+                            </w:r>
+                            <w:r>
+                              <w:instrText xml:space="preserve"> SEQ Figure \* ARABIC </w:instrText>
+                            </w:r>
+                            <w:r>
+                              <w:fldChar w:fldCharType="separate"/>
+                            </w:r>
+                            <w:r>
+                              <w:rPr>
+                                <w:noProof/>
+                              </w:rPr>
+                              <w:t>2</w:t>
+                            </w:r>
+                            <w:r>
+                              <w:rPr>
+                                <w:noProof/>
+                              </w:rPr>
+                              <w:fldChar w:fldCharType="end"/>
+                            </w:r>
                             <w:r>
                               <w:t xml:space="preserve"> Affichage d'un adhérent</w:t>
                             </w:r>
@@ -3019,14 +3059,27 @@
                       <w:r>
                         <w:t xml:space="preserve">Figure </w:t>
                       </w:r>
-                      <w:fldSimple w:instr=" SEQ Figure \* ARABIC ">
-                        <w:r>
-                          <w:rPr>
-                            <w:noProof/>
-                          </w:rPr>
-                          <w:t>2</w:t>
-                        </w:r>
-                      </w:fldSimple>
+                      <w:r>
+                        <w:fldChar w:fldCharType="begin"/>
+                      </w:r>
+                      <w:r>
+                        <w:instrText xml:space="preserve"> SEQ Figure \* ARABIC </w:instrText>
+                      </w:r>
+                      <w:r>
+                        <w:fldChar w:fldCharType="separate"/>
+                      </w:r>
+                      <w:r>
+                        <w:rPr>
+                          <w:noProof/>
+                        </w:rPr>
+                        <w:t>2</w:t>
+                      </w:r>
+                      <w:r>
+                        <w:rPr>
+                          <w:noProof/>
+                        </w:rPr>
+                        <w:fldChar w:fldCharType="end"/>
+                      </w:r>
                       <w:r>
                         <w:t xml:space="preserve"> Affichage d'un adhérent</w:t>
                       </w:r>
@@ -3131,11 +3184,11 @@
       <w:pPr>
         <w:pStyle w:val="Titre2"/>
       </w:pPr>
-      <w:bookmarkStart w:id="11" w:name="_Toc472330683"/>
+      <w:bookmarkStart w:id="12" w:name="_Toc472330683"/>
       <w:r>
         <w:t>Unité u_biblio</w:t>
       </w:r>
-      <w:bookmarkEnd w:id="11"/>
+      <w:bookmarkEnd w:id="12"/>
     </w:p>
     <w:p>
       <w:r>
@@ -3348,14 +3401,27 @@
                             <w:r>
                               <w:t xml:space="preserve">Figure </w:t>
                             </w:r>
-                            <w:fldSimple w:instr=" SEQ Figure \* ARABIC ">
-                              <w:r>
-                                <w:rPr>
-                                  <w:noProof/>
-                                </w:rPr>
-                                <w:t>3</w:t>
-                              </w:r>
-                            </w:fldSimple>
+                            <w:r>
+                              <w:fldChar w:fldCharType="begin"/>
+                            </w:r>
+                            <w:r>
+                              <w:instrText xml:space="preserve"> SEQ Figure \* ARABIC </w:instrText>
+                            </w:r>
+                            <w:r>
+                              <w:fldChar w:fldCharType="separate"/>
+                            </w:r>
+                            <w:r>
+                              <w:rPr>
+                                <w:noProof/>
+                              </w:rPr>
+                              <w:t>3</w:t>
+                            </w:r>
+                            <w:r>
+                              <w:rPr>
+                                <w:noProof/>
+                              </w:rPr>
+                              <w:fldChar w:fldCharType="end"/>
+                            </w:r>
                             <w:r>
                               <w:t xml:space="preserve"> Affichage des informations de la bibliothèque</w:t>
                             </w:r>
@@ -3392,14 +3458,27 @@
                       <w:r>
                         <w:t xml:space="preserve">Figure </w:t>
                       </w:r>
-                      <w:fldSimple w:instr=" SEQ Figure \* ARABIC ">
-                        <w:r>
-                          <w:rPr>
-                            <w:noProof/>
-                          </w:rPr>
-                          <w:t>3</w:t>
-                        </w:r>
-                      </w:fldSimple>
+                      <w:r>
+                        <w:fldChar w:fldCharType="begin"/>
+                      </w:r>
+                      <w:r>
+                        <w:instrText xml:space="preserve"> SEQ Figure \* ARABIC </w:instrText>
+                      </w:r>
+                      <w:r>
+                        <w:fldChar w:fldCharType="separate"/>
+                      </w:r>
+                      <w:r>
+                        <w:rPr>
+                          <w:noProof/>
+                        </w:rPr>
+                        <w:t>3</w:t>
+                      </w:r>
+                      <w:r>
+                        <w:rPr>
+                          <w:noProof/>
+                        </w:rPr>
+                        <w:fldChar w:fldCharType="end"/>
+                      </w:r>
                       <w:r>
                         <w:t xml:space="preserve"> Affichage des informations de la bibliothèque</w:t>
                       </w:r>
@@ -3418,12 +3497,12 @@
       <w:pPr>
         <w:pStyle w:val="Titre2"/>
       </w:pPr>
-      <w:bookmarkStart w:id="12" w:name="_Toc472330684"/>
+      <w:bookmarkStart w:id="13" w:name="_Toc472330684"/>
       <w:r>
         <w:lastRenderedPageBreak/>
         <w:t>Unité p_biblio</w:t>
       </w:r>
-      <w:bookmarkEnd w:id="12"/>
+      <w:bookmarkEnd w:id="13"/>
     </w:p>
     <w:p>
       <w:pPr>
@@ -3456,11 +3535,11 @@
       <w:pPr>
         <w:pStyle w:val="Titre1"/>
       </w:pPr>
-      <w:bookmarkStart w:id="13" w:name="_Toc472330685"/>
+      <w:bookmarkStart w:id="14" w:name="_Toc472330685"/>
       <w:r>
         <w:t>Conclusion</w:t>
       </w:r>
-      <w:bookmarkEnd w:id="13"/>
+      <w:bookmarkEnd w:id="14"/>
     </w:p>
     <w:p>
       <w:pPr>
@@ -3505,22 +3584,22 @@
       <w:pPr>
         <w:pStyle w:val="Titre1"/>
       </w:pPr>
-      <w:bookmarkStart w:id="14" w:name="_Toc472330686"/>
+      <w:bookmarkStart w:id="15" w:name="_Toc472330686"/>
       <w:r>
         <w:lastRenderedPageBreak/>
         <w:t>Glossaire</w:t>
       </w:r>
-      <w:bookmarkEnd w:id="14"/>
+      <w:bookmarkEnd w:id="15"/>
     </w:p>
     <w:p>
       <w:pPr>
         <w:pStyle w:val="Titre2"/>
       </w:pPr>
-      <w:bookmarkStart w:id="15" w:name="_Toc472330687"/>
+      <w:bookmarkStart w:id="16" w:name="_Toc472330687"/>
       <w:r>
         <w:t>GIT</w:t>
       </w:r>
-      <w:bookmarkEnd w:id="15"/>
+      <w:bookmarkEnd w:id="16"/>
     </w:p>
     <w:p>
       <w:pPr>
@@ -3539,11 +3618,11 @@
       <w:pPr>
         <w:pStyle w:val="Titre2"/>
       </w:pPr>
-      <w:bookmarkStart w:id="16" w:name="_Toc472330688"/>
+      <w:bookmarkStart w:id="17" w:name="_Toc472330688"/>
       <w:r>
         <w:t>GitHub</w:t>
       </w:r>
-      <w:bookmarkEnd w:id="16"/>
+      <w:bookmarkEnd w:id="17"/>
     </w:p>
     <w:p>
       <w:r>
@@ -3562,11 +3641,11 @@
       <w:pPr>
         <w:pStyle w:val="Titre2"/>
       </w:pPr>
-      <w:bookmarkStart w:id="17" w:name="_Toc472330689"/>
+      <w:bookmarkStart w:id="18" w:name="_Toc472330689"/>
       <w:r>
         <w:t>GANTT</w:t>
       </w:r>
-      <w:bookmarkEnd w:id="17"/>
+      <w:bookmarkEnd w:id="18"/>
     </w:p>
     <w:p>
       <w:pPr>
@@ -3605,22 +3684,22 @@
       <w:pPr>
         <w:pStyle w:val="Titre1"/>
       </w:pPr>
-      <w:bookmarkStart w:id="18" w:name="_Toc472330690"/>
+      <w:bookmarkStart w:id="19" w:name="_Toc472330690"/>
       <w:r>
         <w:lastRenderedPageBreak/>
         <w:t>Bibliographie</w:t>
       </w:r>
-      <w:bookmarkEnd w:id="18"/>
+      <w:bookmarkEnd w:id="19"/>
     </w:p>
     <w:p>
       <w:pPr>
         <w:pStyle w:val="Titre2"/>
       </w:pPr>
-      <w:bookmarkStart w:id="19" w:name="_Toc472330691"/>
+      <w:bookmarkStart w:id="20" w:name="_Toc472330691"/>
       <w:r>
         <w:t>Page de titre</w:t>
       </w:r>
-      <w:bookmarkEnd w:id="19"/>
+      <w:bookmarkEnd w:id="20"/>
     </w:p>
     <w:p>
       <w:r>
@@ -3652,14 +3731,14 @@
           <w:lang w:val="en-GB"/>
         </w:rPr>
       </w:pPr>
-      <w:bookmarkStart w:id="20" w:name="_Toc472330692"/>
+      <w:bookmarkStart w:id="21" w:name="_Toc472330692"/>
       <w:r>
         <w:rPr>
           <w:lang w:val="en-GB"/>
         </w:rPr>
         <w:t>Wikipédia</w:t>
       </w:r>
-      <w:bookmarkEnd w:id="20"/>
+      <w:bookmarkEnd w:id="21"/>
     </w:p>
     <w:p>
       <w:pPr>
@@ -3667,6 +3746,7 @@
           <w:lang w:val="en-GB"/>
         </w:rPr>
       </w:pPr>
+      <w:proofErr w:type="gramStart"/>
       <w:r>
         <w:rPr>
           <w:lang w:val="en-GB"/>
@@ -3685,21 +3765,21 @@
         </w:rPr>
         <w:t>:</w:t>
       </w:r>
+      <w:proofErr w:type="gramEnd"/>
       <w:r>
         <w:rPr>
           <w:lang w:val="en-GB"/>
         </w:rPr>
         <w:t xml:space="preserve"> </w:t>
       </w:r>
-      <w:bookmarkStart w:id="21" w:name="_GoBack"/>
       <w:r>
         <w:rPr>
           <w:rStyle w:val="Lienhypertexte"/>
           <w:color w:val="A5A5A5" w:themeColor="background2" w:themeShade="BF"/>
+          <w:lang w:val="en-GB"/>
         </w:rPr>
         <w:t>https://fr.wikipedia.org/wiki/GitHub</w:t>
       </w:r>
-      <w:bookmarkEnd w:id="21"/>
     </w:p>
     <w:p>
       <w:pPr>
@@ -3844,6 +3924,27 @@
       <w:r>
         <w:continuationSeparator/>
       </w:r>
+    </w:p>
+  </w:footnote>
+  <w:footnote w:id="1">
+    <w:p>
+      <w:pPr>
+        <w:pStyle w:val="Notedebasdepage"/>
+      </w:pPr>
+      <w:r>
+        <w:rPr>
+          <w:rStyle w:val="Appelnotedebasdep"/>
+        </w:rPr>
+        <w:footnoteRef/>
+      </w:r>
+      <w:r>
+        <w:t xml:space="preserve"> </w:t>
+      </w:r>
+      <w:r>
+        <w:t>Enregistrement et validation d’une transaction avec le logiciel de gestion de versions signifiant qu’on a terminé une partie du travail</w:t>
+      </w:r>
+      <w:bookmarkStart w:id="4" w:name="_GoBack"/>
+      <w:bookmarkEnd w:id="4"/>
     </w:p>
   </w:footnote>
 </w:footnotes>
@@ -3879,14 +3980,27 @@
     <w:r>
       <w:t xml:space="preserve"> sur </w:t>
     </w:r>
-    <w:fldSimple w:instr=" NUMPAGES  \* Arabic  \* MERGEFORMAT ">
-      <w:r>
-        <w:rPr>
-          <w:noProof/>
-        </w:rPr>
-        <w:t>8</w:t>
-      </w:r>
-    </w:fldSimple>
+    <w:r>
+      <w:fldChar w:fldCharType="begin"/>
+    </w:r>
+    <w:r>
+      <w:instrText xml:space="preserve"> NUMPAGES  \* Arabic  \* MERGEFORMAT </w:instrText>
+    </w:r>
+    <w:r>
+      <w:fldChar w:fldCharType="separate"/>
+    </w:r>
+    <w:r>
+      <w:rPr>
+        <w:noProof/>
+      </w:rPr>
+      <w:t>8</w:t>
+    </w:r>
+    <w:r>
+      <w:rPr>
+        <w:noProof/>
+      </w:rPr>
+      <w:fldChar w:fldCharType="end"/>
+    </w:r>
     <w:r>
       <w:rPr>
         <w:noProof/>
@@ -5453,6 +5567,40 @@
       <w:outlineLvl w:val="9"/>
     </w:pPr>
   </w:style>
+  <w:style w:type="paragraph" w:styleId="Notedebasdepage">
+    <w:name w:val="footnote text"/>
+    <w:basedOn w:val="Normal"/>
+    <w:link w:val="NotedebasdepageCar"/>
+    <w:uiPriority w:val="99"/>
+    <w:semiHidden/>
+    <w:unhideWhenUsed/>
+    <w:rsid w:val="00A12DE3"/>
+    <w:pPr>
+      <w:spacing w:before="0" w:after="0" w:line="240" w:lineRule="auto"/>
+    </w:pPr>
+    <w:rPr>
+      <w:sz w:val="20"/>
+    </w:rPr>
+  </w:style>
+  <w:style w:type="character" w:customStyle="1" w:styleId="NotedebasdepageCar">
+    <w:name w:val="Note de bas de page Car"/>
+    <w:basedOn w:val="Policepardfaut"/>
+    <w:link w:val="Notedebasdepage"/>
+    <w:uiPriority w:val="99"/>
+    <w:semiHidden/>
+    <w:rsid w:val="00A12DE3"/>
+  </w:style>
+  <w:style w:type="character" w:styleId="Appelnotedebasdep">
+    <w:name w:val="footnote reference"/>
+    <w:basedOn w:val="Policepardfaut"/>
+    <w:uiPriority w:val="99"/>
+    <w:semiHidden/>
+    <w:unhideWhenUsed/>
+    <w:rsid w:val="00A12DE3"/>
+    <w:rPr>
+      <w:vertAlign w:val="superscript"/>
+    </w:rPr>
+  </w:style>
 </w:styles>
 </file>
 
@@ -5662,7 +5810,7 @@
 </file>
 
 <file path=customXml/itemProps1.xml><?xml version="1.0" encoding="utf-8"?>
-<ds:datastoreItem xmlns:ds="http://schemas.openxmlformats.org/officeDocument/2006/customXml" ds:itemID="{57D35326-5206-44F3-87B6-00DCCA1B6DAF}">
+<ds:datastoreItem xmlns:ds="http://schemas.openxmlformats.org/officeDocument/2006/customXml" ds:itemID="{75395F4F-45E1-4A83-9AFC-9875012E1BDB}">
   <ds:schemaRefs>
     <ds:schemaRef ds:uri="http://schemas.openxmlformats.org/officeDocument/2006/bibliography"/>
   </ds:schemaRefs>

</xml_diff>

<commit_message>
Ajout d'une phrase concernant le commit précédant.
</commit_message>
<xml_diff>
--- a/doc/rapport-projet.docx
+++ b/doc/rapport-projet.docx
@@ -2369,41 +2369,67 @@
         </w:rPr>
         <w:t xml:space="preserve"> compte les années bissextiles.</w:t>
       </w:r>
+      <w:r>
+        <w:rPr>
+          <w:lang w:val="fr-FR"/>
+        </w:rPr>
+        <w:t xml:space="preserve"> N</w:t>
+      </w:r>
+      <w:r>
+        <w:rPr>
+          <w:lang w:val="fr-FR"/>
+        </w:rPr>
+        <w:t>ous avons également ajoutée un</w:t>
+      </w:r>
+      <w:bookmarkStart w:id="5" w:name="_GoBack"/>
+      <w:bookmarkEnd w:id="5"/>
+      <w:r>
+        <w:rPr>
+          <w:lang w:val="fr-FR"/>
+        </w:rPr>
+        <w:t xml:space="preserve"> élément au menu principal pour permettre d’afficher l’ensemble des livres de la bibliothèques. </w:t>
+      </w:r>
     </w:p>
     <w:p>
       <w:pPr>
         <w:pStyle w:val="Titre2"/>
       </w:pPr>
-      <w:bookmarkStart w:id="5" w:name="_Toc472330677"/>
+      <w:bookmarkStart w:id="6" w:name="_Toc472330677"/>
       <w:r>
         <w:t>Améliorations possibles</w:t>
       </w:r>
-      <w:bookmarkEnd w:id="5"/>
-    </w:p>
-    <w:p>
-      <w:pPr>
-        <w:rPr>
-          <w:lang w:val="fr-FR"/>
-        </w:rPr>
-      </w:pPr>
-      <w:r>
-        <w:rPr>
-          <w:lang w:val="fr-FR"/>
-        </w:rPr>
-        <w:t xml:space="preserve">Il reste certaines fonctionnalités qui ne sont pas indispensables au fonctionnement primaire du programme mais qui seraient judicieuses d’implémenter, pour éviter des erreurs techniques. Il faudrait vérifier, lors d’un ajout d’un livre ou d’un adhérent, si une autre occurrence possède déjà le même identifiant, c’est-à-dire l’ISBN pour un livre ou le code pour un adhérent. </w:t>
-      </w:r>
-    </w:p>
-    <w:p>
-      <w:pPr>
-        <w:rPr>
-          <w:lang w:val="fr-FR"/>
-        </w:rPr>
-      </w:pPr>
+      <w:bookmarkEnd w:id="6"/>
+    </w:p>
+    <w:p>
+      <w:pPr>
+        <w:rPr>
+          <w:lang w:val="fr-FR"/>
+        </w:rPr>
+      </w:pPr>
+      <w:r>
+        <w:rPr>
+          <w:lang w:val="fr-FR"/>
+        </w:rPr>
+        <w:t xml:space="preserve">Il reste certaines fonctionnalités qui ne sont pas indispensables au fonctionnement primaire du programme mais qui seraient judicieuses d’implémenter, pour éviter des erreurs techniques. Il </w:t>
+      </w:r>
       <w:r>
         <w:rPr>
           <w:lang w:val="fr-FR"/>
         </w:rPr>
         <w:lastRenderedPageBreak/>
+        <w:t xml:space="preserve">faudrait vérifier, lors d’un ajout d’un livre ou d’un adhérent, si une autre occurrence possède déjà le même identifiant, c’est-à-dire l’ISBN pour un livre ou le code pour un adhérent. </w:t>
+      </w:r>
+    </w:p>
+    <w:p>
+      <w:pPr>
+        <w:rPr>
+          <w:lang w:val="fr-FR"/>
+        </w:rPr>
+      </w:pPr>
+      <w:r>
+        <w:rPr>
+          <w:lang w:val="fr-FR"/>
+        </w:rPr>
         <w:t>Il y aurait également une fonctionnalité qui serait utile à implémenter pour l’utilisateur. Il s’agit de définir la date d’emprunt d’un livre automatiquement à la date actuelle. Ceci dans le but d’éviter que l’utilisateur ait à saisir manuellement cette date et éviter les risques d’erreur, tout en lui laissant l’opportunité de définir une date différente si l’emprunt n’a pas été réalisé le jour de la saisie.</w:t>
       </w:r>
     </w:p>
@@ -2411,11 +2437,11 @@
       <w:pPr>
         <w:pStyle w:val="Titre2"/>
       </w:pPr>
-      <w:bookmarkStart w:id="6" w:name="_Toc472330678"/>
+      <w:bookmarkStart w:id="7" w:name="_Toc472330678"/>
       <w:r>
         <w:t>Organisation et planification</w:t>
       </w:r>
-      <w:bookmarkEnd w:id="6"/>
+      <w:bookmarkEnd w:id="7"/>
     </w:p>
     <w:p>
       <w:r>
@@ -2481,11 +2507,11 @@
       <w:pPr>
         <w:pStyle w:val="Titre2"/>
       </w:pPr>
-      <w:bookmarkStart w:id="7" w:name="_Toc472330679"/>
+      <w:bookmarkStart w:id="8" w:name="_Toc472330679"/>
       <w:r>
         <w:t>Forces et faiblesses</w:t>
       </w:r>
-      <w:bookmarkEnd w:id="7"/>
+      <w:bookmarkEnd w:id="8"/>
     </w:p>
     <w:p>
       <w:pPr>
@@ -2550,12 +2576,12 @@
       <w:pPr>
         <w:pStyle w:val="Titre1"/>
       </w:pPr>
-      <w:bookmarkStart w:id="8" w:name="_Toc472330680"/>
+      <w:bookmarkStart w:id="9" w:name="_Toc472330680"/>
       <w:r>
         <w:lastRenderedPageBreak/>
         <w:t>Réalisation des unités</w:t>
       </w:r>
-      <w:bookmarkEnd w:id="8"/>
+      <w:bookmarkEnd w:id="9"/>
     </w:p>
     <w:p>
       <w:r>
@@ -2566,11 +2592,11 @@
       <w:pPr>
         <w:pStyle w:val="Titre2"/>
       </w:pPr>
-      <w:bookmarkStart w:id="9" w:name="_Toc472330681"/>
+      <w:bookmarkStart w:id="10" w:name="_Toc472330681"/>
       <w:r>
         <w:t>Unité u_livre</w:t>
       </w:r>
-      <w:bookmarkEnd w:id="9"/>
+      <w:bookmarkEnd w:id="10"/>
     </w:p>
     <w:p>
       <w:pPr>
@@ -2748,14 +2774,27 @@
                             <w:r>
                               <w:t xml:space="preserve">Figure </w:t>
                             </w:r>
-                            <w:fldSimple w:instr=" SEQ Figure \* ARABIC ">
-                              <w:r>
-                                <w:rPr>
-                                  <w:noProof/>
-                                </w:rPr>
-                                <w:t>1</w:t>
-                              </w:r>
-                            </w:fldSimple>
+                            <w:r>
+                              <w:fldChar w:fldCharType="begin"/>
+                            </w:r>
+                            <w:r>
+                              <w:instrText xml:space="preserve"> SEQ Figure \* ARABIC </w:instrText>
+                            </w:r>
+                            <w:r>
+                              <w:fldChar w:fldCharType="separate"/>
+                            </w:r>
+                            <w:r>
+                              <w:rPr>
+                                <w:noProof/>
+                              </w:rPr>
+                              <w:t>1</w:t>
+                            </w:r>
+                            <w:r>
+                              <w:rPr>
+                                <w:noProof/>
+                              </w:rPr>
+                              <w:fldChar w:fldCharType="end"/>
+                            </w:r>
                             <w:r>
                               <w:t xml:space="preserve"> Ajout d'un livre dans la bibliothèque</w:t>
                             </w:r>
@@ -2828,11 +2867,11 @@
       <w:pPr>
         <w:pStyle w:val="Titre2"/>
       </w:pPr>
-      <w:bookmarkStart w:id="10" w:name="_Toc472330682"/>
+      <w:bookmarkStart w:id="11" w:name="_Toc472330682"/>
       <w:r>
         <w:t>Unité u_adherent</w:t>
       </w:r>
-      <w:bookmarkEnd w:id="10"/>
+      <w:bookmarkEnd w:id="11"/>
     </w:p>
     <w:p>
       <w:r>
@@ -2898,14 +2937,27 @@
                             <w:r>
                               <w:t xml:space="preserve">Figure </w:t>
                             </w:r>
-                            <w:fldSimple w:instr=" SEQ Figure \* ARABIC ">
-                              <w:r>
-                                <w:rPr>
-                                  <w:noProof/>
-                                </w:rPr>
-                                <w:t>2</w:t>
-                              </w:r>
-                            </w:fldSimple>
+                            <w:r>
+                              <w:fldChar w:fldCharType="begin"/>
+                            </w:r>
+                            <w:r>
+                              <w:instrText xml:space="preserve"> SEQ Figure \* ARABIC </w:instrText>
+                            </w:r>
+                            <w:r>
+                              <w:fldChar w:fldCharType="separate"/>
+                            </w:r>
+                            <w:r>
+                              <w:rPr>
+                                <w:noProof/>
+                              </w:rPr>
+                              <w:t>2</w:t>
+                            </w:r>
+                            <w:r>
+                              <w:rPr>
+                                <w:noProof/>
+                              </w:rPr>
+                              <w:fldChar w:fldCharType="end"/>
+                            </w:r>
                             <w:r>
                               <w:t xml:space="preserve"> Affichage d'un adhérent</w:t>
                             </w:r>
@@ -3049,11 +3101,11 @@
       <w:pPr>
         <w:pStyle w:val="Titre2"/>
       </w:pPr>
-      <w:bookmarkStart w:id="11" w:name="_Toc472330683"/>
+      <w:bookmarkStart w:id="12" w:name="_Toc472330683"/>
       <w:r>
         <w:t>Unité u_biblio</w:t>
       </w:r>
-      <w:bookmarkEnd w:id="11"/>
+      <w:bookmarkEnd w:id="12"/>
     </w:p>
     <w:p>
       <w:r>
@@ -3226,14 +3278,27 @@
                             <w:r>
                               <w:t xml:space="preserve">Figure </w:t>
                             </w:r>
-                            <w:fldSimple w:instr=" SEQ Figure \* ARABIC ">
-                              <w:r>
-                                <w:rPr>
-                                  <w:noProof/>
-                                </w:rPr>
-                                <w:t>3</w:t>
-                              </w:r>
-                            </w:fldSimple>
+                            <w:r>
+                              <w:fldChar w:fldCharType="begin"/>
+                            </w:r>
+                            <w:r>
+                              <w:instrText xml:space="preserve"> SEQ Figure \* ARABIC </w:instrText>
+                            </w:r>
+                            <w:r>
+                              <w:fldChar w:fldCharType="separate"/>
+                            </w:r>
+                            <w:r>
+                              <w:rPr>
+                                <w:noProof/>
+                              </w:rPr>
+                              <w:t>3</w:t>
+                            </w:r>
+                            <w:r>
+                              <w:rPr>
+                                <w:noProof/>
+                              </w:rPr>
+                              <w:fldChar w:fldCharType="end"/>
+                            </w:r>
                             <w:r>
                               <w:t xml:space="preserve"> Affichage des informations de la bibliothèque</w:t>
                             </w:r>
@@ -3296,12 +3361,12 @@
       <w:pPr>
         <w:pStyle w:val="Titre2"/>
       </w:pPr>
-      <w:bookmarkStart w:id="12" w:name="_Toc472330684"/>
+      <w:bookmarkStart w:id="13" w:name="_Toc472330684"/>
       <w:r>
         <w:lastRenderedPageBreak/>
         <w:t>Unité p_biblio</w:t>
       </w:r>
-      <w:bookmarkEnd w:id="12"/>
+      <w:bookmarkEnd w:id="13"/>
     </w:p>
     <w:p>
       <w:pPr>
@@ -3320,11 +3385,11 @@
       <w:pPr>
         <w:pStyle w:val="Titre1"/>
       </w:pPr>
-      <w:bookmarkStart w:id="13" w:name="_Toc472330685"/>
+      <w:bookmarkStart w:id="14" w:name="_Toc472330685"/>
       <w:r>
         <w:t>Conclusion</w:t>
       </w:r>
-      <w:bookmarkEnd w:id="13"/>
+      <w:bookmarkEnd w:id="14"/>
     </w:p>
     <w:p>
       <w:pPr>
@@ -3369,22 +3434,22 @@
       <w:pPr>
         <w:pStyle w:val="Titre1"/>
       </w:pPr>
-      <w:bookmarkStart w:id="14" w:name="_Toc472330686"/>
+      <w:bookmarkStart w:id="15" w:name="_Toc472330686"/>
       <w:r>
         <w:lastRenderedPageBreak/>
         <w:t>Glossaire</w:t>
       </w:r>
-      <w:bookmarkEnd w:id="14"/>
+      <w:bookmarkEnd w:id="15"/>
     </w:p>
     <w:p>
       <w:pPr>
         <w:pStyle w:val="Titre2"/>
       </w:pPr>
-      <w:bookmarkStart w:id="15" w:name="_Toc472330687"/>
+      <w:bookmarkStart w:id="16" w:name="_Toc472330687"/>
       <w:r>
         <w:t>GIT</w:t>
       </w:r>
-      <w:bookmarkEnd w:id="15"/>
+      <w:bookmarkEnd w:id="16"/>
     </w:p>
     <w:p>
       <w:pPr>
@@ -3403,11 +3468,11 @@
       <w:pPr>
         <w:pStyle w:val="Titre2"/>
       </w:pPr>
-      <w:bookmarkStart w:id="16" w:name="_Toc472330688"/>
+      <w:bookmarkStart w:id="17" w:name="_Toc472330688"/>
       <w:r>
         <w:t>GitHub</w:t>
       </w:r>
-      <w:bookmarkEnd w:id="16"/>
+      <w:bookmarkEnd w:id="17"/>
     </w:p>
     <w:p>
       <w:r>
@@ -3418,11 +3483,11 @@
       <w:pPr>
         <w:pStyle w:val="Titre2"/>
       </w:pPr>
-      <w:bookmarkStart w:id="17" w:name="_Toc472330689"/>
+      <w:bookmarkStart w:id="18" w:name="_Toc472330689"/>
       <w:r>
         <w:t>GANTT</w:t>
       </w:r>
-      <w:bookmarkEnd w:id="17"/>
+      <w:bookmarkEnd w:id="18"/>
     </w:p>
     <w:p>
       <w:pPr>
@@ -3461,22 +3526,22 @@
       <w:pPr>
         <w:pStyle w:val="Titre1"/>
       </w:pPr>
-      <w:bookmarkStart w:id="18" w:name="_Toc472330690"/>
+      <w:bookmarkStart w:id="19" w:name="_Toc472330690"/>
       <w:r>
         <w:lastRenderedPageBreak/>
         <w:t>Bibliographie</w:t>
       </w:r>
-      <w:bookmarkEnd w:id="18"/>
+      <w:bookmarkEnd w:id="19"/>
     </w:p>
     <w:p>
       <w:pPr>
         <w:pStyle w:val="Titre2"/>
       </w:pPr>
-      <w:bookmarkStart w:id="19" w:name="_Toc472330691"/>
+      <w:bookmarkStart w:id="20" w:name="_Toc472330691"/>
       <w:r>
         <w:t>Page de titre</w:t>
       </w:r>
-      <w:bookmarkEnd w:id="19"/>
+      <w:bookmarkEnd w:id="20"/>
     </w:p>
     <w:p>
       <w:r>
@@ -3500,14 +3565,14 @@
           <w:lang w:val="en-GB"/>
         </w:rPr>
       </w:pPr>
-      <w:bookmarkStart w:id="20" w:name="_Toc472330692"/>
+      <w:bookmarkStart w:id="21" w:name="_Toc472330692"/>
       <w:r>
         <w:rPr>
           <w:lang w:val="en-GB"/>
         </w:rPr>
         <w:t>Wikipédia</w:t>
       </w:r>
-      <w:bookmarkEnd w:id="20"/>
+      <w:bookmarkEnd w:id="21"/>
     </w:p>
     <w:p>
       <w:pPr>
@@ -3552,24 +3617,24 @@
       <w:pPr>
         <w:pStyle w:val="Titre1"/>
       </w:pPr>
-      <w:bookmarkStart w:id="21" w:name="_Toc472330693"/>
+      <w:bookmarkStart w:id="22" w:name="_Toc472330693"/>
       <w:r>
         <w:t>Annexes</w:t>
       </w:r>
-      <w:bookmarkEnd w:id="21"/>
+      <w:bookmarkEnd w:id="22"/>
     </w:p>
     <w:p>
       <w:pPr>
         <w:pStyle w:val="Titre2"/>
       </w:pPr>
-      <w:bookmarkStart w:id="22" w:name="_Toc472330694"/>
+      <w:bookmarkStart w:id="23" w:name="_Toc472330694"/>
       <w:r>
         <w:t>GitH</w:t>
       </w:r>
       <w:r>
         <w:t>ub</w:t>
       </w:r>
-      <w:bookmarkEnd w:id="22"/>
+      <w:bookmarkEnd w:id="23"/>
     </w:p>
     <w:p>
       <w:pPr>
@@ -3637,12 +3702,10 @@
       <w:pPr>
         <w:pStyle w:val="Titre1"/>
       </w:pPr>
-      <w:bookmarkStart w:id="23" w:name="_Toc472330695"/>
+      <w:bookmarkStart w:id="24" w:name="_Toc472330695"/>
       <w:r>
         <w:t>Déclaration d’authenticité</w:t>
       </w:r>
-      <w:bookmarkStart w:id="24" w:name="_GoBack"/>
-      <w:bookmarkEnd w:id="23"/>
       <w:bookmarkEnd w:id="24"/>
     </w:p>
     <w:p>
@@ -3779,7 +3842,7 @@
       <w:rPr>
         <w:noProof/>
       </w:rPr>
-      <w:t>7</w:t>
+      <w:t>3</w:t>
     </w:r>
     <w:r>
       <w:fldChar w:fldCharType="end"/>
@@ -3787,14 +3850,27 @@
     <w:r>
       <w:t xml:space="preserve"> sur </w:t>
     </w:r>
-    <w:fldSimple w:instr=" NUMPAGES  \* Arabic  \* MERGEFORMAT ">
-      <w:r>
-        <w:rPr>
-          <w:noProof/>
-        </w:rPr>
-        <w:t>8</w:t>
-      </w:r>
-    </w:fldSimple>
+    <w:r>
+      <w:fldChar w:fldCharType="begin"/>
+    </w:r>
+    <w:r>
+      <w:instrText xml:space="preserve"> NUMPAGES  \* Arabic  \* MERGEFORMAT </w:instrText>
+    </w:r>
+    <w:r>
+      <w:fldChar w:fldCharType="separate"/>
+    </w:r>
+    <w:r>
+      <w:rPr>
+        <w:noProof/>
+      </w:rPr>
+      <w:t>8</w:t>
+    </w:r>
+    <w:r>
+      <w:rPr>
+        <w:noProof/>
+      </w:rPr>
+      <w:fldChar w:fldCharType="end"/>
+    </w:r>
     <w:r>
       <w:rPr>
         <w:noProof/>
@@ -5655,7 +5731,7 @@
 </file>
 
 <file path=customXml/itemProps1.xml><?xml version="1.0" encoding="utf-8"?>
-<ds:datastoreItem xmlns:ds="http://schemas.openxmlformats.org/officeDocument/2006/customXml" ds:itemID="{72AB2642-168B-48B2-ACD8-CB3A48C3371D}">
+<ds:datastoreItem xmlns:ds="http://schemas.openxmlformats.org/officeDocument/2006/customXml" ds:itemID="{C7BA15DF-F755-448D-BE53-BD17F263CBE8}">
   <ds:schemaRefs>
     <ds:schemaRef ds:uri="http://schemas.openxmlformats.org/officeDocument/2006/bibliography"/>
   </ds:schemaRefs>

</xml_diff>

<commit_message>
Relecture rapport (Orthographe, syntaxe, normes rapport prof)
</commit_message>
<xml_diff>
--- a/doc/rapport-projet.docx
+++ b/doc/rapport-projet.docx
@@ -136,7 +136,7 @@
           <w:r>
             <w:fldChar w:fldCharType="separate"/>
           </w:r>
-          <w:hyperlink w:anchor="_Toc472330672" w:history="1">
+          <w:hyperlink w:anchor="_Toc472499018" w:history="1">
             <w:r>
               <w:rPr>
                 <w:rStyle w:val="Lienhypertexte"/>
@@ -178,7 +178,7 @@
                 <w:noProof/>
                 <w:webHidden/>
               </w:rPr>
-              <w:instrText xml:space="preserve"> PAGEREF _Toc472330672 \h </w:instrText>
+              <w:instrText xml:space="preserve"> PAGEREF _Toc472499018 \h </w:instrText>
             </w:r>
             <w:r>
               <w:rPr>
@@ -198,7 +198,7 @@
                 <w:noProof/>
                 <w:webHidden/>
               </w:rPr>
-              <w:t>2</w:t>
+              <w:t>4</w:t>
             </w:r>
             <w:r>
               <w:rPr>
@@ -218,7 +218,7 @@
               <w:lang w:eastAsia="fr-CH"/>
             </w:rPr>
           </w:pPr>
-          <w:hyperlink w:anchor="_Toc472330673" w:history="1">
+          <w:hyperlink w:anchor="_Toc472499019" w:history="1">
             <w:r>
               <w:rPr>
                 <w:rStyle w:val="Lienhypertexte"/>
@@ -260,7 +260,7 @@
                 <w:noProof/>
                 <w:webHidden/>
               </w:rPr>
-              <w:instrText xml:space="preserve"> PAGEREF _Toc472330673 \h </w:instrText>
+              <w:instrText xml:space="preserve"> PAGEREF _Toc472499019 \h </w:instrText>
             </w:r>
             <w:r>
               <w:rPr>
@@ -280,7 +280,7 @@
                 <w:noProof/>
                 <w:webHidden/>
               </w:rPr>
-              <w:t>3</w:t>
+              <w:t>4</w:t>
             </w:r>
             <w:r>
               <w:rPr>
@@ -304,11 +304,17 @@
               <w:lang w:eastAsia="fr-CH"/>
             </w:rPr>
           </w:pPr>
-          <w:hyperlink w:anchor="_Toc472330674" w:history="1">
+          <w:hyperlink w:anchor="_Toc472499020" w:history="1">
             <w:r>
               <w:rPr>
                 <w:rStyle w:val="Lienhypertexte"/>
                 <w:noProof/>
+                <w14:scene3d>
+                  <w14:camera w14:prst="orthographicFront"/>
+                  <w14:lightRig w14:rig="threePt" w14:dir="t">
+                    <w14:rot w14:lat="0" w14:lon="0" w14:rev="0"/>
+                  </w14:lightRig>
+                </w14:scene3d>
               </w:rPr>
               <w:t>2.1</w:t>
             </w:r>
@@ -346,7 +352,7 @@
                 <w:noProof/>
                 <w:webHidden/>
               </w:rPr>
-              <w:instrText xml:space="preserve"> PAGEREF _Toc472330674 \h </w:instrText>
+              <w:instrText xml:space="preserve"> PAGEREF _Toc472499020 \h </w:instrText>
             </w:r>
             <w:r>
               <w:rPr>
@@ -366,7 +372,7 @@
                 <w:noProof/>
                 <w:webHidden/>
               </w:rPr>
-              <w:t>3</w:t>
+              <w:t>4</w:t>
             </w:r>
             <w:r>
               <w:rPr>
@@ -390,11 +396,17 @@
               <w:lang w:eastAsia="fr-CH"/>
             </w:rPr>
           </w:pPr>
-          <w:hyperlink w:anchor="_Toc472330675" w:history="1">
+          <w:hyperlink w:anchor="_Toc472499021" w:history="1">
             <w:r>
               <w:rPr>
                 <w:rStyle w:val="Lienhypertexte"/>
                 <w:noProof/>
+                <w14:scene3d>
+                  <w14:camera w14:prst="orthographicFront"/>
+                  <w14:lightRig w14:rig="threePt" w14:dir="t">
+                    <w14:rot w14:lat="0" w14:lon="0" w14:rev="0"/>
+                  </w14:lightRig>
+                </w14:scene3d>
               </w:rPr>
               <w:t>2.2</w:t>
             </w:r>
@@ -432,7 +444,7 @@
                 <w:noProof/>
                 <w:webHidden/>
               </w:rPr>
-              <w:instrText xml:space="preserve"> PAGEREF _Toc472330675 \h </w:instrText>
+              <w:instrText xml:space="preserve"> PAGEREF _Toc472499021 \h </w:instrText>
             </w:r>
             <w:r>
               <w:rPr>
@@ -452,7 +464,7 @@
                 <w:noProof/>
                 <w:webHidden/>
               </w:rPr>
-              <w:t>3</w:t>
+              <w:t>4</w:t>
             </w:r>
             <w:r>
               <w:rPr>
@@ -476,11 +488,17 @@
               <w:lang w:eastAsia="fr-CH"/>
             </w:rPr>
           </w:pPr>
-          <w:hyperlink w:anchor="_Toc472330676" w:history="1">
+          <w:hyperlink w:anchor="_Toc472499022" w:history="1">
             <w:r>
               <w:rPr>
                 <w:rStyle w:val="Lienhypertexte"/>
                 <w:noProof/>
+                <w14:scene3d>
+                  <w14:camera w14:prst="orthographicFront"/>
+                  <w14:lightRig w14:rig="threePt" w14:dir="t">
+                    <w14:rot w14:lat="0" w14:lon="0" w14:rev="0"/>
+                  </w14:lightRig>
+                </w14:scene3d>
               </w:rPr>
               <w:t>2.3</w:t>
             </w:r>
@@ -518,7 +536,7 @@
                 <w:noProof/>
                 <w:webHidden/>
               </w:rPr>
-              <w:instrText xml:space="preserve"> PAGEREF _Toc472330676 \h </w:instrText>
+              <w:instrText xml:space="preserve"> PAGEREF _Toc472499022 \h </w:instrText>
             </w:r>
             <w:r>
               <w:rPr>
@@ -538,7 +556,7 @@
                 <w:noProof/>
                 <w:webHidden/>
               </w:rPr>
-              <w:t>3</w:t>
+              <w:t>4</w:t>
             </w:r>
             <w:r>
               <w:rPr>
@@ -562,11 +580,17 @@
               <w:lang w:eastAsia="fr-CH"/>
             </w:rPr>
           </w:pPr>
-          <w:hyperlink w:anchor="_Toc472330677" w:history="1">
+          <w:hyperlink w:anchor="_Toc472499023" w:history="1">
             <w:r>
               <w:rPr>
                 <w:rStyle w:val="Lienhypertexte"/>
                 <w:noProof/>
+                <w14:scene3d>
+                  <w14:camera w14:prst="orthographicFront"/>
+                  <w14:lightRig w14:rig="threePt" w14:dir="t">
+                    <w14:rot w14:lat="0" w14:lon="0" w14:rev="0"/>
+                  </w14:lightRig>
+                </w14:scene3d>
               </w:rPr>
               <w:t>2.4</w:t>
             </w:r>
@@ -604,7 +628,7 @@
                 <w:noProof/>
                 <w:webHidden/>
               </w:rPr>
-              <w:instrText xml:space="preserve"> PAGEREF _Toc472330677 \h </w:instrText>
+              <w:instrText xml:space="preserve"> PAGEREF _Toc472499023 \h </w:instrText>
             </w:r>
             <w:r>
               <w:rPr>
@@ -624,7 +648,7 @@
                 <w:noProof/>
                 <w:webHidden/>
               </w:rPr>
-              <w:t>3</w:t>
+              <w:t>4</w:t>
             </w:r>
             <w:r>
               <w:rPr>
@@ -648,11 +672,17 @@
               <w:lang w:eastAsia="fr-CH"/>
             </w:rPr>
           </w:pPr>
-          <w:hyperlink w:anchor="_Toc472330678" w:history="1">
+          <w:hyperlink w:anchor="_Toc472499024" w:history="1">
             <w:r>
               <w:rPr>
                 <w:rStyle w:val="Lienhypertexte"/>
                 <w:noProof/>
+                <w14:scene3d>
+                  <w14:camera w14:prst="orthographicFront"/>
+                  <w14:lightRig w14:rig="threePt" w14:dir="t">
+                    <w14:rot w14:lat="0" w14:lon="0" w14:rev="0"/>
+                  </w14:lightRig>
+                </w14:scene3d>
               </w:rPr>
               <w:t>2.5</w:t>
             </w:r>
@@ -690,7 +720,7 @@
                 <w:noProof/>
                 <w:webHidden/>
               </w:rPr>
-              <w:instrText xml:space="preserve"> PAGEREF _Toc472330678 \h </w:instrText>
+              <w:instrText xml:space="preserve"> PAGEREF _Toc472499024 \h </w:instrText>
             </w:r>
             <w:r>
               <w:rPr>
@@ -710,7 +740,7 @@
                 <w:noProof/>
                 <w:webHidden/>
               </w:rPr>
-              <w:t>4</w:t>
+              <w:t>5</w:t>
             </w:r>
             <w:r>
               <w:rPr>
@@ -734,11 +764,17 @@
               <w:lang w:eastAsia="fr-CH"/>
             </w:rPr>
           </w:pPr>
-          <w:hyperlink w:anchor="_Toc472330679" w:history="1">
+          <w:hyperlink w:anchor="_Toc472499025" w:history="1">
             <w:r>
               <w:rPr>
                 <w:rStyle w:val="Lienhypertexte"/>
                 <w:noProof/>
+                <w14:scene3d>
+                  <w14:camera w14:prst="orthographicFront"/>
+                  <w14:lightRig w14:rig="threePt" w14:dir="t">
+                    <w14:rot w14:lat="0" w14:lon="0" w14:rev="0"/>
+                  </w14:lightRig>
+                </w14:scene3d>
               </w:rPr>
               <w:t>2.6</w:t>
             </w:r>
@@ -776,7 +812,7 @@
                 <w:noProof/>
                 <w:webHidden/>
               </w:rPr>
-              <w:instrText xml:space="preserve"> PAGEREF _Toc472330679 \h </w:instrText>
+              <w:instrText xml:space="preserve"> PAGEREF _Toc472499025 \h </w:instrText>
             </w:r>
             <w:r>
               <w:rPr>
@@ -796,7 +832,7 @@
                 <w:noProof/>
                 <w:webHidden/>
               </w:rPr>
-              <w:t>4</w:t>
+              <w:t>5</w:t>
             </w:r>
             <w:r>
               <w:rPr>
@@ -816,7 +852,7 @@
               <w:lang w:eastAsia="fr-CH"/>
             </w:rPr>
           </w:pPr>
-          <w:hyperlink w:anchor="_Toc472330680" w:history="1">
+          <w:hyperlink w:anchor="_Toc472499026" w:history="1">
             <w:r>
               <w:rPr>
                 <w:rStyle w:val="Lienhypertexte"/>
@@ -858,7 +894,7 @@
                 <w:noProof/>
                 <w:webHidden/>
               </w:rPr>
-              <w:instrText xml:space="preserve"> PAGEREF _Toc472330680 \h </w:instrText>
+              <w:instrText xml:space="preserve"> PAGEREF _Toc472499026 \h </w:instrText>
             </w:r>
             <w:r>
               <w:rPr>
@@ -878,7 +914,7 @@
                 <w:noProof/>
                 <w:webHidden/>
               </w:rPr>
-              <w:t>5</w:t>
+              <w:t>6</w:t>
             </w:r>
             <w:r>
               <w:rPr>
@@ -902,11 +938,17 @@
               <w:lang w:eastAsia="fr-CH"/>
             </w:rPr>
           </w:pPr>
-          <w:hyperlink w:anchor="_Toc472330681" w:history="1">
+          <w:hyperlink w:anchor="_Toc472499027" w:history="1">
             <w:r>
               <w:rPr>
                 <w:rStyle w:val="Lienhypertexte"/>
                 <w:noProof/>
+                <w14:scene3d>
+                  <w14:camera w14:prst="orthographicFront"/>
+                  <w14:lightRig w14:rig="threePt" w14:dir="t">
+                    <w14:rot w14:lat="0" w14:lon="0" w14:rev="0"/>
+                  </w14:lightRig>
+                </w14:scene3d>
               </w:rPr>
               <w:t>3.1</w:t>
             </w:r>
@@ -944,7 +986,7 @@
                 <w:noProof/>
                 <w:webHidden/>
               </w:rPr>
-              <w:instrText xml:space="preserve"> PAGEREF _Toc472330681 \h </w:instrText>
+              <w:instrText xml:space="preserve"> PAGEREF _Toc472499027 \h </w:instrText>
             </w:r>
             <w:r>
               <w:rPr>
@@ -964,7 +1006,7 @@
                 <w:noProof/>
                 <w:webHidden/>
               </w:rPr>
-              <w:t>5</w:t>
+              <w:t>6</w:t>
             </w:r>
             <w:r>
               <w:rPr>
@@ -988,11 +1030,17 @@
               <w:lang w:eastAsia="fr-CH"/>
             </w:rPr>
           </w:pPr>
-          <w:hyperlink w:anchor="_Toc472330682" w:history="1">
+          <w:hyperlink w:anchor="_Toc472499028" w:history="1">
             <w:r>
               <w:rPr>
                 <w:rStyle w:val="Lienhypertexte"/>
                 <w:noProof/>
+                <w14:scene3d>
+                  <w14:camera w14:prst="orthographicFront"/>
+                  <w14:lightRig w14:rig="threePt" w14:dir="t">
+                    <w14:rot w14:lat="0" w14:lon="0" w14:rev="0"/>
+                  </w14:lightRig>
+                </w14:scene3d>
               </w:rPr>
               <w:t>3.2</w:t>
             </w:r>
@@ -1030,7 +1078,7 @@
                 <w:noProof/>
                 <w:webHidden/>
               </w:rPr>
-              <w:instrText xml:space="preserve"> PAGEREF _Toc472330682 \h </w:instrText>
+              <w:instrText xml:space="preserve"> PAGEREF _Toc472499028 \h </w:instrText>
             </w:r>
             <w:r>
               <w:rPr>
@@ -1050,7 +1098,7 @@
                 <w:noProof/>
                 <w:webHidden/>
               </w:rPr>
-              <w:t>5</w:t>
+              <w:t>6</w:t>
             </w:r>
             <w:r>
               <w:rPr>
@@ -1074,11 +1122,17 @@
               <w:lang w:eastAsia="fr-CH"/>
             </w:rPr>
           </w:pPr>
-          <w:hyperlink w:anchor="_Toc472330683" w:history="1">
+          <w:hyperlink w:anchor="_Toc472499029" w:history="1">
             <w:r>
               <w:rPr>
                 <w:rStyle w:val="Lienhypertexte"/>
                 <w:noProof/>
+                <w14:scene3d>
+                  <w14:camera w14:prst="orthographicFront"/>
+                  <w14:lightRig w14:rig="threePt" w14:dir="t">
+                    <w14:rot w14:lat="0" w14:lon="0" w14:rev="0"/>
+                  </w14:lightRig>
+                </w14:scene3d>
               </w:rPr>
               <w:t>3.3</w:t>
             </w:r>
@@ -1116,7 +1170,7 @@
                 <w:noProof/>
                 <w:webHidden/>
               </w:rPr>
-              <w:instrText xml:space="preserve"> PAGEREF _Toc472330683 \h </w:instrText>
+              <w:instrText xml:space="preserve"> PAGEREF _Toc472499029 \h </w:instrText>
             </w:r>
             <w:r>
               <w:rPr>
@@ -1136,7 +1190,7 @@
                 <w:noProof/>
                 <w:webHidden/>
               </w:rPr>
-              <w:t>5</w:t>
+              <w:t>6</w:t>
             </w:r>
             <w:r>
               <w:rPr>
@@ -1160,11 +1214,17 @@
               <w:lang w:eastAsia="fr-CH"/>
             </w:rPr>
           </w:pPr>
-          <w:hyperlink w:anchor="_Toc472330684" w:history="1">
+          <w:hyperlink w:anchor="_Toc472499030" w:history="1">
             <w:r>
               <w:rPr>
                 <w:rStyle w:val="Lienhypertexte"/>
                 <w:noProof/>
+                <w14:scene3d>
+                  <w14:camera w14:prst="orthographicFront"/>
+                  <w14:lightRig w14:rig="threePt" w14:dir="t">
+                    <w14:rot w14:lat="0" w14:lon="0" w14:rev="0"/>
+                  </w14:lightRig>
+                </w14:scene3d>
               </w:rPr>
               <w:t>3.4</w:t>
             </w:r>
@@ -1202,7 +1262,7 @@
                 <w:noProof/>
                 <w:webHidden/>
               </w:rPr>
-              <w:instrText xml:space="preserve"> PAGEREF _Toc472330684 \h </w:instrText>
+              <w:instrText xml:space="preserve"> PAGEREF _Toc472499030 \h </w:instrText>
             </w:r>
             <w:r>
               <w:rPr>
@@ -1222,7 +1282,7 @@
                 <w:noProof/>
                 <w:webHidden/>
               </w:rPr>
-              <w:t>6</w:t>
+              <w:t>7</w:t>
             </w:r>
             <w:r>
               <w:rPr>
@@ -1242,7 +1302,7 @@
               <w:lang w:eastAsia="fr-CH"/>
             </w:rPr>
           </w:pPr>
-          <w:hyperlink w:anchor="_Toc472330685" w:history="1">
+          <w:hyperlink w:anchor="_Toc472499031" w:history="1">
             <w:r>
               <w:rPr>
                 <w:rStyle w:val="Lienhypertexte"/>
@@ -1284,7 +1344,7 @@
                 <w:noProof/>
                 <w:webHidden/>
               </w:rPr>
-              <w:instrText xml:space="preserve"> PAGEREF _Toc472330685 \h </w:instrText>
+              <w:instrText xml:space="preserve"> PAGEREF _Toc472499031 \h </w:instrText>
             </w:r>
             <w:r>
               <w:rPr>
@@ -1304,7 +1364,7 @@
                 <w:noProof/>
                 <w:webHidden/>
               </w:rPr>
-              <w:t>6</w:t>
+              <w:t>7</w:t>
             </w:r>
             <w:r>
               <w:rPr>
@@ -1324,7 +1384,7 @@
               <w:lang w:eastAsia="fr-CH"/>
             </w:rPr>
           </w:pPr>
-          <w:hyperlink w:anchor="_Toc472330686" w:history="1">
+          <w:hyperlink w:anchor="_Toc472499032" w:history="1">
             <w:r>
               <w:rPr>
                 <w:rStyle w:val="Lienhypertexte"/>
@@ -1366,7 +1426,7 @@
                 <w:noProof/>
                 <w:webHidden/>
               </w:rPr>
-              <w:instrText xml:space="preserve"> PAGEREF _Toc472330686 \h </w:instrText>
+              <w:instrText xml:space="preserve"> PAGEREF _Toc472499032 \h </w:instrText>
             </w:r>
             <w:r>
               <w:rPr>
@@ -1386,7 +1446,7 @@
                 <w:noProof/>
                 <w:webHidden/>
               </w:rPr>
-              <w:t>7</w:t>
+              <w:t>8</w:t>
             </w:r>
             <w:r>
               <w:rPr>
@@ -1410,11 +1470,17 @@
               <w:lang w:eastAsia="fr-CH"/>
             </w:rPr>
           </w:pPr>
-          <w:hyperlink w:anchor="_Toc472330687" w:history="1">
+          <w:hyperlink w:anchor="_Toc472499033" w:history="1">
             <w:r>
               <w:rPr>
                 <w:rStyle w:val="Lienhypertexte"/>
                 <w:noProof/>
+                <w14:scene3d>
+                  <w14:camera w14:prst="orthographicFront"/>
+                  <w14:lightRig w14:rig="threePt" w14:dir="t">
+                    <w14:rot w14:lat="0" w14:lon="0" w14:rev="0"/>
+                  </w14:lightRig>
+                </w14:scene3d>
               </w:rPr>
               <w:t>5.1</w:t>
             </w:r>
@@ -1452,7 +1518,7 @@
                 <w:noProof/>
                 <w:webHidden/>
               </w:rPr>
-              <w:instrText xml:space="preserve"> PAGEREF _Toc472330687 \h </w:instrText>
+              <w:instrText xml:space="preserve"> PAGEREF _Toc472499033 \h </w:instrText>
             </w:r>
             <w:r>
               <w:rPr>
@@ -1472,7 +1538,7 @@
                 <w:noProof/>
                 <w:webHidden/>
               </w:rPr>
-              <w:t>7</w:t>
+              <w:t>8</w:t>
             </w:r>
             <w:r>
               <w:rPr>
@@ -1496,11 +1562,17 @@
               <w:lang w:eastAsia="fr-CH"/>
             </w:rPr>
           </w:pPr>
-          <w:hyperlink w:anchor="_Toc472330688" w:history="1">
+          <w:hyperlink w:anchor="_Toc472499034" w:history="1">
             <w:r>
               <w:rPr>
                 <w:rStyle w:val="Lienhypertexte"/>
                 <w:noProof/>
+                <w14:scene3d>
+                  <w14:camera w14:prst="orthographicFront"/>
+                  <w14:lightRig w14:rig="threePt" w14:dir="t">
+                    <w14:rot w14:lat="0" w14:lon="0" w14:rev="0"/>
+                  </w14:lightRig>
+                </w14:scene3d>
               </w:rPr>
               <w:t>5.2</w:t>
             </w:r>
@@ -1538,7 +1610,7 @@
                 <w:noProof/>
                 <w:webHidden/>
               </w:rPr>
-              <w:instrText xml:space="preserve"> PAGEREF _Toc472330688 \h </w:instrText>
+              <w:instrText xml:space="preserve"> PAGEREF _Toc472499034 \h </w:instrText>
             </w:r>
             <w:r>
               <w:rPr>
@@ -1558,7 +1630,7 @@
                 <w:noProof/>
                 <w:webHidden/>
               </w:rPr>
-              <w:t>7</w:t>
+              <w:t>8</w:t>
             </w:r>
             <w:r>
               <w:rPr>
@@ -1582,11 +1654,17 @@
               <w:lang w:eastAsia="fr-CH"/>
             </w:rPr>
           </w:pPr>
-          <w:hyperlink w:anchor="_Toc472330689" w:history="1">
+          <w:hyperlink w:anchor="_Toc472499035" w:history="1">
             <w:r>
               <w:rPr>
                 <w:rStyle w:val="Lienhypertexte"/>
                 <w:noProof/>
+                <w14:scene3d>
+                  <w14:camera w14:prst="orthographicFront"/>
+                  <w14:lightRig w14:rig="threePt" w14:dir="t">
+                    <w14:rot w14:lat="0" w14:lon="0" w14:rev="0"/>
+                  </w14:lightRig>
+                </w14:scene3d>
               </w:rPr>
               <w:t>5.3</w:t>
             </w:r>
@@ -1624,7 +1702,7 @@
                 <w:noProof/>
                 <w:webHidden/>
               </w:rPr>
-              <w:instrText xml:space="preserve"> PAGEREF _Toc472330689 \h </w:instrText>
+              <w:instrText xml:space="preserve"> PAGEREF _Toc472499035 \h </w:instrText>
             </w:r>
             <w:r>
               <w:rPr>
@@ -1644,7 +1722,7 @@
                 <w:noProof/>
                 <w:webHidden/>
               </w:rPr>
-              <w:t>7</w:t>
+              <w:t>8</w:t>
             </w:r>
             <w:r>
               <w:rPr>
@@ -1664,7 +1742,7 @@
               <w:lang w:eastAsia="fr-CH"/>
             </w:rPr>
           </w:pPr>
-          <w:hyperlink w:anchor="_Toc472330690" w:history="1">
+          <w:hyperlink w:anchor="_Toc472499036" w:history="1">
             <w:r>
               <w:rPr>
                 <w:rStyle w:val="Lienhypertexte"/>
@@ -1706,7 +1784,7 @@
                 <w:noProof/>
                 <w:webHidden/>
               </w:rPr>
-              <w:instrText xml:space="preserve"> PAGEREF _Toc472330690 \h </w:instrText>
+              <w:instrText xml:space="preserve"> PAGEREF _Toc472499036 \h </w:instrText>
             </w:r>
             <w:r>
               <w:rPr>
@@ -1726,7 +1804,7 @@
                 <w:noProof/>
                 <w:webHidden/>
               </w:rPr>
-              <w:t>8</w:t>
+              <w:t>9</w:t>
             </w:r>
             <w:r>
               <w:rPr>
@@ -1750,11 +1828,18 @@
               <w:lang w:eastAsia="fr-CH"/>
             </w:rPr>
           </w:pPr>
-          <w:hyperlink w:anchor="_Toc472330691" w:history="1">
+          <w:hyperlink w:anchor="_Toc472499037" w:history="1">
             <w:r>
               <w:rPr>
                 <w:rStyle w:val="Lienhypertexte"/>
                 <w:noProof/>
+                <w:lang w:val="en-GB"/>
+                <w14:scene3d>
+                  <w14:camera w14:prst="orthographicFront"/>
+                  <w14:lightRig w14:rig="threePt" w14:dir="t">
+                    <w14:rot w14:lat="0" w14:lon="0" w14:rev="0"/>
+                  </w14:lightRig>
+                </w14:scene3d>
               </w:rPr>
               <w:t>6.1</w:t>
             </w:r>
@@ -1770,8 +1855,9 @@
               <w:rPr>
                 <w:rStyle w:val="Lienhypertexte"/>
                 <w:noProof/>
-              </w:rPr>
-              <w:t>Page de titre</w:t>
+                <w:lang w:val="en-GB"/>
+              </w:rPr>
+              <w:t>Site Web</w:t>
             </w:r>
             <w:r>
               <w:rPr>
@@ -1792,7 +1878,7 @@
                 <w:noProof/>
                 <w:webHidden/>
               </w:rPr>
-              <w:instrText xml:space="preserve"> PAGEREF _Toc472330691 \h </w:instrText>
+              <w:instrText xml:space="preserve"> PAGEREF _Toc472499037 \h </w:instrText>
             </w:r>
             <w:r>
               <w:rPr>
@@ -1812,7 +1898,7 @@
                 <w:noProof/>
                 <w:webHidden/>
               </w:rPr>
-              <w:t>8</w:t>
+              <w:t>9</w:t>
             </w:r>
             <w:r>
               <w:rPr>
@@ -1836,12 +1922,18 @@
               <w:lang w:eastAsia="fr-CH"/>
             </w:rPr>
           </w:pPr>
-          <w:hyperlink w:anchor="_Toc472330692" w:history="1">
+          <w:hyperlink w:anchor="_Toc472499038" w:history="1">
             <w:r>
               <w:rPr>
                 <w:rStyle w:val="Lienhypertexte"/>
                 <w:noProof/>
                 <w:lang w:val="en-GB"/>
+                <w14:scene3d>
+                  <w14:camera w14:prst="orthographicFront"/>
+                  <w14:lightRig w14:rig="threePt" w14:dir="t">
+                    <w14:rot w14:lat="0" w14:lon="0" w14:rev="0"/>
+                  </w14:lightRig>
+                </w14:scene3d>
               </w:rPr>
               <w:t>6.2</w:t>
             </w:r>
@@ -1859,7 +1951,7 @@
                 <w:noProof/>
                 <w:lang w:val="en-GB"/>
               </w:rPr>
-              <w:t>Wikipédia</w:t>
+              <w:t>Documents</w:t>
             </w:r>
             <w:r>
               <w:rPr>
@@ -1880,7 +1972,7 @@
                 <w:noProof/>
                 <w:webHidden/>
               </w:rPr>
-              <w:instrText xml:space="preserve"> PAGEREF _Toc472330692 \h </w:instrText>
+              <w:instrText xml:space="preserve"> PAGEREF _Toc472499038 \h </w:instrText>
             </w:r>
             <w:r>
               <w:rPr>
@@ -1900,7 +1992,7 @@
                 <w:noProof/>
                 <w:webHidden/>
               </w:rPr>
-              <w:t>8</w:t>
+              <w:t>9</w:t>
             </w:r>
             <w:r>
               <w:rPr>
@@ -1920,7 +2012,7 @@
               <w:lang w:eastAsia="fr-CH"/>
             </w:rPr>
           </w:pPr>
-          <w:hyperlink w:anchor="_Toc472330693" w:history="1">
+          <w:hyperlink w:anchor="_Toc472499039" w:history="1">
             <w:r>
               <w:rPr>
                 <w:rStyle w:val="Lienhypertexte"/>
@@ -1962,7 +2054,7 @@
                 <w:noProof/>
                 <w:webHidden/>
               </w:rPr>
-              <w:instrText xml:space="preserve"> PAGEREF _Toc472330693 \h </w:instrText>
+              <w:instrText xml:space="preserve"> PAGEREF _Toc472499039 \h </w:instrText>
             </w:r>
             <w:r>
               <w:rPr>
@@ -1982,7 +2074,7 @@
                 <w:noProof/>
                 <w:webHidden/>
               </w:rPr>
-              <w:t>8</w:t>
+              <w:t>9</w:t>
             </w:r>
             <w:r>
               <w:rPr>
@@ -2006,11 +2098,17 @@
               <w:lang w:eastAsia="fr-CH"/>
             </w:rPr>
           </w:pPr>
-          <w:hyperlink w:anchor="_Toc472330694" w:history="1">
+          <w:hyperlink w:anchor="_Toc472499040" w:history="1">
             <w:r>
               <w:rPr>
                 <w:rStyle w:val="Lienhypertexte"/>
                 <w:noProof/>
+                <w14:scene3d>
+                  <w14:camera w14:prst="orthographicFront"/>
+                  <w14:lightRig w14:rig="threePt" w14:dir="t">
+                    <w14:rot w14:lat="0" w14:lon="0" w14:rev="0"/>
+                  </w14:lightRig>
+                </w14:scene3d>
               </w:rPr>
               <w:t>7.1</w:t>
             </w:r>
@@ -2048,7 +2146,7 @@
                 <w:noProof/>
                 <w:webHidden/>
               </w:rPr>
-              <w:instrText xml:space="preserve"> PAGEREF _Toc472330694 \h </w:instrText>
+              <w:instrText xml:space="preserve"> PAGEREF _Toc472499040 \h </w:instrText>
             </w:r>
             <w:r>
               <w:rPr>
@@ -2068,7 +2166,191 @@
                 <w:noProof/>
                 <w:webHidden/>
               </w:rPr>
-              <w:t>8</w:t>
+              <w:t>9</w:t>
+            </w:r>
+            <w:r>
+              <w:rPr>
+                <w:noProof/>
+                <w:webHidden/>
+              </w:rPr>
+              <w:fldChar w:fldCharType="end"/>
+            </w:r>
+          </w:hyperlink>
+        </w:p>
+        <w:p>
+          <w:pPr>
+            <w:pStyle w:val="TM2"/>
+            <w:tabs>
+              <w:tab w:val="left" w:pos="880"/>
+              <w:tab w:val="right" w:leader="dot" w:pos="9060"/>
+            </w:tabs>
+            <w:rPr>
+              <w:noProof/>
+              <w:szCs w:val="22"/>
+              <w:lang w:eastAsia="fr-CH"/>
+            </w:rPr>
+          </w:pPr>
+          <w:hyperlink w:anchor="_Toc472499041" w:history="1">
+            <w:r>
+              <w:rPr>
+                <w:rStyle w:val="Lienhypertexte"/>
+                <w:noProof/>
+                <w14:scene3d>
+                  <w14:camera w14:prst="orthographicFront"/>
+                  <w14:lightRig w14:rig="threePt" w14:dir="t">
+                    <w14:rot w14:lat="0" w14:lon="0" w14:rev="0"/>
+                  </w14:lightRig>
+                </w14:scene3d>
+              </w:rPr>
+              <w:t>7.2</w:t>
+            </w:r>
+            <w:r>
+              <w:rPr>
+                <w:noProof/>
+                <w:szCs w:val="22"/>
+                <w:lang w:eastAsia="fr-CH"/>
+              </w:rPr>
+              <w:tab/>
+            </w:r>
+            <w:r>
+              <w:rPr>
+                <w:rStyle w:val="Lienhypertexte"/>
+                <w:noProof/>
+              </w:rPr>
+              <w:t>GANTT</w:t>
+            </w:r>
+            <w:r>
+              <w:rPr>
+                <w:noProof/>
+                <w:webHidden/>
+              </w:rPr>
+              <w:tab/>
+            </w:r>
+            <w:r>
+              <w:rPr>
+                <w:noProof/>
+                <w:webHidden/>
+              </w:rPr>
+              <w:fldChar w:fldCharType="begin"/>
+            </w:r>
+            <w:r>
+              <w:rPr>
+                <w:noProof/>
+                <w:webHidden/>
+              </w:rPr>
+              <w:instrText xml:space="preserve"> PAGEREF _Toc472499041 \h </w:instrText>
+            </w:r>
+            <w:r>
+              <w:rPr>
+                <w:noProof/>
+                <w:webHidden/>
+              </w:rPr>
+            </w:r>
+            <w:r>
+              <w:rPr>
+                <w:noProof/>
+                <w:webHidden/>
+              </w:rPr>
+              <w:fldChar w:fldCharType="separate"/>
+            </w:r>
+            <w:r>
+              <w:rPr>
+                <w:noProof/>
+                <w:webHidden/>
+              </w:rPr>
+              <w:t>9</w:t>
+            </w:r>
+            <w:r>
+              <w:rPr>
+                <w:noProof/>
+                <w:webHidden/>
+              </w:rPr>
+              <w:fldChar w:fldCharType="end"/>
+            </w:r>
+          </w:hyperlink>
+        </w:p>
+        <w:p>
+          <w:pPr>
+            <w:pStyle w:val="TM2"/>
+            <w:tabs>
+              <w:tab w:val="left" w:pos="880"/>
+              <w:tab w:val="right" w:leader="dot" w:pos="9060"/>
+            </w:tabs>
+            <w:rPr>
+              <w:noProof/>
+              <w:szCs w:val="22"/>
+              <w:lang w:eastAsia="fr-CH"/>
+            </w:rPr>
+          </w:pPr>
+          <w:hyperlink w:anchor="_Toc472499042" w:history="1">
+            <w:r>
+              <w:rPr>
+                <w:rStyle w:val="Lienhypertexte"/>
+                <w:noProof/>
+                <w14:scene3d>
+                  <w14:camera w14:prst="orthographicFront"/>
+                  <w14:lightRig w14:rig="threePt" w14:dir="t">
+                    <w14:rot w14:lat="0" w14:lon="0" w14:rev="0"/>
+                  </w14:lightRig>
+                </w14:scene3d>
+              </w:rPr>
+              <w:t>7.3</w:t>
+            </w:r>
+            <w:r>
+              <w:rPr>
+                <w:noProof/>
+                <w:szCs w:val="22"/>
+                <w:lang w:eastAsia="fr-CH"/>
+              </w:rPr>
+              <w:tab/>
+            </w:r>
+            <w:r>
+              <w:rPr>
+                <w:rStyle w:val="Lienhypertexte"/>
+                <w:noProof/>
+              </w:rPr>
+              <w:t>Protocole de tests</w:t>
+            </w:r>
+            <w:r>
+              <w:rPr>
+                <w:noProof/>
+                <w:webHidden/>
+              </w:rPr>
+              <w:tab/>
+            </w:r>
+            <w:r>
+              <w:rPr>
+                <w:noProof/>
+                <w:webHidden/>
+              </w:rPr>
+              <w:fldChar w:fldCharType="begin"/>
+            </w:r>
+            <w:r>
+              <w:rPr>
+                <w:noProof/>
+                <w:webHidden/>
+              </w:rPr>
+              <w:instrText xml:space="preserve"> PAGEREF _Toc472499042 \h </w:instrText>
+            </w:r>
+            <w:r>
+              <w:rPr>
+                <w:noProof/>
+                <w:webHidden/>
+              </w:rPr>
+            </w:r>
+            <w:r>
+              <w:rPr>
+                <w:noProof/>
+                <w:webHidden/>
+              </w:rPr>
+              <w:fldChar w:fldCharType="separate"/>
+            </w:r>
+            <w:r>
+              <w:rPr>
+                <w:noProof/>
+                <w:webHidden/>
+              </w:rPr>
+              <w:t>9</w:t>
             </w:r>
             <w:r>
               <w:rPr>
@@ -2088,7 +2370,7 @@
               <w:lang w:eastAsia="fr-CH"/>
             </w:rPr>
           </w:pPr>
-          <w:hyperlink w:anchor="_Toc472330695" w:history="1">
+          <w:hyperlink w:anchor="_Toc472499043" w:history="1">
             <w:r>
               <w:rPr>
                 <w:rStyle w:val="Lienhypertexte"/>
@@ -2130,7 +2412,7 @@
                 <w:noProof/>
                 <w:webHidden/>
               </w:rPr>
-              <w:instrText xml:space="preserve"> PAGEREF _Toc472330695 \h </w:instrText>
+              <w:instrText xml:space="preserve"> PAGEREF _Toc472499043 \h </w:instrText>
             </w:r>
             <w:r>
               <w:rPr>
@@ -2150,7 +2432,7 @@
                 <w:noProof/>
                 <w:webHidden/>
               </w:rPr>
-              <w:t>8</w:t>
+              <w:t>9</w:t>
             </w:r>
             <w:r>
               <w:rPr>
@@ -2177,16 +2459,6 @@
             </w:rPr>
             <w:fldChar w:fldCharType="end"/>
           </w:r>
-        </w:p>
-        <w:p>
-          <w:pPr>
-            <w:jc w:val="left"/>
-            <w:rPr>
-              <w:b/>
-              <w:bCs/>
-              <w:lang w:val="fr-FR"/>
-            </w:rPr>
-          </w:pPr>
           <w:r>
             <w:rPr>
               <w:b/>
@@ -2202,7 +2474,7 @@
       <w:pPr>
         <w:pStyle w:val="Titre1"/>
       </w:pPr>
-      <w:bookmarkStart w:id="0" w:name="_Toc472330672"/>
+      <w:bookmarkStart w:id="0" w:name="_Toc472499018"/>
       <w:r>
         <w:lastRenderedPageBreak/>
         <w:t>Introduction</w:t>
@@ -2244,7 +2516,19 @@
         <w:rPr>
           <w:lang w:val="fr-FR"/>
         </w:rPr>
-        <w:t xml:space="preserve"> de réaliser.  Il décrit également comment nous nous sommes organisés au sein du groupe. Ce rapport n’est pas écrit dans le but de décrire comment fonctionne dans le détail le programme, ceci nécessiterait des compétences techniques dans le domaine ce qui n’est </w:t>
+        <w:t xml:space="preserve"> de réaliser.  Il décrit également comment nous nous sommes organisés au sein du groupe. Ce rapport n’est p</w:t>
+      </w:r>
+      <w:r>
+        <w:rPr>
+          <w:lang w:val="fr-FR"/>
+        </w:rPr>
+        <w:t xml:space="preserve">as écrit dans le but de décrire, dans le détail, </w:t>
+      </w:r>
+      <w:r>
+        <w:rPr>
+          <w:lang w:val="fr-FR"/>
+        </w:rPr>
+        <w:t xml:space="preserve">comment fonctionne le programme, ceci nécessiterait des compétences techniques dans le domaine ce qui n’est </w:t>
       </w:r>
       <w:r>
         <w:rPr>
@@ -2263,7 +2547,7 @@
       <w:pPr>
         <w:pStyle w:val="Titre1"/>
       </w:pPr>
-      <w:bookmarkStart w:id="1" w:name="_Toc472330673"/>
+      <w:bookmarkStart w:id="1" w:name="_Toc472499019"/>
       <w:r>
         <w:t>Le projet</w:t>
       </w:r>
@@ -2273,7 +2557,7 @@
       <w:pPr>
         <w:pStyle w:val="Titre2"/>
       </w:pPr>
-      <w:bookmarkStart w:id="2" w:name="_Toc472330674"/>
+      <w:bookmarkStart w:id="2" w:name="_Toc472499020"/>
       <w:r>
         <w:t>Situation initiale</w:t>
       </w:r>
@@ -2296,7 +2580,7 @@
       <w:pPr>
         <w:pStyle w:val="Titre2"/>
       </w:pPr>
-      <w:bookmarkStart w:id="3" w:name="_Toc472330675"/>
+      <w:bookmarkStart w:id="3" w:name="_Toc472499021"/>
       <w:r>
         <w:t>Résultats</w:t>
       </w:r>
@@ -2312,8 +2596,16 @@
         <w:rPr>
           <w:lang w:val="fr-FR"/>
         </w:rPr>
-        <w:t>Après de nombreux commits</w:t>
-      </w:r>
+        <w:t xml:space="preserve">Après de nombreux </w:t>
+      </w:r>
+      <w:proofErr w:type="spellStart"/>
+      <w:r>
+        <w:rPr>
+          <w:lang w:val="fr-FR"/>
+        </w:rPr>
+        <w:t>commits</w:t>
+      </w:r>
+      <w:proofErr w:type="spellEnd"/>
       <w:r>
         <w:rPr>
           <w:rStyle w:val="Appelnotedebasdep"/>
@@ -2325,14 +2617,50 @@
         <w:rPr>
           <w:lang w:val="fr-FR"/>
         </w:rPr>
-        <w:t>, nous sommes arrivés au bout de l’implémentation de ce programme. Le résultat est semblable à l’original qui nous a été fourni au début du projet, avec certaines différences bonifiant l’affichage des informations et une amélioration qu’on a ajoutée.</w:t>
+        <w:t xml:space="preserve">, nous sommes arrivés au bout de l’implémentation de ce programme. Le résultat est semblable à l’original qui nous a été fourni au début du projet, avec certaines différences bonifiant l’affichage des informations et </w:t>
+      </w:r>
+      <w:r>
+        <w:rPr>
+          <w:lang w:val="fr-FR"/>
+        </w:rPr>
+        <w:t>des</w:t>
+      </w:r>
+      <w:r>
+        <w:rPr>
+          <w:lang w:val="fr-FR"/>
+        </w:rPr>
+        <w:t xml:space="preserve"> amélioration</w:t>
+      </w:r>
+      <w:r>
+        <w:rPr>
+          <w:lang w:val="fr-FR"/>
+        </w:rPr>
+        <w:t>s</w:t>
+      </w:r>
+      <w:r>
+        <w:rPr>
+          <w:lang w:val="fr-FR"/>
+        </w:rPr>
+        <w:t xml:space="preserve"> qu’on a ajoutée</w:t>
+      </w:r>
+      <w:r>
+        <w:rPr>
+          <w:lang w:val="fr-FR"/>
+        </w:rPr>
+        <w:t>s</w:t>
+      </w:r>
+      <w:r>
+        <w:rPr>
+          <w:lang w:val="fr-FR"/>
+        </w:rPr>
+        <w:t>.</w:t>
       </w:r>
     </w:p>
     <w:p>
       <w:pPr>
         <w:pStyle w:val="Titre2"/>
       </w:pPr>
-      <w:bookmarkStart w:id="4" w:name="_Toc472330676"/>
+      <w:bookmarkStart w:id="4" w:name="_Toc472499022"/>
       <w:r>
         <w:t>Améliorations ajoutées</w:t>
       </w:r>
@@ -2341,15 +2669,26 @@
     <w:p>
       <w:pPr>
         <w:rPr>
-          <w:caps/>
-          <w:lang w:val="fr-FR"/>
-        </w:rPr>
-      </w:pPr>
-      <w:r>
-        <w:rPr>
-          <w:lang w:val="fr-FR"/>
-        </w:rPr>
-        <w:t>Il ne nous était pas demandé de vérifier le nombre de pages et le nombre d’exemplaires d’un livre pour qu’il soit strictement supérieur à zéro. Cependant, Il nous est paru important de le faire pour éviter des données incohérentes. De plus, nous avons vérifié les dates saisies par l’utilisateur pour éviter qu’il saisisse des dates inexistantes cependant, par soucis de simplic</w:t>
+          <w:lang w:val="fr-FR"/>
+        </w:rPr>
+      </w:pPr>
+      <w:r>
+        <w:rPr>
+          <w:lang w:val="fr-FR"/>
+        </w:rPr>
+        <w:t xml:space="preserve">Il ne nous était pas demandé de vérifier le nombre de pages et le nombre d’exemplaires d’un livre pour qu’il soit strictement supérieur à zéro. Cependant, Il nous est paru important de le </w:t>
+      </w:r>
+      <w:r>
+        <w:rPr>
+          <w:lang w:val="fr-FR"/>
+        </w:rPr>
+        <w:t>réaliser</w:t>
+      </w:r>
+      <w:r>
+        <w:rPr>
+          <w:lang w:val="fr-FR"/>
+        </w:rPr>
+        <w:t xml:space="preserve"> pour éviter des données incohérentes. De plus, nous avons vérifié les dates saisies par l’utilisateur pour éviter qu’il saisisse des dates inexistantes cependant, par soucis de simplic</w:t>
       </w:r>
       <w:r>
         <w:rPr>
@@ -2379,73 +2718,155 @@
         <w:rPr>
           <w:lang w:val="fr-FR"/>
         </w:rPr>
-        <w:t>ous avons également ajoutée un</w:t>
-      </w:r>
-      <w:bookmarkStart w:id="5" w:name="_GoBack"/>
+        <w:t>ous avons également ajouté</w:t>
+      </w:r>
+      <w:r>
+        <w:rPr>
+          <w:lang w:val="fr-FR"/>
+        </w:rPr>
+        <w:t xml:space="preserve"> un</w:t>
+      </w:r>
+      <w:r>
+        <w:rPr>
+          <w:lang w:val="fr-FR"/>
+        </w:rPr>
+        <w:t xml:space="preserve"> élément au menu principal pour permettre d’afficher l’ensembl</w:t>
+      </w:r>
+      <w:r>
+        <w:rPr>
+          <w:lang w:val="fr-FR"/>
+        </w:rPr>
+        <w:t>e des livres de la bibliothèque.</w:t>
+      </w:r>
+    </w:p>
+    <w:p>
+      <w:pPr>
+        <w:jc w:val="left"/>
+        <w:rPr>
+          <w:lang w:val="fr-FR"/>
+        </w:rPr>
+      </w:pPr>
+      <w:r>
+        <w:rPr>
+          <w:lang w:val="fr-FR"/>
+        </w:rPr>
+        <w:br w:type="page"/>
+      </w:r>
+    </w:p>
+    <w:p>
+      <w:pPr>
+        <w:pStyle w:val="Titre2"/>
+      </w:pPr>
+      <w:bookmarkStart w:id="5" w:name="_Toc472499023"/>
+      <w:r>
+        <w:lastRenderedPageBreak/>
+        <w:t>Améliorations possibles</w:t>
+      </w:r>
       <w:bookmarkEnd w:id="5"/>
-      <w:r>
-        <w:rPr>
-          <w:lang w:val="fr-FR"/>
-        </w:rPr>
-        <w:t xml:space="preserve"> élément au menu principal pour permettre d’afficher l’ensemble des livres de la bibliothèques. </w:t>
+    </w:p>
+    <w:p>
+      <w:pPr>
+        <w:rPr>
+          <w:lang w:val="fr-FR"/>
+        </w:rPr>
+      </w:pPr>
+      <w:r>
+        <w:rPr>
+          <w:lang w:val="fr-FR"/>
+        </w:rPr>
+        <w:t>Il reste certaines fonctionnalités qui ne sont pas indispensables au fonctionnement primaire du programme mais qui seraient judicieuses d’implémenter, pour éviter des erreurs techniques. Il faudrait vérifier, lors d’un ajout d’un livre ou d’un adhérent, si une autre occurrence po</w:t>
+      </w:r>
+      <w:r>
+        <w:rPr>
+          <w:lang w:val="fr-FR"/>
+        </w:rPr>
+        <w:t>ssède déjà le même identifiant (</w:t>
+      </w:r>
+      <w:r>
+        <w:rPr>
+          <w:lang w:val="fr-FR"/>
+        </w:rPr>
+        <w:t>l’ISBN pour un li</w:t>
+      </w:r>
+      <w:r>
+        <w:rPr>
+          <w:lang w:val="fr-FR"/>
+        </w:rPr>
+        <w:t>vre ou le code pour un adhérent).</w:t>
+      </w:r>
+      <w:r>
+        <w:rPr>
+          <w:lang w:val="fr-FR"/>
+        </w:rPr>
+        <w:t xml:space="preserve"> </w:t>
+      </w:r>
+    </w:p>
+    <w:p>
+      <w:pPr>
+        <w:rPr>
+          <w:lang w:val="fr-FR"/>
+        </w:rPr>
+      </w:pPr>
+      <w:r>
+        <w:rPr>
+          <w:lang w:val="fr-FR"/>
+        </w:rPr>
+        <w:t xml:space="preserve">Il y aurait également une fonctionnalité qui serait utile à implémenter pour l’utilisateur. Il s’agit de définir la date d’emprunt d’un livre automatiquement à la date actuelle. Ceci dans le but d’éviter que l’utilisateur ait à </w:t>
+      </w:r>
+      <w:r>
+        <w:rPr>
+          <w:lang w:val="fr-FR"/>
+        </w:rPr>
+        <w:t xml:space="preserve">la </w:t>
+      </w:r>
+      <w:r>
+        <w:rPr>
+          <w:lang w:val="fr-FR"/>
+        </w:rPr>
+        <w:t xml:space="preserve">saisir manuellement </w:t>
+      </w:r>
+      <w:r>
+        <w:rPr>
+          <w:lang w:val="fr-FR"/>
+        </w:rPr>
+        <w:t xml:space="preserve">et </w:t>
+      </w:r>
+      <w:r>
+        <w:rPr>
+          <w:lang w:val="fr-FR"/>
+        </w:rPr>
+        <w:t>éviter les risques d’erreur, tout en lui laissant l’opportunité de définir une date différente si l’emprunt n’a pas été réalisé le jour de la saisie.</w:t>
       </w:r>
     </w:p>
     <w:p>
       <w:pPr>
         <w:pStyle w:val="Titre2"/>
       </w:pPr>
-      <w:bookmarkStart w:id="6" w:name="_Toc472330677"/>
-      <w:r>
-        <w:t>Améliorations possibles</w:t>
+      <w:bookmarkStart w:id="6" w:name="_Toc472499024"/>
+      <w:r>
+        <w:t>Organisation et planification</w:t>
       </w:r>
       <w:bookmarkEnd w:id="6"/>
     </w:p>
     <w:p>
-      <w:pPr>
-        <w:rPr>
-          <w:lang w:val="fr-FR"/>
-        </w:rPr>
-      </w:pPr>
-      <w:r>
-        <w:rPr>
-          <w:lang w:val="fr-FR"/>
-        </w:rPr>
-        <w:t xml:space="preserve">Il reste certaines fonctionnalités qui ne sont pas indispensables au fonctionnement primaire du programme mais qui seraient judicieuses d’implémenter, pour éviter des erreurs techniques. Il </w:t>
-      </w:r>
-      <w:r>
-        <w:rPr>
-          <w:lang w:val="fr-FR"/>
-        </w:rPr>
-        <w:lastRenderedPageBreak/>
-        <w:t xml:space="preserve">faudrait vérifier, lors d’un ajout d’un livre ou d’un adhérent, si une autre occurrence possède déjà le même identifiant, c’est-à-dire l’ISBN pour un livre ou le code pour un adhérent. </w:t>
-      </w:r>
-    </w:p>
-    <w:p>
-      <w:pPr>
-        <w:rPr>
-          <w:lang w:val="fr-FR"/>
-        </w:rPr>
-      </w:pPr>
-      <w:r>
-        <w:rPr>
-          <w:lang w:val="fr-FR"/>
-        </w:rPr>
-        <w:t>Il y aurait également une fonctionnalité qui serait utile à implémenter pour l’utilisateur. Il s’agit de définir la date d’emprunt d’un livre automatiquement à la date actuelle. Ceci dans le but d’éviter que l’utilisateur ait à saisir manuellement cette date et éviter les risques d’erreur, tout en lui laissant l’opportunité de définir une date différente si l’emprunt n’a pas été réalisé le jour de la saisie.</w:t>
-      </w:r>
-    </w:p>
-    <w:p>
-      <w:pPr>
-        <w:pStyle w:val="Titre2"/>
-      </w:pPr>
-      <w:bookmarkStart w:id="7" w:name="_Toc472330678"/>
-      <w:r>
-        <w:t>Organisation et planification</w:t>
-      </w:r>
-      <w:bookmarkEnd w:id="7"/>
-    </w:p>
-    <w:p>
-      <w:r>
-        <w:t>Pour réaliser ce travail qui est basé sur la participation de deux personnes, nous avons opté pour l’utilisation d’un logiciel de gestion de versions : Git (cf. Glossaire Git). Tous nos codes ont également été envoyés sur la plateforme Github (cf. Glossaire Github). Les différentes tâches ont été réparties selon les unités :</w:t>
+      <w:r>
+        <w:t xml:space="preserve">Pour réaliser ce travail qui est basé sur la participation de deux personnes, nous avons opté pour l’utilisation d’un logiciel de gestion de versions : Git (cf. Glossaire Git). Tous nos codes ont également été envoyés sur la plateforme </w:t>
+      </w:r>
+      <w:proofErr w:type="spellStart"/>
+      <w:r>
+        <w:t>Github</w:t>
+      </w:r>
+      <w:proofErr w:type="spellEnd"/>
+      <w:r>
+        <w:t xml:space="preserve"> (cf. Glossaire </w:t>
+      </w:r>
+      <w:proofErr w:type="spellStart"/>
+      <w:r>
+        <w:t>Github</w:t>
+      </w:r>
+      <w:proofErr w:type="spellEnd"/>
+      <w:r>
+        <w:t>). Les différentes tâches ont été réparties selon les unités :</w:t>
       </w:r>
     </w:p>
     <w:p>
@@ -2456,8 +2877,18 @@
           <w:numId w:val="1"/>
         </w:numPr>
       </w:pPr>
-      <w:r>
-        <w:t>u_biblio a été assignée à Arnaud.</w:t>
+      <w:proofErr w:type="spellStart"/>
+      <w:proofErr w:type="gramStart"/>
+      <w:r>
+        <w:t>u</w:t>
+      </w:r>
+      <w:proofErr w:type="gramEnd"/>
+      <w:r>
+        <w:t>_biblio</w:t>
+      </w:r>
+      <w:proofErr w:type="spellEnd"/>
+      <w:r>
+        <w:t xml:space="preserve"> a été assignée à Arnaud.</w:t>
       </w:r>
     </w:p>
     <w:p>
@@ -2468,8 +2899,26 @@
           <w:numId w:val="1"/>
         </w:numPr>
       </w:pPr>
-      <w:r>
-        <w:t>u_adherent et u_livre ont été assignées à Thibaud.</w:t>
+      <w:proofErr w:type="spellStart"/>
+      <w:proofErr w:type="gramStart"/>
+      <w:r>
+        <w:t>u</w:t>
+      </w:r>
+      <w:proofErr w:type="gramEnd"/>
+      <w:r>
+        <w:t>_adherent</w:t>
+      </w:r>
+      <w:proofErr w:type="spellEnd"/>
+      <w:r>
+        <w:t xml:space="preserve"> et </w:t>
+      </w:r>
+      <w:proofErr w:type="spellStart"/>
+      <w:r>
+        <w:t>u_livre</w:t>
+      </w:r>
+      <w:proofErr w:type="spellEnd"/>
+      <w:r>
+        <w:t xml:space="preserve"> ont été assignées à Thibaud.</w:t>
       </w:r>
     </w:p>
     <w:p>
@@ -2480,21 +2929,45 @@
           <w:numId w:val="1"/>
         </w:numPr>
       </w:pPr>
-      <w:r>
-        <w:t>p_biblio a été réalisée ensemble.</w:t>
-      </w:r>
-    </w:p>
-    <w:p>
-      <w:pPr>
-        <w:rPr>
-          <w:lang w:val="fr-FR"/>
-        </w:rPr>
-      </w:pPr>
-      <w:r>
-        <w:rPr>
-          <w:lang w:val="fr-FR"/>
-        </w:rPr>
-        <w:t>Afin de pas être surpris par le délai de notre projet, nous avons réalisé une planification sous forme d’un diagramme de Gantt (cf Glossaire Gantt)</w:t>
+      <w:proofErr w:type="spellStart"/>
+      <w:proofErr w:type="gramStart"/>
+      <w:r>
+        <w:t>p</w:t>
+      </w:r>
+      <w:proofErr w:type="gramEnd"/>
+      <w:r>
+        <w:t>_biblio</w:t>
+      </w:r>
+      <w:proofErr w:type="spellEnd"/>
+      <w:r>
+        <w:t xml:space="preserve"> a été réalisée ensemble.</w:t>
+      </w:r>
+    </w:p>
+    <w:p>
+      <w:pPr>
+        <w:rPr>
+          <w:lang w:val="fr-FR"/>
+        </w:rPr>
+      </w:pPr>
+      <w:r>
+        <w:rPr>
+          <w:lang w:val="fr-FR"/>
+        </w:rPr>
+        <w:t>Afin de pas être surpris par le délai de notre projet, nous avons réalisé une planification sous forme d’un diagramme de Gantt (</w:t>
+      </w:r>
+      <w:proofErr w:type="spellStart"/>
+      <w:r>
+        <w:rPr>
+          <w:lang w:val="fr-FR"/>
+        </w:rPr>
+        <w:t>cf</w:t>
+      </w:r>
+      <w:proofErr w:type="spellEnd"/>
+      <w:r>
+        <w:rPr>
+          <w:lang w:val="fr-FR"/>
+        </w:rPr>
+        <w:t xml:space="preserve"> Glossaire Gantt)</w:t>
       </w:r>
       <w:r>
         <w:rPr>
@@ -2507,55 +2980,75 @@
       <w:pPr>
         <w:pStyle w:val="Titre2"/>
       </w:pPr>
-      <w:bookmarkStart w:id="8" w:name="_Toc472330679"/>
+      <w:bookmarkStart w:id="7" w:name="_Toc472499025"/>
       <w:r>
         <w:t>Forces et faiblesses</w:t>
       </w:r>
+      <w:bookmarkEnd w:id="7"/>
+    </w:p>
+    <w:p>
+      <w:pPr>
+        <w:rPr>
+          <w:lang w:val="fr-FR"/>
+        </w:rPr>
+      </w:pPr>
+      <w:r>
+        <w:rPr>
+          <w:lang w:val="fr-FR"/>
+        </w:rPr>
+        <w:t xml:space="preserve">Ce chapitre explique brièvement les forces et faiblesses constatées durant la réalisation de ce projet. Il s’agit ici d’une liste non exhaustive mais des éléments principaux à relever. </w:t>
+      </w:r>
+    </w:p>
+    <w:p>
+      <w:pPr>
+        <w:rPr>
+          <w:lang w:val="fr-FR"/>
+        </w:rPr>
+      </w:pPr>
+      <w:r>
+        <w:rPr>
+          <w:lang w:val="fr-FR"/>
+        </w:rPr>
+        <w:t xml:space="preserve">Afin de réaliser ce projet, nous avons disposé de nombreuses forces. Nos connaissances acquises durant notre précédente formation ainsi que durant le module de programmation, nous ont permis d’avoir une certaine aisance lors du développement. Le langage pascal est un langage qui est caractérisé par sa clarté et sa facilité d’utilisation, il possède de la documentation. Nous possédons également, au départ, une version exemple du programme que nous avons pu exécuter afin d’analyser le fonctionnement désiré de l’application. Nous avons </w:t>
+      </w:r>
+      <w:bookmarkStart w:id="8" w:name="_GoBack"/>
       <w:bookmarkEnd w:id="8"/>
-    </w:p>
-    <w:p>
-      <w:pPr>
-        <w:rPr>
-          <w:lang w:val="fr-FR"/>
-        </w:rPr>
-      </w:pPr>
-      <w:r>
-        <w:rPr>
-          <w:lang w:val="fr-FR"/>
-        </w:rPr>
-        <w:t xml:space="preserve">Ce chapitre explique brièvement les forces et faiblesses constatées durant la réalisation de ce projet. Il s’agit ici d’une liste non exhaustive mais des éléments principaux à relever. </w:t>
-      </w:r>
-    </w:p>
-    <w:p>
-      <w:pPr>
-        <w:rPr>
-          <w:lang w:val="fr-FR"/>
-        </w:rPr>
-      </w:pPr>
-      <w:r>
-        <w:rPr>
-          <w:lang w:val="fr-FR"/>
-        </w:rPr>
-        <w:t xml:space="preserve">Afin de réaliser ce projet, nous avons disposé de nombreuses forces. Nos connaissances acquises durant notre précédente formation ainsi que durant le module de programmation, nous ont permis d’avoir une certaine aisance lors du développement. Le langage pascal est un langage qui est caractérisé par sa clarté et sa facilité d’utilisation, il possède également de la documentation. Nous possédons également, au départ, une version exemple du programme que nous avons pu exécuter afin d’analyser le fonctionnement désiré de l’application. Nous avons également la chance de réaliser ce projet par groupe de deux, ce qui nous permet de gagner productivité. </w:t>
-      </w:r>
-    </w:p>
-    <w:p>
-      <w:pPr>
-        <w:rPr>
-          <w:lang w:val="fr-FR"/>
-        </w:rPr>
-      </w:pPr>
-      <w:r>
-        <w:rPr>
-          <w:lang w:val="fr-FR"/>
-        </w:rPr>
-        <w:t>Travailler par deux peut aussi représenter une faiblesse, car l’organisation du travail est plus compliquée que tout seul. Cela demande une organisation irréprochable ainsi qu’une bonne communicatio</w:t>
-      </w:r>
-      <w:r>
-        <w:rPr>
-          <w:lang w:val="fr-FR"/>
-        </w:rPr>
-        <w:t xml:space="preserve">n entre les membres du groupe. </w:t>
+      <w:r>
+        <w:rPr>
+          <w:lang w:val="fr-FR"/>
+        </w:rPr>
+        <w:t xml:space="preserve">la chance de réaliser ce projet par groupe de deux, ce qui nous permet de gagner productivité. </w:t>
+      </w:r>
+    </w:p>
+    <w:p>
+      <w:pPr>
+        <w:rPr>
+          <w:lang w:val="fr-FR"/>
+        </w:rPr>
+      </w:pPr>
+      <w:r>
+        <w:rPr>
+          <w:lang w:val="fr-FR"/>
+        </w:rPr>
+        <w:t>Travailler par deux peut auss</w:t>
+      </w:r>
+      <w:r>
+        <w:rPr>
+          <w:lang w:val="fr-FR"/>
+        </w:rPr>
+        <w:t xml:space="preserve">i représenter une faiblesse. </w:t>
+      </w:r>
+      <w:r>
+        <w:rPr>
+          <w:lang w:val="fr-FR"/>
+        </w:rPr>
+        <w:t>Cela demande une organisation irréprochable ainsi qu’une bonne communicatio</w:t>
+      </w:r>
+      <w:r>
+        <w:rPr>
+          <w:lang w:val="fr-FR"/>
+        </w:rPr>
+        <w:t>n entre les membres du groupe.</w:t>
       </w:r>
     </w:p>
     <w:p>
@@ -2576,7 +3069,7 @@
       <w:pPr>
         <w:pStyle w:val="Titre1"/>
       </w:pPr>
-      <w:bookmarkStart w:id="9" w:name="_Toc472330680"/>
+      <w:bookmarkStart w:id="9" w:name="_Toc472499026"/>
       <w:r>
         <w:lastRenderedPageBreak/>
         <w:t>Réalisation des unités</w:t>
@@ -2585,14 +3078,20 @@
     </w:p>
     <w:p>
       <w:r>
-        <w:t>Ce chapitre explique comment notre code est décomposé et explicite ce que fait chaque unité. Chaque unité a été un développement à part entière.</w:t>
+        <w:t xml:space="preserve">Ce chapitre explique comment notre code est décomposé et explicite ce que fait chaque unité. Chaque unité a </w:t>
+      </w:r>
+      <w:r>
+        <w:t>nécessité</w:t>
+      </w:r>
+      <w:r>
+        <w:t xml:space="preserve"> un développement à part entière.</w:t>
       </w:r>
     </w:p>
     <w:p>
       <w:pPr>
         <w:pStyle w:val="Titre2"/>
       </w:pPr>
-      <w:bookmarkStart w:id="10" w:name="_Toc472330681"/>
+      <w:bookmarkStart w:id="10" w:name="_Toc472499027"/>
       <w:r>
         <w:t>Unité u_livre</w:t>
       </w:r>
@@ -2684,7 +3183,27 @@
         <w:rPr>
           <w:lang w:val="fr-FR"/>
         </w:rPr>
-        <w:t>L’unité “u_livre” permet, comme son nom l’indique, de gérer les livres de la bibliothèque. Elle permet de gérer tant la création</w:t>
+        <w:t>L’unité “</w:t>
+      </w:r>
+      <w:proofErr w:type="spellStart"/>
+      <w:r>
+        <w:rPr>
+          <w:lang w:val="fr-FR"/>
+        </w:rPr>
+        <w:t>u_livre</w:t>
+      </w:r>
+      <w:proofErr w:type="spellEnd"/>
+      <w:r>
+        <w:rPr>
+          <w:lang w:val="fr-FR"/>
+        </w:rPr>
+        <w:t>”</w:t>
+      </w:r>
+      <w:r>
+        <w:rPr>
+          <w:lang w:val="fr-FR"/>
+        </w:rPr>
+        <w:t xml:space="preserve"> permet de gérer tant la création</w:t>
       </w:r>
       <w:r>
         <w:rPr>
@@ -2719,13 +3238,13 @@
         <mc:AlternateContent>
           <mc:Choice Requires="wps">
             <w:drawing>
-              <wp:anchor distT="0" distB="0" distL="114300" distR="114300" simplePos="0" relativeHeight="251664384" behindDoc="1" locked="0" layoutInCell="1" allowOverlap="1" wp14:anchorId="4809FCD2" wp14:editId="4F1D6204">
+              <wp:anchor distT="0" distB="0" distL="114300" distR="114300" simplePos="0" relativeHeight="251664384" behindDoc="1" locked="0" layoutInCell="1" allowOverlap="1" wp14:anchorId="4809FCD2" wp14:editId="7E2F7006">
                 <wp:simplePos x="0" y="0"/>
                 <wp:positionH relativeFrom="margin">
-                  <wp:posOffset>6350</wp:posOffset>
+                  <wp:posOffset>-5080</wp:posOffset>
                 </wp:positionH>
                 <wp:positionV relativeFrom="paragraph">
-                  <wp:posOffset>77743</wp:posOffset>
+                  <wp:posOffset>205740</wp:posOffset>
                 </wp:positionV>
                 <wp:extent cx="2388870" cy="635"/>
                 <wp:effectExtent l="0" t="0" r="0" b="0"/>
@@ -2819,7 +3338,7 @@
                 <v:stroke joinstyle="miter"/>
                 <v:path gradientshapeok="t" o:connecttype="rect"/>
               </v:shapetype>
-              <v:shape id="Zone de texte 6" o:spid="_x0000_s1026" type="#_x0000_t202" style="position:absolute;left:0;text-align:left;margin-left:.5pt;margin-top:6.1pt;width:188.1pt;height:.05pt;z-index:-251652096;visibility:visible;mso-wrap-style:square;mso-wrap-distance-left:9pt;mso-wrap-distance-top:0;mso-wrap-distance-right:9pt;mso-wrap-distance-bottom:0;mso-position-horizontal:absolute;mso-position-horizontal-relative:margin;mso-position-vertical:absolute;mso-position-vertical-relative:text;v-text-anchor:top" o:gfxdata="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" stroked="f">
+              <v:shape id="Zone de texte 6" o:spid="_x0000_s1026" type="#_x0000_t202" style="position:absolute;left:0;text-align:left;margin-left:-.4pt;margin-top:16.2pt;width:188.1pt;height:.05pt;z-index:-251652096;visibility:visible;mso-wrap-style:square;mso-wrap-distance-left:9pt;mso-wrap-distance-top:0;mso-wrap-distance-right:9pt;mso-wrap-distance-bottom:0;mso-position-horizontal:absolute;mso-position-horizontal-relative:margin;mso-position-vertical:absolute;mso-position-vertical-relative:text;v-text-anchor:top" o:gfxdata="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" stroked="f">
                 <v:textbox style="mso-fit-shape-to-text:t" inset="0,0,0,0">
                   <w:txbxContent>
                     <w:p>
@@ -2835,14 +3354,27 @@
                       <w:r>
                         <w:t xml:space="preserve">Figure </w:t>
                       </w:r>
-                      <w:fldSimple w:instr=" SEQ Figure \* ARABIC ">
-                        <w:r>
-                          <w:rPr>
-                            <w:noProof/>
-                          </w:rPr>
-                          <w:t>1</w:t>
-                        </w:r>
-                      </w:fldSimple>
+                      <w:r>
+                        <w:fldChar w:fldCharType="begin"/>
+                      </w:r>
+                      <w:r>
+                        <w:instrText xml:space="preserve"> SEQ Figure \* ARABIC </w:instrText>
+                      </w:r>
+                      <w:r>
+                        <w:fldChar w:fldCharType="separate"/>
+                      </w:r>
+                      <w:r>
+                        <w:rPr>
+                          <w:noProof/>
+                        </w:rPr>
+                        <w:t>1</w:t>
+                      </w:r>
+                      <w:r>
+                        <w:rPr>
+                          <w:noProof/>
+                        </w:rPr>
+                        <w:fldChar w:fldCharType="end"/>
+                      </w:r>
                       <w:r>
                         <w:t xml:space="preserve"> Ajout d'un livre dans la bibliothèque</w:t>
                       </w:r>
@@ -2867,7 +3399,7 @@
       <w:pPr>
         <w:pStyle w:val="Titre2"/>
       </w:pPr>
-      <w:bookmarkStart w:id="11" w:name="_Toc472330682"/>
+      <w:bookmarkStart w:id="11" w:name="_Toc472499028"/>
       <w:r>
         <w:t>Unité u_adherent</w:t>
       </w:r>
@@ -2997,14 +3529,27 @@
                       <w:r>
                         <w:t xml:space="preserve">Figure </w:t>
                       </w:r>
-                      <w:fldSimple w:instr=" SEQ Figure \* ARABIC ">
-                        <w:r>
-                          <w:rPr>
-                            <w:noProof/>
-                          </w:rPr>
-                          <w:t>2</w:t>
-                        </w:r>
-                      </w:fldSimple>
+                      <w:r>
+                        <w:fldChar w:fldCharType="begin"/>
+                      </w:r>
+                      <w:r>
+                        <w:instrText xml:space="preserve"> SEQ Figure \* ARABIC </w:instrText>
+                      </w:r>
+                      <w:r>
+                        <w:fldChar w:fldCharType="separate"/>
+                      </w:r>
+                      <w:r>
+                        <w:rPr>
+                          <w:noProof/>
+                        </w:rPr>
+                        <w:t>2</w:t>
+                      </w:r>
+                      <w:r>
+                        <w:rPr>
+                          <w:noProof/>
+                        </w:rPr>
+                        <w:fldChar w:fldCharType="end"/>
+                      </w:r>
                       <w:r>
                         <w:t xml:space="preserve"> Affichage d'un adhérent</w:t>
                       </w:r>
@@ -3094,14 +3639,60 @@
         </w:drawing>
       </w:r>
       <w:r>
-        <w:t>“U_adherent” est une unité gérant les adhérents, cette unité est très simple elle gère simplement l’ajout et l’affichage d’un adhérent. Même si cette unité ne nécessite pas beaucoup de développement, il est important de la mettre dans une entité à part entière pour ne pas mélanger des éléments qui n’ont aucun rapport entre eux.</w:t>
+        <w:t>“</w:t>
+      </w:r>
+      <w:proofErr w:type="spellStart"/>
+      <w:r>
+        <w:t>U_adherent</w:t>
+      </w:r>
+      <w:proofErr w:type="spellEnd"/>
+      <w:r>
+        <w:t xml:space="preserve">” est une unité gérant les adhérents, cette unité est très simple elle </w:t>
+      </w:r>
+      <w:r>
+        <w:t>s’occupe</w:t>
+      </w:r>
+      <w:r>
+        <w:t xml:space="preserve"> simplement </w:t>
+      </w:r>
+      <w:r>
+        <w:t xml:space="preserve">de </w:t>
+      </w:r>
+      <w:r>
+        <w:t xml:space="preserve">l’ajout et </w:t>
+      </w:r>
+      <w:r>
+        <w:t xml:space="preserve">de </w:t>
+      </w:r>
+      <w:r>
+        <w:t>l’affichage d’un adhérent</w:t>
+      </w:r>
+      <w:r>
+        <w:t xml:space="preserve"> (</w:t>
+      </w:r>
+      <w:proofErr w:type="spellStart"/>
+      <w:r>
+        <w:t>cf</w:t>
+      </w:r>
+      <w:proofErr w:type="spellEnd"/>
+      <w:r>
+        <w:t xml:space="preserve"> figure 2)</w:t>
+      </w:r>
+      <w:r>
+        <w:t>. Même si cette unité ne nécessite pas beaucoup de dévelo</w:t>
+      </w:r>
+      <w:r>
+        <w:t xml:space="preserve">ppement, il est important de l’implémenter </w:t>
+      </w:r>
+      <w:r>
+        <w:t>dans une entité à part entière pour ne pas mélanger des éléments qui n’ont aucun rapport entre eux.</w:t>
       </w:r>
     </w:p>
     <w:p>
       <w:pPr>
         <w:pStyle w:val="Titre2"/>
       </w:pPr>
-      <w:bookmarkStart w:id="12" w:name="_Toc472330683"/>
+      <w:bookmarkStart w:id="12" w:name="_Toc472499029"/>
       <w:r>
         <w:t>Unité u_biblio</w:t>
       </w:r>
@@ -3185,7 +3776,21 @@
         </w:drawing>
       </w:r>
       <w:r>
-        <w:t>L’unité “u_biblio” permet la gestion de l’entité bibliothèque. Celle-ci s’occupe d’afficher les informations propres</w:t>
+        <w:t>L’unité “</w:t>
+      </w:r>
+      <w:proofErr w:type="spellStart"/>
+      <w:r>
+        <w:t>u_biblio</w:t>
+      </w:r>
+      <w:proofErr w:type="spellEnd"/>
+      <w:r>
+        <w:t xml:space="preserve">” permet la gestion de l’entité bibliothèque. Celle-ci </w:t>
+      </w:r>
+      <w:r>
+        <w:t xml:space="preserve">se charge </w:t>
+      </w:r>
+      <w:r>
+        <w:t>d’afficher les informations propres</w:t>
       </w:r>
       <w:r>
         <w:t xml:space="preserve"> (cf.</w:t>
@@ -3197,13 +3802,78 @@
         <w:t>)</w:t>
       </w:r>
       <w:r>
-        <w:t xml:space="preserve"> à la bibliothèque, de gérer l’ajout et la suppression de livres et d’adhérents ainsi que d’emprunter et de rendre des livres.</w:t>
-      </w:r>
-    </w:p>
-    <w:p>
-      <w:r>
-        <w:t>Cette unité est fortement basée sur les autres et  est principalement utilisée dans l’unité “p_biblio”. Elle possède beaucoup d’appels vers les procédures et fonctions de l’unité “u_livre” ainsi que celles de l’unité “u_adherent”.</w:t>
-      </w:r>
+        <w:t xml:space="preserve"> à la bibliothèque, </w:t>
+      </w:r>
+      <w:r>
+        <w:t>d’ajouter</w:t>
+      </w:r>
+      <w:r>
+        <w:t xml:space="preserve"> et </w:t>
+      </w:r>
+      <w:r>
+        <w:t>de</w:t>
+      </w:r>
+      <w:r>
+        <w:t xml:space="preserve"> </w:t>
+      </w:r>
+      <w:r>
+        <w:t>supprimer</w:t>
+      </w:r>
+      <w:r>
+        <w:t xml:space="preserve"> de</w:t>
+      </w:r>
+      <w:r>
+        <w:t xml:space="preserve">s livres et des </w:t>
+      </w:r>
+      <w:r>
+        <w:t>adhérents ainsi que d’emprunter et de rendre des livres.</w:t>
+      </w:r>
+    </w:p>
+    <w:p>
+      <w:r>
+        <w:t xml:space="preserve">Cette unité est fortement basée sur les autres et </w:t>
+      </w:r>
+      <w:r>
+        <w:t>elle</w:t>
+      </w:r>
+      <w:r>
+        <w:t xml:space="preserve"> est principalement utilisée dans l’unité “</w:t>
+      </w:r>
+      <w:proofErr w:type="spellStart"/>
+      <w:r>
+        <w:t>p_biblio</w:t>
+      </w:r>
+      <w:proofErr w:type="spellEnd"/>
+      <w:r>
+        <w:t>”. Elle possède beaucoup d’appels vers les procédures et fonctions de l’unité “</w:t>
+      </w:r>
+      <w:proofErr w:type="spellStart"/>
+      <w:r>
+        <w:t>u_livre</w:t>
+      </w:r>
+      <w:proofErr w:type="spellEnd"/>
+      <w:r>
+        <w:t>” ainsi que celles de l’unité “</w:t>
+      </w:r>
+      <w:proofErr w:type="spellStart"/>
+      <w:r>
+        <w:t>u_adherent</w:t>
+      </w:r>
+      <w:proofErr w:type="spellEnd"/>
+      <w:r>
+        <w:t>”.</w:t>
+      </w:r>
+    </w:p>
+    <w:p>
+      <w:pPr>
+        <w:rPr>
+          <w:rFonts w:ascii="Roboto" w:hAnsi="Roboto"/>
+          <w:noProof/>
+          <w:color w:val="000000"/>
+          <w:szCs w:val="22"/>
+          <w:lang w:eastAsia="fr-CH"/>
+        </w:rPr>
+      </w:pPr>
     </w:p>
     <w:p>
       <w:pPr>
@@ -3335,14 +4005,27 @@
                       <w:r>
                         <w:t xml:space="preserve">Figure </w:t>
                       </w:r>
-                      <w:fldSimple w:instr=" SEQ Figure \* ARABIC ">
-                        <w:r>
-                          <w:rPr>
-                            <w:noProof/>
-                          </w:rPr>
-                          <w:t>3</w:t>
-                        </w:r>
-                      </w:fldSimple>
+                      <w:r>
+                        <w:fldChar w:fldCharType="begin"/>
+                      </w:r>
+                      <w:r>
+                        <w:instrText xml:space="preserve"> SEQ Figure \* ARABIC </w:instrText>
+                      </w:r>
+                      <w:r>
+                        <w:fldChar w:fldCharType="separate"/>
+                      </w:r>
+                      <w:r>
+                        <w:rPr>
+                          <w:noProof/>
+                        </w:rPr>
+                        <w:t>3</w:t>
+                      </w:r>
+                      <w:r>
+                        <w:rPr>
+                          <w:noProof/>
+                        </w:rPr>
+                        <w:fldChar w:fldCharType="end"/>
+                      </w:r>
                       <w:r>
                         <w:t xml:space="preserve"> Affichage des informations de la bibliothèque</w:t>
                       </w:r>
@@ -3361,7 +4044,7 @@
       <w:pPr>
         <w:pStyle w:val="Titre2"/>
       </w:pPr>
-      <w:bookmarkStart w:id="13" w:name="_Toc472330684"/>
+      <w:bookmarkStart w:id="13" w:name="_Toc472499030"/>
       <w:r>
         <w:lastRenderedPageBreak/>
         <w:t>Unité p_biblio</w:t>
@@ -3378,14 +4061,40 @@
         <w:rPr>
           <w:lang w:val="fr-FR"/>
         </w:rPr>
-        <w:t>L’unité “p_biblio” est centrale dans notre programme. Elle sert de routage pour les actions de l’utilisateur en appelant les bonnes procédures et fonctions selon les choix de l’utilisateur. Elle s’occupe de la gestion du menu via lequel l’utilisateur pourra utiliser l’application.</w:t>
+        <w:t>L’unité “</w:t>
+      </w:r>
+      <w:proofErr w:type="spellStart"/>
+      <w:r>
+        <w:rPr>
+          <w:lang w:val="fr-FR"/>
+        </w:rPr>
+        <w:t>p_biblio</w:t>
+      </w:r>
+      <w:proofErr w:type="spellEnd"/>
+      <w:r>
+        <w:rPr>
+          <w:lang w:val="fr-FR"/>
+        </w:rPr>
+        <w:t xml:space="preserve">” est centrale dans notre programme. Elle sert de routage pour les actions de l’utilisateur en appelant les bonnes procédures et fonctions selon les choix de l’utilisateur. Elle s’occupe </w:t>
+      </w:r>
+      <w:r>
+        <w:rPr>
+          <w:lang w:val="fr-FR"/>
+        </w:rPr>
+        <w:t xml:space="preserve">également </w:t>
+      </w:r>
+      <w:r>
+        <w:rPr>
+          <w:lang w:val="fr-FR"/>
+        </w:rPr>
+        <w:t>de la gestion du menu via lequel l’utilisateur pourra utiliser l’application.</w:t>
       </w:r>
     </w:p>
     <w:p>
       <w:pPr>
         <w:pStyle w:val="Titre1"/>
       </w:pPr>
-      <w:bookmarkStart w:id="14" w:name="_Toc472330685"/>
+      <w:bookmarkStart w:id="14" w:name="_Toc472499031"/>
       <w:r>
         <w:t>Conclusion</w:t>
       </w:r>
@@ -3413,7 +4122,43 @@
         <w:rPr>
           <w:lang w:val="fr-FR"/>
         </w:rPr>
-        <w:t xml:space="preserve"> retard et sans rencontrer de grands problèmes. Le programme est entièrement fonctionnel, nous avons même eu le temps d’y ajouter une amélioration appréciable. Cependant, il serait intéressant de développer encore quelques améliorations que nous n’avons malheureusement pas eu le temps d’effectuer.</w:t>
+        <w:t xml:space="preserve"> retard et sans rencontrer de grands problèmes. Le programme est entièrement fonctionnel, nous avons même eu le temps d’y ajouter </w:t>
+      </w:r>
+      <w:r>
+        <w:rPr>
+          <w:lang w:val="fr-FR"/>
+        </w:rPr>
+        <w:t>des</w:t>
+      </w:r>
+      <w:r>
+        <w:rPr>
+          <w:lang w:val="fr-FR"/>
+        </w:rPr>
+        <w:t xml:space="preserve"> amélioration</w:t>
+      </w:r>
+      <w:r>
+        <w:rPr>
+          <w:lang w:val="fr-FR"/>
+        </w:rPr>
+        <w:t>s</w:t>
+      </w:r>
+      <w:r>
+        <w:rPr>
+          <w:lang w:val="fr-FR"/>
+        </w:rPr>
+        <w:t xml:space="preserve"> appréciable</w:t>
+      </w:r>
+      <w:r>
+        <w:rPr>
+          <w:lang w:val="fr-FR"/>
+        </w:rPr>
+        <w:t>s</w:t>
+      </w:r>
+      <w:r>
+        <w:rPr>
+          <w:lang w:val="fr-FR"/>
+        </w:rPr>
+        <w:t>. Cependant, il serait intéressant de développer encore quelques améliorations que nous n’avons malheureusement pas eu le temps d’effectuer.</w:t>
       </w:r>
     </w:p>
     <w:p>
@@ -3434,7 +4179,7 @@
       <w:pPr>
         <w:pStyle w:val="Titre1"/>
       </w:pPr>
-      <w:bookmarkStart w:id="15" w:name="_Toc472330686"/>
+      <w:bookmarkStart w:id="15" w:name="_Toc472499032"/>
       <w:r>
         <w:lastRenderedPageBreak/>
         <w:t>Glossaire</w:t>
@@ -3445,7 +4190,7 @@
       <w:pPr>
         <w:pStyle w:val="Titre2"/>
       </w:pPr>
-      <w:bookmarkStart w:id="16" w:name="_Toc472330687"/>
+      <w:bookmarkStart w:id="16" w:name="_Toc472499033"/>
       <w:r>
         <w:t>GIT</w:t>
       </w:r>
@@ -3468,7 +4213,7 @@
       <w:pPr>
         <w:pStyle w:val="Titre2"/>
       </w:pPr>
-      <w:bookmarkStart w:id="17" w:name="_Toc472330688"/>
+      <w:bookmarkStart w:id="17" w:name="_Toc472499034"/>
       <w:r>
         <w:t>GitHub</w:t>
       </w:r>
@@ -3476,14 +4221,39 @@
     </w:p>
     <w:p>
       <w:r>
-        <w:t>Selon Wikipédia, Github est un service web d'hébergement et de gestion de développement de logiciels, utilisant le logiciel de gestion de versions Git. C’est-à-dire qu’il permet d’héberger sur un serveur les codes qui sont gérés à l’aide du logiciel Git et ainsi, d’assurer une sauvegarde du code hors de nos propres ordinateurs. La plateforme nous a permis également de noter toutes les tâches à réaliser ainsi que la personne qui les réalise.</w:t>
+        <w:t xml:space="preserve">Selon Wikipédia, </w:t>
+      </w:r>
+      <w:r>
+        <w:t>« </w:t>
+      </w:r>
+      <w:proofErr w:type="spellStart"/>
+      <w:r>
+        <w:t>Github</w:t>
+      </w:r>
+      <w:proofErr w:type="spellEnd"/>
+      <w:r>
+        <w:t xml:space="preserve"> est un service web d'hébergement et de gestion de développement de logiciels, utilisant le logiciel de gestion de versions Git</w:t>
+      </w:r>
+      <w:r>
+        <w:t> » (</w:t>
+      </w:r>
+      <w:proofErr w:type="spellStart"/>
+      <w:r>
+        <w:t>Wikipedia</w:t>
+      </w:r>
+      <w:proofErr w:type="spellEnd"/>
+      <w:r>
+        <w:t>, 2016)</w:t>
+      </w:r>
+      <w:r>
+        <w:t>. C’est-à-dire qu’il permet d’héberger sur un serveur les codes qui sont gérés à l’aide du logiciel Git et ainsi, d’assurer une sauvegarde du code hors de nos propres ordinateurs. La plateforme nous a permis également de noter toutes les tâches à réaliser ainsi que la personne qui les réalise.</w:t>
       </w:r>
     </w:p>
     <w:p>
       <w:pPr>
         <w:pStyle w:val="Titre2"/>
       </w:pPr>
-      <w:bookmarkStart w:id="18" w:name="_Toc472330689"/>
+      <w:bookmarkStart w:id="18" w:name="_Toc472499035"/>
       <w:r>
         <w:t>GANTT</w:t>
       </w:r>
@@ -3526,7 +4296,7 @@
       <w:pPr>
         <w:pStyle w:val="Titre1"/>
       </w:pPr>
-      <w:bookmarkStart w:id="19" w:name="_Toc472330690"/>
+      <w:bookmarkStart w:id="19" w:name="_Toc472499036"/>
       <w:r>
         <w:lastRenderedPageBreak/>
         <w:t>Bibliographie</w:t>
@@ -3536,26 +4306,153 @@
     <w:p>
       <w:pPr>
         <w:pStyle w:val="Titre2"/>
-      </w:pPr>
-      <w:bookmarkStart w:id="20" w:name="_Toc472330691"/>
-      <w:r>
-        <w:t>Page de titre</w:t>
+        <w:rPr>
+          <w:lang w:val="en-GB"/>
+        </w:rPr>
+      </w:pPr>
+      <w:bookmarkStart w:id="20" w:name="_Toc472499037"/>
+      <w:r>
+        <w:rPr>
+          <w:lang w:val="en-GB"/>
+        </w:rPr>
+        <w:t xml:space="preserve">Site </w:t>
+      </w:r>
+      <w:r>
+        <w:rPr>
+          <w:lang w:val="en-GB"/>
+        </w:rPr>
+        <w:t>Web</w:t>
       </w:r>
       <w:bookmarkEnd w:id="20"/>
     </w:p>
     <w:p>
-      <w:r>
-        <w:t>Images réalisées par Freepik </w:t>
-      </w:r>
-      <w:r>
-        <w:t xml:space="preserve">: </w:t>
+      <w:pPr>
+        <w:jc w:val="left"/>
+      </w:pPr>
+      <w:proofErr w:type="spellStart"/>
+      <w:proofErr w:type="gramStart"/>
+      <w:r>
+        <w:t>Wikipedia</w:t>
+      </w:r>
+      <w:proofErr w:type="spellEnd"/>
+      <w:r>
+        <w:t xml:space="preserve"> ,</w:t>
+      </w:r>
+      <w:proofErr w:type="gramEnd"/>
+      <w:r>
+        <w:t xml:space="preserve"> </w:t>
+      </w:r>
+      <w:r>
+        <w:t>GitHub</w:t>
+      </w:r>
+      <w:r>
+        <w:t xml:space="preserve">, In : </w:t>
+      </w:r>
+      <w:proofErr w:type="spellStart"/>
+      <w:r>
+        <w:t>Wikipedia</w:t>
+      </w:r>
+      <w:proofErr w:type="spellEnd"/>
+      <w:r>
+        <w:t xml:space="preserve"> [en ligne], </w:t>
+      </w:r>
+      <w:r>
+        <w:t>Modifié le 7 décembre 2016</w:t>
+      </w:r>
+      <w:r>
+        <w:t xml:space="preserve">, </w:t>
+      </w:r>
+      <w:hyperlink r:id="rId12" w:history="1">
+        <w:r>
+          <w:rPr>
+            <w:rStyle w:val="Lienhypertexte"/>
+            <w:color w:val="A5A5A5" w:themeColor="background2" w:themeShade="BF"/>
+          </w:rPr>
+          <w:t>https://fr.wikipe</w:t>
+        </w:r>
+        <w:r>
+          <w:rPr>
+            <w:rStyle w:val="Lienhypertexte"/>
+            <w:color w:val="A5A5A5" w:themeColor="background2" w:themeShade="BF"/>
+          </w:rPr>
+          <w:t>d</w:t>
+        </w:r>
+        <w:r>
+          <w:rPr>
+            <w:rStyle w:val="Lienhypertexte"/>
+            <w:color w:val="A5A5A5" w:themeColor="background2" w:themeShade="BF"/>
+          </w:rPr>
+          <w:t>ia.or</w:t>
+        </w:r>
+        <w:r>
+          <w:rPr>
+            <w:rStyle w:val="Lienhypertexte"/>
+            <w:color w:val="A5A5A5" w:themeColor="background2" w:themeShade="BF"/>
+          </w:rPr>
+          <w:t>g</w:t>
+        </w:r>
+        <w:r>
+          <w:rPr>
+            <w:rStyle w:val="Lienhypertexte"/>
+            <w:color w:val="A5A5A5" w:themeColor="background2" w:themeShade="BF"/>
+          </w:rPr>
+          <w:t>/wiki/GitHub</w:t>
+        </w:r>
+      </w:hyperlink>
+      <w:r>
+        <w:t>, (</w:t>
+      </w:r>
+      <w:r>
+        <w:t>consulté le 11.01.2017</w:t>
+      </w:r>
+      <w:r>
+        <w:t>)</w:t>
+      </w:r>
+    </w:p>
+    <w:p>
+      <w:pPr>
+        <w:jc w:val="left"/>
+      </w:pPr>
+      <w:proofErr w:type="spellStart"/>
+      <w:r>
+        <w:t>Freepik</w:t>
+      </w:r>
+      <w:proofErr w:type="spellEnd"/>
+      <w:r>
+        <w:t xml:space="preserve">, Images de la page de garde, In : </w:t>
+      </w:r>
+      <w:proofErr w:type="spellStart"/>
+      <w:r>
+        <w:t>FlatIcon</w:t>
+      </w:r>
+      <w:proofErr w:type="spellEnd"/>
+      <w:r>
+        <w:t xml:space="preserve"> [en ligne],</w:t>
       </w:r>
       <w:r>
         <w:rPr>
           <w:rStyle w:val="Lienhypertexte"/>
           <w:color w:val="A5A5A5" w:themeColor="background2" w:themeShade="BF"/>
         </w:rPr>
-        <w:t>http://www.flaticon.com/authors/freepik</w:t>
+        <w:t xml:space="preserve"> </w:t>
+      </w:r>
+      <w:hyperlink r:id="rId13" w:history="1">
+        <w:r>
+          <w:rPr>
+            <w:rStyle w:val="Lienhypertexte"/>
+            <w:color w:val="A5A5A5" w:themeColor="background2" w:themeShade="BF"/>
+          </w:rPr>
+          <w:t>http://www.flaticon.com/authors/freepik</w:t>
+        </w:r>
+      </w:hyperlink>
+      <w:r>
+        <w:t>,</w:t>
+      </w:r>
+      <w:r>
+        <w:t xml:space="preserve"> </w:t>
+      </w:r>
+      <w:r>
+        <w:t>(consulté le 12.01.2017)</w:t>
       </w:r>
     </w:p>
     <w:p>
@@ -3565,91 +4462,120 @@
           <w:lang w:val="en-GB"/>
         </w:rPr>
       </w:pPr>
-      <w:bookmarkStart w:id="21" w:name="_Toc472330692"/>
+      <w:bookmarkStart w:id="21" w:name="_Toc472499038"/>
       <w:r>
         <w:rPr>
           <w:lang w:val="en-GB"/>
         </w:rPr>
-        <w:t>Wikipédia</w:t>
+        <w:t>Documents</w:t>
       </w:r>
       <w:bookmarkEnd w:id="21"/>
     </w:p>
     <w:p>
       <w:pPr>
+        <w:jc w:val="left"/>
         <w:rPr>
           <w:lang w:val="en-GB"/>
         </w:rPr>
       </w:pPr>
       <w:r>
+        <w:t>CAMUS</w:t>
+      </w:r>
+      <w:r>
+        <w:t xml:space="preserve">, </w:t>
+      </w:r>
+      <w:r>
+        <w:t>Fabrice</w:t>
+      </w:r>
+      <w:r>
+        <w:t xml:space="preserve">, </w:t>
+      </w:r>
+      <w:r>
+        <w:t>2016</w:t>
+      </w:r>
+      <w:r>
+        <w:t xml:space="preserve">. </w:t>
+      </w:r>
+      <w:r>
+        <w:t xml:space="preserve">Projet </w:t>
+      </w:r>
+      <w:proofErr w:type="spellStart"/>
+      <w:r>
+        <w:t>Algo</w:t>
+      </w:r>
+      <w:proofErr w:type="spellEnd"/>
+      <w:r>
+        <w:t xml:space="preserve"> &amp; Prog 1 </w:t>
+      </w:r>
+      <w:r>
+        <w:t>[</w:t>
+      </w:r>
+      <w:r>
+        <w:t xml:space="preserve">document </w:t>
+      </w:r>
+      <w:proofErr w:type="spellStart"/>
+      <w:r>
+        <w:t>pdf</w:t>
+      </w:r>
+      <w:proofErr w:type="spellEnd"/>
+      <w:r>
+        <w:t xml:space="preserve">]. </w:t>
+      </w:r>
+      <w:proofErr w:type="gramStart"/>
+      <w:r>
         <w:rPr>
           <w:lang w:val="en-GB"/>
         </w:rPr>
-        <w:t>GitHub</w:t>
-      </w:r>
+        <w:t>Neuchâtel :</w:t>
+      </w:r>
+      <w:proofErr w:type="gramEnd"/>
       <w:r>
         <w:rPr>
           <w:lang w:val="en-GB"/>
         </w:rPr>
-        <w:t> </w:t>
-      </w:r>
-      <w:r>
-        <w:rPr>
-          <w:lang w:val="en-GB"/>
-        </w:rPr>
-        <w:t>:</w:t>
-      </w:r>
-      <w:r>
-        <w:rPr>
-          <w:lang w:val="en-GB"/>
-        </w:rPr>
-        <w:t xml:space="preserve"> </w:t>
-      </w:r>
-      <w:r>
+        <w:t xml:space="preserve"> HEG Arc.</w:t>
+      </w:r>
+    </w:p>
+    <w:p>
+      <w:pPr>
+        <w:pStyle w:val="Titre1"/>
+      </w:pPr>
+      <w:bookmarkStart w:id="22" w:name="_Toc472499039"/>
+      <w:r>
+        <w:t>Annexes</w:t>
+      </w:r>
+      <w:bookmarkEnd w:id="22"/>
+    </w:p>
+    <w:p>
+      <w:pPr>
+        <w:pStyle w:val="Titre2"/>
+      </w:pPr>
+      <w:bookmarkStart w:id="23" w:name="_Toc472499040"/>
+      <w:r>
+        <w:t>GitH</w:t>
+      </w:r>
+      <w:r>
+        <w:t>ub</w:t>
+      </w:r>
+      <w:bookmarkEnd w:id="23"/>
+    </w:p>
+    <w:p>
+      <w:pPr>
         <w:rPr>
           <w:rStyle w:val="Lienhypertexte"/>
           <w:color w:val="A5A5A5" w:themeColor="background2" w:themeShade="BF"/>
-          <w:lang w:val="en-GB"/>
-        </w:rPr>
-        <w:t>https://fr.wikipedia.org/wiki/GitHub</w:t>
-      </w:r>
-    </w:p>
-    <w:p>
-      <w:pPr>
-        <w:pStyle w:val="Titre1"/>
-      </w:pPr>
-      <w:bookmarkStart w:id="22" w:name="_Toc472330693"/>
-      <w:r>
-        <w:t>Annexes</w:t>
-      </w:r>
-      <w:bookmarkEnd w:id="22"/>
-    </w:p>
-    <w:p>
-      <w:pPr>
-        <w:pStyle w:val="Titre2"/>
-      </w:pPr>
-      <w:bookmarkStart w:id="23" w:name="_Toc472330694"/>
-      <w:r>
-        <w:t>GitH</w:t>
-      </w:r>
-      <w:r>
-        <w:t>ub</w:t>
-      </w:r>
-      <w:bookmarkEnd w:id="23"/>
-    </w:p>
-    <w:p>
-      <w:pPr>
-        <w:rPr>
-          <w:rStyle w:val="Lienhypertexte"/>
-          <w:color w:val="A5A5A5" w:themeColor="background2" w:themeShade="BF"/>
-        </w:rPr>
-      </w:pPr>
-      <w:r>
-        <w:t>L’adresse du projet :</w:t>
+        </w:rPr>
+      </w:pPr>
+      <w:r>
+        <w:t>A</w:t>
+      </w:r>
+      <w:r>
+        <w:t>dresse du projet :</w:t>
       </w:r>
       <w:r>
         <w:t xml:space="preserve"> </w:t>
       </w:r>
-      <w:hyperlink r:id="rId12" w:history="1">
+      <w:hyperlink r:id="rId14" w:history="1">
         <w:r>
           <w:rPr>
             <w:rStyle w:val="Lienhypertexte"/>
@@ -3668,6 +4594,7 @@
           <w:u w:val="none"/>
         </w:rPr>
       </w:pPr>
+      <w:bookmarkStart w:id="24" w:name="_Toc472499041"/>
       <w:r>
         <w:rPr>
           <w:rStyle w:val="Lienhypertexte"/>
@@ -3676,11 +4603,17 @@
         </w:rPr>
         <w:t>GANTT</w:t>
       </w:r>
-    </w:p>
-    <w:p>
-      <w:r>
-        <w:t>Voir document gantt.mpp</w:t>
-      </w:r>
+      <w:bookmarkEnd w:id="24"/>
+    </w:p>
+    <w:p>
+      <w:r>
+        <w:t xml:space="preserve">Voir document </w:t>
+      </w:r>
+      <w:proofErr w:type="spellStart"/>
+      <w:r>
+        <w:t>gantt.mpp</w:t>
+      </w:r>
+      <w:proofErr w:type="spellEnd"/>
       <w:r>
         <w:t xml:space="preserve"> (Microsoft Project)</w:t>
       </w:r>
@@ -3689,24 +4622,37 @@
       <w:pPr>
         <w:pStyle w:val="Titre2"/>
       </w:pPr>
+      <w:bookmarkStart w:id="25" w:name="_Toc472499042"/>
       <w:r>
         <w:t>Protocole de tests</w:t>
       </w:r>
+      <w:bookmarkEnd w:id="25"/>
     </w:p>
     <w:p>
       <w:r>
         <w:t>Voir document protocole_de_tests.pdf</w:t>
       </w:r>
+      <w:r>
+        <w:t xml:space="preserve"> (Document </w:t>
+      </w:r>
+      <w:proofErr w:type="spellStart"/>
+      <w:r>
+        <w:t>pdf</w:t>
+      </w:r>
+      <w:proofErr w:type="spellEnd"/>
+      <w:r>
+        <w:t>)</w:t>
+      </w:r>
     </w:p>
     <w:p>
       <w:pPr>
         <w:pStyle w:val="Titre1"/>
       </w:pPr>
-      <w:bookmarkStart w:id="24" w:name="_Toc472330695"/>
+      <w:bookmarkStart w:id="26" w:name="_Toc472499043"/>
       <w:r>
         <w:t>Déclaration d’authenticité</w:t>
       </w:r>
-      <w:bookmarkEnd w:id="24"/>
+      <w:bookmarkEnd w:id="26"/>
     </w:p>
     <w:p>
       <w:pPr>
@@ -3740,7 +4686,7 @@
     <w:p/>
     <w:p/>
     <w:sectPr>
-      <w:headerReference w:type="default" r:id="rId13"/>
+      <w:headerReference w:type="default" r:id="rId15"/>
       <w:pgSz w:w="11906" w:h="16838"/>
       <w:pgMar w:top="851" w:right="1418" w:bottom="851" w:left="1418" w:header="708" w:footer="708" w:gutter="0"/>
       <w:cols w:space="708"/>
@@ -3842,7 +4788,7 @@
       <w:rPr>
         <w:noProof/>
       </w:rPr>
-      <w:t>3</w:t>
+      <w:t>8</w:t>
     </w:r>
     <w:r>
       <w:fldChar w:fldCharType="end"/>
@@ -3850,27 +4796,14 @@
     <w:r>
       <w:t xml:space="preserve"> sur </w:t>
     </w:r>
-    <w:r>
-      <w:fldChar w:fldCharType="begin"/>
-    </w:r>
-    <w:r>
-      <w:instrText xml:space="preserve"> NUMPAGES  \* Arabic  \* MERGEFORMAT </w:instrText>
-    </w:r>
-    <w:r>
-      <w:fldChar w:fldCharType="separate"/>
-    </w:r>
-    <w:r>
-      <w:rPr>
-        <w:noProof/>
-      </w:rPr>
-      <w:t>8</w:t>
-    </w:r>
-    <w:r>
-      <w:rPr>
-        <w:noProof/>
-      </w:rPr>
-      <w:fldChar w:fldCharType="end"/>
-    </w:r>
+    <w:fldSimple w:instr=" NUMPAGES  \* Arabic  \* MERGEFORMAT ">
+      <w:r>
+        <w:rPr>
+          <w:noProof/>
+        </w:rPr>
+        <w:t>8</w:t>
+      </w:r>
+    </w:fldSimple>
     <w:r>
       <w:rPr>
         <w:noProof/>
@@ -5522,6 +6455,18 @@
       <w:vertAlign w:val="superscript"/>
     </w:rPr>
   </w:style>
+  <w:style w:type="character" w:styleId="Lienhypertextesuivivisit">
+    <w:name w:val="FollowedHyperlink"/>
+    <w:basedOn w:val="Policepardfaut"/>
+    <w:uiPriority w:val="99"/>
+    <w:semiHidden/>
+    <w:unhideWhenUsed/>
+    <w:rsid w:val="0001760F"/>
+    <w:rPr>
+      <w:color w:val="B2B2B2" w:themeColor="followedHyperlink"/>
+      <w:u w:val="single"/>
+    </w:rPr>
+  </w:style>
 </w:styles>
 </file>
 
@@ -5731,7 +6676,7 @@
 </file>
 
 <file path=customXml/itemProps1.xml><?xml version="1.0" encoding="utf-8"?>
-<ds:datastoreItem xmlns:ds="http://schemas.openxmlformats.org/officeDocument/2006/customXml" ds:itemID="{C7BA15DF-F755-448D-BE53-BD17F263CBE8}">
+<ds:datastoreItem xmlns:ds="http://schemas.openxmlformats.org/officeDocument/2006/customXml" ds:itemID="{671DE51A-174B-48EC-94BA-255CCE50B822}">
   <ds:schemaRefs>
     <ds:schemaRef ds:uri="http://schemas.openxmlformats.org/officeDocument/2006/bibliography"/>
   </ds:schemaRefs>

</xml_diff>

<commit_message>
Version finale du rapport
</commit_message>
<xml_diff>
--- a/doc/rapport-projet.docx
+++ b/doc/rapport-projet.docx
@@ -79,7 +79,19 @@
     </w:p>
     <w:p>
       <w:r>
-        <w:t>Le présent rapport de projet, présente et détaille la réalisation d’une bibliothèque en pascal. L’accent est mis sur une compréhension global du projet ainsi qu’une rapide vision de celui-ci. Il présente également les problèmes rencontrés, les améliorations effectuées et celles qui méritent encore un développement.</w:t>
+        <w:t xml:space="preserve">Le présent rapport de projet, présente et détaille la réalisation d’une bibliothèque en </w:t>
+      </w:r>
+      <w:r>
+        <w:t>P</w:t>
+      </w:r>
+      <w:r>
+        <w:t>ascal. L’accent est mis sur une compréhension global</w:t>
+      </w:r>
+      <w:r>
+        <w:t>e</w:t>
+      </w:r>
+      <w:r>
+        <w:t xml:space="preserve"> du projet ainsi qu’une rapide vision de celui-ci. Il présente également les problèmes rencontrés, les améliorations effectuées et celles qui méritent encore un développement.</w:t>
       </w:r>
     </w:p>
     <w:sdt>
@@ -2491,20 +2503,68 @@
         <w:rPr>
           <w:lang w:val="fr-FR"/>
         </w:rPr>
-        <w:t>Nous réalisons ce projet, par groupe de deux, dans le cadre du cours d’Algorithme et Programmation. Le but de travail que nous avons réalisé, est de réaliser un programme de gestion pour une bibliothèque en Pascal.</w:t>
-      </w:r>
-    </w:p>
-    <w:p>
-      <w:pPr>
-        <w:rPr>
-          <w:lang w:val="fr-FR"/>
-        </w:rPr>
-      </w:pPr>
-      <w:r>
-        <w:rPr>
-          <w:lang w:val="fr-FR"/>
-        </w:rPr>
-        <w:t xml:space="preserve">Vous trouverez dans ce présent rapport, la synthèse des fonctionnalités implémentées ainsi que leur résultat. Ce document montre les améliorations ajoutées par nos soins et celles qu’il serait </w:t>
+        <w:t>Nous réalisons ce projet, par groupe de deux, dans le cadre du cours d’Algori</w:t>
+      </w:r>
+      <w:r>
+        <w:rPr>
+          <w:lang w:val="fr-FR"/>
+        </w:rPr>
+        <w:t>thme et Programmation. Le but du</w:t>
+      </w:r>
+      <w:r>
+        <w:rPr>
+          <w:lang w:val="fr-FR"/>
+        </w:rPr>
+        <w:t xml:space="preserve"> travail est de réaliser un programme de gestion pour une bibliothèque en Pascal.</w:t>
+      </w:r>
+    </w:p>
+    <w:p>
+      <w:pPr>
+        <w:rPr>
+          <w:lang w:val="fr-FR"/>
+        </w:rPr>
+      </w:pPr>
+      <w:r>
+        <w:rPr>
+          <w:lang w:val="fr-FR"/>
+        </w:rPr>
+        <w:t>Vous trouverez la synthèse des fonctionnalités implémentées ainsi que leur</w:t>
+      </w:r>
+      <w:r>
+        <w:rPr>
+          <w:lang w:val="fr-FR"/>
+        </w:rPr>
+        <w:t>s</w:t>
+      </w:r>
+      <w:r>
+        <w:rPr>
+          <w:lang w:val="fr-FR"/>
+        </w:rPr>
+        <w:t xml:space="preserve"> résultat</w:t>
+      </w:r>
+      <w:r>
+        <w:rPr>
+          <w:lang w:val="fr-FR"/>
+        </w:rPr>
+        <w:t xml:space="preserve">s </w:t>
+      </w:r>
+      <w:r>
+        <w:rPr>
+          <w:lang w:val="fr-FR"/>
+        </w:rPr>
+        <w:t xml:space="preserve">dans </w:t>
+      </w:r>
+      <w:r>
+        <w:rPr>
+          <w:lang w:val="fr-FR"/>
+        </w:rPr>
+        <w:t>ce rapport</w:t>
+      </w:r>
+      <w:r>
+        <w:rPr>
+          <w:lang w:val="fr-FR"/>
+        </w:rPr>
+        <w:t xml:space="preserve">. Ce document montre les améliorations ajoutées par nos soins et celles qu’il serait </w:t>
       </w:r>
       <w:r>
         <w:rPr>
@@ -2516,7 +2576,13 @@
         <w:rPr>
           <w:lang w:val="fr-FR"/>
         </w:rPr>
-        <w:t xml:space="preserve"> de réaliser.  Il décrit également comment nous nous sommes organisés au sein du groupe. Ce rapport n’est p</w:t>
+        <w:t xml:space="preserve"> de réaliser. </w:t>
+      </w:r>
+      <w:r>
+        <w:rPr>
+          <w:lang w:val="fr-FR"/>
+        </w:rPr>
+        <w:t>Il décrit également comment nous nous sommes organisés au sein du groupe. Ce rapport n’est p</w:t>
       </w:r>
       <w:r>
         <w:rPr>
@@ -2528,7 +2594,13 @@
         <w:rPr>
           <w:lang w:val="fr-FR"/>
         </w:rPr>
-        <w:t xml:space="preserve">comment fonctionne le programme, ceci nécessiterait des compétences techniques dans le domaine ce qui n’est </w:t>
+        <w:t>comment fonctionne le programme ;</w:t>
+      </w:r>
+      <w:r>
+        <w:rPr>
+          <w:lang w:val="fr-FR"/>
+        </w:rPr>
+        <w:t xml:space="preserve"> ceci nécessiterait des compétences techniques dans le domaine ce qui n’est </w:t>
       </w:r>
       <w:r>
         <w:rPr>
@@ -2573,7 +2645,31 @@
         <w:rPr>
           <w:lang w:val="fr-FR"/>
         </w:rPr>
-        <w:t>Pour nous aider à réaliser ce projet, il nous était mis à disposition divers éléments. Il nous a été donné un code initial dans lequel la plupart des fonctions étaient déjà définie. Notre travail a donc été de les compléter ainsi que de les relier entre-elles pour rendre le programme fonctionnel. Pour nous aider à réaliser cette tâche, nous possédions un document, nous décrivant le fonctionnement métier désiré.</w:t>
+        <w:t>Pour nous aider à réaliser ce projet, il nous était mis à disposition divers éléments. Il nous a été donné un code initial dans lequel la plupart des fonctions étaient déjà définie</w:t>
+      </w:r>
+      <w:r>
+        <w:rPr>
+          <w:lang w:val="fr-FR"/>
+        </w:rPr>
+        <w:t>s</w:t>
+      </w:r>
+      <w:r>
+        <w:rPr>
+          <w:lang w:val="fr-FR"/>
+        </w:rPr>
+        <w:t>. Notre travail a donc été de les compléter ainsi que de les relier entre-elles pour rendre le programme fonctionnel. Pour nous aider à réaliser cette tâc</w:t>
+      </w:r>
+      <w:r>
+        <w:rPr>
+          <w:lang w:val="fr-FR"/>
+        </w:rPr>
+        <w:t>he, nous possédions un document</w:t>
+      </w:r>
+      <w:r>
+        <w:rPr>
+          <w:lang w:val="fr-FR"/>
+        </w:rPr>
+        <w:t xml:space="preserve"> nous décrivant le fonctionnement métier désiré.</w:t>
       </w:r>
     </w:p>
     <w:p>
@@ -2596,16 +2692,8 @@
         <w:rPr>
           <w:lang w:val="fr-FR"/>
         </w:rPr>
-        <w:t xml:space="preserve">Après de nombreux </w:t>
-      </w:r>
-      <w:proofErr w:type="spellStart"/>
-      <w:r>
-        <w:rPr>
-          <w:lang w:val="fr-FR"/>
-        </w:rPr>
-        <w:t>commits</w:t>
-      </w:r>
-      <w:proofErr w:type="spellEnd"/>
+        <w:t>Après de nombreux commits</w:t>
+      </w:r>
       <w:r>
         <w:rPr>
           <w:rStyle w:val="Appelnotedebasdep"/>
@@ -2676,7 +2764,19 @@
         <w:rPr>
           <w:lang w:val="fr-FR"/>
         </w:rPr>
-        <w:t xml:space="preserve">Il ne nous était pas demandé de vérifier le nombre de pages et le nombre d’exemplaires d’un livre pour qu’il soit strictement supérieur à zéro. Cependant, Il nous est paru important de le </w:t>
+        <w:t>Il ne nous était pas demandé de vérifier le nombre de pages et le nombre d’exemplaires d’un livre pour qu’il soit strictemen</w:t>
+      </w:r>
+      <w:r>
+        <w:rPr>
+          <w:lang w:val="fr-FR"/>
+        </w:rPr>
+        <w:t>t supérieur à zéro. Cependant, i</w:t>
+      </w:r>
+      <w:r>
+        <w:rPr>
+          <w:lang w:val="fr-FR"/>
+        </w:rPr>
+        <w:t xml:space="preserve">l nous est paru important de le </w:t>
       </w:r>
       <w:r>
         <w:rPr>
@@ -2688,7 +2788,19 @@
         <w:rPr>
           <w:lang w:val="fr-FR"/>
         </w:rPr>
-        <w:t xml:space="preserve"> pour éviter des données incohérentes. De plus, nous avons vérifié les dates saisies par l’utilisateur pour éviter qu’il saisisse des dates inexistantes cependant, par soucis de simplic</w:t>
+        <w:t xml:space="preserve"> pour éviter des données incohérentes. De plus, nous avons vérifié les dates saisies par l’utilisateur pour éviter qu’il saisisse des dates inexistantes</w:t>
+      </w:r>
+      <w:r>
+        <w:rPr>
+          <w:lang w:val="fr-FR"/>
+        </w:rPr>
+        <w:t>. C</w:t>
+      </w:r>
+      <w:r>
+        <w:rPr>
+          <w:lang w:val="fr-FR"/>
+        </w:rPr>
+        <w:t>ependant, par soucis de simplic</w:t>
       </w:r>
       <w:r>
         <w:rPr>
@@ -2774,7 +2886,19 @@
         <w:rPr>
           <w:lang w:val="fr-FR"/>
         </w:rPr>
-        <w:t>Il reste certaines fonctionnalités qui ne sont pas indispensables au fonctionnement primaire du programme mais qui seraient judicieuses d’implémenter, pour éviter des erreurs techniques. Il faudrait vérifier, lors d’un ajout d’un livre ou d’un adhérent, si une autre occurrence po</w:t>
+        <w:t>Il reste certaines fonctionnalités qui ne sont pas indispensables au fonctionnement primaire du programme mais qui ser</w:t>
+      </w:r>
+      <w:r>
+        <w:rPr>
+          <w:lang w:val="fr-FR"/>
+        </w:rPr>
+        <w:t>aient judicieuses d’implémenter</w:t>
+      </w:r>
+      <w:r>
+        <w:rPr>
+          <w:lang w:val="fr-FR"/>
+        </w:rPr>
+        <w:t xml:space="preserve"> pour éviter des erreurs techniques. Il faudrait vérifier, lors d’un ajout d’un livre ou d’un adhérent, si une autre occurrence po</w:t>
       </w:r>
       <w:r>
         <w:rPr>
@@ -2794,12 +2918,6 @@
         </w:rPr>
         <w:t>vre ou le code pour un adhérent).</w:t>
       </w:r>
-      <w:r>
-        <w:rPr>
-          <w:lang w:val="fr-FR"/>
-        </w:rPr>
-        <w:t xml:space="preserve"> </w:t>
-      </w:r>
     </w:p>
     <w:p>
       <w:pPr>
@@ -2835,7 +2953,13 @@
         <w:rPr>
           <w:lang w:val="fr-FR"/>
         </w:rPr>
-        <w:t>éviter les risques d’erreur, tout en lui laissant l’opportunité de définir une date différente si l’emprunt n’a pas été réalisé le jour de la saisie.</w:t>
+        <w:t>minimiser</w:t>
+      </w:r>
+      <w:r>
+        <w:rPr>
+          <w:lang w:val="fr-FR"/>
+        </w:rPr>
+        <w:t xml:space="preserve"> les risques d’erreur, tout en lui laissant l’opportunité de définir une date différente si l’emprunt n’a pas été réalisé le jour de la saisie.</w:t>
       </w:r>
     </w:p>
     <w:p>
@@ -2850,23 +2974,7 @@
     </w:p>
     <w:p>
       <w:r>
-        <w:t xml:space="preserve">Pour réaliser ce travail qui est basé sur la participation de deux personnes, nous avons opté pour l’utilisation d’un logiciel de gestion de versions : Git (cf. Glossaire Git). Tous nos codes ont également été envoyés sur la plateforme </w:t>
-      </w:r>
-      <w:proofErr w:type="spellStart"/>
-      <w:r>
-        <w:t>Github</w:t>
-      </w:r>
-      <w:proofErr w:type="spellEnd"/>
-      <w:r>
-        <w:t xml:space="preserve"> (cf. Glossaire </w:t>
-      </w:r>
-      <w:proofErr w:type="spellStart"/>
-      <w:r>
-        <w:t>Github</w:t>
-      </w:r>
-      <w:proofErr w:type="spellEnd"/>
-      <w:r>
-        <w:t>). Les différentes tâches ont été réparties selon les unités :</w:t>
+        <w:t>Pour réaliser ce travail qui est basé sur la participation de deux personnes, nous avons opté pour l’utilisation d’un logiciel de gestion de versions : Git (cf. Glossaire Git). Tous nos codes ont également été envoyés sur la plateforme Github (cf. Glossaire Github). Les différentes tâches ont été réparties selon les unités :</w:t>
       </w:r>
     </w:p>
     <w:p>
@@ -2877,18 +2985,8 @@
           <w:numId w:val="1"/>
         </w:numPr>
       </w:pPr>
-      <w:proofErr w:type="spellStart"/>
-      <w:proofErr w:type="gramStart"/>
-      <w:r>
-        <w:t>u</w:t>
-      </w:r>
-      <w:proofErr w:type="gramEnd"/>
-      <w:r>
-        <w:t>_biblio</w:t>
-      </w:r>
-      <w:proofErr w:type="spellEnd"/>
-      <w:r>
-        <w:t xml:space="preserve"> a été assignée à Arnaud.</w:t>
+      <w:r>
+        <w:t>u_biblio a été assignée à Arnaud.</w:t>
       </w:r>
     </w:p>
     <w:p>
@@ -2899,26 +2997,8 @@
           <w:numId w:val="1"/>
         </w:numPr>
       </w:pPr>
-      <w:proofErr w:type="spellStart"/>
-      <w:proofErr w:type="gramStart"/>
-      <w:r>
-        <w:t>u</w:t>
-      </w:r>
-      <w:proofErr w:type="gramEnd"/>
-      <w:r>
-        <w:t>_adherent</w:t>
-      </w:r>
-      <w:proofErr w:type="spellEnd"/>
-      <w:r>
-        <w:t xml:space="preserve"> et </w:t>
-      </w:r>
-      <w:proofErr w:type="spellStart"/>
-      <w:r>
-        <w:t>u_livre</w:t>
-      </w:r>
-      <w:proofErr w:type="spellEnd"/>
-      <w:r>
-        <w:t xml:space="preserve"> ont été assignées à Thibaud.</w:t>
+      <w:r>
+        <w:t>u_adherent et u_livre ont été assignées à Thibaud.</w:t>
       </w:r>
     </w:p>
     <w:p>
@@ -2929,45 +3009,33 @@
           <w:numId w:val="1"/>
         </w:numPr>
       </w:pPr>
-      <w:proofErr w:type="spellStart"/>
-      <w:proofErr w:type="gramStart"/>
-      <w:r>
-        <w:t>p</w:t>
-      </w:r>
-      <w:proofErr w:type="gramEnd"/>
-      <w:r>
-        <w:t>_biblio</w:t>
-      </w:r>
-      <w:proofErr w:type="spellEnd"/>
-      <w:r>
-        <w:t xml:space="preserve"> a été réalisée ensemble.</w:t>
-      </w:r>
-    </w:p>
-    <w:p>
-      <w:pPr>
-        <w:rPr>
-          <w:lang w:val="fr-FR"/>
-        </w:rPr>
-      </w:pPr>
-      <w:r>
-        <w:rPr>
-          <w:lang w:val="fr-FR"/>
-        </w:rPr>
-        <w:t>Afin de pas être surpris par le délai de notre projet, nous avons réalisé une planification sous forme d’un diagramme de Gantt (</w:t>
-      </w:r>
-      <w:proofErr w:type="spellStart"/>
-      <w:r>
-        <w:rPr>
-          <w:lang w:val="fr-FR"/>
-        </w:rPr>
-        <w:t>cf</w:t>
-      </w:r>
-      <w:proofErr w:type="spellEnd"/>
-      <w:r>
-        <w:rPr>
-          <w:lang w:val="fr-FR"/>
-        </w:rPr>
-        <w:t xml:space="preserve"> Glossaire Gantt)</w:t>
+      <w:r>
+        <w:t>p_biblio a été réalisée ensemble.</w:t>
+      </w:r>
+    </w:p>
+    <w:p>
+      <w:pPr>
+        <w:rPr>
+          <w:lang w:val="fr-FR"/>
+        </w:rPr>
+      </w:pPr>
+      <w:r>
+        <w:rPr>
+          <w:lang w:val="fr-FR"/>
+        </w:rPr>
+        <w:t xml:space="preserve">Afin de </w:t>
+      </w:r>
+      <w:r>
+        <w:rPr>
+          <w:lang w:val="fr-FR"/>
+        </w:rPr>
+        <w:t xml:space="preserve">ne </w:t>
+      </w:r>
+      <w:r>
+        <w:rPr>
+          <w:lang w:val="fr-FR"/>
+        </w:rPr>
+        <w:t>pas être surpris par le délai de notre projet, nous avons réalisé une planification sous forme d’un diagramme de Gantt (cf Glossaire Gantt)</w:t>
       </w:r>
       <w:r>
         <w:rPr>
@@ -2996,28 +3064,80 @@
         <w:rPr>
           <w:lang w:val="fr-FR"/>
         </w:rPr>
-        <w:t xml:space="preserve">Ce chapitre explique brièvement les forces et faiblesses constatées durant la réalisation de ce projet. Il s’agit ici d’une liste non exhaustive mais des éléments principaux à relever. </w:t>
-      </w:r>
-    </w:p>
-    <w:p>
-      <w:pPr>
-        <w:rPr>
-          <w:lang w:val="fr-FR"/>
-        </w:rPr>
-      </w:pPr>
-      <w:r>
-        <w:rPr>
-          <w:lang w:val="fr-FR"/>
-        </w:rPr>
-        <w:t xml:space="preserve">Afin de réaliser ce projet, nous avons disposé de nombreuses forces. Nos connaissances acquises durant notre précédente formation ainsi que durant le module de programmation, nous ont permis d’avoir une certaine aisance lors du développement. Le langage pascal est un langage qui est caractérisé par sa clarté et sa facilité d’utilisation, il possède de la documentation. Nous possédons également, au départ, une version exemple du programme que nous avons pu exécuter afin d’analyser le fonctionnement désiré de l’application. Nous avons </w:t>
-      </w:r>
-      <w:bookmarkStart w:id="8" w:name="_GoBack"/>
-      <w:bookmarkEnd w:id="8"/>
-      <w:r>
-        <w:rPr>
-          <w:lang w:val="fr-FR"/>
-        </w:rPr>
-        <w:t xml:space="preserve">la chance de réaliser ce projet par groupe de deux, ce qui nous permet de gagner productivité. </w:t>
+        <w:t>Ce chapitre explique brièvement les forces et faiblesses constatées durant la réalisation de ce projet</w:t>
+      </w:r>
+      <w:r>
+        <w:rPr>
+          <w:lang w:val="fr-FR"/>
+        </w:rPr>
+        <w:t>. Il s’agit ici d’une liste non-</w:t>
+      </w:r>
+      <w:r>
+        <w:rPr>
+          <w:lang w:val="fr-FR"/>
+        </w:rPr>
+        <w:t xml:space="preserve">exhaustive des éléments principaux à relever. </w:t>
+      </w:r>
+    </w:p>
+    <w:p>
+      <w:pPr>
+        <w:rPr>
+          <w:lang w:val="fr-FR"/>
+        </w:rPr>
+      </w:pPr>
+      <w:r>
+        <w:rPr>
+          <w:lang w:val="fr-FR"/>
+        </w:rPr>
+        <w:t>Afin de réaliser ce projet, nous avons disposé de nombreuses forces. Nos connaissances acquises durant notre précédente formation ainsi que durant le module de programmation nous ont permis d’avoir une certaine aisance lor</w:t>
+      </w:r>
+      <w:r>
+        <w:rPr>
+          <w:lang w:val="fr-FR"/>
+        </w:rPr>
+        <w:t>s du développement. Le langage P</w:t>
+      </w:r>
+      <w:r>
+        <w:rPr>
+          <w:lang w:val="fr-FR"/>
+        </w:rPr>
+        <w:t>ascal est un langage qui est caractérisé par sa clarté et sa facilité d</w:t>
+      </w:r>
+      <w:r>
+        <w:rPr>
+          <w:lang w:val="fr-FR"/>
+        </w:rPr>
+        <w:t>’utilisation. De plus,</w:t>
+      </w:r>
+      <w:r>
+        <w:rPr>
+          <w:lang w:val="fr-FR"/>
+        </w:rPr>
+        <w:t xml:space="preserve"> il possède de la documentation. Nous posséd</w:t>
+      </w:r>
+      <w:r>
+        <w:rPr>
+          <w:lang w:val="fr-FR"/>
+        </w:rPr>
+        <w:t>i</w:t>
+      </w:r>
+      <w:r>
+        <w:rPr>
+          <w:lang w:val="fr-FR"/>
+        </w:rPr>
+        <w:t xml:space="preserve">ons également, au départ, une version exemple du programme que nous avons pu exécuter afin d’analyser le fonctionnement désiré de l’application. Nous avons la chance de réaliser ce projet par groupe de deux, ce qui nous permet de gagner </w:t>
+      </w:r>
+      <w:r>
+        <w:rPr>
+          <w:lang w:val="fr-FR"/>
+        </w:rPr>
+        <w:t xml:space="preserve">en </w:t>
+      </w:r>
+      <w:r>
+        <w:rPr>
+          <w:lang w:val="fr-FR"/>
+        </w:rPr>
+        <w:t xml:space="preserve">productivité. </w:t>
       </w:r>
     </w:p>
     <w:p>
@@ -3069,33 +3189,39 @@
       <w:pPr>
         <w:pStyle w:val="Titre1"/>
       </w:pPr>
-      <w:bookmarkStart w:id="9" w:name="_Toc472499026"/>
+      <w:bookmarkStart w:id="8" w:name="_Toc472499026"/>
       <w:r>
         <w:lastRenderedPageBreak/>
         <w:t>Réalisation des unités</w:t>
       </w:r>
+      <w:bookmarkEnd w:id="8"/>
+    </w:p>
+    <w:p>
+      <w:r>
+        <w:t>Ce chapitre explique comment notre code est décomposé et explicite ce que fait chaque unité. Cha</w:t>
+      </w:r>
+      <w:r>
+        <w:t xml:space="preserve">cune d’elle </w:t>
+      </w:r>
+      <w:r>
+        <w:t xml:space="preserve">a </w:t>
+      </w:r>
+      <w:r>
+        <w:t>nécessité</w:t>
+      </w:r>
+      <w:r>
+        <w:t xml:space="preserve"> un développement à part entière.</w:t>
+      </w:r>
+    </w:p>
+    <w:p>
+      <w:pPr>
+        <w:pStyle w:val="Titre2"/>
+      </w:pPr>
+      <w:bookmarkStart w:id="9" w:name="_Toc472499027"/>
+      <w:r>
+        <w:t>Unité u_livre</w:t>
+      </w:r>
       <w:bookmarkEnd w:id="9"/>
-    </w:p>
-    <w:p>
-      <w:r>
-        <w:t xml:space="preserve">Ce chapitre explique comment notre code est décomposé et explicite ce que fait chaque unité. Chaque unité a </w:t>
-      </w:r>
-      <w:r>
-        <w:t>nécessité</w:t>
-      </w:r>
-      <w:r>
-        <w:t xml:space="preserve"> un développement à part entière.</w:t>
-      </w:r>
-    </w:p>
-    <w:p>
-      <w:pPr>
-        <w:pStyle w:val="Titre2"/>
-      </w:pPr>
-      <w:bookmarkStart w:id="10" w:name="_Toc472499027"/>
-      <w:r>
-        <w:t>Unité u_livre</w:t>
-      </w:r>
-      <w:bookmarkEnd w:id="10"/>
     </w:p>
     <w:p>
       <w:pPr>
@@ -3183,21 +3309,7 @@
         <w:rPr>
           <w:lang w:val="fr-FR"/>
         </w:rPr>
-        <w:t>L’unité “</w:t>
-      </w:r>
-      <w:proofErr w:type="spellStart"/>
-      <w:r>
-        <w:rPr>
-          <w:lang w:val="fr-FR"/>
-        </w:rPr>
-        <w:t>u_livre</w:t>
-      </w:r>
-      <w:proofErr w:type="spellEnd"/>
-      <w:r>
-        <w:rPr>
-          <w:lang w:val="fr-FR"/>
-        </w:rPr>
-        <w:t>”</w:t>
+        <w:t>L’unité “u_livre”</w:t>
       </w:r>
       <w:r>
         <w:rPr>
@@ -3293,27 +3405,14 @@
                             <w:r>
                               <w:t xml:space="preserve">Figure </w:t>
                             </w:r>
-                            <w:r>
-                              <w:fldChar w:fldCharType="begin"/>
-                            </w:r>
-                            <w:r>
-                              <w:instrText xml:space="preserve"> SEQ Figure \* ARABIC </w:instrText>
-                            </w:r>
-                            <w:r>
-                              <w:fldChar w:fldCharType="separate"/>
-                            </w:r>
-                            <w:r>
-                              <w:rPr>
-                                <w:noProof/>
-                              </w:rPr>
-                              <w:t>1</w:t>
-                            </w:r>
-                            <w:r>
-                              <w:rPr>
-                                <w:noProof/>
-                              </w:rPr>
-                              <w:fldChar w:fldCharType="end"/>
-                            </w:r>
+                            <w:fldSimple w:instr=" SEQ Figure \* ARABIC ">
+                              <w:r>
+                                <w:rPr>
+                                  <w:noProof/>
+                                </w:rPr>
+                                <w:t>1</w:t>
+                              </w:r>
+                            </w:fldSimple>
                             <w:r>
                               <w:t xml:space="preserve"> Ajout d'un livre dans la bibliothèque</w:t>
                             </w:r>
@@ -3399,11 +3498,11 @@
       <w:pPr>
         <w:pStyle w:val="Titre2"/>
       </w:pPr>
-      <w:bookmarkStart w:id="11" w:name="_Toc472499028"/>
+      <w:bookmarkStart w:id="10" w:name="_Toc472499028"/>
       <w:r>
         <w:t>Unité u_adherent</w:t>
       </w:r>
-      <w:bookmarkEnd w:id="11"/>
+      <w:bookmarkEnd w:id="10"/>
     </w:p>
     <w:p>
       <w:r>
@@ -3469,27 +3568,14 @@
                             <w:r>
                               <w:t xml:space="preserve">Figure </w:t>
                             </w:r>
-                            <w:r>
-                              <w:fldChar w:fldCharType="begin"/>
-                            </w:r>
-                            <w:r>
-                              <w:instrText xml:space="preserve"> SEQ Figure \* ARABIC </w:instrText>
-                            </w:r>
-                            <w:r>
-                              <w:fldChar w:fldCharType="separate"/>
-                            </w:r>
-                            <w:r>
-                              <w:rPr>
-                                <w:noProof/>
-                              </w:rPr>
-                              <w:t>2</w:t>
-                            </w:r>
-                            <w:r>
-                              <w:rPr>
-                                <w:noProof/>
-                              </w:rPr>
-                              <w:fldChar w:fldCharType="end"/>
-                            </w:r>
+                            <w:fldSimple w:instr=" SEQ Figure \* ARABIC ">
+                              <w:r>
+                                <w:rPr>
+                                  <w:noProof/>
+                                </w:rPr>
+                                <w:t>2</w:t>
+                              </w:r>
+                            </w:fldSimple>
                             <w:r>
                               <w:t xml:space="preserve"> Affichage d'un adhérent</w:t>
                             </w:r>
@@ -3639,15 +3725,19 @@
         </w:drawing>
       </w:r>
       <w:r>
-        <w:t>“</w:t>
-      </w:r>
-      <w:proofErr w:type="spellStart"/>
-      <w:r>
-        <w:t>U_adherent</w:t>
-      </w:r>
-      <w:proofErr w:type="spellEnd"/>
-      <w:r>
-        <w:t xml:space="preserve">” est une unité gérant les adhérents, cette unité est très simple elle </w:t>
+        <w:t>“U_adherent” est</w:t>
+      </w:r>
+      <w:r>
+        <w:t xml:space="preserve"> une unité gérant les adhérents ;</w:t>
+      </w:r>
+      <w:r>
+        <w:t xml:space="preserve"> cette unité est très simple</w:t>
+      </w:r>
+      <w:r>
+        <w:t>. E</w:t>
+      </w:r>
+      <w:r>
+        <w:t xml:space="preserve">lle </w:t>
       </w:r>
       <w:r>
         <w:t>s’occupe</w:t>
@@ -3668,15 +3758,7 @@
         <w:t>l’affichage d’un adhérent</w:t>
       </w:r>
       <w:r>
-        <w:t xml:space="preserve"> (</w:t>
-      </w:r>
-      <w:proofErr w:type="spellStart"/>
-      <w:r>
-        <w:t>cf</w:t>
-      </w:r>
-      <w:proofErr w:type="spellEnd"/>
-      <w:r>
-        <w:t xml:space="preserve"> figure 2)</w:t>
+        <w:t xml:space="preserve"> (cf figure 2)</w:t>
       </w:r>
       <w:r>
         <w:t>. Même si cette unité ne nécessite pas beaucoup de dévelo</w:t>
@@ -3692,11 +3774,11 @@
       <w:pPr>
         <w:pStyle w:val="Titre2"/>
       </w:pPr>
-      <w:bookmarkStart w:id="12" w:name="_Toc472499029"/>
+      <w:bookmarkStart w:id="11" w:name="_Toc472499029"/>
       <w:r>
         <w:t>Unité u_biblio</w:t>
       </w:r>
-      <w:bookmarkEnd w:id="12"/>
+      <w:bookmarkEnd w:id="11"/>
     </w:p>
     <w:p>
       <w:r>
@@ -3776,15 +3858,7 @@
         </w:drawing>
       </w:r>
       <w:r>
-        <w:t>L’unité “</w:t>
-      </w:r>
-      <w:proofErr w:type="spellStart"/>
-      <w:r>
-        <w:t>u_biblio</w:t>
-      </w:r>
-      <w:proofErr w:type="spellEnd"/>
-      <w:r>
-        <w:t xml:space="preserve">” permet la gestion de l’entité bibliothèque. Celle-ci </w:t>
+        <w:t xml:space="preserve">L’unité “u_biblio” permet la gestion de l’entité bibliothèque. Celle-ci </w:t>
       </w:r>
       <w:r>
         <w:t xml:space="preserve">se charge </w:t>
@@ -3837,31 +3911,7 @@
         <w:t>elle</w:t>
       </w:r>
       <w:r>
-        <w:t xml:space="preserve"> est principalement utilisée dans l’unité “</w:t>
-      </w:r>
-      <w:proofErr w:type="spellStart"/>
-      <w:r>
-        <w:t>p_biblio</w:t>
-      </w:r>
-      <w:proofErr w:type="spellEnd"/>
-      <w:r>
-        <w:t>”. Elle possède beaucoup d’appels vers les procédures et fonctions de l’unité “</w:t>
-      </w:r>
-      <w:proofErr w:type="spellStart"/>
-      <w:r>
-        <w:t>u_livre</w:t>
-      </w:r>
-      <w:proofErr w:type="spellEnd"/>
-      <w:r>
-        <w:t>” ainsi que celles de l’unité “</w:t>
-      </w:r>
-      <w:proofErr w:type="spellStart"/>
-      <w:r>
-        <w:t>u_adherent</w:t>
-      </w:r>
-      <w:proofErr w:type="spellEnd"/>
-      <w:r>
-        <w:t>”.</w:t>
+        <w:t xml:space="preserve"> est principalement utilisée dans l’unité “p_biblio”. Elle possède beaucoup d’appels vers les procédures et fonctions de l’unité “u_livre” ainsi que celles de l’unité “u_adherent”.</w:t>
       </w:r>
     </w:p>
     <w:p>
@@ -3948,27 +3998,14 @@
                             <w:r>
                               <w:t xml:space="preserve">Figure </w:t>
                             </w:r>
-                            <w:r>
-                              <w:fldChar w:fldCharType="begin"/>
-                            </w:r>
-                            <w:r>
-                              <w:instrText xml:space="preserve"> SEQ Figure \* ARABIC </w:instrText>
-                            </w:r>
-                            <w:r>
-                              <w:fldChar w:fldCharType="separate"/>
-                            </w:r>
-                            <w:r>
-                              <w:rPr>
-                                <w:noProof/>
-                              </w:rPr>
-                              <w:t>3</w:t>
-                            </w:r>
-                            <w:r>
-                              <w:rPr>
-                                <w:noProof/>
-                              </w:rPr>
-                              <w:fldChar w:fldCharType="end"/>
-                            </w:r>
+                            <w:fldSimple w:instr=" SEQ Figure \* ARABIC ">
+                              <w:r>
+                                <w:rPr>
+                                  <w:noProof/>
+                                </w:rPr>
+                                <w:t>3</w:t>
+                              </w:r>
+                            </w:fldSimple>
                             <w:r>
                               <w:t xml:space="preserve"> Affichage des informations de la bibliothèque</w:t>
                             </w:r>
@@ -4044,11 +4081,46 @@
       <w:pPr>
         <w:pStyle w:val="Titre2"/>
       </w:pPr>
-      <w:bookmarkStart w:id="13" w:name="_Toc472499030"/>
+      <w:bookmarkStart w:id="12" w:name="_Toc472499030"/>
       <w:r>
         <w:lastRenderedPageBreak/>
         <w:t>Unité p_biblio</w:t>
       </w:r>
+      <w:bookmarkEnd w:id="12"/>
+    </w:p>
+    <w:p>
+      <w:pPr>
+        <w:rPr>
+          <w:lang w:val="fr-FR"/>
+        </w:rPr>
+      </w:pPr>
+      <w:r>
+        <w:rPr>
+          <w:lang w:val="fr-FR"/>
+        </w:rPr>
+        <w:t xml:space="preserve">L’unité “p_biblio” est centrale dans notre programme. Elle sert de routage pour les actions de l’utilisateur en appelant les bonnes procédures et fonctions selon les choix de l’utilisateur. Elle s’occupe </w:t>
+      </w:r>
+      <w:r>
+        <w:rPr>
+          <w:lang w:val="fr-FR"/>
+        </w:rPr>
+        <w:t xml:space="preserve">également </w:t>
+      </w:r>
+      <w:r>
+        <w:rPr>
+          <w:lang w:val="fr-FR"/>
+        </w:rPr>
+        <w:t>de la gestion du menu via lequel l’utilisateur pourra utiliser l’application.</w:t>
+      </w:r>
+    </w:p>
+    <w:p>
+      <w:pPr>
+        <w:pStyle w:val="Titre1"/>
+      </w:pPr>
+      <w:bookmarkStart w:id="13" w:name="_Toc472499031"/>
+      <w:r>
+        <w:t>Conclusion</w:t>
+      </w:r>
       <w:bookmarkEnd w:id="13"/>
     </w:p>
     <w:p>
@@ -4061,215 +4133,185 @@
         <w:rPr>
           <w:lang w:val="fr-FR"/>
         </w:rPr>
-        <w:t>L’unité “</w:t>
-      </w:r>
-      <w:proofErr w:type="spellStart"/>
-      <w:r>
-        <w:rPr>
-          <w:lang w:val="fr-FR"/>
-        </w:rPr>
-        <w:t>p_biblio</w:t>
-      </w:r>
-      <w:proofErr w:type="spellEnd"/>
-      <w:r>
-        <w:rPr>
-          <w:lang w:val="fr-FR"/>
-        </w:rPr>
-        <w:t xml:space="preserve">” est centrale dans notre programme. Elle sert de routage pour les actions de l’utilisateur en appelant les bonnes procédures et fonctions selon les choix de l’utilisateur. Elle s’occupe </w:t>
-      </w:r>
-      <w:r>
-        <w:rPr>
-          <w:lang w:val="fr-FR"/>
-        </w:rPr>
-        <w:t xml:space="preserve">également </w:t>
-      </w:r>
-      <w:r>
-        <w:rPr>
-          <w:lang w:val="fr-FR"/>
-        </w:rPr>
-        <w:t>de la gestion du menu via lequel l’utilisateur pourra utiliser l’application.</w:t>
+        <w:t>Pour conclure ce travail, nous allons faire le point sur l’avancement du projet. Le développement s’est déroulé cor</w:t>
+      </w:r>
+      <w:r>
+        <w:rPr>
+          <w:lang w:val="fr-FR"/>
+        </w:rPr>
+        <w:t>rectement sans accumuler de</w:t>
+      </w:r>
+      <w:r>
+        <w:rPr>
+          <w:lang w:val="fr-FR"/>
+        </w:rPr>
+        <w:t xml:space="preserve"> retard et sans rencontrer de grands problèmes. Le programme est entièrement fonctionnel, nous avons même eu le temps d’y ajouter </w:t>
+      </w:r>
+      <w:r>
+        <w:rPr>
+          <w:lang w:val="fr-FR"/>
+        </w:rPr>
+        <w:t>des</w:t>
+      </w:r>
+      <w:r>
+        <w:rPr>
+          <w:lang w:val="fr-FR"/>
+        </w:rPr>
+        <w:t xml:space="preserve"> amélioration</w:t>
+      </w:r>
+      <w:r>
+        <w:rPr>
+          <w:lang w:val="fr-FR"/>
+        </w:rPr>
+        <w:t>s</w:t>
+      </w:r>
+      <w:r>
+        <w:rPr>
+          <w:lang w:val="fr-FR"/>
+        </w:rPr>
+        <w:t xml:space="preserve"> appréciable</w:t>
+      </w:r>
+      <w:r>
+        <w:rPr>
+          <w:lang w:val="fr-FR"/>
+        </w:rPr>
+        <w:t>s</w:t>
+      </w:r>
+      <w:r>
+        <w:rPr>
+          <w:lang w:val="fr-FR"/>
+        </w:rPr>
+        <w:t>. Cependant, il serait intéressant de développer encore quelques améliorations que nous n’avons malheureusement pas eu le temps d’effectuer.</w:t>
+      </w:r>
+    </w:p>
+    <w:p>
+      <w:pPr>
+        <w:jc w:val="left"/>
+        <w:rPr>
+          <w:lang w:val="fr-FR"/>
+        </w:rPr>
+      </w:pPr>
+      <w:r>
+        <w:rPr>
+          <w:lang w:val="fr-FR"/>
+        </w:rPr>
+        <w:br w:type="page"/>
       </w:r>
     </w:p>
     <w:p>
       <w:pPr>
         <w:pStyle w:val="Titre1"/>
       </w:pPr>
-      <w:bookmarkStart w:id="14" w:name="_Toc472499031"/>
-      <w:r>
-        <w:t>Conclusion</w:t>
-      </w:r>
-      <w:bookmarkEnd w:id="14"/>
-    </w:p>
-    <w:p>
-      <w:pPr>
-        <w:rPr>
-          <w:lang w:val="fr-FR"/>
-        </w:rPr>
-      </w:pPr>
-      <w:r>
-        <w:rPr>
-          <w:lang w:val="fr-FR"/>
-        </w:rPr>
-        <w:t>Pour conclure ce travail, nous allons faire le point sur l’avancement du projet. Le développement s’est déroulé cor</w:t>
-      </w:r>
-      <w:r>
-        <w:rPr>
-          <w:lang w:val="fr-FR"/>
-        </w:rPr>
-        <w:t>rectement sans accumuler de</w:t>
-      </w:r>
-      <w:r>
-        <w:rPr>
-          <w:lang w:val="fr-FR"/>
-        </w:rPr>
-        <w:t xml:space="preserve"> retard et sans rencontrer de grands problèmes. Le programme est entièrement fonctionnel, nous avons même eu le temps d’y ajouter </w:t>
-      </w:r>
-      <w:r>
-        <w:rPr>
-          <w:lang w:val="fr-FR"/>
-        </w:rPr>
-        <w:t>des</w:t>
-      </w:r>
-      <w:r>
-        <w:rPr>
-          <w:lang w:val="fr-FR"/>
-        </w:rPr>
-        <w:t xml:space="preserve"> amélioration</w:t>
-      </w:r>
-      <w:r>
-        <w:rPr>
-          <w:lang w:val="fr-FR"/>
-        </w:rPr>
-        <w:t>s</w:t>
-      </w:r>
-      <w:r>
-        <w:rPr>
-          <w:lang w:val="fr-FR"/>
-        </w:rPr>
-        <w:t xml:space="preserve"> appréciable</w:t>
-      </w:r>
-      <w:r>
-        <w:rPr>
-          <w:lang w:val="fr-FR"/>
-        </w:rPr>
-        <w:t>s</w:t>
-      </w:r>
-      <w:r>
-        <w:rPr>
-          <w:lang w:val="fr-FR"/>
-        </w:rPr>
-        <w:t>. Cependant, il serait intéressant de développer encore quelques améliorations que nous n’avons malheureusement pas eu le temps d’effectuer.</w:t>
-      </w:r>
-    </w:p>
-    <w:p>
-      <w:pPr>
-        <w:jc w:val="left"/>
-        <w:rPr>
-          <w:lang w:val="fr-FR"/>
-        </w:rPr>
-      </w:pPr>
-      <w:r>
-        <w:rPr>
-          <w:lang w:val="fr-FR"/>
-        </w:rPr>
-        <w:br w:type="page"/>
-      </w:r>
-    </w:p>
-    <w:p>
-      <w:pPr>
-        <w:pStyle w:val="Titre1"/>
-      </w:pPr>
-      <w:bookmarkStart w:id="15" w:name="_Toc472499032"/>
+      <w:bookmarkStart w:id="14" w:name="_Toc472499032"/>
       <w:r>
         <w:lastRenderedPageBreak/>
         <w:t>Glossaire</w:t>
       </w:r>
+      <w:bookmarkEnd w:id="14"/>
+    </w:p>
+    <w:p>
+      <w:pPr>
+        <w:pStyle w:val="Titre2"/>
+      </w:pPr>
+      <w:bookmarkStart w:id="15" w:name="_Toc472499033"/>
+      <w:r>
+        <w:t>GIT</w:t>
+      </w:r>
       <w:bookmarkEnd w:id="15"/>
     </w:p>
     <w:p>
       <w:pPr>
+        <w:rPr>
+          <w:lang w:val="fr-FR"/>
+        </w:rPr>
+      </w:pPr>
+      <w:r>
+        <w:rPr>
+          <w:lang w:val="fr-FR"/>
+        </w:rPr>
+        <w:t>Git est un logiciel de gestion de versions de fichiers. Il a la particularité, par rapport à ses concurrents, d’être décentralisé ; c’est-à-dire qu’il n’existe pas qu’un seul endroit où le code est déposé, chaque contributeur possède une copie du projet sur sa machine pour que chacun travaille à son rythme tout en réduisant les risques de défaillance grâce à la redondance.</w:t>
+      </w:r>
+    </w:p>
+    <w:p>
+      <w:pPr>
         <w:pStyle w:val="Titre2"/>
       </w:pPr>
-      <w:bookmarkStart w:id="16" w:name="_Toc472499033"/>
-      <w:r>
-        <w:t>GIT</w:t>
+      <w:bookmarkStart w:id="16" w:name="_Toc472499034"/>
+      <w:r>
+        <w:t>GitHub</w:t>
       </w:r>
       <w:bookmarkEnd w:id="16"/>
     </w:p>
     <w:p>
-      <w:pPr>
-        <w:rPr>
-          <w:lang w:val="fr-FR"/>
-        </w:rPr>
-      </w:pPr>
-      <w:r>
-        <w:rPr>
-          <w:lang w:val="fr-FR"/>
-        </w:rPr>
-        <w:t>Git est un logiciel de gestion de versions de fichiers. Il a la particularité, par rapport à ses concurrents, d’être décentralisé ; c’est-à-dire qu’il n’existe pas qu’un seul endroit où le code est déposé, chaque contributeur possède une copie du projet sur sa machine pour que chacun travaille à son rythme tout en réduisant les risques de défaillance grâce à la redondance.</w:t>
+      <w:r>
+        <w:t xml:space="preserve">Selon Wikipédia, </w:t>
+      </w:r>
+      <w:r>
+        <w:t>« </w:t>
+      </w:r>
+      <w:r>
+        <w:t>Github est un service web d'hébergement et de gestion de développement de logiciels, utilisant le logiciel de gestion de versions Git</w:t>
+      </w:r>
+      <w:r>
+        <w:t> » (Wikipedia, 2016)</w:t>
+      </w:r>
+      <w:r>
+        <w:t>. C’est-à-dire qu’il permet d’héberger sur un serveur les codes qui sont gérés à l’aide du logiciel Git et ainsi, d’assurer une sauvegarde du code hors de nos propres ordinateurs. La plateforme nous a permis également de noter toutes les tâches à réaliser ainsi que la personne qui les réalise.</w:t>
       </w:r>
     </w:p>
     <w:p>
       <w:pPr>
         <w:pStyle w:val="Titre2"/>
       </w:pPr>
-      <w:bookmarkStart w:id="17" w:name="_Toc472499034"/>
-      <w:r>
-        <w:t>GitHub</w:t>
+      <w:bookmarkStart w:id="17" w:name="_Toc472499035"/>
+      <w:r>
+        <w:t>GANTT</w:t>
       </w:r>
       <w:bookmarkEnd w:id="17"/>
     </w:p>
     <w:p>
-      <w:r>
-        <w:t xml:space="preserve">Selon Wikipédia, </w:t>
-      </w:r>
-      <w:r>
-        <w:t>« </w:t>
-      </w:r>
-      <w:proofErr w:type="spellStart"/>
-      <w:r>
-        <w:t>Github</w:t>
-      </w:r>
-      <w:proofErr w:type="spellEnd"/>
-      <w:r>
-        <w:t xml:space="preserve"> est un service web d'hébergement et de gestion de développement de logiciels, utilisant le logiciel de gestion de versions Git</w:t>
-      </w:r>
-      <w:r>
-        <w:t> » (</w:t>
-      </w:r>
-      <w:proofErr w:type="spellStart"/>
-      <w:r>
-        <w:t>Wikipedia</w:t>
-      </w:r>
-      <w:proofErr w:type="spellEnd"/>
-      <w:r>
-        <w:t>, 2016)</w:t>
-      </w:r>
-      <w:r>
-        <w:t>. C’est-à-dire qu’il permet d’héberger sur un serveur les codes qui sont gérés à l’aide du logiciel Git et ainsi, d’assurer une sauvegarde du code hors de nos propres ordinateurs. La plateforme nous a permis également de noter toutes les tâches à réaliser ainsi que la personne qui les réalise.</w:t>
-      </w:r>
-    </w:p>
-    <w:p>
-      <w:pPr>
-        <w:pStyle w:val="Titre2"/>
-      </w:pPr>
-      <w:bookmarkStart w:id="18" w:name="_Toc472499035"/>
-      <w:r>
-        <w:t>GANTT</w:t>
-      </w:r>
+      <w:pPr>
+        <w:rPr>
+          <w:lang w:val="fr-FR"/>
+        </w:rPr>
+      </w:pPr>
+      <w:r>
+        <w:rPr>
+          <w:lang w:val="fr-FR"/>
+        </w:rPr>
+        <w:t xml:space="preserve">Gantt est </w:t>
+      </w:r>
+      <w:r>
+        <w:rPr>
+          <w:lang w:val="fr-FR"/>
+        </w:rPr>
+        <w:t xml:space="preserve">une méthode </w:t>
+      </w:r>
+      <w:r>
+        <w:rPr>
+          <w:lang w:val="fr-FR"/>
+        </w:rPr>
+        <w:t>de planification très réputé</w:t>
+      </w:r>
+      <w:r>
+        <w:rPr>
+          <w:lang w:val="fr-FR"/>
+        </w:rPr>
+        <w:t>e</w:t>
+      </w:r>
+      <w:r>
+        <w:rPr>
+          <w:lang w:val="fr-FR"/>
+        </w:rPr>
+        <w:t>. Elle</w:t>
+      </w:r>
+      <w:bookmarkStart w:id="18" w:name="_GoBack"/>
       <w:bookmarkEnd w:id="18"/>
-    </w:p>
-    <w:p>
-      <w:pPr>
-        <w:rPr>
-          <w:lang w:val="fr-FR"/>
-        </w:rPr>
-      </w:pPr>
-      <w:r>
-        <w:rPr>
-          <w:lang w:val="fr-FR"/>
-        </w:rPr>
-        <w:t xml:space="preserve">Gantt est outil de planification très réputé. Il permet de visualiser facilement les différentes tâches, leur date de début et de fin, leur chevauchement entre-elles. Cette méthode aide à déterminer la date de fin du projet ainsi que le chemin critique (suite d’opérations avec un temps de battement à zéro, si celles-ci prennent du retard, la date de </w:t>
+      <w:r>
+        <w:rPr>
+          <w:lang w:val="fr-FR"/>
+        </w:rPr>
+        <w:t xml:space="preserve"> permet de visualiser facilement les différentes tâches, leur date de début et de fin, leur chevauchement entre-elles. Cette méthode aide à déterminer la date de fin du projet ainsi que le chemin critique (suite d’opérations avec un temps de battement à zéro, si celles-ci prennent du retard, la date de </w:t>
       </w:r>
       <w:r>
         <w:rPr>
@@ -4329,30 +4371,18 @@
       <w:pPr>
         <w:jc w:val="left"/>
       </w:pPr>
-      <w:proofErr w:type="spellStart"/>
-      <w:proofErr w:type="gramStart"/>
+      <w:r>
+        <w:t xml:space="preserve">Wikipedia , </w:t>
+      </w:r>
+      <w:r>
+        <w:t>GitHub</w:t>
+      </w:r>
+      <w:r>
+        <w:t xml:space="preserve">, In : </w:t>
+      </w:r>
       <w:r>
         <w:t>Wikipedia</w:t>
       </w:r>
-      <w:proofErr w:type="spellEnd"/>
-      <w:r>
-        <w:t xml:space="preserve"> ,</w:t>
-      </w:r>
-      <w:proofErr w:type="gramEnd"/>
-      <w:r>
-        <w:t xml:space="preserve"> </w:t>
-      </w:r>
-      <w:r>
-        <w:t>GitHub</w:t>
-      </w:r>
-      <w:r>
-        <w:t xml:space="preserve">, In : </w:t>
-      </w:r>
-      <w:proofErr w:type="spellStart"/>
-      <w:r>
-        <w:t>Wikipedia</w:t>
-      </w:r>
-      <w:proofErr w:type="spellEnd"/>
       <w:r>
         <w:t xml:space="preserve"> [en ligne], </w:t>
       </w:r>
@@ -4368,35 +4398,7 @@
             <w:rStyle w:val="Lienhypertexte"/>
             <w:color w:val="A5A5A5" w:themeColor="background2" w:themeShade="BF"/>
           </w:rPr>
-          <w:t>https://fr.wikipe</w:t>
-        </w:r>
-        <w:r>
-          <w:rPr>
-            <w:rStyle w:val="Lienhypertexte"/>
-            <w:color w:val="A5A5A5" w:themeColor="background2" w:themeShade="BF"/>
-          </w:rPr>
-          <w:t>d</w:t>
-        </w:r>
-        <w:r>
-          <w:rPr>
-            <w:rStyle w:val="Lienhypertexte"/>
-            <w:color w:val="A5A5A5" w:themeColor="background2" w:themeShade="BF"/>
-          </w:rPr>
-          <w:t>ia.or</w:t>
-        </w:r>
-        <w:r>
-          <w:rPr>
-            <w:rStyle w:val="Lienhypertexte"/>
-            <w:color w:val="A5A5A5" w:themeColor="background2" w:themeShade="BF"/>
-          </w:rPr>
-          <w:t>g</w:t>
-        </w:r>
-        <w:r>
-          <w:rPr>
-            <w:rStyle w:val="Lienhypertexte"/>
-            <w:color w:val="A5A5A5" w:themeColor="background2" w:themeShade="BF"/>
-          </w:rPr>
-          <w:t>/wiki/GitHub</w:t>
+          <w:t>https://fr.wikipedia.org/wiki/GitHub</w:t>
         </w:r>
       </w:hyperlink>
       <w:r>
@@ -4413,21 +4415,8 @@
       <w:pPr>
         <w:jc w:val="left"/>
       </w:pPr>
-      <w:proofErr w:type="spellStart"/>
-      <w:r>
-        <w:t>Freepik</w:t>
-      </w:r>
-      <w:proofErr w:type="spellEnd"/>
-      <w:r>
-        <w:t xml:space="preserve">, Images de la page de garde, In : </w:t>
-      </w:r>
-      <w:proofErr w:type="spellStart"/>
-      <w:r>
-        <w:t>FlatIcon</w:t>
-      </w:r>
-      <w:proofErr w:type="spellEnd"/>
-      <w:r>
-        <w:t xml:space="preserve"> [en ligne],</w:t>
+      <w:r>
+        <w:t>Freepik, Images de la page de garde, In : FlatIcon [en ligne],</w:t>
       </w:r>
       <w:r>
         <w:rPr>
@@ -4497,38 +4486,20 @@
         <w:t xml:space="preserve">. </w:t>
       </w:r>
       <w:r>
-        <w:t xml:space="preserve">Projet </w:t>
-      </w:r>
-      <w:proofErr w:type="spellStart"/>
-      <w:r>
-        <w:t>Algo</w:t>
-      </w:r>
-      <w:proofErr w:type="spellEnd"/>
-      <w:r>
-        <w:t xml:space="preserve"> &amp; Prog 1 </w:t>
+        <w:t xml:space="preserve">Projet Algo &amp; Prog 1 </w:t>
       </w:r>
       <w:r>
         <w:t>[</w:t>
       </w:r>
       <w:r>
-        <w:t xml:space="preserve">document </w:t>
-      </w:r>
-      <w:proofErr w:type="spellStart"/>
-      <w:r>
-        <w:t>pdf</w:t>
-      </w:r>
-      <w:proofErr w:type="spellEnd"/>
-      <w:r>
-        <w:t xml:space="preserve">]. </w:t>
-      </w:r>
-      <w:proofErr w:type="gramStart"/>
+        <w:t xml:space="preserve">document pdf]. </w:t>
+      </w:r>
       <w:r>
         <w:rPr>
           <w:lang w:val="en-GB"/>
         </w:rPr>
         <w:t>Neuchâtel :</w:t>
       </w:r>
-      <w:proofErr w:type="gramEnd"/>
       <w:r>
         <w:rPr>
           <w:lang w:val="en-GB"/>
@@ -4607,13 +4578,8 @@
     </w:p>
     <w:p>
       <w:r>
-        <w:t xml:space="preserve">Voir document </w:t>
-      </w:r>
-      <w:proofErr w:type="spellStart"/>
-      <w:r>
-        <w:t>gantt.mpp</w:t>
-      </w:r>
-      <w:proofErr w:type="spellEnd"/>
+        <w:t>Voir document gantt.mpp</w:t>
+      </w:r>
       <w:r>
         <w:t xml:space="preserve"> (Microsoft Project)</w:t>
       </w:r>
@@ -4633,15 +4599,7 @@
         <w:t>Voir document protocole_de_tests.pdf</w:t>
       </w:r>
       <w:r>
-        <w:t xml:space="preserve"> (Document </w:t>
-      </w:r>
-      <w:proofErr w:type="spellStart"/>
-      <w:r>
-        <w:t>pdf</w:t>
-      </w:r>
-      <w:proofErr w:type="spellEnd"/>
-      <w:r>
-        <w:t>)</w:t>
+        <w:t xml:space="preserve"> (Document pdf)</w:t>
       </w:r>
     </w:p>
     <w:p>
@@ -4760,6 +4718,9 @@
       </w:r>
       <w:r>
         <w:t>Enregistrement et validation d’une transaction avec le logiciel de gestion de versions signifiant qu’on a terminé une partie du travail</w:t>
+      </w:r>
+      <w:r>
+        <w:t>.</w:t>
       </w:r>
     </w:p>
   </w:footnote>
@@ -4788,7 +4749,7 @@
       <w:rPr>
         <w:noProof/>
       </w:rPr>
-      <w:t>8</w:t>
+      <w:t>4</w:t>
     </w:r>
     <w:r>
       <w:fldChar w:fldCharType="end"/>
@@ -4796,14 +4757,27 @@
     <w:r>
       <w:t xml:space="preserve"> sur </w:t>
     </w:r>
-    <w:fldSimple w:instr=" NUMPAGES  \* Arabic  \* MERGEFORMAT ">
-      <w:r>
-        <w:rPr>
-          <w:noProof/>
-        </w:rPr>
-        <w:t>8</w:t>
-      </w:r>
-    </w:fldSimple>
+    <w:r>
+      <w:fldChar w:fldCharType="begin"/>
+    </w:r>
+    <w:r>
+      <w:instrText xml:space="preserve"> NUMPAGES  \* Arabic  \* MERGEFORMAT </w:instrText>
+    </w:r>
+    <w:r>
+      <w:fldChar w:fldCharType="separate"/>
+    </w:r>
+    <w:r>
+      <w:rPr>
+        <w:noProof/>
+      </w:rPr>
+      <w:t>8</w:t>
+    </w:r>
+    <w:r>
+      <w:rPr>
+        <w:noProof/>
+      </w:rPr>
+      <w:fldChar w:fldCharType="end"/>
+    </w:r>
     <w:r>
       <w:rPr>
         <w:noProof/>
@@ -6676,7 +6650,7 @@
 </file>
 
 <file path=customXml/itemProps1.xml><?xml version="1.0" encoding="utf-8"?>
-<ds:datastoreItem xmlns:ds="http://schemas.openxmlformats.org/officeDocument/2006/customXml" ds:itemID="{671DE51A-174B-48EC-94BA-255CCE50B822}">
+<ds:datastoreItem xmlns:ds="http://schemas.openxmlformats.org/officeDocument/2006/customXml" ds:itemID="{A1A0B37A-AED2-43D8-9E8E-601F527D1519}">
   <ds:schemaRefs>
     <ds:schemaRef ds:uri="http://schemas.openxmlformats.org/officeDocument/2006/bibliography"/>
   </ds:schemaRefs>

</xml_diff>

<commit_message>
Modification page de garde du rapport
</commit_message>
<xml_diff>
--- a/doc/rapport-projet.docx
+++ b/doc/rapport-projet.docx
@@ -6,74 +6,22 @@
       <w:r>
         <w:rPr>
           <w:noProof/>
-          <w:lang w:eastAsia="fr-CH"/>
-        </w:rPr>
-        <w:drawing>
-          <wp:anchor distT="0" distB="0" distL="114300" distR="114300" simplePos="0" relativeHeight="251658240" behindDoc="0" locked="0" layoutInCell="1" allowOverlap="1" wp14:anchorId="1B36C63F" wp14:editId="1F601D14">
-            <wp:simplePos x="0" y="0"/>
-            <wp:positionH relativeFrom="column">
-              <wp:posOffset>-900430</wp:posOffset>
-            </wp:positionH>
-            <wp:positionV relativeFrom="paragraph">
-              <wp:posOffset>-540385</wp:posOffset>
-            </wp:positionV>
-            <wp:extent cx="7543800" cy="10669905"/>
-            <wp:effectExtent l="0" t="0" r="0" b="0"/>
-            <wp:wrapNone/>
-            <wp:docPr id="1" name="Image 1"/>
-            <wp:cNvGraphicFramePr>
-              <a:graphicFrameLocks xmlns:a="http://schemas.openxmlformats.org/drawingml/2006/main" noChangeAspect="1"/>
-            </wp:cNvGraphicFramePr>
-            <a:graphic xmlns:a="http://schemas.openxmlformats.org/drawingml/2006/main">
-              <a:graphicData uri="http://schemas.openxmlformats.org/drawingml/2006/picture">
-                <pic:pic xmlns:pic="http://schemas.openxmlformats.org/drawingml/2006/picture">
-                  <pic:nvPicPr>
-                    <pic:cNvPr id="1" name="Page de garde.png"/>
-                    <pic:cNvPicPr/>
-                  </pic:nvPicPr>
-                  <pic:blipFill>
-                    <a:blip r:embed="rId8">
-                      <a:extLst>
-                        <a:ext uri="{28A0092B-C50C-407E-A947-70E740481C1C}">
-                          <a14:useLocalDpi xmlns:a14="http://schemas.microsoft.com/office/drawing/2010/main" val="0"/>
-                        </a:ext>
-                      </a:extLst>
-                    </a:blip>
-                    <a:stretch>
-                      <a:fillRect/>
-                    </a:stretch>
-                  </pic:blipFill>
-                  <pic:spPr>
-                    <a:xfrm>
-                      <a:off x="0" y="0"/>
-                      <a:ext cx="7543800" cy="10669905"/>
-                    </a:xfrm>
-                    <a:prstGeom prst="rect">
-                      <a:avLst/>
-                    </a:prstGeom>
-                  </pic:spPr>
-                </pic:pic>
-              </a:graphicData>
-            </a:graphic>
-            <wp14:sizeRelH relativeFrom="margin">
-              <wp14:pctWidth>0</wp14:pctWidth>
-            </wp14:sizeRelH>
-            <wp14:sizeRelV relativeFrom="margin">
-              <wp14:pctHeight>0</wp14:pctHeight>
-            </wp14:sizeRelV>
-          </wp:anchor>
-        </w:drawing>
+        </w:rPr>
+        <w:pict w14:anchorId="0CD1EBD5">
+          <v:shape id="_x0000_s1028" type="#_x0000_t75" style="position:absolute;left:0;text-align:left;margin-left:-69.45pt;margin-top:-41.6pt;width:593.85pt;height:839.9pt;z-index:251669504;mso-position-horizontal-relative:text;mso-position-vertical-relative:text;mso-width-relative:page;mso-height-relative:page">
+            <v:imagedata r:id="rId8" o:title="Page de garde"/>
+          </v:shape>
+        </w:pict>
       </w:r>
     </w:p>
     <w:p>
       <w:pPr>
         <w:pStyle w:val="Titre1-PasdansTDM"/>
       </w:pPr>
+      <w:bookmarkStart w:id="0" w:name="_GoBack"/>
+      <w:bookmarkEnd w:id="0"/>
       <w:r>
         <w:br w:type="page"/>
-      </w:r>
-      <w:r>
-        <w:lastRenderedPageBreak/>
         <w:t>Abstract</w:t>
       </w:r>
     </w:p>
@@ -2486,12 +2434,12 @@
       <w:pPr>
         <w:pStyle w:val="Titre1"/>
       </w:pPr>
-      <w:bookmarkStart w:id="0" w:name="_Toc472499018"/>
+      <w:bookmarkStart w:id="1" w:name="_Toc472499018"/>
       <w:r>
         <w:lastRenderedPageBreak/>
         <w:t>Introduction</w:t>
       </w:r>
-      <w:bookmarkEnd w:id="0"/>
+      <w:bookmarkEnd w:id="1"/>
     </w:p>
     <w:p>
       <w:pPr>
@@ -2619,21 +2567,21 @@
       <w:pPr>
         <w:pStyle w:val="Titre1"/>
       </w:pPr>
-      <w:bookmarkStart w:id="1" w:name="_Toc472499019"/>
+      <w:bookmarkStart w:id="2" w:name="_Toc472499019"/>
       <w:r>
         <w:t>Le projet</w:t>
       </w:r>
-      <w:bookmarkEnd w:id="1"/>
+      <w:bookmarkEnd w:id="2"/>
     </w:p>
     <w:p>
       <w:pPr>
         <w:pStyle w:val="Titre2"/>
       </w:pPr>
-      <w:bookmarkStart w:id="2" w:name="_Toc472499020"/>
+      <w:bookmarkStart w:id="3" w:name="_Toc472499020"/>
       <w:r>
         <w:t>Situation initiale</w:t>
       </w:r>
-      <w:bookmarkEnd w:id="2"/>
+      <w:bookmarkEnd w:id="3"/>
     </w:p>
     <w:p>
       <w:pPr>
@@ -2676,24 +2624,32 @@
       <w:pPr>
         <w:pStyle w:val="Titre2"/>
       </w:pPr>
-      <w:bookmarkStart w:id="3" w:name="_Toc472499021"/>
+      <w:bookmarkStart w:id="4" w:name="_Toc472499021"/>
       <w:r>
         <w:t>Résultats</w:t>
       </w:r>
-      <w:bookmarkEnd w:id="3"/>
-    </w:p>
-    <w:p>
-      <w:pPr>
-        <w:rPr>
-          <w:lang w:val="fr-FR"/>
-        </w:rPr>
-      </w:pPr>
-      <w:r>
-        <w:rPr>
-          <w:lang w:val="fr-FR"/>
-        </w:rPr>
-        <w:t>Après de nombreux commits</w:t>
-      </w:r>
+      <w:bookmarkEnd w:id="4"/>
+    </w:p>
+    <w:p>
+      <w:pPr>
+        <w:rPr>
+          <w:lang w:val="fr-FR"/>
+        </w:rPr>
+      </w:pPr>
+      <w:r>
+        <w:rPr>
+          <w:lang w:val="fr-FR"/>
+        </w:rPr>
+        <w:t xml:space="preserve">Après de nombreux </w:t>
+      </w:r>
+      <w:proofErr w:type="spellStart"/>
+      <w:r>
+        <w:rPr>
+          <w:lang w:val="fr-FR"/>
+        </w:rPr>
+        <w:t>commits</w:t>
+      </w:r>
+      <w:proofErr w:type="spellEnd"/>
       <w:r>
         <w:rPr>
           <w:rStyle w:val="Appelnotedebasdep"/>
@@ -2748,11 +2704,11 @@
       <w:pPr>
         <w:pStyle w:val="Titre2"/>
       </w:pPr>
-      <w:bookmarkStart w:id="4" w:name="_Toc472499022"/>
+      <w:bookmarkStart w:id="5" w:name="_Toc472499022"/>
       <w:r>
         <w:t>Améliorations ajoutées</w:t>
       </w:r>
-      <w:bookmarkEnd w:id="4"/>
+      <w:bookmarkEnd w:id="5"/>
     </w:p>
     <w:p>
       <w:pPr>
@@ -2869,12 +2825,12 @@
       <w:pPr>
         <w:pStyle w:val="Titre2"/>
       </w:pPr>
-      <w:bookmarkStart w:id="5" w:name="_Toc472499023"/>
+      <w:bookmarkStart w:id="6" w:name="_Toc472499023"/>
       <w:r>
         <w:lastRenderedPageBreak/>
         <w:t>Améliorations possibles</w:t>
       </w:r>
-      <w:bookmarkEnd w:id="5"/>
+      <w:bookmarkEnd w:id="6"/>
     </w:p>
     <w:p>
       <w:pPr>
@@ -2966,15 +2922,31 @@
       <w:pPr>
         <w:pStyle w:val="Titre2"/>
       </w:pPr>
-      <w:bookmarkStart w:id="6" w:name="_Toc472499024"/>
+      <w:bookmarkStart w:id="7" w:name="_Toc472499024"/>
       <w:r>
         <w:t>Organisation et planification</w:t>
       </w:r>
-      <w:bookmarkEnd w:id="6"/>
-    </w:p>
-    <w:p>
-      <w:r>
-        <w:t>Pour réaliser ce travail qui est basé sur la participation de deux personnes, nous avons opté pour l’utilisation d’un logiciel de gestion de versions : Git (cf. Glossaire Git). Tous nos codes ont également été envoyés sur la plateforme Github (cf. Glossaire Github). Les différentes tâches ont été réparties selon les unités :</w:t>
+      <w:bookmarkEnd w:id="7"/>
+    </w:p>
+    <w:p>
+      <w:r>
+        <w:t xml:space="preserve">Pour réaliser ce travail qui est basé sur la participation de deux personnes, nous avons opté pour l’utilisation d’un logiciel de gestion de versions : Git (cf. Glossaire Git). Tous nos codes ont également été envoyés sur la plateforme </w:t>
+      </w:r>
+      <w:proofErr w:type="spellStart"/>
+      <w:r>
+        <w:t>Github</w:t>
+      </w:r>
+      <w:proofErr w:type="spellEnd"/>
+      <w:r>
+        <w:t xml:space="preserve"> (cf. Glossaire </w:t>
+      </w:r>
+      <w:proofErr w:type="spellStart"/>
+      <w:r>
+        <w:t>Github</w:t>
+      </w:r>
+      <w:proofErr w:type="spellEnd"/>
+      <w:r>
+        <w:t>). Les différentes tâches ont été réparties selon les unités :</w:t>
       </w:r>
     </w:p>
     <w:p>
@@ -2985,8 +2957,18 @@
           <w:numId w:val="1"/>
         </w:numPr>
       </w:pPr>
-      <w:r>
-        <w:t>u_biblio a été assignée à Arnaud.</w:t>
+      <w:proofErr w:type="spellStart"/>
+      <w:proofErr w:type="gramStart"/>
+      <w:r>
+        <w:t>u</w:t>
+      </w:r>
+      <w:proofErr w:type="gramEnd"/>
+      <w:r>
+        <w:t>_biblio</w:t>
+      </w:r>
+      <w:proofErr w:type="spellEnd"/>
+      <w:r>
+        <w:t xml:space="preserve"> a été assignée à Arnaud.</w:t>
       </w:r>
     </w:p>
     <w:p>
@@ -2997,8 +2979,26 @@
           <w:numId w:val="1"/>
         </w:numPr>
       </w:pPr>
-      <w:r>
-        <w:t>u_adherent et u_livre ont été assignées à Thibaud.</w:t>
+      <w:proofErr w:type="spellStart"/>
+      <w:proofErr w:type="gramStart"/>
+      <w:r>
+        <w:t>u</w:t>
+      </w:r>
+      <w:proofErr w:type="gramEnd"/>
+      <w:r>
+        <w:t>_adherent</w:t>
+      </w:r>
+      <w:proofErr w:type="spellEnd"/>
+      <w:r>
+        <w:t xml:space="preserve"> et </w:t>
+      </w:r>
+      <w:proofErr w:type="spellStart"/>
+      <w:r>
+        <w:t>u_livre</w:t>
+      </w:r>
+      <w:proofErr w:type="spellEnd"/>
+      <w:r>
+        <w:t xml:space="preserve"> ont été assignées à Thibaud.</w:t>
       </w:r>
     </w:p>
     <w:p>
@@ -3009,8 +3009,18 @@
           <w:numId w:val="1"/>
         </w:numPr>
       </w:pPr>
-      <w:r>
-        <w:t>p_biblio a été réalisée ensemble.</w:t>
+      <w:proofErr w:type="spellStart"/>
+      <w:proofErr w:type="gramStart"/>
+      <w:r>
+        <w:t>p</w:t>
+      </w:r>
+      <w:proofErr w:type="gramEnd"/>
+      <w:r>
+        <w:t>_biblio</w:t>
+      </w:r>
+      <w:proofErr w:type="spellEnd"/>
+      <w:r>
+        <w:t xml:space="preserve"> a été réalisée ensemble.</w:t>
       </w:r>
     </w:p>
     <w:p>
@@ -3035,7 +3045,21 @@
         <w:rPr>
           <w:lang w:val="fr-FR"/>
         </w:rPr>
-        <w:t>pas être surpris par le délai de notre projet, nous avons réalisé une planification sous forme d’un diagramme de Gantt (cf Glossaire Gantt)</w:t>
+        <w:t>pas être surpris par le délai de notre projet, nous avons réalisé une planification sous forme d’un diagramme de Gantt (</w:t>
+      </w:r>
+      <w:proofErr w:type="spellStart"/>
+      <w:r>
+        <w:rPr>
+          <w:lang w:val="fr-FR"/>
+        </w:rPr>
+        <w:t>cf</w:t>
+      </w:r>
+      <w:proofErr w:type="spellEnd"/>
+      <w:r>
+        <w:rPr>
+          <w:lang w:val="fr-FR"/>
+        </w:rPr>
+        <w:t xml:space="preserve"> Glossaire Gantt)</w:t>
       </w:r>
       <w:r>
         <w:rPr>
@@ -3048,11 +3072,11 @@
       <w:pPr>
         <w:pStyle w:val="Titre2"/>
       </w:pPr>
-      <w:bookmarkStart w:id="7" w:name="_Toc472499025"/>
+      <w:bookmarkStart w:id="8" w:name="_Toc472499025"/>
       <w:r>
         <w:t>Forces et faiblesses</w:t>
       </w:r>
-      <w:bookmarkEnd w:id="7"/>
+      <w:bookmarkEnd w:id="8"/>
     </w:p>
     <w:p>
       <w:pPr>
@@ -3189,12 +3213,12 @@
       <w:pPr>
         <w:pStyle w:val="Titre1"/>
       </w:pPr>
-      <w:bookmarkStart w:id="8" w:name="_Toc472499026"/>
+      <w:bookmarkStart w:id="9" w:name="_Toc472499026"/>
       <w:r>
         <w:lastRenderedPageBreak/>
         <w:t>Réalisation des unités</w:t>
       </w:r>
-      <w:bookmarkEnd w:id="8"/>
+      <w:bookmarkEnd w:id="9"/>
     </w:p>
     <w:p>
       <w:r>
@@ -3217,11 +3241,11 @@
       <w:pPr>
         <w:pStyle w:val="Titre2"/>
       </w:pPr>
-      <w:bookmarkStart w:id="9" w:name="_Toc472499027"/>
+      <w:bookmarkStart w:id="10" w:name="_Toc472499027"/>
       <w:r>
         <w:t>Unité u_livre</w:t>
       </w:r>
-      <w:bookmarkEnd w:id="9"/>
+      <w:bookmarkEnd w:id="10"/>
     </w:p>
     <w:p>
       <w:pPr>
@@ -3309,7 +3333,21 @@
         <w:rPr>
           <w:lang w:val="fr-FR"/>
         </w:rPr>
-        <w:t>L’unité “u_livre”</w:t>
+        <w:t>L’unité “</w:t>
+      </w:r>
+      <w:proofErr w:type="spellStart"/>
+      <w:r>
+        <w:rPr>
+          <w:lang w:val="fr-FR"/>
+        </w:rPr>
+        <w:t>u_livre</w:t>
+      </w:r>
+      <w:proofErr w:type="spellEnd"/>
+      <w:r>
+        <w:rPr>
+          <w:lang w:val="fr-FR"/>
+        </w:rPr>
+        <w:t>”</w:t>
       </w:r>
       <w:r>
         <w:rPr>
@@ -3405,14 +3443,27 @@
                             <w:r>
                               <w:t xml:space="preserve">Figure </w:t>
                             </w:r>
-                            <w:fldSimple w:instr=" SEQ Figure \* ARABIC ">
-                              <w:r>
-                                <w:rPr>
-                                  <w:noProof/>
-                                </w:rPr>
-                                <w:t>1</w:t>
-                              </w:r>
-                            </w:fldSimple>
+                            <w:r>
+                              <w:fldChar w:fldCharType="begin"/>
+                            </w:r>
+                            <w:r>
+                              <w:instrText xml:space="preserve"> SEQ Figure \* ARABIC </w:instrText>
+                            </w:r>
+                            <w:r>
+                              <w:fldChar w:fldCharType="separate"/>
+                            </w:r>
+                            <w:r>
+                              <w:rPr>
+                                <w:noProof/>
+                              </w:rPr>
+                              <w:t>1</w:t>
+                            </w:r>
+                            <w:r>
+                              <w:rPr>
+                                <w:noProof/>
+                              </w:rPr>
+                              <w:fldChar w:fldCharType="end"/>
+                            </w:r>
                             <w:r>
                               <w:t xml:space="preserve"> Ajout d'un livre dans la bibliothèque</w:t>
                             </w:r>
@@ -3498,11 +3549,11 @@
       <w:pPr>
         <w:pStyle w:val="Titre2"/>
       </w:pPr>
-      <w:bookmarkStart w:id="10" w:name="_Toc472499028"/>
+      <w:bookmarkStart w:id="11" w:name="_Toc472499028"/>
       <w:r>
         <w:t>Unité u_adherent</w:t>
       </w:r>
-      <w:bookmarkEnd w:id="10"/>
+      <w:bookmarkEnd w:id="11"/>
     </w:p>
     <w:p>
       <w:r>
@@ -3568,14 +3619,27 @@
                             <w:r>
                               <w:t xml:space="preserve">Figure </w:t>
                             </w:r>
-                            <w:fldSimple w:instr=" SEQ Figure \* ARABIC ">
-                              <w:r>
-                                <w:rPr>
-                                  <w:noProof/>
-                                </w:rPr>
-                                <w:t>2</w:t>
-                              </w:r>
-                            </w:fldSimple>
+                            <w:r>
+                              <w:fldChar w:fldCharType="begin"/>
+                            </w:r>
+                            <w:r>
+                              <w:instrText xml:space="preserve"> SEQ Figure \* ARABIC </w:instrText>
+                            </w:r>
+                            <w:r>
+                              <w:fldChar w:fldCharType="separate"/>
+                            </w:r>
+                            <w:r>
+                              <w:rPr>
+                                <w:noProof/>
+                              </w:rPr>
+                              <w:t>2</w:t>
+                            </w:r>
+                            <w:r>
+                              <w:rPr>
+                                <w:noProof/>
+                              </w:rPr>
+                              <w:fldChar w:fldCharType="end"/>
+                            </w:r>
                             <w:r>
                               <w:t xml:space="preserve"> Affichage d'un adhérent</w:t>
                             </w:r>
@@ -3725,7 +3789,15 @@
         </w:drawing>
       </w:r>
       <w:r>
-        <w:t>“U_adherent” est</w:t>
+        <w:t>“</w:t>
+      </w:r>
+      <w:proofErr w:type="spellStart"/>
+      <w:r>
+        <w:t>U_adherent</w:t>
+      </w:r>
+      <w:proofErr w:type="spellEnd"/>
+      <w:r>
+        <w:t>” est</w:t>
       </w:r>
       <w:r>
         <w:t xml:space="preserve"> une unité gérant les adhérents ;</w:t>
@@ -3758,7 +3830,15 @@
         <w:t>l’affichage d’un adhérent</w:t>
       </w:r>
       <w:r>
-        <w:t xml:space="preserve"> (cf figure 2)</w:t>
+        <w:t xml:space="preserve"> (</w:t>
+      </w:r>
+      <w:proofErr w:type="spellStart"/>
+      <w:r>
+        <w:t>cf</w:t>
+      </w:r>
+      <w:proofErr w:type="spellEnd"/>
+      <w:r>
+        <w:t xml:space="preserve"> figure 2)</w:t>
       </w:r>
       <w:r>
         <w:t>. Même si cette unité ne nécessite pas beaucoup de dévelo</w:t>
@@ -3774,11 +3854,11 @@
       <w:pPr>
         <w:pStyle w:val="Titre2"/>
       </w:pPr>
-      <w:bookmarkStart w:id="11" w:name="_Toc472499029"/>
+      <w:bookmarkStart w:id="12" w:name="_Toc472499029"/>
       <w:r>
         <w:t>Unité u_biblio</w:t>
       </w:r>
-      <w:bookmarkEnd w:id="11"/>
+      <w:bookmarkEnd w:id="12"/>
     </w:p>
     <w:p>
       <w:r>
@@ -3858,7 +3938,15 @@
         </w:drawing>
       </w:r>
       <w:r>
-        <w:t xml:space="preserve">L’unité “u_biblio” permet la gestion de l’entité bibliothèque. Celle-ci </w:t>
+        <w:t>L’unité “</w:t>
+      </w:r>
+      <w:proofErr w:type="spellStart"/>
+      <w:r>
+        <w:t>u_biblio</w:t>
+      </w:r>
+      <w:proofErr w:type="spellEnd"/>
+      <w:r>
+        <w:t xml:space="preserve">” permet la gestion de l’entité bibliothèque. Celle-ci </w:t>
       </w:r>
       <w:r>
         <w:t xml:space="preserve">se charge </w:t>
@@ -3911,7 +3999,31 @@
         <w:t>elle</w:t>
       </w:r>
       <w:r>
-        <w:t xml:space="preserve"> est principalement utilisée dans l’unité “p_biblio”. Elle possède beaucoup d’appels vers les procédures et fonctions de l’unité “u_livre” ainsi que celles de l’unité “u_adherent”.</w:t>
+        <w:t xml:space="preserve"> est principalement utilisée dans l’unité “</w:t>
+      </w:r>
+      <w:proofErr w:type="spellStart"/>
+      <w:r>
+        <w:t>p_biblio</w:t>
+      </w:r>
+      <w:proofErr w:type="spellEnd"/>
+      <w:r>
+        <w:t>”. Elle possède beaucoup d’appels vers les procédures et fonctions de l’unité “</w:t>
+      </w:r>
+      <w:proofErr w:type="spellStart"/>
+      <w:r>
+        <w:t>u_livre</w:t>
+      </w:r>
+      <w:proofErr w:type="spellEnd"/>
+      <w:r>
+        <w:t>” ainsi que celles de l’unité “</w:t>
+      </w:r>
+      <w:proofErr w:type="spellStart"/>
+      <w:r>
+        <w:t>u_adherent</w:t>
+      </w:r>
+      <w:proofErr w:type="spellEnd"/>
+      <w:r>
+        <w:t>”.</w:t>
       </w:r>
     </w:p>
     <w:p>
@@ -3998,14 +4110,27 @@
                             <w:r>
                               <w:t xml:space="preserve">Figure </w:t>
                             </w:r>
-                            <w:fldSimple w:instr=" SEQ Figure \* ARABIC ">
-                              <w:r>
-                                <w:rPr>
-                                  <w:noProof/>
-                                </w:rPr>
-                                <w:t>3</w:t>
-                              </w:r>
-                            </w:fldSimple>
+                            <w:r>
+                              <w:fldChar w:fldCharType="begin"/>
+                            </w:r>
+                            <w:r>
+                              <w:instrText xml:space="preserve"> SEQ Figure \* ARABIC </w:instrText>
+                            </w:r>
+                            <w:r>
+                              <w:fldChar w:fldCharType="separate"/>
+                            </w:r>
+                            <w:r>
+                              <w:rPr>
+                                <w:noProof/>
+                              </w:rPr>
+                              <w:t>3</w:t>
+                            </w:r>
+                            <w:r>
+                              <w:rPr>
+                                <w:noProof/>
+                              </w:rPr>
+                              <w:fldChar w:fldCharType="end"/>
+                            </w:r>
                             <w:r>
                               <w:t xml:space="preserve"> Affichage des informations de la bibliothèque</w:t>
                             </w:r>
@@ -4081,24 +4206,38 @@
       <w:pPr>
         <w:pStyle w:val="Titre2"/>
       </w:pPr>
-      <w:bookmarkStart w:id="12" w:name="_Toc472499030"/>
+      <w:bookmarkStart w:id="13" w:name="_Toc472499030"/>
       <w:r>
         <w:lastRenderedPageBreak/>
         <w:t>Unité p_biblio</w:t>
       </w:r>
-      <w:bookmarkEnd w:id="12"/>
-    </w:p>
-    <w:p>
-      <w:pPr>
-        <w:rPr>
-          <w:lang w:val="fr-FR"/>
-        </w:rPr>
-      </w:pPr>
-      <w:r>
-        <w:rPr>
-          <w:lang w:val="fr-FR"/>
-        </w:rPr>
-        <w:t xml:space="preserve">L’unité “p_biblio” est centrale dans notre programme. Elle sert de routage pour les actions de l’utilisateur en appelant les bonnes procédures et fonctions selon les choix de l’utilisateur. Elle s’occupe </w:t>
+      <w:bookmarkEnd w:id="13"/>
+    </w:p>
+    <w:p>
+      <w:pPr>
+        <w:rPr>
+          <w:lang w:val="fr-FR"/>
+        </w:rPr>
+      </w:pPr>
+      <w:r>
+        <w:rPr>
+          <w:lang w:val="fr-FR"/>
+        </w:rPr>
+        <w:t>L’unité “</w:t>
+      </w:r>
+      <w:proofErr w:type="spellStart"/>
+      <w:r>
+        <w:rPr>
+          <w:lang w:val="fr-FR"/>
+        </w:rPr>
+        <w:t>p_biblio</w:t>
+      </w:r>
+      <w:proofErr w:type="spellEnd"/>
+      <w:r>
+        <w:rPr>
+          <w:lang w:val="fr-FR"/>
+        </w:rPr>
+        <w:t xml:space="preserve">” est centrale dans notre programme. Elle sert de routage pour les actions de l’utilisateur en appelant les bonnes procédures et fonctions selon les choix de l’utilisateur. Elle s’occupe </w:t>
       </w:r>
       <w:r>
         <w:rPr>
@@ -4117,11 +4256,11 @@
       <w:pPr>
         <w:pStyle w:val="Titre1"/>
       </w:pPr>
-      <w:bookmarkStart w:id="13" w:name="_Toc472499031"/>
+      <w:bookmarkStart w:id="14" w:name="_Toc472499031"/>
       <w:r>
         <w:t>Conclusion</w:t>
       </w:r>
-      <w:bookmarkEnd w:id="13"/>
+      <w:bookmarkEnd w:id="14"/>
     </w:p>
     <w:p>
       <w:pPr>
@@ -4202,22 +4341,22 @@
       <w:pPr>
         <w:pStyle w:val="Titre1"/>
       </w:pPr>
-      <w:bookmarkStart w:id="14" w:name="_Toc472499032"/>
+      <w:bookmarkStart w:id="15" w:name="_Toc472499032"/>
       <w:r>
         <w:lastRenderedPageBreak/>
         <w:t>Glossaire</w:t>
       </w:r>
-      <w:bookmarkEnd w:id="14"/>
+      <w:bookmarkEnd w:id="15"/>
     </w:p>
     <w:p>
       <w:pPr>
         <w:pStyle w:val="Titre2"/>
       </w:pPr>
-      <w:bookmarkStart w:id="15" w:name="_Toc472499033"/>
+      <w:bookmarkStart w:id="16" w:name="_Toc472499033"/>
       <w:r>
         <w:t>GIT</w:t>
       </w:r>
-      <w:bookmarkEnd w:id="15"/>
+      <w:bookmarkEnd w:id="16"/>
     </w:p>
     <w:p>
       <w:pPr>
@@ -4236,11 +4375,11 @@
       <w:pPr>
         <w:pStyle w:val="Titre2"/>
       </w:pPr>
-      <w:bookmarkStart w:id="16" w:name="_Toc472499034"/>
+      <w:bookmarkStart w:id="17" w:name="_Toc472499034"/>
       <w:r>
         <w:t>GitHub</w:t>
       </w:r>
-      <w:bookmarkEnd w:id="16"/>
+      <w:bookmarkEnd w:id="17"/>
     </w:p>
     <w:p>
       <w:r>
@@ -4249,11 +4388,24 @@
       <w:r>
         <w:t>« </w:t>
       </w:r>
-      <w:r>
-        <w:t>Github est un service web d'hébergement et de gestion de développement de logiciels, utilisant le logiciel de gestion de versions Git</w:t>
-      </w:r>
-      <w:r>
-        <w:t> » (Wikipedia, 2016)</w:t>
+      <w:proofErr w:type="spellStart"/>
+      <w:r>
+        <w:t>Github</w:t>
+      </w:r>
+      <w:proofErr w:type="spellEnd"/>
+      <w:r>
+        <w:t xml:space="preserve"> est un service web d'hébergement et de gestion de développement de logiciels, utilisant le logiciel de gestion de versions Git</w:t>
+      </w:r>
+      <w:r>
+        <w:t> » (</w:t>
+      </w:r>
+      <w:proofErr w:type="spellStart"/>
+      <w:r>
+        <w:t>Wikipedia</w:t>
+      </w:r>
+      <w:proofErr w:type="spellEnd"/>
+      <w:r>
+        <w:t>, 2016)</w:t>
       </w:r>
       <w:r>
         <w:t>. C’est-à-dire qu’il permet d’héberger sur un serveur les codes qui sont gérés à l’aide du logiciel Git et ainsi, d’assurer une sauvegarde du code hors de nos propres ordinateurs. La plateforme nous a permis également de noter toutes les tâches à réaliser ainsi que la personne qui les réalise.</w:t>
@@ -4263,11 +4415,11 @@
       <w:pPr>
         <w:pStyle w:val="Titre2"/>
       </w:pPr>
-      <w:bookmarkStart w:id="17" w:name="_Toc472499035"/>
+      <w:bookmarkStart w:id="18" w:name="_Toc472499035"/>
       <w:r>
         <w:t>GANTT</w:t>
       </w:r>
-      <w:bookmarkEnd w:id="17"/>
+      <w:bookmarkEnd w:id="18"/>
     </w:p>
     <w:p>
       <w:pPr>
@@ -4305,8 +4457,6 @@
         </w:rPr>
         <w:t>. Elle</w:t>
       </w:r>
-      <w:bookmarkStart w:id="18" w:name="_GoBack"/>
-      <w:bookmarkEnd w:id="18"/>
       <w:r>
         <w:rPr>
           <w:lang w:val="fr-FR"/>
@@ -4371,8 +4521,18 @@
       <w:pPr>
         <w:jc w:val="left"/>
       </w:pPr>
-      <w:r>
-        <w:t xml:space="preserve">Wikipedia , </w:t>
+      <w:proofErr w:type="spellStart"/>
+      <w:proofErr w:type="gramStart"/>
+      <w:r>
+        <w:t>Wikipedia</w:t>
+      </w:r>
+      <w:proofErr w:type="spellEnd"/>
+      <w:r>
+        <w:t xml:space="preserve"> ,</w:t>
+      </w:r>
+      <w:proofErr w:type="gramEnd"/>
+      <w:r>
+        <w:t xml:space="preserve"> </w:t>
       </w:r>
       <w:r>
         <w:t>GitHub</w:t>
@@ -4380,9 +4540,11 @@
       <w:r>
         <w:t xml:space="preserve">, In : </w:t>
       </w:r>
+      <w:proofErr w:type="spellStart"/>
       <w:r>
         <w:t>Wikipedia</w:t>
       </w:r>
+      <w:proofErr w:type="spellEnd"/>
       <w:r>
         <w:t xml:space="preserve"> [en ligne], </w:t>
       </w:r>
@@ -4415,8 +4577,21 @@
       <w:pPr>
         <w:jc w:val="left"/>
       </w:pPr>
-      <w:r>
-        <w:t>Freepik, Images de la page de garde, In : FlatIcon [en ligne],</w:t>
+      <w:proofErr w:type="spellStart"/>
+      <w:r>
+        <w:t>Freepik</w:t>
+      </w:r>
+      <w:proofErr w:type="spellEnd"/>
+      <w:r>
+        <w:t xml:space="preserve">, Images de la page de garde, In : </w:t>
+      </w:r>
+      <w:proofErr w:type="spellStart"/>
+      <w:r>
+        <w:t>FlatIcon</w:t>
+      </w:r>
+      <w:proofErr w:type="spellEnd"/>
+      <w:r>
+        <w:t xml:space="preserve"> [en ligne],</w:t>
       </w:r>
       <w:r>
         <w:rPr>
@@ -4486,20 +4661,38 @@
         <w:t xml:space="preserve">. </w:t>
       </w:r>
       <w:r>
-        <w:t xml:space="preserve">Projet Algo &amp; Prog 1 </w:t>
+        <w:t xml:space="preserve">Projet </w:t>
+      </w:r>
+      <w:proofErr w:type="spellStart"/>
+      <w:r>
+        <w:t>Algo</w:t>
+      </w:r>
+      <w:proofErr w:type="spellEnd"/>
+      <w:r>
+        <w:t xml:space="preserve"> &amp; Prog 1 </w:t>
       </w:r>
       <w:r>
         <w:t>[</w:t>
       </w:r>
       <w:r>
-        <w:t xml:space="preserve">document pdf]. </w:t>
-      </w:r>
+        <w:t xml:space="preserve">document </w:t>
+      </w:r>
+      <w:proofErr w:type="spellStart"/>
+      <w:r>
+        <w:t>pdf</w:t>
+      </w:r>
+      <w:proofErr w:type="spellEnd"/>
+      <w:r>
+        <w:t xml:space="preserve">]. </w:t>
+      </w:r>
+      <w:proofErr w:type="gramStart"/>
       <w:r>
         <w:rPr>
           <w:lang w:val="en-GB"/>
         </w:rPr>
         <w:t>Neuchâtel :</w:t>
       </w:r>
+      <w:proofErr w:type="gramEnd"/>
       <w:r>
         <w:rPr>
           <w:lang w:val="en-GB"/>
@@ -4578,8 +4771,13 @@
     </w:p>
     <w:p>
       <w:r>
-        <w:t>Voir document gantt.mpp</w:t>
-      </w:r>
+        <w:t xml:space="preserve">Voir document </w:t>
+      </w:r>
+      <w:proofErr w:type="spellStart"/>
+      <w:r>
+        <w:t>gantt.mpp</w:t>
+      </w:r>
+      <w:proofErr w:type="spellEnd"/>
       <w:r>
         <w:t xml:space="preserve"> (Microsoft Project)</w:t>
       </w:r>
@@ -4599,7 +4797,15 @@
         <w:t>Voir document protocole_de_tests.pdf</w:t>
       </w:r>
       <w:r>
-        <w:t xml:space="preserve"> (Document pdf)</w:t>
+        <w:t xml:space="preserve"> (Document </w:t>
+      </w:r>
+      <w:proofErr w:type="spellStart"/>
+      <w:r>
+        <w:t>pdf</w:t>
+      </w:r>
+      <w:proofErr w:type="spellEnd"/>
+      <w:r>
+        <w:t>)</w:t>
       </w:r>
     </w:p>
     <w:p>
@@ -4749,7 +4955,7 @@
       <w:rPr>
         <w:noProof/>
       </w:rPr>
-      <w:t>4</w:t>
+      <w:t>2</w:t>
     </w:r>
     <w:r>
       <w:fldChar w:fldCharType="end"/>
@@ -4757,27 +4963,14 @@
     <w:r>
       <w:t xml:space="preserve"> sur </w:t>
     </w:r>
-    <w:r>
-      <w:fldChar w:fldCharType="begin"/>
-    </w:r>
-    <w:r>
-      <w:instrText xml:space="preserve"> NUMPAGES  \* Arabic  \* MERGEFORMAT </w:instrText>
-    </w:r>
-    <w:r>
-      <w:fldChar w:fldCharType="separate"/>
-    </w:r>
-    <w:r>
-      <w:rPr>
-        <w:noProof/>
-      </w:rPr>
-      <w:t>8</w:t>
-    </w:r>
-    <w:r>
-      <w:rPr>
-        <w:noProof/>
-      </w:rPr>
-      <w:fldChar w:fldCharType="end"/>
-    </w:r>
+    <w:fldSimple w:instr=" NUMPAGES  \* Arabic  \* MERGEFORMAT ">
+      <w:r>
+        <w:rPr>
+          <w:noProof/>
+        </w:rPr>
+        <w:t>8</w:t>
+      </w:r>
+    </w:fldSimple>
     <w:r>
       <w:rPr>
         <w:noProof/>
@@ -6650,7 +6843,7 @@
 </file>
 
 <file path=customXml/itemProps1.xml><?xml version="1.0" encoding="utf-8"?>
-<ds:datastoreItem xmlns:ds="http://schemas.openxmlformats.org/officeDocument/2006/customXml" ds:itemID="{A1A0B37A-AED2-43D8-9E8E-601F527D1519}">
+<ds:datastoreItem xmlns:ds="http://schemas.openxmlformats.org/officeDocument/2006/customXml" ds:itemID="{962221DA-78FC-484D-9B4F-497A6B0C13A2}">
   <ds:schemaRefs>
     <ds:schemaRef ds:uri="http://schemas.openxmlformats.org/officeDocument/2006/bibliography"/>
   </ds:schemaRefs>

</xml_diff>

<commit_message>
Première partie des corrections suite aux commentaires M.Perret
</commit_message>
<xml_diff>
--- a/doc/rapport-projet.docx
+++ b/doc/rapport-projet.docx
@@ -18,28 +18,56 @@
       <w:pPr>
         <w:pStyle w:val="Titre1-PasdansTDM"/>
       </w:pPr>
-      <w:bookmarkStart w:id="0" w:name="_GoBack"/>
-      <w:bookmarkEnd w:id="0"/>
       <w:r>
         <w:br w:type="page"/>
+      </w:r>
+      <w:r>
+        <w:lastRenderedPageBreak/>
         <w:t>Abstract</w:t>
       </w:r>
     </w:p>
     <w:p>
       <w:r>
-        <w:t xml:space="preserve">Le présent rapport de projet, présente et détaille la réalisation d’une bibliothèque en </w:t>
+        <w:t>Le présent rapport de projet</w:t>
+      </w:r>
+      <w:r>
+        <w:t xml:space="preserve"> présente et détaille la réalisation d’une bibliothèque en </w:t>
       </w:r>
       <w:r>
         <w:t>P</w:t>
       </w:r>
       <w:r>
-        <w:t>ascal. L’accent est mis sur une compréhension global</w:t>
-      </w:r>
-      <w:r>
-        <w:t>e</w:t>
-      </w:r>
-      <w:r>
-        <w:t xml:space="preserve"> du projet ainsi qu’une rapide vision de celui-ci. Il présente également les problèmes rencontrés, les améliorations effectuées et celles qui méritent encore un développement.</w:t>
+        <w:t xml:space="preserve">ascal. L’accent est mis sur </w:t>
+      </w:r>
+      <w:r>
+        <w:t>la</w:t>
+      </w:r>
+      <w:r>
+        <w:t xml:space="preserve"> compréhension </w:t>
+      </w:r>
+      <w:r>
+        <w:t>des fonctionnalités du projet</w:t>
+      </w:r>
+      <w:r>
+        <w:t xml:space="preserve"> </w:t>
+      </w:r>
+      <w:r>
+        <w:t xml:space="preserve">ainsi </w:t>
+      </w:r>
+      <w:r>
+        <w:t>qu’une vision</w:t>
+      </w:r>
+      <w:r>
+        <w:t xml:space="preserve"> rapide de l’avancement de celui-ci</w:t>
+      </w:r>
+      <w:r>
+        <w:t xml:space="preserve">. Il </w:t>
+      </w:r>
+      <w:r>
+        <w:t xml:space="preserve">met également en avant </w:t>
+      </w:r>
+      <w:r>
+        <w:t>les problèmes rencontrés, les améliorations effectuées et celles qui méritent encore un développement.</w:t>
       </w:r>
     </w:p>
     <w:sdt>
@@ -96,7 +124,7 @@
           <w:r>
             <w:fldChar w:fldCharType="separate"/>
           </w:r>
-          <w:hyperlink w:anchor="_Toc472499018" w:history="1">
+          <w:hyperlink w:anchor="_Toc473971526" w:history="1">
             <w:r>
               <w:rPr>
                 <w:rStyle w:val="Lienhypertexte"/>
@@ -138,7 +166,7 @@
                 <w:noProof/>
                 <w:webHidden/>
               </w:rPr>
-              <w:instrText xml:space="preserve"> PAGEREF _Toc472499018 \h </w:instrText>
+              <w:instrText xml:space="preserve"> PAGEREF _Toc473971526 \h </w:instrText>
             </w:r>
             <w:r>
               <w:rPr>
@@ -158,7 +186,7 @@
                 <w:noProof/>
                 <w:webHidden/>
               </w:rPr>
-              <w:t>4</w:t>
+              <w:t>3</w:t>
             </w:r>
             <w:r>
               <w:rPr>
@@ -178,7 +206,7 @@
               <w:lang w:eastAsia="fr-CH"/>
             </w:rPr>
           </w:pPr>
-          <w:hyperlink w:anchor="_Toc472499019" w:history="1">
+          <w:hyperlink w:anchor="_Toc473971527" w:history="1">
             <w:r>
               <w:rPr>
                 <w:rStyle w:val="Lienhypertexte"/>
@@ -220,7 +248,7 @@
                 <w:noProof/>
                 <w:webHidden/>
               </w:rPr>
-              <w:instrText xml:space="preserve"> PAGEREF _Toc472499019 \h </w:instrText>
+              <w:instrText xml:space="preserve"> PAGEREF _Toc473971527 \h </w:instrText>
             </w:r>
             <w:r>
               <w:rPr>
@@ -240,7 +268,7 @@
                 <w:noProof/>
                 <w:webHidden/>
               </w:rPr>
-              <w:t>4</w:t>
+              <w:t>3</w:t>
             </w:r>
             <w:r>
               <w:rPr>
@@ -264,7 +292,7 @@
               <w:lang w:eastAsia="fr-CH"/>
             </w:rPr>
           </w:pPr>
-          <w:hyperlink w:anchor="_Toc472499020" w:history="1">
+          <w:hyperlink w:anchor="_Toc473971528" w:history="1">
             <w:r>
               <w:rPr>
                 <w:rStyle w:val="Lienhypertexte"/>
@@ -312,7 +340,7 @@
                 <w:noProof/>
                 <w:webHidden/>
               </w:rPr>
-              <w:instrText xml:space="preserve"> PAGEREF _Toc472499020 \h </w:instrText>
+              <w:instrText xml:space="preserve"> PAGEREF _Toc473971528 \h </w:instrText>
             </w:r>
             <w:r>
               <w:rPr>
@@ -332,7 +360,7 @@
                 <w:noProof/>
                 <w:webHidden/>
               </w:rPr>
-              <w:t>4</w:t>
+              <w:t>3</w:t>
             </w:r>
             <w:r>
               <w:rPr>
@@ -356,7 +384,7 @@
               <w:lang w:eastAsia="fr-CH"/>
             </w:rPr>
           </w:pPr>
-          <w:hyperlink w:anchor="_Toc472499021" w:history="1">
+          <w:hyperlink w:anchor="_Toc473971529" w:history="1">
             <w:r>
               <w:rPr>
                 <w:rStyle w:val="Lienhypertexte"/>
@@ -383,7 +411,7 @@
                 <w:rStyle w:val="Lienhypertexte"/>
                 <w:noProof/>
               </w:rPr>
-              <w:t>Résultats</w:t>
+              <w:t>Organisation et planification</w:t>
             </w:r>
             <w:r>
               <w:rPr>
@@ -404,7 +432,7 @@
                 <w:noProof/>
                 <w:webHidden/>
               </w:rPr>
-              <w:instrText xml:space="preserve"> PAGEREF _Toc472499021 \h </w:instrText>
+              <w:instrText xml:space="preserve"> PAGEREF _Toc473971529 \h </w:instrText>
             </w:r>
             <w:r>
               <w:rPr>
@@ -424,7 +452,7 @@
                 <w:noProof/>
                 <w:webHidden/>
               </w:rPr>
-              <w:t>4</w:t>
+              <w:t>3</w:t>
             </w:r>
             <w:r>
               <w:rPr>
@@ -448,7 +476,7 @@
               <w:lang w:eastAsia="fr-CH"/>
             </w:rPr>
           </w:pPr>
-          <w:hyperlink w:anchor="_Toc472499022" w:history="1">
+          <w:hyperlink w:anchor="_Toc473971530" w:history="1">
             <w:r>
               <w:rPr>
                 <w:rStyle w:val="Lienhypertexte"/>
@@ -475,7 +503,7 @@
                 <w:rStyle w:val="Lienhypertexte"/>
                 <w:noProof/>
               </w:rPr>
-              <w:t>Améliorations ajoutées</w:t>
+              <w:t>Forces et faiblesses</w:t>
             </w:r>
             <w:r>
               <w:rPr>
@@ -496,7 +524,89 @@
                 <w:noProof/>
                 <w:webHidden/>
               </w:rPr>
-              <w:instrText xml:space="preserve"> PAGEREF _Toc472499022 \h </w:instrText>
+              <w:instrText xml:space="preserve"> PAGEREF _Toc473971530 \h </w:instrText>
+            </w:r>
+            <w:r>
+              <w:rPr>
+                <w:noProof/>
+                <w:webHidden/>
+              </w:rPr>
+            </w:r>
+            <w:r>
+              <w:rPr>
+                <w:noProof/>
+                <w:webHidden/>
+              </w:rPr>
+              <w:fldChar w:fldCharType="separate"/>
+            </w:r>
+            <w:r>
+              <w:rPr>
+                <w:noProof/>
+                <w:webHidden/>
+              </w:rPr>
+              <w:t>3</w:t>
+            </w:r>
+            <w:r>
+              <w:rPr>
+                <w:noProof/>
+                <w:webHidden/>
+              </w:rPr>
+              <w:fldChar w:fldCharType="end"/>
+            </w:r>
+          </w:hyperlink>
+        </w:p>
+        <w:p>
+          <w:pPr>
+            <w:pStyle w:val="TM1"/>
+            <w:rPr>
+              <w:noProof/>
+              <w:szCs w:val="22"/>
+              <w:lang w:eastAsia="fr-CH"/>
+            </w:rPr>
+          </w:pPr>
+          <w:hyperlink w:anchor="_Toc473971531" w:history="1">
+            <w:r>
+              <w:rPr>
+                <w:rStyle w:val="Lienhypertexte"/>
+                <w:noProof/>
+              </w:rPr>
+              <w:t>3</w:t>
+            </w:r>
+            <w:r>
+              <w:rPr>
+                <w:noProof/>
+                <w:szCs w:val="22"/>
+                <w:lang w:eastAsia="fr-CH"/>
+              </w:rPr>
+              <w:tab/>
+            </w:r>
+            <w:r>
+              <w:rPr>
+                <w:rStyle w:val="Lienhypertexte"/>
+                <w:noProof/>
+              </w:rPr>
+              <w:t>Réalisation des unités</w:t>
+            </w:r>
+            <w:r>
+              <w:rPr>
+                <w:noProof/>
+                <w:webHidden/>
+              </w:rPr>
+              <w:tab/>
+            </w:r>
+            <w:r>
+              <w:rPr>
+                <w:noProof/>
+                <w:webHidden/>
+              </w:rPr>
+              <w:fldChar w:fldCharType="begin"/>
+            </w:r>
+            <w:r>
+              <w:rPr>
+                <w:noProof/>
+                <w:webHidden/>
+              </w:rPr>
+              <w:instrText xml:space="preserve"> PAGEREF _Toc473971531 \h </w:instrText>
             </w:r>
             <w:r>
               <w:rPr>
@@ -540,7 +650,7 @@
               <w:lang w:eastAsia="fr-CH"/>
             </w:rPr>
           </w:pPr>
-          <w:hyperlink w:anchor="_Toc472499023" w:history="1">
+          <w:hyperlink w:anchor="_Toc473971532" w:history="1">
             <w:r>
               <w:rPr>
                 <w:rStyle w:val="Lienhypertexte"/>
@@ -552,7 +662,7 @@
                   </w14:lightRig>
                 </w14:scene3d>
               </w:rPr>
-              <w:t>2.4</w:t>
+              <w:t>3.1</w:t>
             </w:r>
             <w:r>
               <w:rPr>
@@ -567,7 +677,7 @@
                 <w:rStyle w:val="Lienhypertexte"/>
                 <w:noProof/>
               </w:rPr>
-              <w:t>Améliorations possibles</w:t>
+              <w:t>Unité u_livre</w:t>
             </w:r>
             <w:r>
               <w:rPr>
@@ -588,7 +698,7 @@
                 <w:noProof/>
                 <w:webHidden/>
               </w:rPr>
-              <w:instrText xml:space="preserve"> PAGEREF _Toc472499023 \h </w:instrText>
+              <w:instrText xml:space="preserve"> PAGEREF _Toc473971532 \h </w:instrText>
             </w:r>
             <w:r>
               <w:rPr>
@@ -632,7 +742,7 @@
               <w:lang w:eastAsia="fr-CH"/>
             </w:rPr>
           </w:pPr>
-          <w:hyperlink w:anchor="_Toc472499024" w:history="1">
+          <w:hyperlink w:anchor="_Toc473971533" w:history="1">
             <w:r>
               <w:rPr>
                 <w:rStyle w:val="Lienhypertexte"/>
@@ -644,7 +754,7 @@
                   </w14:lightRig>
                 </w14:scene3d>
               </w:rPr>
-              <w:t>2.5</w:t>
+              <w:t>3.2</w:t>
             </w:r>
             <w:r>
               <w:rPr>
@@ -659,7 +769,7 @@
                 <w:rStyle w:val="Lienhypertexte"/>
                 <w:noProof/>
               </w:rPr>
-              <w:t>Organisation et planification</w:t>
+              <w:t>Unité u_adherent</w:t>
             </w:r>
             <w:r>
               <w:rPr>
@@ -680,7 +790,7 @@
                 <w:noProof/>
                 <w:webHidden/>
               </w:rPr>
-              <w:instrText xml:space="preserve"> PAGEREF _Toc472499024 \h </w:instrText>
+              <w:instrText xml:space="preserve"> PAGEREF _Toc473971533 \h </w:instrText>
             </w:r>
             <w:r>
               <w:rPr>
@@ -700,7 +810,7 @@
                 <w:noProof/>
                 <w:webHidden/>
               </w:rPr>
-              <w:t>5</w:t>
+              <w:t>4</w:t>
             </w:r>
             <w:r>
               <w:rPr>
@@ -724,7 +834,7 @@
               <w:lang w:eastAsia="fr-CH"/>
             </w:rPr>
           </w:pPr>
-          <w:hyperlink w:anchor="_Toc472499025" w:history="1">
+          <w:hyperlink w:anchor="_Toc473971534" w:history="1">
             <w:r>
               <w:rPr>
                 <w:rStyle w:val="Lienhypertexte"/>
@@ -736,7 +846,7 @@
                   </w14:lightRig>
                 </w14:scene3d>
               </w:rPr>
-              <w:t>2.6</w:t>
+              <w:t>3.3</w:t>
             </w:r>
             <w:r>
               <w:rPr>
@@ -751,7 +861,7 @@
                 <w:rStyle w:val="Lienhypertexte"/>
                 <w:noProof/>
               </w:rPr>
-              <w:t>Forces et faiblesses</w:t>
+              <w:t>Unité u_biblio</w:t>
             </w:r>
             <w:r>
               <w:rPr>
@@ -772,7 +882,7 @@
                 <w:noProof/>
                 <w:webHidden/>
               </w:rPr>
-              <w:instrText xml:space="preserve"> PAGEREF _Toc472499025 \h </w:instrText>
+              <w:instrText xml:space="preserve"> PAGEREF _Toc473971534 \h </w:instrText>
             </w:r>
             <w:r>
               <w:rPr>
@@ -792,89 +902,7 @@
                 <w:noProof/>
                 <w:webHidden/>
               </w:rPr>
-              <w:t>5</w:t>
-            </w:r>
-            <w:r>
-              <w:rPr>
-                <w:noProof/>
-                <w:webHidden/>
-              </w:rPr>
-              <w:fldChar w:fldCharType="end"/>
-            </w:r>
-          </w:hyperlink>
-        </w:p>
-        <w:p>
-          <w:pPr>
-            <w:pStyle w:val="TM1"/>
-            <w:rPr>
-              <w:noProof/>
-              <w:szCs w:val="22"/>
-              <w:lang w:eastAsia="fr-CH"/>
-            </w:rPr>
-          </w:pPr>
-          <w:hyperlink w:anchor="_Toc472499026" w:history="1">
-            <w:r>
-              <w:rPr>
-                <w:rStyle w:val="Lienhypertexte"/>
-                <w:noProof/>
-              </w:rPr>
-              <w:t>3</w:t>
-            </w:r>
-            <w:r>
-              <w:rPr>
-                <w:noProof/>
-                <w:szCs w:val="22"/>
-                <w:lang w:eastAsia="fr-CH"/>
-              </w:rPr>
-              <w:tab/>
-            </w:r>
-            <w:r>
-              <w:rPr>
-                <w:rStyle w:val="Lienhypertexte"/>
-                <w:noProof/>
-              </w:rPr>
-              <w:t>Réalisation des unités</w:t>
-            </w:r>
-            <w:r>
-              <w:rPr>
-                <w:noProof/>
-                <w:webHidden/>
-              </w:rPr>
-              <w:tab/>
-            </w:r>
-            <w:r>
-              <w:rPr>
-                <w:noProof/>
-                <w:webHidden/>
-              </w:rPr>
-              <w:fldChar w:fldCharType="begin"/>
-            </w:r>
-            <w:r>
-              <w:rPr>
-                <w:noProof/>
-                <w:webHidden/>
-              </w:rPr>
-              <w:instrText xml:space="preserve"> PAGEREF _Toc472499026 \h </w:instrText>
-            </w:r>
-            <w:r>
-              <w:rPr>
-                <w:noProof/>
-                <w:webHidden/>
-              </w:rPr>
-            </w:r>
-            <w:r>
-              <w:rPr>
-                <w:noProof/>
-                <w:webHidden/>
-              </w:rPr>
-              <w:fldChar w:fldCharType="separate"/>
-            </w:r>
-            <w:r>
-              <w:rPr>
-                <w:noProof/>
-                <w:webHidden/>
-              </w:rPr>
-              <w:t>6</w:t>
+              <w:t>4</w:t>
             </w:r>
             <w:r>
               <w:rPr>
@@ -898,7 +926,7 @@
               <w:lang w:eastAsia="fr-CH"/>
             </w:rPr>
           </w:pPr>
-          <w:hyperlink w:anchor="_Toc472499027" w:history="1">
+          <w:hyperlink w:anchor="_Toc473971535" w:history="1">
             <w:r>
               <w:rPr>
                 <w:rStyle w:val="Lienhypertexte"/>
@@ -910,7 +938,7 @@
                   </w14:lightRig>
                 </w14:scene3d>
               </w:rPr>
-              <w:t>3.1</w:t>
+              <w:t>3.4</w:t>
             </w:r>
             <w:r>
               <w:rPr>
@@ -925,7 +953,7 @@
                 <w:rStyle w:val="Lienhypertexte"/>
                 <w:noProof/>
               </w:rPr>
-              <w:t>Unité u_livre</w:t>
+              <w:t>Unité p_biblio</w:t>
             </w:r>
             <w:r>
               <w:rPr>
@@ -946,7 +974,7 @@
                 <w:noProof/>
                 <w:webHidden/>
               </w:rPr>
-              <w:instrText xml:space="preserve"> PAGEREF _Toc472499027 \h </w:instrText>
+              <w:instrText xml:space="preserve"> PAGEREF _Toc473971535 \h </w:instrText>
             </w:r>
             <w:r>
               <w:rPr>
@@ -966,7 +994,89 @@
                 <w:noProof/>
                 <w:webHidden/>
               </w:rPr>
-              <w:t>6</w:t>
+              <w:t>5</w:t>
+            </w:r>
+            <w:r>
+              <w:rPr>
+                <w:noProof/>
+                <w:webHidden/>
+              </w:rPr>
+              <w:fldChar w:fldCharType="end"/>
+            </w:r>
+          </w:hyperlink>
+        </w:p>
+        <w:p>
+          <w:pPr>
+            <w:pStyle w:val="TM1"/>
+            <w:rPr>
+              <w:noProof/>
+              <w:szCs w:val="22"/>
+              <w:lang w:eastAsia="fr-CH"/>
+            </w:rPr>
+          </w:pPr>
+          <w:hyperlink w:anchor="_Toc473971536" w:history="1">
+            <w:r>
+              <w:rPr>
+                <w:rStyle w:val="Lienhypertexte"/>
+                <w:noProof/>
+              </w:rPr>
+              <w:t>4</w:t>
+            </w:r>
+            <w:r>
+              <w:rPr>
+                <w:noProof/>
+                <w:szCs w:val="22"/>
+                <w:lang w:eastAsia="fr-CH"/>
+              </w:rPr>
+              <w:tab/>
+            </w:r>
+            <w:r>
+              <w:rPr>
+                <w:rStyle w:val="Lienhypertexte"/>
+                <w:noProof/>
+              </w:rPr>
+              <w:t>Etat actuel du projet</w:t>
+            </w:r>
+            <w:r>
+              <w:rPr>
+                <w:noProof/>
+                <w:webHidden/>
+              </w:rPr>
+              <w:tab/>
+            </w:r>
+            <w:r>
+              <w:rPr>
+                <w:noProof/>
+                <w:webHidden/>
+              </w:rPr>
+              <w:fldChar w:fldCharType="begin"/>
+            </w:r>
+            <w:r>
+              <w:rPr>
+                <w:noProof/>
+                <w:webHidden/>
+              </w:rPr>
+              <w:instrText xml:space="preserve"> PAGEREF _Toc473971536 \h </w:instrText>
+            </w:r>
+            <w:r>
+              <w:rPr>
+                <w:noProof/>
+                <w:webHidden/>
+              </w:rPr>
+            </w:r>
+            <w:r>
+              <w:rPr>
+                <w:noProof/>
+                <w:webHidden/>
+              </w:rPr>
+              <w:fldChar w:fldCharType="separate"/>
+            </w:r>
+            <w:r>
+              <w:rPr>
+                <w:noProof/>
+                <w:webHidden/>
+              </w:rPr>
+              <w:t>5</w:t>
             </w:r>
             <w:r>
               <w:rPr>
@@ -990,7 +1100,7 @@
               <w:lang w:eastAsia="fr-CH"/>
             </w:rPr>
           </w:pPr>
-          <w:hyperlink w:anchor="_Toc472499028" w:history="1">
+          <w:hyperlink w:anchor="_Toc473971537" w:history="1">
             <w:r>
               <w:rPr>
                 <w:rStyle w:val="Lienhypertexte"/>
@@ -1002,7 +1112,7 @@
                   </w14:lightRig>
                 </w14:scene3d>
               </w:rPr>
-              <w:t>3.2</w:t>
+              <w:t>4.1</w:t>
             </w:r>
             <w:r>
               <w:rPr>
@@ -1017,7 +1127,7 @@
                 <w:rStyle w:val="Lienhypertexte"/>
                 <w:noProof/>
               </w:rPr>
-              <w:t>Unité u_adherent</w:t>
+              <w:t>Résultats</w:t>
             </w:r>
             <w:r>
               <w:rPr>
@@ -1038,7 +1148,7 @@
                 <w:noProof/>
                 <w:webHidden/>
               </w:rPr>
-              <w:instrText xml:space="preserve"> PAGEREF _Toc472499028 \h </w:instrText>
+              <w:instrText xml:space="preserve"> PAGEREF _Toc473971537 \h </w:instrText>
             </w:r>
             <w:r>
               <w:rPr>
@@ -1058,7 +1168,7 @@
                 <w:noProof/>
                 <w:webHidden/>
               </w:rPr>
-              <w:t>6</w:t>
+              <w:t>5</w:t>
             </w:r>
             <w:r>
               <w:rPr>
@@ -1082,7 +1192,7 @@
               <w:lang w:eastAsia="fr-CH"/>
             </w:rPr>
           </w:pPr>
-          <w:hyperlink w:anchor="_Toc472499029" w:history="1">
+          <w:hyperlink w:anchor="_Toc473971538" w:history="1">
             <w:r>
               <w:rPr>
                 <w:rStyle w:val="Lienhypertexte"/>
@@ -1094,7 +1204,7 @@
                   </w14:lightRig>
                 </w14:scene3d>
               </w:rPr>
-              <w:t>3.3</w:t>
+              <w:t>4.2</w:t>
             </w:r>
             <w:r>
               <w:rPr>
@@ -1109,7 +1219,7 @@
                 <w:rStyle w:val="Lienhypertexte"/>
                 <w:noProof/>
               </w:rPr>
-              <w:t>Unité u_biblio</w:t>
+              <w:t>Améliorations ajoutées</w:t>
             </w:r>
             <w:r>
               <w:rPr>
@@ -1130,7 +1240,7 @@
                 <w:noProof/>
                 <w:webHidden/>
               </w:rPr>
-              <w:instrText xml:space="preserve"> PAGEREF _Toc472499029 \h </w:instrText>
+              <w:instrText xml:space="preserve"> PAGEREF _Toc473971538 \h </w:instrText>
             </w:r>
             <w:r>
               <w:rPr>
@@ -1150,7 +1260,7 @@
                 <w:noProof/>
                 <w:webHidden/>
               </w:rPr>
-              <w:t>6</w:t>
+              <w:t>5</w:t>
             </w:r>
             <w:r>
               <w:rPr>
@@ -1174,7 +1284,7 @@
               <w:lang w:eastAsia="fr-CH"/>
             </w:rPr>
           </w:pPr>
-          <w:hyperlink w:anchor="_Toc472499030" w:history="1">
+          <w:hyperlink w:anchor="_Toc473971539" w:history="1">
             <w:r>
               <w:rPr>
                 <w:rStyle w:val="Lienhypertexte"/>
@@ -1186,7 +1296,7 @@
                   </w14:lightRig>
                 </w14:scene3d>
               </w:rPr>
-              <w:t>3.4</w:t>
+              <w:t>4.3</w:t>
             </w:r>
             <w:r>
               <w:rPr>
@@ -1201,7 +1311,7 @@
                 <w:rStyle w:val="Lienhypertexte"/>
                 <w:noProof/>
               </w:rPr>
-              <w:t>Unité p_biblio</w:t>
+              <w:t>Améliorations possibles</w:t>
             </w:r>
             <w:r>
               <w:rPr>
@@ -1222,7 +1332,7 @@
                 <w:noProof/>
                 <w:webHidden/>
               </w:rPr>
-              <w:instrText xml:space="preserve"> PAGEREF _Toc472499030 \h </w:instrText>
+              <w:instrText xml:space="preserve"> PAGEREF _Toc473971539 \h </w:instrText>
             </w:r>
             <w:r>
               <w:rPr>
@@ -1242,7 +1352,7 @@
                 <w:noProof/>
                 <w:webHidden/>
               </w:rPr>
-              <w:t>7</w:t>
+              <w:t>5</w:t>
             </w:r>
             <w:r>
               <w:rPr>
@@ -1262,13 +1372,13 @@
               <w:lang w:eastAsia="fr-CH"/>
             </w:rPr>
           </w:pPr>
-          <w:hyperlink w:anchor="_Toc472499031" w:history="1">
+          <w:hyperlink w:anchor="_Toc473971540" w:history="1">
             <w:r>
               <w:rPr>
                 <w:rStyle w:val="Lienhypertexte"/>
                 <w:noProof/>
               </w:rPr>
-              <w:t>4</w:t>
+              <w:t>5</w:t>
             </w:r>
             <w:r>
               <w:rPr>
@@ -1304,7 +1414,7 @@
                 <w:noProof/>
                 <w:webHidden/>
               </w:rPr>
-              <w:instrText xml:space="preserve"> PAGEREF _Toc472499031 \h </w:instrText>
+              <w:instrText xml:space="preserve"> PAGEREF _Toc473971540 \h </w:instrText>
             </w:r>
             <w:r>
               <w:rPr>
@@ -1324,7 +1434,7 @@
                 <w:noProof/>
                 <w:webHidden/>
               </w:rPr>
-              <w:t>7</w:t>
+              <w:t>6</w:t>
             </w:r>
             <w:r>
               <w:rPr>
@@ -1344,13 +1454,13 @@
               <w:lang w:eastAsia="fr-CH"/>
             </w:rPr>
           </w:pPr>
-          <w:hyperlink w:anchor="_Toc472499032" w:history="1">
+          <w:hyperlink w:anchor="_Toc473971541" w:history="1">
             <w:r>
               <w:rPr>
                 <w:rStyle w:val="Lienhypertexte"/>
                 <w:noProof/>
               </w:rPr>
-              <w:t>5</w:t>
+              <w:t>6</w:t>
             </w:r>
             <w:r>
               <w:rPr>
@@ -1365,7 +1475,7 @@
                 <w:rStyle w:val="Lienhypertexte"/>
                 <w:noProof/>
               </w:rPr>
-              <w:t>Glossaire</w:t>
+              <w:t>Bibliographie</w:t>
             </w:r>
             <w:r>
               <w:rPr>
@@ -1386,7 +1496,7 @@
                 <w:noProof/>
                 <w:webHidden/>
               </w:rPr>
-              <w:instrText xml:space="preserve"> PAGEREF _Toc472499032 \h </w:instrText>
+              <w:instrText xml:space="preserve"> PAGEREF _Toc473971541 \h </w:instrText>
             </w:r>
             <w:r>
               <w:rPr>
@@ -1406,7 +1516,7 @@
                 <w:noProof/>
                 <w:webHidden/>
               </w:rPr>
-              <w:t>8</w:t>
+              <w:t>7</w:t>
             </w:r>
             <w:r>
               <w:rPr>
@@ -1430,11 +1540,12 @@
               <w:lang w:eastAsia="fr-CH"/>
             </w:rPr>
           </w:pPr>
-          <w:hyperlink w:anchor="_Toc472499033" w:history="1">
+          <w:hyperlink w:anchor="_Toc473971542" w:history="1">
             <w:r>
               <w:rPr>
                 <w:rStyle w:val="Lienhypertexte"/>
                 <w:noProof/>
+                <w:lang w:val="en-GB"/>
                 <w14:scene3d>
                   <w14:camera w14:prst="orthographicFront"/>
                   <w14:lightRig w14:rig="threePt" w14:dir="t">
@@ -1442,7 +1553,7 @@
                   </w14:lightRig>
                 </w14:scene3d>
               </w:rPr>
-              <w:t>5.1</w:t>
+              <w:t>6.1</w:t>
             </w:r>
             <w:r>
               <w:rPr>
@@ -1456,8 +1567,9 @@
               <w:rPr>
                 <w:rStyle w:val="Lienhypertexte"/>
                 <w:noProof/>
-              </w:rPr>
-              <w:t>GIT</w:t>
+                <w:lang w:val="en-GB"/>
+              </w:rPr>
+              <w:t>Site Web</w:t>
             </w:r>
             <w:r>
               <w:rPr>
@@ -1478,7 +1590,7 @@
                 <w:noProof/>
                 <w:webHidden/>
               </w:rPr>
-              <w:instrText xml:space="preserve"> PAGEREF _Toc472499033 \h </w:instrText>
+              <w:instrText xml:space="preserve"> PAGEREF _Toc473971542 \h </w:instrText>
             </w:r>
             <w:r>
               <w:rPr>
@@ -1498,7 +1610,7 @@
                 <w:noProof/>
                 <w:webHidden/>
               </w:rPr>
-              <w:t>8</w:t>
+              <w:t>7</w:t>
             </w:r>
             <w:r>
               <w:rPr>
@@ -1522,11 +1634,12 @@
               <w:lang w:eastAsia="fr-CH"/>
             </w:rPr>
           </w:pPr>
-          <w:hyperlink w:anchor="_Toc472499034" w:history="1">
+          <w:hyperlink w:anchor="_Toc473971543" w:history="1">
             <w:r>
               <w:rPr>
                 <w:rStyle w:val="Lienhypertexte"/>
                 <w:noProof/>
+                <w:lang w:val="en-GB"/>
                 <w14:scene3d>
                   <w14:camera w14:prst="orthographicFront"/>
                   <w14:lightRig w14:rig="threePt" w14:dir="t">
@@ -1534,7 +1647,7 @@
                   </w14:lightRig>
                 </w14:scene3d>
               </w:rPr>
-              <w:t>5.2</w:t>
+              <w:t>6.2</w:t>
             </w:r>
             <w:r>
               <w:rPr>
@@ -1548,8 +1661,9 @@
               <w:rPr>
                 <w:rStyle w:val="Lienhypertexte"/>
                 <w:noProof/>
-              </w:rPr>
-              <w:t>GitHub</w:t>
+                <w:lang w:val="en-GB"/>
+              </w:rPr>
+              <w:t>Documents</w:t>
             </w:r>
             <w:r>
               <w:rPr>
@@ -1570,7 +1684,7 @@
                 <w:noProof/>
                 <w:webHidden/>
               </w:rPr>
-              <w:instrText xml:space="preserve"> PAGEREF _Toc472499034 \h </w:instrText>
+              <w:instrText xml:space="preserve"> PAGEREF _Toc473971543 \h </w:instrText>
             </w:r>
             <w:r>
               <w:rPr>
@@ -1590,7 +1704,89 @@
                 <w:noProof/>
                 <w:webHidden/>
               </w:rPr>
-              <w:t>8</w:t>
+              <w:t>7</w:t>
+            </w:r>
+            <w:r>
+              <w:rPr>
+                <w:noProof/>
+                <w:webHidden/>
+              </w:rPr>
+              <w:fldChar w:fldCharType="end"/>
+            </w:r>
+          </w:hyperlink>
+        </w:p>
+        <w:p>
+          <w:pPr>
+            <w:pStyle w:val="TM1"/>
+            <w:rPr>
+              <w:noProof/>
+              <w:szCs w:val="22"/>
+              <w:lang w:eastAsia="fr-CH"/>
+            </w:rPr>
+          </w:pPr>
+          <w:hyperlink w:anchor="_Toc473971544" w:history="1">
+            <w:r>
+              <w:rPr>
+                <w:rStyle w:val="Lienhypertexte"/>
+                <w:noProof/>
+              </w:rPr>
+              <w:t>7</w:t>
+            </w:r>
+            <w:r>
+              <w:rPr>
+                <w:noProof/>
+                <w:szCs w:val="22"/>
+                <w:lang w:eastAsia="fr-CH"/>
+              </w:rPr>
+              <w:tab/>
+            </w:r>
+            <w:r>
+              <w:rPr>
+                <w:rStyle w:val="Lienhypertexte"/>
+                <w:noProof/>
+              </w:rPr>
+              <w:t>Annexes</w:t>
+            </w:r>
+            <w:r>
+              <w:rPr>
+                <w:noProof/>
+                <w:webHidden/>
+              </w:rPr>
+              <w:tab/>
+            </w:r>
+            <w:r>
+              <w:rPr>
+                <w:noProof/>
+                <w:webHidden/>
+              </w:rPr>
+              <w:fldChar w:fldCharType="begin"/>
+            </w:r>
+            <w:r>
+              <w:rPr>
+                <w:noProof/>
+                <w:webHidden/>
+              </w:rPr>
+              <w:instrText xml:space="preserve"> PAGEREF _Toc473971544 \h </w:instrText>
+            </w:r>
+            <w:r>
+              <w:rPr>
+                <w:noProof/>
+                <w:webHidden/>
+              </w:rPr>
+            </w:r>
+            <w:r>
+              <w:rPr>
+                <w:noProof/>
+                <w:webHidden/>
+              </w:rPr>
+              <w:fldChar w:fldCharType="separate"/>
+            </w:r>
+            <w:r>
+              <w:rPr>
+                <w:noProof/>
+                <w:webHidden/>
+              </w:rPr>
+              <w:t>7</w:t>
             </w:r>
             <w:r>
               <w:rPr>
@@ -1614,7 +1810,7 @@
               <w:lang w:eastAsia="fr-CH"/>
             </w:rPr>
           </w:pPr>
-          <w:hyperlink w:anchor="_Toc472499035" w:history="1">
+          <w:hyperlink w:anchor="_Toc473971545" w:history="1">
             <w:r>
               <w:rPr>
                 <w:rStyle w:val="Lienhypertexte"/>
@@ -1626,7 +1822,7 @@
                   </w14:lightRig>
                 </w14:scene3d>
               </w:rPr>
-              <w:t>5.3</w:t>
+              <w:t>7.1</w:t>
             </w:r>
             <w:r>
               <w:rPr>
@@ -1641,7 +1837,7 @@
                 <w:rStyle w:val="Lienhypertexte"/>
                 <w:noProof/>
               </w:rPr>
-              <w:t>GANTT</w:t>
+              <w:t>GitHub</w:t>
             </w:r>
             <w:r>
               <w:rPr>
@@ -1662,7 +1858,7 @@
                 <w:noProof/>
                 <w:webHidden/>
               </w:rPr>
-              <w:instrText xml:space="preserve"> PAGEREF _Toc472499035 \h </w:instrText>
+              <w:instrText xml:space="preserve"> PAGEREF _Toc473971545 \h </w:instrText>
             </w:r>
             <w:r>
               <w:rPr>
@@ -1682,89 +1878,7 @@
                 <w:noProof/>
                 <w:webHidden/>
               </w:rPr>
-              <w:t>8</w:t>
-            </w:r>
-            <w:r>
-              <w:rPr>
-                <w:noProof/>
-                <w:webHidden/>
-              </w:rPr>
-              <w:fldChar w:fldCharType="end"/>
-            </w:r>
-          </w:hyperlink>
-        </w:p>
-        <w:p>
-          <w:pPr>
-            <w:pStyle w:val="TM1"/>
-            <w:rPr>
-              <w:noProof/>
-              <w:szCs w:val="22"/>
-              <w:lang w:eastAsia="fr-CH"/>
-            </w:rPr>
-          </w:pPr>
-          <w:hyperlink w:anchor="_Toc472499036" w:history="1">
-            <w:r>
-              <w:rPr>
-                <w:rStyle w:val="Lienhypertexte"/>
-                <w:noProof/>
-              </w:rPr>
-              <w:t>6</w:t>
-            </w:r>
-            <w:r>
-              <w:rPr>
-                <w:noProof/>
-                <w:szCs w:val="22"/>
-                <w:lang w:eastAsia="fr-CH"/>
-              </w:rPr>
-              <w:tab/>
-            </w:r>
-            <w:r>
-              <w:rPr>
-                <w:rStyle w:val="Lienhypertexte"/>
-                <w:noProof/>
-              </w:rPr>
-              <w:t>Bibliographie</w:t>
-            </w:r>
-            <w:r>
-              <w:rPr>
-                <w:noProof/>
-                <w:webHidden/>
-              </w:rPr>
-              <w:tab/>
-            </w:r>
-            <w:r>
-              <w:rPr>
-                <w:noProof/>
-                <w:webHidden/>
-              </w:rPr>
-              <w:fldChar w:fldCharType="begin"/>
-            </w:r>
-            <w:r>
-              <w:rPr>
-                <w:noProof/>
-                <w:webHidden/>
-              </w:rPr>
-              <w:instrText xml:space="preserve"> PAGEREF _Toc472499036 \h </w:instrText>
-            </w:r>
-            <w:r>
-              <w:rPr>
-                <w:noProof/>
-                <w:webHidden/>
-              </w:rPr>
-            </w:r>
-            <w:r>
-              <w:rPr>
-                <w:noProof/>
-                <w:webHidden/>
-              </w:rPr>
-              <w:fldChar w:fldCharType="separate"/>
-            </w:r>
-            <w:r>
-              <w:rPr>
-                <w:noProof/>
-                <w:webHidden/>
-              </w:rPr>
-              <w:t>9</w:t>
+              <w:t>7</w:t>
             </w:r>
             <w:r>
               <w:rPr>
@@ -1788,12 +1902,11 @@
               <w:lang w:eastAsia="fr-CH"/>
             </w:rPr>
           </w:pPr>
-          <w:hyperlink w:anchor="_Toc472499037" w:history="1">
+          <w:hyperlink w:anchor="_Toc473971546" w:history="1">
             <w:r>
               <w:rPr>
                 <w:rStyle w:val="Lienhypertexte"/>
                 <w:noProof/>
-                <w:lang w:val="en-GB"/>
                 <w14:scene3d>
                   <w14:camera w14:prst="orthographicFront"/>
                   <w14:lightRig w14:rig="threePt" w14:dir="t">
@@ -1801,7 +1914,7 @@
                   </w14:lightRig>
                 </w14:scene3d>
               </w:rPr>
-              <w:t>6.1</w:t>
+              <w:t>7.2</w:t>
             </w:r>
             <w:r>
               <w:rPr>
@@ -1815,9 +1928,8 @@
               <w:rPr>
                 <w:rStyle w:val="Lienhypertexte"/>
                 <w:noProof/>
-                <w:lang w:val="en-GB"/>
-              </w:rPr>
-              <w:t>Site Web</w:t>
+              </w:rPr>
+              <w:t>GANTT</w:t>
             </w:r>
             <w:r>
               <w:rPr>
@@ -1838,7 +1950,7 @@
                 <w:noProof/>
                 <w:webHidden/>
               </w:rPr>
-              <w:instrText xml:space="preserve"> PAGEREF _Toc472499037 \h </w:instrText>
+              <w:instrText xml:space="preserve"> PAGEREF _Toc473971546 \h </w:instrText>
             </w:r>
             <w:r>
               <w:rPr>
@@ -1858,7 +1970,7 @@
                 <w:noProof/>
                 <w:webHidden/>
               </w:rPr>
-              <w:t>9</w:t>
+              <w:t>7</w:t>
             </w:r>
             <w:r>
               <w:rPr>
@@ -1882,12 +1994,11 @@
               <w:lang w:eastAsia="fr-CH"/>
             </w:rPr>
           </w:pPr>
-          <w:hyperlink w:anchor="_Toc472499038" w:history="1">
+          <w:hyperlink w:anchor="_Toc473971547" w:history="1">
             <w:r>
               <w:rPr>
                 <w:rStyle w:val="Lienhypertexte"/>
                 <w:noProof/>
-                <w:lang w:val="en-GB"/>
                 <w14:scene3d>
                   <w14:camera w14:prst="orthographicFront"/>
                   <w14:lightRig w14:rig="threePt" w14:dir="t">
@@ -1895,7 +2006,7 @@
                   </w14:lightRig>
                 </w14:scene3d>
               </w:rPr>
-              <w:t>6.2</w:t>
+              <w:t>7.3</w:t>
             </w:r>
             <w:r>
               <w:rPr>
@@ -1909,9 +2020,8 @@
               <w:rPr>
                 <w:rStyle w:val="Lienhypertexte"/>
                 <w:noProof/>
-                <w:lang w:val="en-GB"/>
-              </w:rPr>
-              <w:t>Documents</w:t>
+              </w:rPr>
+              <w:t>Protocole de tests</w:t>
             </w:r>
             <w:r>
               <w:rPr>
@@ -1932,7 +2042,7 @@
                 <w:noProof/>
                 <w:webHidden/>
               </w:rPr>
-              <w:instrText xml:space="preserve"> PAGEREF _Toc472499038 \h </w:instrText>
+              <w:instrText xml:space="preserve"> PAGEREF _Toc473971547 \h </w:instrText>
             </w:r>
             <w:r>
               <w:rPr>
@@ -1952,7 +2062,7 @@
                 <w:noProof/>
                 <w:webHidden/>
               </w:rPr>
-              <w:t>9</w:t>
+              <w:t>7</w:t>
             </w:r>
             <w:r>
               <w:rPr>
@@ -1972,13 +2082,13 @@
               <w:lang w:eastAsia="fr-CH"/>
             </w:rPr>
           </w:pPr>
-          <w:hyperlink w:anchor="_Toc472499039" w:history="1">
+          <w:hyperlink w:anchor="_Toc473971548" w:history="1">
             <w:r>
               <w:rPr>
                 <w:rStyle w:val="Lienhypertexte"/>
                 <w:noProof/>
               </w:rPr>
-              <w:t>7</w:t>
+              <w:t>8</w:t>
             </w:r>
             <w:r>
               <w:rPr>
@@ -1993,7 +2103,7 @@
                 <w:rStyle w:val="Lienhypertexte"/>
                 <w:noProof/>
               </w:rPr>
-              <w:t>Annexes</w:t>
+              <w:t>Glossaire</w:t>
             </w:r>
             <w:r>
               <w:rPr>
@@ -2014,7 +2124,7 @@
                 <w:noProof/>
                 <w:webHidden/>
               </w:rPr>
-              <w:instrText xml:space="preserve"> PAGEREF _Toc472499039 \h </w:instrText>
+              <w:instrText xml:space="preserve"> PAGEREF _Toc473971548 \h </w:instrText>
             </w:r>
             <w:r>
               <w:rPr>
@@ -2034,7 +2144,7 @@
                 <w:noProof/>
                 <w:webHidden/>
               </w:rPr>
-              <w:t>9</w:t>
+              <w:t>8</w:t>
             </w:r>
             <w:r>
               <w:rPr>
@@ -2058,7 +2168,7 @@
               <w:lang w:eastAsia="fr-CH"/>
             </w:rPr>
           </w:pPr>
-          <w:hyperlink w:anchor="_Toc472499040" w:history="1">
+          <w:hyperlink w:anchor="_Toc473971549" w:history="1">
             <w:r>
               <w:rPr>
                 <w:rStyle w:val="Lienhypertexte"/>
@@ -2070,7 +2180,7 @@
                   </w14:lightRig>
                 </w14:scene3d>
               </w:rPr>
-              <w:t>7.1</w:t>
+              <w:t>8.1</w:t>
             </w:r>
             <w:r>
               <w:rPr>
@@ -2085,7 +2195,7 @@
                 <w:rStyle w:val="Lienhypertexte"/>
                 <w:noProof/>
               </w:rPr>
-              <w:t>GitHub</w:t>
+              <w:t>GIT</w:t>
             </w:r>
             <w:r>
               <w:rPr>
@@ -2106,7 +2216,7 @@
                 <w:noProof/>
                 <w:webHidden/>
               </w:rPr>
-              <w:instrText xml:space="preserve"> PAGEREF _Toc472499040 \h </w:instrText>
+              <w:instrText xml:space="preserve"> PAGEREF _Toc473971549 \h </w:instrText>
             </w:r>
             <w:r>
               <w:rPr>
@@ -2126,7 +2236,7 @@
                 <w:noProof/>
                 <w:webHidden/>
               </w:rPr>
-              <w:t>9</w:t>
+              <w:t>8</w:t>
             </w:r>
             <w:r>
               <w:rPr>
@@ -2150,7 +2260,7 @@
               <w:lang w:eastAsia="fr-CH"/>
             </w:rPr>
           </w:pPr>
-          <w:hyperlink w:anchor="_Toc472499041" w:history="1">
+          <w:hyperlink w:anchor="_Toc473971550" w:history="1">
             <w:r>
               <w:rPr>
                 <w:rStyle w:val="Lienhypertexte"/>
@@ -2162,7 +2272,7 @@
                   </w14:lightRig>
                 </w14:scene3d>
               </w:rPr>
-              <w:t>7.2</w:t>
+              <w:t>8.2</w:t>
             </w:r>
             <w:r>
               <w:rPr>
@@ -2177,7 +2287,7 @@
                 <w:rStyle w:val="Lienhypertexte"/>
                 <w:noProof/>
               </w:rPr>
-              <w:t>GANTT</w:t>
+              <w:t>GitHub</w:t>
             </w:r>
             <w:r>
               <w:rPr>
@@ -2198,7 +2308,7 @@
                 <w:noProof/>
                 <w:webHidden/>
               </w:rPr>
-              <w:instrText xml:space="preserve"> PAGEREF _Toc472499041 \h </w:instrText>
+              <w:instrText xml:space="preserve"> PAGEREF _Toc473971550 \h </w:instrText>
             </w:r>
             <w:r>
               <w:rPr>
@@ -2218,7 +2328,7 @@
                 <w:noProof/>
                 <w:webHidden/>
               </w:rPr>
-              <w:t>9</w:t>
+              <w:t>8</w:t>
             </w:r>
             <w:r>
               <w:rPr>
@@ -2242,7 +2352,7 @@
               <w:lang w:eastAsia="fr-CH"/>
             </w:rPr>
           </w:pPr>
-          <w:hyperlink w:anchor="_Toc472499042" w:history="1">
+          <w:hyperlink w:anchor="_Toc473971551" w:history="1">
             <w:r>
               <w:rPr>
                 <w:rStyle w:val="Lienhypertexte"/>
@@ -2254,7 +2364,7 @@
                   </w14:lightRig>
                 </w14:scene3d>
               </w:rPr>
-              <w:t>7.3</w:t>
+              <w:t>8.3</w:t>
             </w:r>
             <w:r>
               <w:rPr>
@@ -2269,7 +2379,7 @@
                 <w:rStyle w:val="Lienhypertexte"/>
                 <w:noProof/>
               </w:rPr>
-              <w:t>Protocole de tests</w:t>
+              <w:t>GANTT</w:t>
             </w:r>
             <w:r>
               <w:rPr>
@@ -2290,7 +2400,7 @@
                 <w:noProof/>
                 <w:webHidden/>
               </w:rPr>
-              <w:instrText xml:space="preserve"> PAGEREF _Toc472499042 \h </w:instrText>
+              <w:instrText xml:space="preserve"> PAGEREF _Toc473971551 \h </w:instrText>
             </w:r>
             <w:r>
               <w:rPr>
@@ -2310,7 +2420,7 @@
                 <w:noProof/>
                 <w:webHidden/>
               </w:rPr>
-              <w:t>9</w:t>
+              <w:t>8</w:t>
             </w:r>
             <w:r>
               <w:rPr>
@@ -2325,92 +2435,83 @@
           <w:pPr>
             <w:pStyle w:val="TM1"/>
             <w:rPr>
-              <w:noProof/>
-              <w:szCs w:val="22"/>
-              <w:lang w:eastAsia="fr-CH"/>
-            </w:rPr>
-          </w:pPr>
-          <w:hyperlink w:anchor="_Toc472499043" w:history="1">
-            <w:r>
-              <w:rPr>
-                <w:rStyle w:val="Lienhypertexte"/>
-                <w:noProof/>
-              </w:rPr>
-              <w:t>8</w:t>
-            </w:r>
-            <w:r>
-              <w:rPr>
-                <w:noProof/>
-                <w:szCs w:val="22"/>
-                <w:lang w:eastAsia="fr-CH"/>
-              </w:rPr>
-              <w:tab/>
-            </w:r>
-            <w:r>
-              <w:rPr>
-                <w:rStyle w:val="Lienhypertexte"/>
-                <w:noProof/>
-              </w:rPr>
-              <w:t>Déclaration d’authenticité</w:t>
-            </w:r>
-            <w:r>
-              <w:rPr>
-                <w:noProof/>
-                <w:webHidden/>
-              </w:rPr>
-              <w:tab/>
-            </w:r>
-            <w:r>
-              <w:rPr>
-                <w:noProof/>
-                <w:webHidden/>
-              </w:rPr>
-              <w:fldChar w:fldCharType="begin"/>
-            </w:r>
-            <w:r>
-              <w:rPr>
-                <w:noProof/>
-                <w:webHidden/>
-              </w:rPr>
-              <w:instrText xml:space="preserve"> PAGEREF _Toc472499043 \h </w:instrText>
-            </w:r>
-            <w:r>
-              <w:rPr>
-                <w:noProof/>
-                <w:webHidden/>
-              </w:rPr>
-            </w:r>
-            <w:r>
-              <w:rPr>
-                <w:noProof/>
-                <w:webHidden/>
-              </w:rPr>
-              <w:fldChar w:fldCharType="separate"/>
-            </w:r>
-            <w:r>
-              <w:rPr>
-                <w:noProof/>
-                <w:webHidden/>
-              </w:rPr>
-              <w:t>9</w:t>
-            </w:r>
-            <w:r>
-              <w:rPr>
-                <w:noProof/>
-                <w:webHidden/>
-              </w:rPr>
-              <w:fldChar w:fldCharType="end"/>
-            </w:r>
-          </w:hyperlink>
-        </w:p>
-        <w:p>
-          <w:pPr>
-            <w:rPr>
               <w:b/>
               <w:bCs/>
               <w:lang w:val="fr-FR"/>
             </w:rPr>
           </w:pPr>
+          <w:hyperlink w:anchor="_Toc473971552" w:history="1">
+            <w:r>
+              <w:rPr>
+                <w:rStyle w:val="Lienhypertexte"/>
+                <w:noProof/>
+              </w:rPr>
+              <w:t>9</w:t>
+            </w:r>
+            <w:r>
+              <w:rPr>
+                <w:noProof/>
+                <w:szCs w:val="22"/>
+                <w:lang w:eastAsia="fr-CH"/>
+              </w:rPr>
+              <w:tab/>
+            </w:r>
+            <w:r>
+              <w:rPr>
+                <w:rStyle w:val="Lienhypertexte"/>
+                <w:noProof/>
+              </w:rPr>
+              <w:t>Déclaration d’authenticité</w:t>
+            </w:r>
+            <w:r>
+              <w:rPr>
+                <w:noProof/>
+                <w:webHidden/>
+              </w:rPr>
+              <w:tab/>
+            </w:r>
+            <w:r>
+              <w:rPr>
+                <w:noProof/>
+                <w:webHidden/>
+              </w:rPr>
+              <w:fldChar w:fldCharType="begin"/>
+            </w:r>
+            <w:r>
+              <w:rPr>
+                <w:noProof/>
+                <w:webHidden/>
+              </w:rPr>
+              <w:instrText xml:space="preserve"> PAGEREF _Toc473971552 \h </w:instrText>
+            </w:r>
+            <w:r>
+              <w:rPr>
+                <w:noProof/>
+                <w:webHidden/>
+              </w:rPr>
+            </w:r>
+            <w:r>
+              <w:rPr>
+                <w:noProof/>
+                <w:webHidden/>
+              </w:rPr>
+              <w:fldChar w:fldCharType="separate"/>
+            </w:r>
+            <w:r>
+              <w:rPr>
+                <w:noProof/>
+                <w:webHidden/>
+              </w:rPr>
+              <w:t>8</w:t>
+            </w:r>
+            <w:r>
+              <w:rPr>
+                <w:noProof/>
+                <w:webHidden/>
+              </w:rPr>
+              <w:fldChar w:fldCharType="end"/>
+            </w:r>
+          </w:hyperlink>
           <w:r>
             <w:rPr>
               <w:b/>
@@ -2419,14 +2520,6 @@
             </w:rPr>
             <w:fldChar w:fldCharType="end"/>
           </w:r>
-          <w:r>
-            <w:rPr>
-              <w:b/>
-              <w:bCs/>
-              <w:lang w:val="fr-FR"/>
-            </w:rPr>
-            <w:br w:type="page"/>
-          </w:r>
         </w:p>
       </w:sdtContent>
     </w:sdt>
@@ -2434,49 +2527,336 @@
       <w:pPr>
         <w:pStyle w:val="Titre1"/>
       </w:pPr>
-      <w:bookmarkStart w:id="1" w:name="_Toc472499018"/>
+      <w:bookmarkStart w:id="0" w:name="_Toc473971526"/>
       <w:r>
         <w:lastRenderedPageBreak/>
         <w:t>Introduction</w:t>
       </w:r>
+      <w:bookmarkEnd w:id="0"/>
+    </w:p>
+    <w:p>
+      <w:pPr>
+        <w:rPr>
+          <w:lang w:val="fr-FR"/>
+        </w:rPr>
+      </w:pPr>
+      <w:r>
+        <w:rPr>
+          <w:lang w:val="fr-FR"/>
+        </w:rPr>
+        <w:t>Nous réalisons ce projet, par groupe de deux, dans le cadre du cours d’Algori</w:t>
+      </w:r>
+      <w:r>
+        <w:rPr>
+          <w:lang w:val="fr-FR"/>
+        </w:rPr>
+        <w:t>thm</w:t>
+      </w:r>
+      <w:r>
+        <w:rPr>
+          <w:lang w:val="fr-FR"/>
+        </w:rPr>
+        <w:t>e et Programmation. Le but de celui-ci</w:t>
+      </w:r>
+      <w:r>
+        <w:rPr>
+          <w:lang w:val="fr-FR"/>
+        </w:rPr>
+        <w:t xml:space="preserve">, est de mettre en pratique les connaissances acquises durant ce premier semestre afin de réaliser une application concrète. Ce programme permet la gestion d’une bibliothèque de livre. </w:t>
+      </w:r>
+    </w:p>
+    <w:p>
+      <w:pPr>
+        <w:rPr>
+          <w:lang w:val="fr-FR"/>
+        </w:rPr>
+      </w:pPr>
+      <w:r>
+        <w:rPr>
+          <w:lang w:val="fr-FR"/>
+        </w:rPr>
+        <w:t>Vous trouverez la synthèse des fonctionnalités implémentées</w:t>
+      </w:r>
+      <w:r>
+        <w:rPr>
+          <w:lang w:val="fr-FR"/>
+        </w:rPr>
+        <w:t xml:space="preserve"> (cf c</w:t>
+      </w:r>
+      <w:r>
+        <w:rPr>
+          <w:lang w:val="fr-FR"/>
+        </w:rPr>
+        <w:t>hapitre</w:t>
+      </w:r>
+      <w:r>
+        <w:rPr>
+          <w:lang w:val="fr-FR"/>
+        </w:rPr>
+        <w:t xml:space="preserve"> 3</w:t>
+      </w:r>
+      <w:r>
+        <w:rPr>
+          <w:lang w:val="fr-FR"/>
+        </w:rPr>
+        <w:t>)</w:t>
+      </w:r>
+      <w:r>
+        <w:rPr>
+          <w:lang w:val="fr-FR"/>
+        </w:rPr>
+        <w:t xml:space="preserve"> ainsi que leur</w:t>
+      </w:r>
+      <w:r>
+        <w:rPr>
+          <w:lang w:val="fr-FR"/>
+        </w:rPr>
+        <w:t>s</w:t>
+      </w:r>
+      <w:r>
+        <w:rPr>
+          <w:lang w:val="fr-FR"/>
+        </w:rPr>
+        <w:t xml:space="preserve"> résultat</w:t>
+      </w:r>
+      <w:r>
+        <w:rPr>
+          <w:lang w:val="fr-FR"/>
+        </w:rPr>
+        <w:t>s</w:t>
+      </w:r>
+      <w:r>
+        <w:rPr>
+          <w:lang w:val="fr-FR"/>
+        </w:rPr>
+        <w:t xml:space="preserve"> (cf c</w:t>
+      </w:r>
+      <w:r>
+        <w:rPr>
+          <w:lang w:val="fr-FR"/>
+        </w:rPr>
+        <w:t>hapitre 2.2)</w:t>
+      </w:r>
+      <w:r>
+        <w:rPr>
+          <w:lang w:val="fr-FR"/>
+        </w:rPr>
+        <w:t xml:space="preserve"> </w:t>
+      </w:r>
+      <w:r>
+        <w:rPr>
+          <w:lang w:val="fr-FR"/>
+        </w:rPr>
+        <w:t xml:space="preserve">dans </w:t>
+      </w:r>
+      <w:r>
+        <w:rPr>
+          <w:lang w:val="fr-FR"/>
+        </w:rPr>
+        <w:t>ce rapport</w:t>
+      </w:r>
+      <w:r>
+        <w:rPr>
+          <w:lang w:val="fr-FR"/>
+        </w:rPr>
+        <w:t>. Ce document montre les améliorations ajoutées</w:t>
+      </w:r>
+      <w:r>
+        <w:rPr>
+          <w:lang w:val="fr-FR"/>
+        </w:rPr>
+        <w:t xml:space="preserve"> (cf c</w:t>
+      </w:r>
+      <w:r>
+        <w:rPr>
+          <w:lang w:val="fr-FR"/>
+        </w:rPr>
+        <w:t>hapitre 2.3)</w:t>
+      </w:r>
+      <w:r>
+        <w:rPr>
+          <w:lang w:val="fr-FR"/>
+        </w:rPr>
+        <w:t xml:space="preserve"> par nos soins et celles qu’il serait </w:t>
+      </w:r>
+      <w:r>
+        <w:rPr>
+          <w:lang w:val="fr-FR"/>
+        </w:rPr>
+        <w:t>intéressant</w:t>
+      </w:r>
+      <w:r>
+        <w:rPr>
+          <w:lang w:val="fr-FR"/>
+        </w:rPr>
+        <w:t xml:space="preserve"> de réaliser</w:t>
+      </w:r>
+      <w:r>
+        <w:rPr>
+          <w:lang w:val="fr-FR"/>
+        </w:rPr>
+        <w:t xml:space="preserve"> (cf c</w:t>
+      </w:r>
+      <w:r>
+        <w:rPr>
+          <w:lang w:val="fr-FR"/>
+        </w:rPr>
+        <w:t>hapitre 2.4)</w:t>
+      </w:r>
+      <w:r>
+        <w:rPr>
+          <w:lang w:val="fr-FR"/>
+        </w:rPr>
+        <w:t xml:space="preserve">. </w:t>
+      </w:r>
+      <w:r>
+        <w:rPr>
+          <w:lang w:val="fr-FR"/>
+        </w:rPr>
+        <w:t>Il décrit également comment nous nous sommes organisés au sein du groupe</w:t>
+      </w:r>
+      <w:r>
+        <w:rPr>
+          <w:lang w:val="fr-FR"/>
+        </w:rPr>
+        <w:t xml:space="preserve"> (cf </w:t>
+      </w:r>
+      <w:r>
+        <w:rPr>
+          <w:lang w:val="fr-FR"/>
+        </w:rPr>
+        <w:t>c</w:t>
+      </w:r>
+      <w:r>
+        <w:rPr>
+          <w:lang w:val="fr-FR"/>
+        </w:rPr>
+        <w:t>hapitre 2.5)</w:t>
+      </w:r>
+      <w:r>
+        <w:rPr>
+          <w:lang w:val="fr-FR"/>
+        </w:rPr>
+        <w:t>. Ce rapport n’est p</w:t>
+      </w:r>
+      <w:r>
+        <w:rPr>
+          <w:lang w:val="fr-FR"/>
+        </w:rPr>
+        <w:t xml:space="preserve">as écrit dans le but de décrire, dans le détail, </w:t>
+      </w:r>
+      <w:r>
+        <w:rPr>
+          <w:lang w:val="fr-FR"/>
+        </w:rPr>
+        <w:t>comment fonctionne le programme ;</w:t>
+      </w:r>
+      <w:r>
+        <w:rPr>
+          <w:lang w:val="fr-FR"/>
+        </w:rPr>
+        <w:t xml:space="preserve"> ceci nécessiterait des compétences techniques dans le domaine ce qui n’est </w:t>
+      </w:r>
+      <w:r>
+        <w:rPr>
+          <w:lang w:val="fr-FR"/>
+        </w:rPr>
+        <w:t xml:space="preserve">pas </w:t>
+      </w:r>
+      <w:r>
+        <w:rPr>
+          <w:lang w:val="fr-FR"/>
+        </w:rPr>
+        <w:t>le but recherché.</w:t>
+      </w:r>
+    </w:p>
+    <w:p>
+      <w:pPr>
+        <w:pStyle w:val="Titre1"/>
+      </w:pPr>
+      <w:bookmarkStart w:id="1" w:name="_Toc473971527"/>
+      <w:r>
+        <w:t>Le projet</w:t>
+      </w:r>
       <w:bookmarkEnd w:id="1"/>
     </w:p>
     <w:p>
       <w:pPr>
         <w:rPr>
-          <w:lang w:val="fr-FR"/>
-        </w:rPr>
-      </w:pPr>
-      <w:r>
-        <w:rPr>
-          <w:lang w:val="fr-FR"/>
-        </w:rPr>
-        <w:t>Nous réalisons ce projet, par groupe de deux, dans le cadre du cours d’Algori</w:t>
-      </w:r>
-      <w:r>
-        <w:rPr>
-          <w:lang w:val="fr-FR"/>
-        </w:rPr>
-        <w:t>thme et Programmation. Le but du</w:t>
-      </w:r>
-      <w:r>
-        <w:rPr>
-          <w:lang w:val="fr-FR"/>
-        </w:rPr>
-        <w:t xml:space="preserve"> travail est de réaliser un programme de gestion pour une bibliothèque en Pascal.</w:t>
-      </w:r>
-    </w:p>
-    <w:p>
-      <w:pPr>
-        <w:rPr>
-          <w:lang w:val="fr-FR"/>
-        </w:rPr>
-      </w:pPr>
-      <w:r>
-        <w:rPr>
-          <w:lang w:val="fr-FR"/>
-        </w:rPr>
-        <w:t>Vous trouverez la synthèse des fonctionnalités implémentées ainsi que leur</w:t>
+          <w:color w:val="FF0000"/>
+        </w:rPr>
+      </w:pPr>
+      <w:r>
+        <w:rPr>
+          <w:color w:val="FF0000"/>
+        </w:rPr>
+        <w:t>Paragraphe introductif</w:t>
+      </w:r>
+    </w:p>
+    <w:p>
+      <w:pPr>
+        <w:pStyle w:val="Titre2"/>
+      </w:pPr>
+      <w:bookmarkStart w:id="2" w:name="_Toc473971528"/>
+      <w:r>
+        <w:t>Situation initiale</w:t>
+      </w:r>
+      <w:bookmarkEnd w:id="2"/>
+    </w:p>
+    <w:p>
+      <w:pPr>
+        <w:rPr>
+          <w:lang w:val="fr-FR"/>
+        </w:rPr>
+      </w:pPr>
+      <w:r>
+        <w:rPr>
+          <w:lang w:val="fr-FR"/>
+        </w:rPr>
+        <w:t>Pour nous</w:t>
+      </w:r>
+      <w:r>
+        <w:rPr>
+          <w:lang w:val="fr-FR"/>
+        </w:rPr>
+        <w:t xml:space="preserve"> aider à réaliser ce projet, </w:t>
+      </w:r>
+      <w:r>
+        <w:rPr>
+          <w:lang w:val="fr-FR"/>
+        </w:rPr>
+        <w:t xml:space="preserve">nous </w:t>
+      </w:r>
+      <w:r>
+        <w:rPr>
+          <w:lang w:val="fr-FR"/>
+        </w:rPr>
+        <w:t>disposons</w:t>
+      </w:r>
+      <w:r>
+        <w:rPr>
+          <w:lang w:val="fr-FR"/>
+        </w:rPr>
+        <w:t xml:space="preserve"> d’</w:t>
+      </w:r>
+      <w:r>
+        <w:rPr>
+          <w:lang w:val="fr-FR"/>
+        </w:rPr>
+        <w:t xml:space="preserve">un code initial dans lequel la plupart des </w:t>
+      </w:r>
+      <w:r>
+        <w:rPr>
+          <w:color w:val="FF0000"/>
+          <w:lang w:val="fr-FR"/>
+        </w:rPr>
+        <w:t xml:space="preserve">fonctions </w:t>
+      </w:r>
+      <w:r>
+        <w:rPr>
+          <w:lang w:val="fr-FR"/>
+        </w:rPr>
+        <w:t>étaient déjà définie</w:t>
       </w:r>
       <w:r>
         <w:rPr>
@@ -2488,465 +2868,88 @@
         <w:rPr>
           <w:lang w:val="fr-FR"/>
         </w:rPr>
-        <w:t xml:space="preserve"> résultat</w:t>
-      </w:r>
-      <w:r>
-        <w:rPr>
-          <w:lang w:val="fr-FR"/>
-        </w:rPr>
-        <w:t xml:space="preserve">s </w:t>
-      </w:r>
-      <w:r>
-        <w:rPr>
-          <w:lang w:val="fr-FR"/>
-        </w:rPr>
-        <w:t xml:space="preserve">dans </w:t>
-      </w:r>
-      <w:r>
-        <w:rPr>
-          <w:lang w:val="fr-FR"/>
-        </w:rPr>
-        <w:t>ce rapport</w:t>
-      </w:r>
-      <w:r>
-        <w:rPr>
-          <w:lang w:val="fr-FR"/>
-        </w:rPr>
-        <w:t xml:space="preserve">. Ce document montre les améliorations ajoutées par nos soins et celles qu’il serait </w:t>
-      </w:r>
-      <w:r>
-        <w:rPr>
-          <w:lang w:val="fr-FR"/>
-        </w:rPr>
-        <w:t>intéressant</w:t>
-      </w:r>
-      <w:r>
-        <w:rPr>
-          <w:lang w:val="fr-FR"/>
-        </w:rPr>
-        <w:t xml:space="preserve"> de réaliser. </w:t>
-      </w:r>
-      <w:r>
-        <w:rPr>
-          <w:lang w:val="fr-FR"/>
-        </w:rPr>
-        <w:t>Il décrit également comment nous nous sommes organisés au sein du groupe. Ce rapport n’est p</w:t>
-      </w:r>
-      <w:r>
-        <w:rPr>
-          <w:lang w:val="fr-FR"/>
-        </w:rPr>
-        <w:t xml:space="preserve">as écrit dans le but de décrire, dans le détail, </w:t>
-      </w:r>
-      <w:r>
-        <w:rPr>
-          <w:lang w:val="fr-FR"/>
-        </w:rPr>
-        <w:t>comment fonctionne le programme ;</w:t>
-      </w:r>
-      <w:r>
-        <w:rPr>
-          <w:lang w:val="fr-FR"/>
-        </w:rPr>
-        <w:t xml:space="preserve"> ceci nécessiterait des compétences techniques dans le domaine ce qui n’est </w:t>
-      </w:r>
-      <w:r>
-        <w:rPr>
-          <w:lang w:val="fr-FR"/>
-        </w:rPr>
-        <w:t xml:space="preserve">pas </w:t>
-      </w:r>
-      <w:r>
-        <w:rPr>
-          <w:lang w:val="fr-FR"/>
-        </w:rPr>
-        <w:t>le but recherché.</w:t>
-      </w:r>
-    </w:p>
-    <w:p>
-      <w:pPr>
-        <w:pStyle w:val="Titre1"/>
-      </w:pPr>
-      <w:bookmarkStart w:id="2" w:name="_Toc472499019"/>
-      <w:r>
-        <w:t>Le projet</w:t>
-      </w:r>
-      <w:bookmarkEnd w:id="2"/>
+        <w:t xml:space="preserve">. Notre travail a donc été de les compléter ainsi que de les relier entre-elles pour rendre le programme fonctionnel. </w:t>
+      </w:r>
+      <w:r>
+        <w:rPr>
+          <w:lang w:val="fr-FR"/>
+        </w:rPr>
+        <w:t xml:space="preserve">Afin de </w:t>
+      </w:r>
+      <w:r>
+        <w:rPr>
+          <w:lang w:val="fr-FR"/>
+        </w:rPr>
+        <w:t>réaliser cette tâc</w:t>
+      </w:r>
+      <w:r>
+        <w:rPr>
+          <w:lang w:val="fr-FR"/>
+        </w:rPr>
+        <w:t>he, nous possédions un document</w:t>
+      </w:r>
+      <w:r>
+        <w:rPr>
+          <w:lang w:val="fr-FR"/>
+        </w:rPr>
+        <w:t xml:space="preserve"> nous décrivant le fonctionnement métier désiré.</w:t>
+      </w:r>
+      <w:r>
+        <w:rPr>
+          <w:lang w:val="fr-FR"/>
+        </w:rPr>
+        <w:t xml:space="preserve"> Celui.ci explique que notre code doit suivre la structure du code initial et donc être divisé en quatre unités</w:t>
+      </w:r>
+      <w:r>
+        <w:rPr>
+          <w:lang w:val="fr-FR"/>
+        </w:rPr>
+        <w:t xml:space="preserve"> (</w:t>
+      </w:r>
+      <w:r>
+        <w:rPr>
+          <w:lang w:val="fr-FR"/>
+        </w:rPr>
+        <w:t>u_biblio, u_adherent, u_livre, p_biblio</w:t>
+      </w:r>
+      <w:r>
+        <w:rPr>
+          <w:lang w:val="fr-FR"/>
+        </w:rPr>
+        <w:t>)</w:t>
+      </w:r>
+      <w:r>
+        <w:rPr>
+          <w:lang w:val="fr-FR"/>
+        </w:rPr>
+        <w:t xml:space="preserve">, elles même divisées en fonctions et procédures distinctes. Ce document montre aussi les relations entre </w:t>
+      </w:r>
+      <w:r>
+        <w:rPr>
+          <w:lang w:val="fr-FR"/>
+        </w:rPr>
+        <w:t>les</w:t>
+      </w:r>
+      <w:r>
+        <w:rPr>
+          <w:lang w:val="fr-FR"/>
+        </w:rPr>
+        <w:t xml:space="preserve"> unités et procédures. Pour finir, il décrit comment les données sont stockées (sous forme de tableau ou de liste).</w:t>
+      </w:r>
     </w:p>
     <w:p>
       <w:pPr>
         <w:pStyle w:val="Titre2"/>
       </w:pPr>
-      <w:bookmarkStart w:id="3" w:name="_Toc472499020"/>
-      <w:r>
-        <w:t>Situation initiale</w:t>
+      <w:bookmarkStart w:id="3" w:name="_Toc473971529"/>
+      <w:r>
+        <w:t>Organisation et planification</w:t>
       </w:r>
       <w:bookmarkEnd w:id="3"/>
     </w:p>
     <w:p>
-      <w:pPr>
-        <w:rPr>
-          <w:lang w:val="fr-FR"/>
-        </w:rPr>
-      </w:pPr>
-      <w:r>
-        <w:rPr>
-          <w:lang w:val="fr-FR"/>
-        </w:rPr>
-        <w:t>Pour nous aider à réaliser ce projet, il nous était mis à disposition divers éléments. Il nous a été donné un code initial dans lequel la plupart des fonctions étaient déjà définie</w:t>
-      </w:r>
-      <w:r>
-        <w:rPr>
-          <w:lang w:val="fr-FR"/>
-        </w:rPr>
-        <w:t>s</w:t>
-      </w:r>
-      <w:r>
-        <w:rPr>
-          <w:lang w:val="fr-FR"/>
-        </w:rPr>
-        <w:t>. Notre travail a donc été de les compléter ainsi que de les relier entre-elles pour rendre le programme fonctionnel. Pour nous aider à réaliser cette tâc</w:t>
-      </w:r>
-      <w:r>
-        <w:rPr>
-          <w:lang w:val="fr-FR"/>
-        </w:rPr>
-        <w:t>he, nous possédions un document</w:t>
-      </w:r>
-      <w:r>
-        <w:rPr>
-          <w:lang w:val="fr-FR"/>
-        </w:rPr>
-        <w:t xml:space="preserve"> nous décrivant le fonctionnement métier désiré.</w:t>
-      </w:r>
-    </w:p>
-    <w:p>
-      <w:pPr>
-        <w:pStyle w:val="Titre2"/>
-      </w:pPr>
-      <w:bookmarkStart w:id="4" w:name="_Toc472499021"/>
-      <w:r>
-        <w:t>Résultats</w:t>
-      </w:r>
-      <w:bookmarkEnd w:id="4"/>
-    </w:p>
-    <w:p>
-      <w:pPr>
-        <w:rPr>
-          <w:lang w:val="fr-FR"/>
-        </w:rPr>
-      </w:pPr>
-      <w:r>
-        <w:rPr>
-          <w:lang w:val="fr-FR"/>
-        </w:rPr>
-        <w:t xml:space="preserve">Après de nombreux </w:t>
-      </w:r>
-      <w:proofErr w:type="spellStart"/>
-      <w:r>
-        <w:rPr>
-          <w:lang w:val="fr-FR"/>
-        </w:rPr>
-        <w:t>commits</w:t>
-      </w:r>
-      <w:proofErr w:type="spellEnd"/>
-      <w:r>
-        <w:rPr>
-          <w:rStyle w:val="Appelnotedebasdep"/>
-          <w:lang w:val="fr-FR"/>
-        </w:rPr>
-        <w:footnoteReference w:id="1"/>
-      </w:r>
-      <w:r>
-        <w:rPr>
-          <w:lang w:val="fr-FR"/>
-        </w:rPr>
-        <w:t xml:space="preserve">, nous sommes arrivés au bout de l’implémentation de ce programme. Le résultat est semblable à l’original qui nous a été fourni au début du projet, avec certaines différences bonifiant l’affichage des informations et </w:t>
-      </w:r>
-      <w:r>
-        <w:rPr>
-          <w:lang w:val="fr-FR"/>
-        </w:rPr>
-        <w:t>des</w:t>
-      </w:r>
-      <w:r>
-        <w:rPr>
-          <w:lang w:val="fr-FR"/>
-        </w:rPr>
-        <w:t xml:space="preserve"> amélioration</w:t>
-      </w:r>
-      <w:r>
-        <w:rPr>
-          <w:lang w:val="fr-FR"/>
-        </w:rPr>
-        <w:t>s</w:t>
-      </w:r>
-      <w:r>
-        <w:rPr>
-          <w:lang w:val="fr-FR"/>
-        </w:rPr>
-        <w:t xml:space="preserve"> qu’on a ajoutée</w:t>
-      </w:r>
-      <w:r>
-        <w:rPr>
-          <w:lang w:val="fr-FR"/>
-        </w:rPr>
-        <w:t>s</w:t>
-      </w:r>
-      <w:r>
-        <w:rPr>
-          <w:lang w:val="fr-FR"/>
-        </w:rPr>
-        <w:t>.</w:t>
-      </w:r>
-    </w:p>
-    <w:p>
-      <w:pPr>
-        <w:pStyle w:val="Titre2"/>
-      </w:pPr>
-      <w:bookmarkStart w:id="5" w:name="_Toc472499022"/>
-      <w:r>
-        <w:t>Améliorations ajoutées</w:t>
-      </w:r>
-      <w:bookmarkEnd w:id="5"/>
-    </w:p>
-    <w:p>
-      <w:pPr>
-        <w:rPr>
-          <w:lang w:val="fr-FR"/>
-        </w:rPr>
-      </w:pPr>
-      <w:r>
-        <w:rPr>
-          <w:lang w:val="fr-FR"/>
-        </w:rPr>
-        <w:t>Il ne nous était pas demandé de vérifier le nombre de pages et le nombre d’exemplaires d’un livre pour qu’il soit strictemen</w:t>
-      </w:r>
-      <w:r>
-        <w:rPr>
-          <w:lang w:val="fr-FR"/>
-        </w:rPr>
-        <w:t>t supérieur à zéro. Cependant, i</w:t>
-      </w:r>
-      <w:r>
-        <w:rPr>
-          <w:lang w:val="fr-FR"/>
-        </w:rPr>
-        <w:t xml:space="preserve">l nous est paru important de le </w:t>
-      </w:r>
-      <w:r>
-        <w:rPr>
-          <w:lang w:val="fr-FR"/>
-        </w:rPr>
-        <w:t>réaliser</w:t>
-      </w:r>
-      <w:r>
-        <w:rPr>
-          <w:lang w:val="fr-FR"/>
-        </w:rPr>
-        <w:t xml:space="preserve"> pour éviter des données incohérentes. De plus, nous avons vérifié les dates saisies par l’utilisateur pour éviter qu’il saisisse des dates inexistantes</w:t>
-      </w:r>
-      <w:r>
-        <w:rPr>
-          <w:lang w:val="fr-FR"/>
-        </w:rPr>
-        <w:t>. C</w:t>
-      </w:r>
-      <w:r>
-        <w:rPr>
-          <w:lang w:val="fr-FR"/>
-        </w:rPr>
-        <w:t>ependant, par soucis de simplic</w:t>
-      </w:r>
-      <w:r>
-        <w:rPr>
-          <w:lang w:val="fr-FR"/>
-        </w:rPr>
-        <w:t xml:space="preserve">ité, le programme ne prend pas </w:t>
-      </w:r>
-      <w:r>
-        <w:rPr>
-          <w:lang w:val="fr-FR"/>
-        </w:rPr>
-        <w:t>en</w:t>
-      </w:r>
-      <w:r>
-        <w:rPr>
-          <w:lang w:val="fr-FR"/>
-        </w:rPr>
-        <w:t xml:space="preserve"> compte les années bissextiles.</w:t>
-      </w:r>
-      <w:r>
-        <w:rPr>
-          <w:lang w:val="fr-FR"/>
-        </w:rPr>
-        <w:t xml:space="preserve"> N</w:t>
-      </w:r>
-      <w:r>
-        <w:rPr>
-          <w:lang w:val="fr-FR"/>
-        </w:rPr>
-        <w:t>ous avons également ajouté</w:t>
-      </w:r>
-      <w:r>
-        <w:rPr>
-          <w:lang w:val="fr-FR"/>
-        </w:rPr>
-        <w:t xml:space="preserve"> un</w:t>
-      </w:r>
-      <w:r>
-        <w:rPr>
-          <w:lang w:val="fr-FR"/>
-        </w:rPr>
-        <w:t xml:space="preserve"> élément au menu principal pour permettre d’afficher l’ensembl</w:t>
-      </w:r>
-      <w:r>
-        <w:rPr>
-          <w:lang w:val="fr-FR"/>
-        </w:rPr>
-        <w:t>e des livres de la bibliothèque.</w:t>
-      </w:r>
-    </w:p>
-    <w:p>
-      <w:pPr>
-        <w:jc w:val="left"/>
-        <w:rPr>
-          <w:lang w:val="fr-FR"/>
-        </w:rPr>
-      </w:pPr>
-      <w:r>
-        <w:rPr>
-          <w:lang w:val="fr-FR"/>
-        </w:rPr>
-        <w:br w:type="page"/>
-      </w:r>
-    </w:p>
-    <w:p>
-      <w:pPr>
-        <w:pStyle w:val="Titre2"/>
-      </w:pPr>
-      <w:bookmarkStart w:id="6" w:name="_Toc472499023"/>
-      <w:r>
-        <w:lastRenderedPageBreak/>
-        <w:t>Améliorations possibles</w:t>
-      </w:r>
-      <w:bookmarkEnd w:id="6"/>
-    </w:p>
-    <w:p>
-      <w:pPr>
-        <w:rPr>
-          <w:lang w:val="fr-FR"/>
-        </w:rPr>
-      </w:pPr>
-      <w:r>
-        <w:rPr>
-          <w:lang w:val="fr-FR"/>
-        </w:rPr>
-        <w:t>Il reste certaines fonctionnalités qui ne sont pas indispensables au fonctionnement primaire du programme mais qui ser</w:t>
-      </w:r>
-      <w:r>
-        <w:rPr>
-          <w:lang w:val="fr-FR"/>
-        </w:rPr>
-        <w:t>aient judicieuses d’implémenter</w:t>
-      </w:r>
-      <w:r>
-        <w:rPr>
-          <w:lang w:val="fr-FR"/>
-        </w:rPr>
-        <w:t xml:space="preserve"> pour éviter des erreurs techniques. Il faudrait vérifier, lors d’un ajout d’un livre ou d’un adhérent, si une autre occurrence po</w:t>
-      </w:r>
-      <w:r>
-        <w:rPr>
-          <w:lang w:val="fr-FR"/>
-        </w:rPr>
-        <w:t>ssède déjà le même identifiant (</w:t>
-      </w:r>
-      <w:r>
-        <w:rPr>
-          <w:lang w:val="fr-FR"/>
-        </w:rPr>
-        <w:t>l’ISBN pour un li</w:t>
-      </w:r>
-      <w:r>
-        <w:rPr>
-          <w:lang w:val="fr-FR"/>
-        </w:rPr>
-        <w:t>vre ou le code pour un adhérent).</w:t>
-      </w:r>
-    </w:p>
-    <w:p>
-      <w:pPr>
-        <w:rPr>
-          <w:lang w:val="fr-FR"/>
-        </w:rPr>
-      </w:pPr>
-      <w:r>
-        <w:rPr>
-          <w:lang w:val="fr-FR"/>
-        </w:rPr>
-        <w:t xml:space="preserve">Il y aurait également une fonctionnalité qui serait utile à implémenter pour l’utilisateur. Il s’agit de définir la date d’emprunt d’un livre automatiquement à la date actuelle. Ceci dans le but d’éviter que l’utilisateur ait à </w:t>
-      </w:r>
-      <w:r>
-        <w:rPr>
-          <w:lang w:val="fr-FR"/>
-        </w:rPr>
-        <w:t xml:space="preserve">la </w:t>
-      </w:r>
-      <w:r>
-        <w:rPr>
-          <w:lang w:val="fr-FR"/>
-        </w:rPr>
-        <w:t xml:space="preserve">saisir manuellement </w:t>
-      </w:r>
-      <w:r>
-        <w:rPr>
-          <w:lang w:val="fr-FR"/>
-        </w:rPr>
-        <w:t xml:space="preserve">et </w:t>
-      </w:r>
-      <w:r>
-        <w:rPr>
-          <w:lang w:val="fr-FR"/>
-        </w:rPr>
-        <w:t>minimiser</w:t>
-      </w:r>
-      <w:r>
-        <w:rPr>
-          <w:lang w:val="fr-FR"/>
-        </w:rPr>
-        <w:t xml:space="preserve"> les risques d’erreur, tout en lui laissant l’opportunité de définir une date différente si l’emprunt n’a pas été réalisé le jour de la saisie.</w:t>
-      </w:r>
-    </w:p>
-    <w:p>
-      <w:pPr>
-        <w:pStyle w:val="Titre2"/>
-      </w:pPr>
-      <w:bookmarkStart w:id="7" w:name="_Toc472499024"/>
-      <w:r>
-        <w:t>Organisation et planification</w:t>
-      </w:r>
-      <w:bookmarkEnd w:id="7"/>
-    </w:p>
-    <w:p>
-      <w:r>
-        <w:t xml:space="preserve">Pour réaliser ce travail qui est basé sur la participation de deux personnes, nous avons opté pour l’utilisation d’un logiciel de gestion de versions : Git (cf. Glossaire Git). Tous nos codes ont également été envoyés sur la plateforme </w:t>
-      </w:r>
-      <w:proofErr w:type="spellStart"/>
-      <w:r>
-        <w:t>Github</w:t>
-      </w:r>
-      <w:proofErr w:type="spellEnd"/>
-      <w:r>
-        <w:t xml:space="preserve"> (cf. Glossaire </w:t>
-      </w:r>
-      <w:proofErr w:type="spellStart"/>
-      <w:r>
-        <w:t>Github</w:t>
-      </w:r>
-      <w:proofErr w:type="spellEnd"/>
-      <w:r>
-        <w:t>). Les différentes tâches ont été réparties selon les unités :</w:t>
+      <w:r>
+        <w:t>Pour réaliser ce travail qui est basé sur la participation de deux personnes, nous avons opté pour l’utilisation d’un logiciel de gestion de versions : Git (cf. Glossaire Git). Tous nos codes ont également été envoyés sur la plateforme Github (cf. Glossaire Github). Les différentes tâches ont été réparties selon les unités :</w:t>
       </w:r>
     </w:p>
     <w:p>
@@ -2957,18 +2960,8 @@
           <w:numId w:val="1"/>
         </w:numPr>
       </w:pPr>
-      <w:proofErr w:type="spellStart"/>
-      <w:proofErr w:type="gramStart"/>
-      <w:r>
-        <w:t>u</w:t>
-      </w:r>
-      <w:proofErr w:type="gramEnd"/>
-      <w:r>
-        <w:t>_biblio</w:t>
-      </w:r>
-      <w:proofErr w:type="spellEnd"/>
-      <w:r>
-        <w:t xml:space="preserve"> a été assignée à Arnaud.</w:t>
+      <w:r>
+        <w:t>u_biblio a été assignée à Arnaud.</w:t>
       </w:r>
     </w:p>
     <w:p>
@@ -2979,26 +2972,8 @@
           <w:numId w:val="1"/>
         </w:numPr>
       </w:pPr>
-      <w:proofErr w:type="spellStart"/>
-      <w:proofErr w:type="gramStart"/>
-      <w:r>
-        <w:t>u</w:t>
-      </w:r>
-      <w:proofErr w:type="gramEnd"/>
-      <w:r>
-        <w:t>_adherent</w:t>
-      </w:r>
-      <w:proofErr w:type="spellEnd"/>
-      <w:r>
-        <w:t xml:space="preserve"> et </w:t>
-      </w:r>
-      <w:proofErr w:type="spellStart"/>
-      <w:r>
-        <w:t>u_livre</w:t>
-      </w:r>
-      <w:proofErr w:type="spellEnd"/>
-      <w:r>
-        <w:t xml:space="preserve"> ont été assignées à Thibaud.</w:t>
+      <w:r>
+        <w:t>u_adherent et u_livre ont été assignées à Thibaud.</w:t>
       </w:r>
     </w:p>
     <w:p>
@@ -3009,18 +2984,8 @@
           <w:numId w:val="1"/>
         </w:numPr>
       </w:pPr>
-      <w:proofErr w:type="spellStart"/>
-      <w:proofErr w:type="gramStart"/>
-      <w:r>
-        <w:t>p</w:t>
-      </w:r>
-      <w:proofErr w:type="gramEnd"/>
-      <w:r>
-        <w:t>_biblio</w:t>
-      </w:r>
-      <w:proofErr w:type="spellEnd"/>
-      <w:r>
-        <w:t xml:space="preserve"> a été réalisée ensemble.</w:t>
+      <w:r>
+        <w:t>p_biblio a été réalisée ensemble.</w:t>
       </w:r>
     </w:p>
     <w:p>
@@ -3045,21 +3010,7 @@
         <w:rPr>
           <w:lang w:val="fr-FR"/>
         </w:rPr>
-        <w:t>pas être surpris par le délai de notre projet, nous avons réalisé une planification sous forme d’un diagramme de Gantt (</w:t>
-      </w:r>
-      <w:proofErr w:type="spellStart"/>
-      <w:r>
-        <w:rPr>
-          <w:lang w:val="fr-FR"/>
-        </w:rPr>
-        <w:t>cf</w:t>
-      </w:r>
-      <w:proofErr w:type="spellEnd"/>
-      <w:r>
-        <w:rPr>
-          <w:lang w:val="fr-FR"/>
-        </w:rPr>
-        <w:t xml:space="preserve"> Glossaire Gantt)</w:t>
+        <w:t>pas être surpris par le délai de notre projet, nous avons réalisé une planification sous forme d’un diagramme de Gantt (cf Glossaire Gantt)</w:t>
       </w:r>
       <w:r>
         <w:rPr>
@@ -3070,13 +3021,28 @@
     </w:p>
     <w:p>
       <w:pPr>
+        <w:jc w:val="left"/>
+        <w:rPr>
+          <w:lang w:val="fr-FR"/>
+        </w:rPr>
+      </w:pPr>
+      <w:r>
+        <w:rPr>
+          <w:lang w:val="fr-FR"/>
+        </w:rPr>
+        <w:br w:type="page"/>
+      </w:r>
+    </w:p>
+    <w:p>
+      <w:pPr>
         <w:pStyle w:val="Titre2"/>
       </w:pPr>
-      <w:bookmarkStart w:id="8" w:name="_Toc472499025"/>
-      <w:r>
+      <w:bookmarkStart w:id="4" w:name="_Toc473971530"/>
+      <w:r>
+        <w:lastRenderedPageBreak/>
         <w:t>Forces et faiblesses</w:t>
       </w:r>
-      <w:bookmarkEnd w:id="8"/>
+      <w:bookmarkEnd w:id="4"/>
     </w:p>
     <w:p>
       <w:pPr>
@@ -3094,18 +3060,33 @@
         <w:rPr>
           <w:lang w:val="fr-FR"/>
         </w:rPr>
-        <w:t>. Il s’agit ici d’une liste non-</w:t>
-      </w:r>
-      <w:r>
-        <w:rPr>
-          <w:lang w:val="fr-FR"/>
-        </w:rPr>
-        <w:t xml:space="preserve">exhaustive des éléments principaux à relever. </w:t>
-      </w:r>
-    </w:p>
-    <w:p>
-      <w:pPr>
-        <w:rPr>
+        <w:t xml:space="preserve">. Il s’agit ici d’une liste </w:t>
+      </w:r>
+      <w:r>
+        <w:rPr>
+          <w:color w:val="FF0000"/>
+          <w:lang w:val="fr-FR"/>
+        </w:rPr>
+        <w:t>non-</w:t>
+      </w:r>
+      <w:r>
+        <w:rPr>
+          <w:color w:val="FF0000"/>
+          <w:lang w:val="fr-FR"/>
+        </w:rPr>
+        <w:t>exhaustive des éléments principaux à relever</w:t>
+      </w:r>
+      <w:r>
+        <w:rPr>
+          <w:lang w:val="fr-FR"/>
+        </w:rPr>
+        <w:t xml:space="preserve">. </w:t>
+      </w:r>
+    </w:p>
+    <w:p>
+      <w:pPr>
+        <w:rPr>
+          <w:color w:val="FF0000"/>
           <w:lang w:val="fr-FR"/>
         </w:rPr>
       </w:pPr>
@@ -3149,16 +3130,25 @@
         <w:rPr>
           <w:lang w:val="fr-FR"/>
         </w:rPr>
-        <w:t xml:space="preserve">ons également, au départ, une version exemple du programme que nous avons pu exécuter afin d’analyser le fonctionnement désiré de l’application. Nous avons la chance de réaliser ce projet par groupe de deux, ce qui nous permet de gagner </w:t>
-      </w:r>
-      <w:r>
-        <w:rPr>
+        <w:t xml:space="preserve">ons également, au départ, une version exemple du programme que nous avons pu exécuter afin d’analyser le fonctionnement désiré de l’application. Nous avons la chance de réaliser ce projet par groupe de deux, </w:t>
+      </w:r>
+      <w:r>
+        <w:rPr>
+          <w:color w:val="FF0000"/>
+          <w:lang w:val="fr-FR"/>
+        </w:rPr>
+        <w:t xml:space="preserve">ce qui nous permet de gagner </w:t>
+      </w:r>
+      <w:r>
+        <w:rPr>
+          <w:color w:val="FF0000"/>
           <w:lang w:val="fr-FR"/>
         </w:rPr>
         <w:t xml:space="preserve">en </w:t>
       </w:r>
       <w:r>
         <w:rPr>
+          <w:color w:val="FF0000"/>
           <w:lang w:val="fr-FR"/>
         </w:rPr>
         <w:t xml:space="preserve">productivité. </w:t>
@@ -3197,28 +3187,13 @@
     </w:p>
     <w:p>
       <w:pPr>
-        <w:jc w:val="left"/>
-        <w:rPr>
-          <w:lang w:val="fr-FR"/>
-        </w:rPr>
-      </w:pPr>
-      <w:r>
-        <w:rPr>
-          <w:lang w:val="fr-FR"/>
-        </w:rPr>
-        <w:br w:type="page"/>
-      </w:r>
-    </w:p>
-    <w:p>
-      <w:pPr>
         <w:pStyle w:val="Titre1"/>
       </w:pPr>
-      <w:bookmarkStart w:id="9" w:name="_Toc472499026"/>
-      <w:r>
-        <w:lastRenderedPageBreak/>
+      <w:bookmarkStart w:id="5" w:name="_Toc473971531"/>
+      <w:r>
         <w:t>Réalisation des unités</w:t>
       </w:r>
-      <w:bookmarkEnd w:id="9"/>
+      <w:bookmarkEnd w:id="5"/>
     </w:p>
     <w:p>
       <w:r>
@@ -3241,11 +3216,11 @@
       <w:pPr>
         <w:pStyle w:val="Titre2"/>
       </w:pPr>
-      <w:bookmarkStart w:id="10" w:name="_Toc472499027"/>
+      <w:bookmarkStart w:id="6" w:name="_Toc473971532"/>
       <w:r>
         <w:t>Unité u_livre</w:t>
       </w:r>
-      <w:bookmarkEnd w:id="10"/>
+      <w:bookmarkEnd w:id="6"/>
     </w:p>
     <w:p>
       <w:pPr>
@@ -3333,21 +3308,7 @@
         <w:rPr>
           <w:lang w:val="fr-FR"/>
         </w:rPr>
-        <w:t>L’unité “</w:t>
-      </w:r>
-      <w:proofErr w:type="spellStart"/>
-      <w:r>
-        <w:rPr>
-          <w:lang w:val="fr-FR"/>
-        </w:rPr>
-        <w:t>u_livre</w:t>
-      </w:r>
-      <w:proofErr w:type="spellEnd"/>
-      <w:r>
-        <w:rPr>
-          <w:lang w:val="fr-FR"/>
-        </w:rPr>
-        <w:t>”</w:t>
+        <w:t>L’unité “u_livre”</w:t>
       </w:r>
       <w:r>
         <w:rPr>
@@ -3371,7 +3332,20 @@
         <w:rPr>
           <w:lang w:val="fr-FR"/>
         </w:rPr>
-        <w:t xml:space="preserve"> fonctions et procédures. </w:t>
+        <w:t xml:space="preserve"> fonctions</w:t>
+      </w:r>
+      <w:r>
+        <w:rPr>
+          <w:rStyle w:val="Appelnotedebasdep"/>
+          <w:lang w:val="fr-FR"/>
+        </w:rPr>
+        <w:footnoteReference w:id="1"/>
+      </w:r>
+      <w:r>
+        <w:rPr>
+          <w:lang w:val="fr-FR"/>
+        </w:rPr>
+        <w:t xml:space="preserve"> et procédures. </w:t>
       </w:r>
     </w:p>
     <w:p>
@@ -3549,11 +3523,11 @@
       <w:pPr>
         <w:pStyle w:val="Titre2"/>
       </w:pPr>
-      <w:bookmarkStart w:id="11" w:name="_Toc472499028"/>
+      <w:bookmarkStart w:id="8" w:name="_Toc473971533"/>
       <w:r>
         <w:t>Unité u_adherent</w:t>
       </w:r>
-      <w:bookmarkEnd w:id="11"/>
+      <w:bookmarkEnd w:id="8"/>
     </w:p>
     <w:p>
       <w:r>
@@ -3789,15 +3763,7 @@
         </w:drawing>
       </w:r>
       <w:r>
-        <w:t>“</w:t>
-      </w:r>
-      <w:proofErr w:type="spellStart"/>
-      <w:r>
-        <w:t>U_adherent</w:t>
-      </w:r>
-      <w:proofErr w:type="spellEnd"/>
-      <w:r>
-        <w:t>” est</w:t>
+        <w:t>“U_adherent” est</w:t>
       </w:r>
       <w:r>
         <w:t xml:space="preserve"> une unité gérant les adhérents ;</w:t>
@@ -3830,21 +3796,17 @@
         <w:t>l’affichage d’un adhérent</w:t>
       </w:r>
       <w:r>
-        <w:t xml:space="preserve"> (</w:t>
-      </w:r>
-      <w:proofErr w:type="spellStart"/>
-      <w:r>
-        <w:t>cf</w:t>
-      </w:r>
-      <w:proofErr w:type="spellEnd"/>
-      <w:r>
-        <w:t xml:space="preserve"> figure 2)</w:t>
+        <w:t xml:space="preserve"> (cf figure 2)</w:t>
       </w:r>
       <w:r>
         <w:t>. Même si cette unité ne nécessite pas beaucoup de dévelo</w:t>
       </w:r>
       <w:r>
-        <w:t xml:space="preserve">ppement, il est important de l’implémenter </w:t>
+        <w:t xml:space="preserve">ppement, il est </w:t>
+      </w:r>
+      <w:r>
+        <w:lastRenderedPageBreak/>
+        <w:t xml:space="preserve">important de l’implémenter </w:t>
       </w:r>
       <w:r>
         <w:t>dans une entité à part entière pour ne pas mélanger des éléments qui n’ont aucun rapport entre eux.</w:t>
@@ -3854,11 +3816,11 @@
       <w:pPr>
         <w:pStyle w:val="Titre2"/>
       </w:pPr>
-      <w:bookmarkStart w:id="12" w:name="_Toc472499029"/>
+      <w:bookmarkStart w:id="9" w:name="_Toc473971534"/>
       <w:r>
         <w:t>Unité u_biblio</w:t>
       </w:r>
-      <w:bookmarkEnd w:id="12"/>
+      <w:bookmarkEnd w:id="9"/>
     </w:p>
     <w:p>
       <w:r>
@@ -3938,15 +3900,7 @@
         </w:drawing>
       </w:r>
       <w:r>
-        <w:t>L’unité “</w:t>
-      </w:r>
-      <w:proofErr w:type="spellStart"/>
-      <w:r>
-        <w:t>u_biblio</w:t>
-      </w:r>
-      <w:proofErr w:type="spellEnd"/>
-      <w:r>
-        <w:t xml:space="preserve">” permet la gestion de l’entité bibliothèque. Celle-ci </w:t>
+        <w:t xml:space="preserve">L’unité “u_biblio” permet la gestion de l’entité bibliothèque. Celle-ci </w:t>
       </w:r>
       <w:r>
         <w:t xml:space="preserve">se charge </w:t>
@@ -3999,31 +3953,7 @@
         <w:t>elle</w:t>
       </w:r>
       <w:r>
-        <w:t xml:space="preserve"> est principalement utilisée dans l’unité “</w:t>
-      </w:r>
-      <w:proofErr w:type="spellStart"/>
-      <w:r>
-        <w:t>p_biblio</w:t>
-      </w:r>
-      <w:proofErr w:type="spellEnd"/>
-      <w:r>
-        <w:t>”. Elle possède beaucoup d’appels vers les procédures et fonctions de l’unité “</w:t>
-      </w:r>
-      <w:proofErr w:type="spellStart"/>
-      <w:r>
-        <w:t>u_livre</w:t>
-      </w:r>
-      <w:proofErr w:type="spellEnd"/>
-      <w:r>
-        <w:t>” ainsi que celles de l’unité “</w:t>
-      </w:r>
-      <w:proofErr w:type="spellStart"/>
-      <w:r>
-        <w:t>u_adherent</w:t>
-      </w:r>
-      <w:proofErr w:type="spellEnd"/>
-      <w:r>
-        <w:t>”.</w:t>
+        <w:t xml:space="preserve"> est principalement utilisée dans l’unité “p_biblio”. Elle possède beaucoup d’appels vers les procédures et fonctions de l’unité “u_livre” ainsi que celles de l’unité “u_adherent”.</w:t>
       </w:r>
     </w:p>
     <w:p>
@@ -4206,61 +4136,219 @@
       <w:pPr>
         <w:pStyle w:val="Titre2"/>
       </w:pPr>
-      <w:bookmarkStart w:id="13" w:name="_Toc472499030"/>
-      <w:r>
+      <w:bookmarkStart w:id="10" w:name="_Toc473971535"/>
+      <w:r>
+        <w:t>Unité p_biblio</w:t>
+      </w:r>
+      <w:bookmarkEnd w:id="10"/>
+    </w:p>
+    <w:p>
+      <w:pPr>
+        <w:rPr>
+          <w:lang w:val="fr-FR"/>
+        </w:rPr>
+      </w:pPr>
+      <w:r>
+        <w:rPr>
+          <w:lang w:val="fr-FR"/>
+        </w:rPr>
+        <w:t xml:space="preserve">L’unité “p_biblio” est centrale dans notre programme. Elle sert de routage pour les actions de l’utilisateur en appelant les bonnes procédures et fonctions selon les choix de l’utilisateur. Elle s’occupe </w:t>
+      </w:r>
+      <w:r>
+        <w:rPr>
+          <w:lang w:val="fr-FR"/>
+        </w:rPr>
+        <w:t xml:space="preserve">également </w:t>
+      </w:r>
+      <w:r>
+        <w:rPr>
+          <w:lang w:val="fr-FR"/>
+        </w:rPr>
+        <w:t>de la gestion du menu via lequel l’utilisateur pourra utiliser l’application.</w:t>
+      </w:r>
+    </w:p>
+    <w:p>
+      <w:pPr>
+        <w:pStyle w:val="Titre1"/>
+      </w:pPr>
+      <w:bookmarkStart w:id="11" w:name="_Toc473971536"/>
+      <w:r>
+        <w:t>Etat actuel du projet</w:t>
+      </w:r>
+      <w:bookmarkEnd w:id="11"/>
+    </w:p>
+    <w:p>
+      <w:pPr>
+        <w:pStyle w:val="Titre2"/>
+      </w:pPr>
+      <w:bookmarkStart w:id="12" w:name="_Toc473971537"/>
+      <w:r>
+        <w:t>Résultats</w:t>
+      </w:r>
+      <w:bookmarkEnd w:id="12"/>
+    </w:p>
+    <w:p>
+      <w:pPr>
+        <w:rPr>
+          <w:color w:val="FF0000"/>
+          <w:lang w:val="fr-FR"/>
+        </w:rPr>
+      </w:pPr>
+      <w:r>
+        <w:rPr>
+          <w:color w:val="FF0000"/>
+          <w:lang w:val="fr-FR"/>
+        </w:rPr>
+        <w:t>Après de nombreux commits</w:t>
+      </w:r>
+      <w:r>
+        <w:rPr>
+          <w:rStyle w:val="Appelnotedebasdep"/>
+          <w:color w:val="FF0000"/>
+          <w:lang w:val="fr-FR"/>
+        </w:rPr>
+        <w:footnoteReference w:id="2"/>
+      </w:r>
+      <w:r>
+        <w:rPr>
+          <w:color w:val="FF0000"/>
+          <w:lang w:val="fr-FR"/>
+        </w:rPr>
+        <w:t>, nous sommes arrivés au bout de l’implémentation de ce programme. Le résultat est semblable à l’original qui nous a été fourni au début du projet, avec certaines différences bonifiant l’affichage des informations et des améliorations qu’on a ajoutées.</w:t>
+      </w:r>
+    </w:p>
+    <w:p>
+      <w:pPr>
+        <w:pStyle w:val="Titre2"/>
+      </w:pPr>
+      <w:bookmarkStart w:id="13" w:name="_Toc473971538"/>
+      <w:r>
+        <w:t>Améliorations ajoutées</w:t>
+      </w:r>
+      <w:bookmarkEnd w:id="13"/>
+    </w:p>
+    <w:p>
+      <w:pPr>
+        <w:rPr>
+          <w:color w:val="FF0000"/>
+          <w:lang w:val="fr-FR"/>
+        </w:rPr>
+      </w:pPr>
+      <w:r>
+        <w:rPr>
+          <w:color w:val="FF0000"/>
+          <w:lang w:val="fr-FR"/>
+        </w:rPr>
+        <w:t xml:space="preserve">Il ne nous était pas demandé de vérifier le nombre de pages et le nombre d’exemplaires d’un livre pour qu’il soit strictement supérieur à zéro. Cependant, il nous est paru important de le réaliser pour éviter des données incohérentes. De plus, nous avons vérifié les dates saisies par l’utilisateur pour éviter qu’il saisisse des dates inexistantes. Cependant, par soucis de simplicité, le programme ne prend pas en compte les années bissextiles. Nous avons également ajouté </w:t>
+      </w:r>
+      <w:r>
+        <w:rPr>
+          <w:color w:val="FF0000"/>
+          <w:lang w:val="fr-FR"/>
+        </w:rPr>
         <w:lastRenderedPageBreak/>
-        <w:t>Unité p_biblio</w:t>
-      </w:r>
-      <w:bookmarkEnd w:id="13"/>
-    </w:p>
-    <w:p>
-      <w:pPr>
-        <w:rPr>
-          <w:lang w:val="fr-FR"/>
-        </w:rPr>
-      </w:pPr>
-      <w:r>
-        <w:rPr>
-          <w:lang w:val="fr-FR"/>
-        </w:rPr>
-        <w:t>L’unité “</w:t>
-      </w:r>
-      <w:proofErr w:type="spellStart"/>
-      <w:r>
-        <w:rPr>
-          <w:lang w:val="fr-FR"/>
-        </w:rPr>
-        <w:t>p_biblio</w:t>
-      </w:r>
-      <w:proofErr w:type="spellEnd"/>
-      <w:r>
-        <w:rPr>
-          <w:lang w:val="fr-FR"/>
-        </w:rPr>
-        <w:t xml:space="preserve">” est centrale dans notre programme. Elle sert de routage pour les actions de l’utilisateur en appelant les bonnes procédures et fonctions selon les choix de l’utilisateur. Elle s’occupe </w:t>
-      </w:r>
-      <w:r>
-        <w:rPr>
-          <w:lang w:val="fr-FR"/>
-        </w:rPr>
-        <w:t xml:space="preserve">également </w:t>
-      </w:r>
-      <w:r>
-        <w:rPr>
-          <w:lang w:val="fr-FR"/>
-        </w:rPr>
-        <w:t>de la gestion du menu via lequel l’utilisateur pourra utiliser l’application.</w:t>
+        <w:t>un élément au menu principal pour permettre d’afficher l’ensemble des livres de la bibliothèque.</w:t>
+      </w:r>
+    </w:p>
+    <w:p>
+      <w:pPr>
+        <w:pStyle w:val="Titre2"/>
+      </w:pPr>
+      <w:bookmarkStart w:id="14" w:name="_Toc473971539"/>
+      <w:r>
+        <w:t>Améliorations possibles</w:t>
+      </w:r>
+      <w:bookmarkEnd w:id="14"/>
+    </w:p>
+    <w:p>
+      <w:pPr>
+        <w:rPr>
+          <w:lang w:val="fr-FR"/>
+        </w:rPr>
+      </w:pPr>
+      <w:r>
+        <w:rPr>
+          <w:lang w:val="fr-FR"/>
+        </w:rPr>
+        <w:t>Il reste certaines fonctionnalités qui ne sont pas indispensables au fonctionnement primaire du programme mais qui ser</w:t>
+      </w:r>
+      <w:r>
+        <w:rPr>
+          <w:lang w:val="fr-FR"/>
+        </w:rPr>
+        <w:t>aient judicieuses d’implémenter</w:t>
+      </w:r>
+      <w:r>
+        <w:rPr>
+          <w:lang w:val="fr-FR"/>
+        </w:rPr>
+        <w:t xml:space="preserve"> pour éviter des erreurs techniques. Il faudrait vérifier, lors d’un ajout d’un livre ou d’un adhérent, si une autre occurrence po</w:t>
+      </w:r>
+      <w:r>
+        <w:rPr>
+          <w:lang w:val="fr-FR"/>
+        </w:rPr>
+        <w:t>ssède déjà le même identifiant (</w:t>
+      </w:r>
+      <w:r>
+        <w:rPr>
+          <w:lang w:val="fr-FR"/>
+        </w:rPr>
+        <w:t>l’ISBN pour un li</w:t>
+      </w:r>
+      <w:r>
+        <w:rPr>
+          <w:lang w:val="fr-FR"/>
+        </w:rPr>
+        <w:t>vre ou le code pour un adhérent).</w:t>
+      </w:r>
+    </w:p>
+    <w:p>
+      <w:pPr>
+        <w:rPr>
+          <w:lang w:val="fr-FR"/>
+        </w:rPr>
+      </w:pPr>
+      <w:r>
+        <w:rPr>
+          <w:lang w:val="fr-FR"/>
+        </w:rPr>
+        <w:t xml:space="preserve">Il y aurait également une fonctionnalité qui serait utile à implémenter pour l’utilisateur. Il s’agit de définir la date d’emprunt d’un livre automatiquement à la date actuelle. Ceci dans le but d’éviter que l’utilisateur ait à </w:t>
+      </w:r>
+      <w:r>
+        <w:rPr>
+          <w:lang w:val="fr-FR"/>
+        </w:rPr>
+        <w:t xml:space="preserve">la </w:t>
+      </w:r>
+      <w:r>
+        <w:rPr>
+          <w:lang w:val="fr-FR"/>
+        </w:rPr>
+        <w:t xml:space="preserve">saisir manuellement </w:t>
+      </w:r>
+      <w:r>
+        <w:rPr>
+          <w:lang w:val="fr-FR"/>
+        </w:rPr>
+        <w:t>et minimiser</w:t>
+      </w:r>
+      <w:r>
+        <w:rPr>
+          <w:lang w:val="fr-FR"/>
+        </w:rPr>
+        <w:t xml:space="preserve"> les risques d’erreur, tout en lui laissant l’opportunité de définir une date différente si l’emprunt n’a pas été réalisé le jour de la saisie.</w:t>
       </w:r>
     </w:p>
     <w:p>
       <w:pPr>
         <w:pStyle w:val="Titre1"/>
       </w:pPr>
-      <w:bookmarkStart w:id="14" w:name="_Toc472499031"/>
+      <w:bookmarkStart w:id="15" w:name="_Toc473971540"/>
       <w:r>
         <w:t>Conclusion</w:t>
       </w:r>
-      <w:bookmarkEnd w:id="14"/>
+      <w:bookmarkEnd w:id="15"/>
     </w:p>
     <w:p>
       <w:pPr>
@@ -4341,159 +4429,12 @@
       <w:pPr>
         <w:pStyle w:val="Titre1"/>
       </w:pPr>
-      <w:bookmarkStart w:id="15" w:name="_Toc472499032"/>
-      <w:r>
-        <w:lastRenderedPageBreak/>
-        <w:t>Glossaire</w:t>
-      </w:r>
-      <w:bookmarkEnd w:id="15"/>
-    </w:p>
-    <w:p>
-      <w:pPr>
-        <w:pStyle w:val="Titre2"/>
-      </w:pPr>
-      <w:bookmarkStart w:id="16" w:name="_Toc472499033"/>
-      <w:r>
-        <w:t>GIT</w:t>
-      </w:r>
-      <w:bookmarkEnd w:id="16"/>
-    </w:p>
-    <w:p>
-      <w:pPr>
-        <w:rPr>
-          <w:lang w:val="fr-FR"/>
-        </w:rPr>
-      </w:pPr>
-      <w:r>
-        <w:rPr>
-          <w:lang w:val="fr-FR"/>
-        </w:rPr>
-        <w:t>Git est un logiciel de gestion de versions de fichiers. Il a la particularité, par rapport à ses concurrents, d’être décentralisé ; c’est-à-dire qu’il n’existe pas qu’un seul endroit où le code est déposé, chaque contributeur possède une copie du projet sur sa machine pour que chacun travaille à son rythme tout en réduisant les risques de défaillance grâce à la redondance.</w:t>
-      </w:r>
-    </w:p>
-    <w:p>
-      <w:pPr>
-        <w:pStyle w:val="Titre2"/>
-      </w:pPr>
-      <w:bookmarkStart w:id="17" w:name="_Toc472499034"/>
-      <w:r>
-        <w:t>GitHub</w:t>
-      </w:r>
-      <w:bookmarkEnd w:id="17"/>
-    </w:p>
-    <w:p>
-      <w:r>
-        <w:t xml:space="preserve">Selon Wikipédia, </w:t>
-      </w:r>
-      <w:r>
-        <w:t>« </w:t>
-      </w:r>
-      <w:proofErr w:type="spellStart"/>
-      <w:r>
-        <w:t>Github</w:t>
-      </w:r>
-      <w:proofErr w:type="spellEnd"/>
-      <w:r>
-        <w:t xml:space="preserve"> est un service web d'hébergement et de gestion de développement de logiciels, utilisant le logiciel de gestion de versions Git</w:t>
-      </w:r>
-      <w:r>
-        <w:t> » (</w:t>
-      </w:r>
-      <w:proofErr w:type="spellStart"/>
-      <w:r>
-        <w:t>Wikipedia</w:t>
-      </w:r>
-      <w:proofErr w:type="spellEnd"/>
-      <w:r>
-        <w:t>, 2016)</w:t>
-      </w:r>
-      <w:r>
-        <w:t>. C’est-à-dire qu’il permet d’héberger sur un serveur les codes qui sont gérés à l’aide du logiciel Git et ainsi, d’assurer une sauvegarde du code hors de nos propres ordinateurs. La plateforme nous a permis également de noter toutes les tâches à réaliser ainsi que la personne qui les réalise.</w:t>
-      </w:r>
-    </w:p>
-    <w:p>
-      <w:pPr>
-        <w:pStyle w:val="Titre2"/>
-      </w:pPr>
-      <w:bookmarkStart w:id="18" w:name="_Toc472499035"/>
-      <w:r>
-        <w:t>GANTT</w:t>
-      </w:r>
-      <w:bookmarkEnd w:id="18"/>
-    </w:p>
-    <w:p>
-      <w:pPr>
-        <w:rPr>
-          <w:lang w:val="fr-FR"/>
-        </w:rPr>
-      </w:pPr>
-      <w:r>
-        <w:rPr>
-          <w:lang w:val="fr-FR"/>
-        </w:rPr>
-        <w:t xml:space="preserve">Gantt est </w:t>
-      </w:r>
-      <w:r>
-        <w:rPr>
-          <w:lang w:val="fr-FR"/>
-        </w:rPr>
-        <w:t xml:space="preserve">une méthode </w:t>
-      </w:r>
-      <w:r>
-        <w:rPr>
-          <w:lang w:val="fr-FR"/>
-        </w:rPr>
-        <w:t>de planification très réputé</w:t>
-      </w:r>
-      <w:r>
-        <w:rPr>
-          <w:lang w:val="fr-FR"/>
-        </w:rPr>
-        <w:t>e</w:t>
-      </w:r>
-      <w:r>
-        <w:rPr>
-          <w:lang w:val="fr-FR"/>
-        </w:rPr>
-        <w:t>. Elle</w:t>
-      </w:r>
-      <w:r>
-        <w:rPr>
-          <w:lang w:val="fr-FR"/>
-        </w:rPr>
-        <w:t xml:space="preserve"> permet de visualiser facilement les différentes tâches, leur date de début et de fin, leur chevauchement entre-elles. Cette méthode aide à déterminer la date de fin du projet ainsi que le chemin critique (suite d’opérations avec un temps de battement à zéro, si celles-ci prennent du retard, la date de </w:t>
-      </w:r>
-      <w:r>
-        <w:rPr>
-          <w:lang w:val="fr-FR"/>
-        </w:rPr>
-        <w:t>fin du projet sera impactée).</w:t>
-      </w:r>
-    </w:p>
-    <w:p>
-      <w:pPr>
-        <w:jc w:val="left"/>
-        <w:rPr>
-          <w:lang w:val="fr-FR"/>
-        </w:rPr>
-      </w:pPr>
-      <w:r>
-        <w:rPr>
-          <w:lang w:val="fr-FR"/>
-        </w:rPr>
-        <w:br w:type="page"/>
-      </w:r>
-    </w:p>
-    <w:p>
-      <w:pPr>
-        <w:pStyle w:val="Titre1"/>
-      </w:pPr>
-      <w:bookmarkStart w:id="19" w:name="_Toc472499036"/>
+      <w:bookmarkStart w:id="16" w:name="_Toc473971541"/>
       <w:r>
         <w:lastRenderedPageBreak/>
         <w:t>Bibliographie</w:t>
       </w:r>
-      <w:bookmarkEnd w:id="19"/>
+      <w:bookmarkEnd w:id="16"/>
     </w:p>
     <w:p>
       <w:pPr>
@@ -4502,7 +4443,7 @@
           <w:lang w:val="en-GB"/>
         </w:rPr>
       </w:pPr>
-      <w:bookmarkStart w:id="20" w:name="_Toc472499037"/>
+      <w:bookmarkStart w:id="17" w:name="_Toc473971542"/>
       <w:r>
         <w:rPr>
           <w:lang w:val="en-GB"/>
@@ -4515,36 +4456,24 @@
         </w:rPr>
         <w:t>Web</w:t>
       </w:r>
-      <w:bookmarkEnd w:id="20"/>
+      <w:bookmarkEnd w:id="17"/>
     </w:p>
     <w:p>
       <w:pPr>
         <w:jc w:val="left"/>
       </w:pPr>
-      <w:proofErr w:type="spellStart"/>
-      <w:proofErr w:type="gramStart"/>
+      <w:r>
+        <w:t xml:space="preserve">Wikipedia , </w:t>
+      </w:r>
+      <w:r>
+        <w:t>GitHub</w:t>
+      </w:r>
+      <w:r>
+        <w:t xml:space="preserve">, In : </w:t>
+      </w:r>
       <w:r>
         <w:t>Wikipedia</w:t>
       </w:r>
-      <w:proofErr w:type="spellEnd"/>
-      <w:r>
-        <w:t xml:space="preserve"> ,</w:t>
-      </w:r>
-      <w:proofErr w:type="gramEnd"/>
-      <w:r>
-        <w:t xml:space="preserve"> </w:t>
-      </w:r>
-      <w:r>
-        <w:t>GitHub</w:t>
-      </w:r>
-      <w:r>
-        <w:t xml:space="preserve">, In : </w:t>
-      </w:r>
-      <w:proofErr w:type="spellStart"/>
-      <w:r>
-        <w:t>Wikipedia</w:t>
-      </w:r>
-      <w:proofErr w:type="spellEnd"/>
       <w:r>
         <w:t xml:space="preserve"> [en ligne], </w:t>
       </w:r>
@@ -4577,21 +4506,8 @@
       <w:pPr>
         <w:jc w:val="left"/>
       </w:pPr>
-      <w:proofErr w:type="spellStart"/>
-      <w:r>
-        <w:t>Freepik</w:t>
-      </w:r>
-      <w:proofErr w:type="spellEnd"/>
-      <w:r>
-        <w:t xml:space="preserve">, Images de la page de garde, In : </w:t>
-      </w:r>
-      <w:proofErr w:type="spellStart"/>
-      <w:r>
-        <w:t>FlatIcon</w:t>
-      </w:r>
-      <w:proofErr w:type="spellEnd"/>
-      <w:r>
-        <w:t xml:space="preserve"> [en ligne],</w:t>
+      <w:r>
+        <w:t>Freepik, Images de la page de garde, In : FlatIcon [en ligne],</w:t>
       </w:r>
       <w:r>
         <w:rPr>
@@ -4626,14 +4542,14 @@
           <w:lang w:val="en-GB"/>
         </w:rPr>
       </w:pPr>
-      <w:bookmarkStart w:id="21" w:name="_Toc472499038"/>
+      <w:bookmarkStart w:id="18" w:name="_Toc473971543"/>
       <w:r>
         <w:rPr>
           <w:lang w:val="en-GB"/>
         </w:rPr>
         <w:t>Documents</w:t>
       </w:r>
-      <w:bookmarkEnd w:id="21"/>
+      <w:bookmarkEnd w:id="18"/>
     </w:p>
     <w:p>
       <w:pPr>
@@ -4661,38 +4577,20 @@
         <w:t xml:space="preserve">. </w:t>
       </w:r>
       <w:r>
-        <w:t xml:space="preserve">Projet </w:t>
-      </w:r>
-      <w:proofErr w:type="spellStart"/>
-      <w:r>
-        <w:t>Algo</w:t>
-      </w:r>
-      <w:proofErr w:type="spellEnd"/>
-      <w:r>
-        <w:t xml:space="preserve"> &amp; Prog 1 </w:t>
+        <w:t xml:space="preserve">Projet Algo &amp; Prog 1 </w:t>
       </w:r>
       <w:r>
         <w:t>[</w:t>
       </w:r>
       <w:r>
-        <w:t xml:space="preserve">document </w:t>
-      </w:r>
-      <w:proofErr w:type="spellStart"/>
-      <w:r>
-        <w:t>pdf</w:t>
-      </w:r>
-      <w:proofErr w:type="spellEnd"/>
-      <w:r>
-        <w:t xml:space="preserve">]. </w:t>
-      </w:r>
-      <w:proofErr w:type="gramStart"/>
+        <w:t xml:space="preserve">document pdf]. </w:t>
+      </w:r>
       <w:r>
         <w:rPr>
           <w:lang w:val="en-GB"/>
         </w:rPr>
         <w:t>Neuchâtel :</w:t>
       </w:r>
-      <w:proofErr w:type="gramEnd"/>
       <w:r>
         <w:rPr>
           <w:lang w:val="en-GB"/>
@@ -4704,24 +4602,24 @@
       <w:pPr>
         <w:pStyle w:val="Titre1"/>
       </w:pPr>
-      <w:bookmarkStart w:id="22" w:name="_Toc472499039"/>
+      <w:bookmarkStart w:id="19" w:name="_Toc473971544"/>
       <w:r>
         <w:t>Annexes</w:t>
       </w:r>
-      <w:bookmarkEnd w:id="22"/>
+      <w:bookmarkEnd w:id="19"/>
     </w:p>
     <w:p>
       <w:pPr>
         <w:pStyle w:val="Titre2"/>
       </w:pPr>
-      <w:bookmarkStart w:id="23" w:name="_Toc472499040"/>
+      <w:bookmarkStart w:id="20" w:name="_Toc473971545"/>
       <w:r>
         <w:t>GitH</w:t>
       </w:r>
       <w:r>
         <w:t>ub</w:t>
       </w:r>
-      <w:bookmarkEnd w:id="23"/>
+      <w:bookmarkEnd w:id="20"/>
     </w:p>
     <w:p>
       <w:pPr>
@@ -4758,7 +4656,7 @@
           <w:u w:val="none"/>
         </w:rPr>
       </w:pPr>
-      <w:bookmarkStart w:id="24" w:name="_Toc472499041"/>
+      <w:bookmarkStart w:id="21" w:name="_Toc473971546"/>
       <w:r>
         <w:rPr>
           <w:rStyle w:val="Lienhypertexte"/>
@@ -4767,56 +4665,165 @@
         </w:rPr>
         <w:t>GANTT</w:t>
       </w:r>
+      <w:bookmarkEnd w:id="21"/>
+    </w:p>
+    <w:p>
+      <w:r>
+        <w:t>Voir document gantt.mpp</w:t>
+      </w:r>
+      <w:r>
+        <w:t xml:space="preserve"> (Microsoft Project)</w:t>
+      </w:r>
+    </w:p>
+    <w:p>
+      <w:pPr>
+        <w:pStyle w:val="Titre2"/>
+      </w:pPr>
+      <w:bookmarkStart w:id="22" w:name="_Toc473971547"/>
+      <w:r>
+        <w:t>Protocole de tests</w:t>
+      </w:r>
+      <w:bookmarkEnd w:id="22"/>
+    </w:p>
+    <w:p>
+      <w:r>
+        <w:t>Voir document protocole_de_tests.pdf</w:t>
+      </w:r>
+      <w:r>
+        <w:t xml:space="preserve"> (Document pdf)</w:t>
+      </w:r>
+    </w:p>
+    <w:p>
+      <w:pPr>
+        <w:jc w:val="left"/>
+      </w:pPr>
+      <w:r>
+        <w:br w:type="page"/>
+      </w:r>
+    </w:p>
+    <w:p>
+      <w:pPr>
+        <w:pStyle w:val="Titre1"/>
+      </w:pPr>
+      <w:bookmarkStart w:id="23" w:name="_Toc473971548"/>
+      <w:r>
+        <w:lastRenderedPageBreak/>
+        <w:t>Glossaire</w:t>
+      </w:r>
+      <w:bookmarkEnd w:id="23"/>
+    </w:p>
+    <w:p>
+      <w:pPr>
+        <w:pStyle w:val="Titre2"/>
+      </w:pPr>
+      <w:bookmarkStart w:id="24" w:name="_Toc473971549"/>
+      <w:r>
+        <w:t>GIT</w:t>
+      </w:r>
       <w:bookmarkEnd w:id="24"/>
     </w:p>
     <w:p>
-      <w:r>
-        <w:t xml:space="preserve">Voir document </w:t>
-      </w:r>
-      <w:proofErr w:type="spellStart"/>
-      <w:r>
-        <w:t>gantt.mpp</w:t>
-      </w:r>
-      <w:proofErr w:type="spellEnd"/>
-      <w:r>
-        <w:t xml:space="preserve"> (Microsoft Project)</w:t>
+      <w:pPr>
+        <w:rPr>
+          <w:lang w:val="fr-FR"/>
+        </w:rPr>
+      </w:pPr>
+      <w:r>
+        <w:rPr>
+          <w:lang w:val="fr-FR"/>
+        </w:rPr>
+        <w:t>Git est un logiciel de gestion de versions de fichiers. Il a la particularité, par rapport à ses concurrents, d’être décentralisé ; c’est-à-dire qu’il n’existe pas qu’un seul endroit où le code est déposé, chaque contributeur possède une copie du projet sur sa machine pour que chacun travaille à son rythme tout en réduisant les risques de défaillance grâce à la redondance.</w:t>
       </w:r>
     </w:p>
     <w:p>
       <w:pPr>
         <w:pStyle w:val="Titre2"/>
       </w:pPr>
-      <w:bookmarkStart w:id="25" w:name="_Toc472499042"/>
-      <w:r>
-        <w:t>Protocole de tests</w:t>
+      <w:bookmarkStart w:id="25" w:name="_Toc473971550"/>
+      <w:r>
+        <w:t>GitHub</w:t>
       </w:r>
       <w:bookmarkEnd w:id="25"/>
     </w:p>
     <w:p>
       <w:r>
-        <w:t>Voir document protocole_de_tests.pdf</w:t>
-      </w:r>
-      <w:r>
-        <w:t xml:space="preserve"> (Document </w:t>
-      </w:r>
-      <w:proofErr w:type="spellStart"/>
-      <w:r>
-        <w:t>pdf</w:t>
-      </w:r>
-      <w:proofErr w:type="spellEnd"/>
-      <w:r>
-        <w:t>)</w:t>
+        <w:t xml:space="preserve">Selon Wikipédia, </w:t>
+      </w:r>
+      <w:r>
+        <w:t>« </w:t>
+      </w:r>
+      <w:r>
+        <w:t>Github est un service web d'hébergement et de gestion de développement de logiciels, utilisant le logiciel de gestion de versions Git</w:t>
+      </w:r>
+      <w:r>
+        <w:t> » (Wikipedia, 2016)</w:t>
+      </w:r>
+      <w:r>
+        <w:t>. C’est-à-dire qu’il permet d’héberger sur un serveur les codes qui sont gérés à l’aide du logiciel Git et ainsi, d’assurer une sauvegarde du code hors de nos propres ordinateurs. La plateforme nous a permis également de noter toutes les tâches à réaliser ainsi que la personne qui les réalise.</w:t>
+      </w:r>
+    </w:p>
+    <w:p>
+      <w:pPr>
+        <w:pStyle w:val="Titre2"/>
+      </w:pPr>
+      <w:bookmarkStart w:id="26" w:name="_Toc473971551"/>
+      <w:r>
+        <w:t>GANTT</w:t>
+      </w:r>
+      <w:bookmarkEnd w:id="26"/>
+    </w:p>
+    <w:p>
+      <w:pPr>
+        <w:rPr>
+          <w:lang w:val="fr-FR"/>
+        </w:rPr>
+      </w:pPr>
+      <w:r>
+        <w:rPr>
+          <w:lang w:val="fr-FR"/>
+        </w:rPr>
+        <w:t xml:space="preserve">Gantt est </w:t>
+      </w:r>
+      <w:r>
+        <w:rPr>
+          <w:lang w:val="fr-FR"/>
+        </w:rPr>
+        <w:t xml:space="preserve">une méthode </w:t>
+      </w:r>
+      <w:r>
+        <w:rPr>
+          <w:lang w:val="fr-FR"/>
+        </w:rPr>
+        <w:t>de planification très réputé</w:t>
+      </w:r>
+      <w:r>
+        <w:rPr>
+          <w:lang w:val="fr-FR"/>
+        </w:rPr>
+        <w:t>e. Elle</w:t>
+      </w:r>
+      <w:r>
+        <w:rPr>
+          <w:lang w:val="fr-FR"/>
+        </w:rPr>
+        <w:t xml:space="preserve"> permet de visualiser facilement les différentes tâches, leur date de début et de fin, leur chevauchement entre-elles. Cette méthode aide à déterminer la date de fin du projet ainsi que le chemin critique (suite d’opérations avec un temps de battement à zéro, si celles-ci prennent du retard, la date de </w:t>
+      </w:r>
+      <w:r>
+        <w:rPr>
+          <w:lang w:val="fr-FR"/>
+        </w:rPr>
+        <w:t>fin du projet sera impactée).</w:t>
       </w:r>
     </w:p>
     <w:p>
       <w:pPr>
         <w:pStyle w:val="Titre1"/>
       </w:pPr>
-      <w:bookmarkStart w:id="26" w:name="_Toc472499043"/>
+      <w:bookmarkStart w:id="27" w:name="_Toc473971552"/>
       <w:r>
         <w:t>Déclaration d’authenticité</w:t>
       </w:r>
-      <w:bookmarkEnd w:id="26"/>
+      <w:bookmarkEnd w:id="27"/>
     </w:p>
     <w:p>
       <w:pPr>
@@ -4909,6 +4916,39 @@
     </w:p>
   </w:footnote>
   <w:footnote w:id="1">
+    <w:p>
+      <w:pPr>
+        <w:pStyle w:val="Notedebasdepage"/>
+      </w:pPr>
+      <w:r>
+        <w:rPr>
+          <w:rStyle w:val="Appelnotedebasdep"/>
+        </w:rPr>
+        <w:footnoteRef/>
+      </w:r>
+      <w:r>
+        <w:t xml:space="preserve"> Les fonctions </w:t>
+      </w:r>
+      <w:r>
+        <w:t xml:space="preserve">et procédures </w:t>
+      </w:r>
+      <w:r>
+        <w:t>sont une routine qui encapsule une partie du code et effectue</w:t>
+      </w:r>
+      <w:r>
+        <w:t>nt</w:t>
+      </w:r>
+      <w:r>
+        <w:t xml:space="preserve"> un traitement bien spécifique</w:t>
+      </w:r>
+      <w:r>
+        <w:t>. La différence entre les deux sont que la fonction retourne une valeur contrairement à la procédure.</w:t>
+      </w:r>
+      <w:bookmarkStart w:id="7" w:name="_GoBack"/>
+      <w:bookmarkEnd w:id="7"/>
+    </w:p>
+  </w:footnote>
+  <w:footnote w:id="2">
     <w:p>
       <w:pPr>
         <w:pStyle w:val="Notedebasdepage"/>
@@ -4955,7 +4995,7 @@
       <w:rPr>
         <w:noProof/>
       </w:rPr>
-      <w:t>2</w:t>
+      <w:t>4</w:t>
     </w:r>
     <w:r>
       <w:fldChar w:fldCharType="end"/>
@@ -6843,7 +6883,7 @@
 </file>
 
 <file path=customXml/itemProps1.xml><?xml version="1.0" encoding="utf-8"?>
-<ds:datastoreItem xmlns:ds="http://schemas.openxmlformats.org/officeDocument/2006/customXml" ds:itemID="{962221DA-78FC-484D-9B4F-497A6B0C13A2}">
+<ds:datastoreItem xmlns:ds="http://schemas.openxmlformats.org/officeDocument/2006/customXml" ds:itemID="{2B3F6BB4-0C6C-46B8-9674-48AA7A562BD6}">
   <ds:schemaRefs>
     <ds:schemaRef ds:uri="http://schemas.openxmlformats.org/officeDocument/2006/bibliography"/>
   </ds:schemaRefs>

</xml_diff>

<commit_message>
Fin des corrections et mise en PDF
</commit_message>
<xml_diff>
--- a/doc/rapport-projet.docx
+++ b/doc/rapport-projet.docx
@@ -74,6 +74,8 @@
       <w:sdtPr>
         <w:rPr>
           <w:rFonts w:asciiTheme="minorHAnsi" w:hAnsiTheme="minorHAnsi"/>
+          <w:b/>
+          <w:i/>
           <w:caps w:val="0"/>
           <w:color w:val="auto"/>
           <w:spacing w:val="0"/>
@@ -89,8 +91,6 @@
       </w:sdtPr>
       <w:sdtEndPr>
         <w:rPr>
-          <w:b/>
-          <w:bCs/>
           <w:sz w:val="22"/>
         </w:rPr>
       </w:sdtEndPr>
@@ -110,6 +110,8 @@
           <w:pPr>
             <w:pStyle w:val="TM1"/>
             <w:rPr>
+              <w:b w:val="0"/>
+              <w:i w:val="0"/>
               <w:noProof/>
               <w:szCs w:val="22"/>
               <w:lang w:eastAsia="fr-CH"/>
@@ -124,7 +126,7 @@
           <w:r>
             <w:fldChar w:fldCharType="separate"/>
           </w:r>
-          <w:hyperlink w:anchor="_Toc473971526" w:history="1">
+          <w:hyperlink w:anchor="_Toc473997667" w:history="1">
             <w:r>
               <w:rPr>
                 <w:rStyle w:val="Lienhypertexte"/>
@@ -134,6 +136,8 @@
             </w:r>
             <w:r>
               <w:rPr>
+                <w:b w:val="0"/>
+                <w:i w:val="0"/>
                 <w:noProof/>
                 <w:szCs w:val="22"/>
                 <w:lang w:eastAsia="fr-CH"/>
@@ -166,7 +170,7 @@
                 <w:noProof/>
                 <w:webHidden/>
               </w:rPr>
-              <w:instrText xml:space="preserve"> PAGEREF _Toc473971526 \h </w:instrText>
+              <w:instrText xml:space="preserve"> PAGEREF _Toc473997667 \h </w:instrText>
             </w:r>
             <w:r>
               <w:rPr>
@@ -201,12 +205,14 @@
           <w:pPr>
             <w:pStyle w:val="TM1"/>
             <w:rPr>
+              <w:b w:val="0"/>
+              <w:i w:val="0"/>
               <w:noProof/>
               <w:szCs w:val="22"/>
               <w:lang w:eastAsia="fr-CH"/>
             </w:rPr>
           </w:pPr>
-          <w:hyperlink w:anchor="_Toc473971527" w:history="1">
+          <w:hyperlink w:anchor="_Toc473997668" w:history="1">
             <w:r>
               <w:rPr>
                 <w:rStyle w:val="Lienhypertexte"/>
@@ -216,6 +222,8 @@
             </w:r>
             <w:r>
               <w:rPr>
+                <w:b w:val="0"/>
+                <w:i w:val="0"/>
                 <w:noProof/>
                 <w:szCs w:val="22"/>
                 <w:lang w:eastAsia="fr-CH"/>
@@ -248,7 +256,7 @@
                 <w:noProof/>
                 <w:webHidden/>
               </w:rPr>
-              <w:instrText xml:space="preserve"> PAGEREF _Toc473971527 \h </w:instrText>
+              <w:instrText xml:space="preserve"> PAGEREF _Toc473997668 \h </w:instrText>
             </w:r>
             <w:r>
               <w:rPr>
@@ -282,17 +290,14 @@
         <w:p>
           <w:pPr>
             <w:pStyle w:val="TM2"/>
-            <w:tabs>
-              <w:tab w:val="left" w:pos="880"/>
-              <w:tab w:val="right" w:leader="dot" w:pos="9060"/>
-            </w:tabs>
             <w:rPr>
+              <w:rFonts w:asciiTheme="minorHAnsi" w:hAnsiTheme="minorHAnsi"/>
               <w:noProof/>
               <w:szCs w:val="22"/>
               <w:lang w:eastAsia="fr-CH"/>
             </w:rPr>
           </w:pPr>
-          <w:hyperlink w:anchor="_Toc473971528" w:history="1">
+          <w:hyperlink w:anchor="_Toc473997669" w:history="1">
             <w:r>
               <w:rPr>
                 <w:rStyle w:val="Lienhypertexte"/>
@@ -308,6 +313,7 @@
             </w:r>
             <w:r>
               <w:rPr>
+                <w:rFonts w:asciiTheme="minorHAnsi" w:hAnsiTheme="minorHAnsi"/>
                 <w:noProof/>
                 <w:szCs w:val="22"/>
                 <w:lang w:eastAsia="fr-CH"/>
@@ -340,7 +346,7 @@
                 <w:noProof/>
                 <w:webHidden/>
               </w:rPr>
-              <w:instrText xml:space="preserve"> PAGEREF _Toc473971528 \h </w:instrText>
+              <w:instrText xml:space="preserve"> PAGEREF _Toc473997669 \h </w:instrText>
             </w:r>
             <w:r>
               <w:rPr>
@@ -374,17 +380,14 @@
         <w:p>
           <w:pPr>
             <w:pStyle w:val="TM2"/>
-            <w:tabs>
-              <w:tab w:val="left" w:pos="880"/>
-              <w:tab w:val="right" w:leader="dot" w:pos="9060"/>
-            </w:tabs>
             <w:rPr>
+              <w:rFonts w:asciiTheme="minorHAnsi" w:hAnsiTheme="minorHAnsi"/>
               <w:noProof/>
               <w:szCs w:val="22"/>
               <w:lang w:eastAsia="fr-CH"/>
             </w:rPr>
           </w:pPr>
-          <w:hyperlink w:anchor="_Toc473971529" w:history="1">
+          <w:hyperlink w:anchor="_Toc473997670" w:history="1">
             <w:r>
               <w:rPr>
                 <w:rStyle w:val="Lienhypertexte"/>
@@ -400,6 +403,7 @@
             </w:r>
             <w:r>
               <w:rPr>
+                <w:rFonts w:asciiTheme="minorHAnsi" w:hAnsiTheme="minorHAnsi"/>
                 <w:noProof/>
                 <w:szCs w:val="22"/>
                 <w:lang w:eastAsia="fr-CH"/>
@@ -432,7 +436,7 @@
                 <w:noProof/>
                 <w:webHidden/>
               </w:rPr>
-              <w:instrText xml:space="preserve"> PAGEREF _Toc473971529 \h </w:instrText>
+              <w:instrText xml:space="preserve"> PAGEREF _Toc473997670 \h </w:instrText>
             </w:r>
             <w:r>
               <w:rPr>
@@ -466,17 +470,14 @@
         <w:p>
           <w:pPr>
             <w:pStyle w:val="TM2"/>
-            <w:tabs>
-              <w:tab w:val="left" w:pos="880"/>
-              <w:tab w:val="right" w:leader="dot" w:pos="9060"/>
-            </w:tabs>
             <w:rPr>
+              <w:rFonts w:asciiTheme="minorHAnsi" w:hAnsiTheme="minorHAnsi"/>
               <w:noProof/>
               <w:szCs w:val="22"/>
               <w:lang w:eastAsia="fr-CH"/>
             </w:rPr>
           </w:pPr>
-          <w:hyperlink w:anchor="_Toc473971530" w:history="1">
+          <w:hyperlink w:anchor="_Toc473997671" w:history="1">
             <w:r>
               <w:rPr>
                 <w:rStyle w:val="Lienhypertexte"/>
@@ -492,6 +493,7 @@
             </w:r>
             <w:r>
               <w:rPr>
+                <w:rFonts w:asciiTheme="minorHAnsi" w:hAnsiTheme="minorHAnsi"/>
                 <w:noProof/>
                 <w:szCs w:val="22"/>
                 <w:lang w:eastAsia="fr-CH"/>
@@ -524,7 +526,7 @@
                 <w:noProof/>
                 <w:webHidden/>
               </w:rPr>
-              <w:instrText xml:space="preserve"> PAGEREF _Toc473971530 \h </w:instrText>
+              <w:instrText xml:space="preserve"> PAGEREF _Toc473997671 \h </w:instrText>
             </w:r>
             <w:r>
               <w:rPr>
@@ -544,7 +546,7 @@
                 <w:noProof/>
                 <w:webHidden/>
               </w:rPr>
-              <w:t>3</w:t>
+              <w:t>4</w:t>
             </w:r>
             <w:r>
               <w:rPr>
@@ -559,12 +561,14 @@
           <w:pPr>
             <w:pStyle w:val="TM1"/>
             <w:rPr>
+              <w:b w:val="0"/>
+              <w:i w:val="0"/>
               <w:noProof/>
               <w:szCs w:val="22"/>
               <w:lang w:eastAsia="fr-CH"/>
             </w:rPr>
           </w:pPr>
-          <w:hyperlink w:anchor="_Toc473971531" w:history="1">
+          <w:hyperlink w:anchor="_Toc473997672" w:history="1">
             <w:r>
               <w:rPr>
                 <w:rStyle w:val="Lienhypertexte"/>
@@ -574,6 +578,8 @@
             </w:r>
             <w:r>
               <w:rPr>
+                <w:b w:val="0"/>
+                <w:i w:val="0"/>
                 <w:noProof/>
                 <w:szCs w:val="22"/>
                 <w:lang w:eastAsia="fr-CH"/>
@@ -606,7 +612,7 @@
                 <w:noProof/>
                 <w:webHidden/>
               </w:rPr>
-              <w:instrText xml:space="preserve"> PAGEREF _Toc473971531 \h </w:instrText>
+              <w:instrText xml:space="preserve"> PAGEREF _Toc473997672 \h </w:instrText>
             </w:r>
             <w:r>
               <w:rPr>
@@ -640,17 +646,14 @@
         <w:p>
           <w:pPr>
             <w:pStyle w:val="TM2"/>
-            <w:tabs>
-              <w:tab w:val="left" w:pos="880"/>
-              <w:tab w:val="right" w:leader="dot" w:pos="9060"/>
-            </w:tabs>
             <w:rPr>
+              <w:rFonts w:asciiTheme="minorHAnsi" w:hAnsiTheme="minorHAnsi"/>
               <w:noProof/>
               <w:szCs w:val="22"/>
               <w:lang w:eastAsia="fr-CH"/>
             </w:rPr>
           </w:pPr>
-          <w:hyperlink w:anchor="_Toc473971532" w:history="1">
+          <w:hyperlink w:anchor="_Toc473997673" w:history="1">
             <w:r>
               <w:rPr>
                 <w:rStyle w:val="Lienhypertexte"/>
@@ -666,6 +669,7 @@
             </w:r>
             <w:r>
               <w:rPr>
+                <w:rFonts w:asciiTheme="minorHAnsi" w:hAnsiTheme="minorHAnsi"/>
                 <w:noProof/>
                 <w:szCs w:val="22"/>
                 <w:lang w:eastAsia="fr-CH"/>
@@ -698,7 +702,7 @@
                 <w:noProof/>
                 <w:webHidden/>
               </w:rPr>
-              <w:instrText xml:space="preserve"> PAGEREF _Toc473971532 \h </w:instrText>
+              <w:instrText xml:space="preserve"> PAGEREF _Toc473997673 \h </w:instrText>
             </w:r>
             <w:r>
               <w:rPr>
@@ -732,17 +736,14 @@
         <w:p>
           <w:pPr>
             <w:pStyle w:val="TM2"/>
-            <w:tabs>
-              <w:tab w:val="left" w:pos="880"/>
-              <w:tab w:val="right" w:leader="dot" w:pos="9060"/>
-            </w:tabs>
             <w:rPr>
+              <w:rFonts w:asciiTheme="minorHAnsi" w:hAnsiTheme="minorHAnsi"/>
               <w:noProof/>
               <w:szCs w:val="22"/>
               <w:lang w:eastAsia="fr-CH"/>
             </w:rPr>
           </w:pPr>
-          <w:hyperlink w:anchor="_Toc473971533" w:history="1">
+          <w:hyperlink w:anchor="_Toc473997674" w:history="1">
             <w:r>
               <w:rPr>
                 <w:rStyle w:val="Lienhypertexte"/>
@@ -758,6 +759,7 @@
             </w:r>
             <w:r>
               <w:rPr>
+                <w:rFonts w:asciiTheme="minorHAnsi" w:hAnsiTheme="minorHAnsi"/>
                 <w:noProof/>
                 <w:szCs w:val="22"/>
                 <w:lang w:eastAsia="fr-CH"/>
@@ -790,7 +792,7 @@
                 <w:noProof/>
                 <w:webHidden/>
               </w:rPr>
-              <w:instrText xml:space="preserve"> PAGEREF _Toc473971533 \h </w:instrText>
+              <w:instrText xml:space="preserve"> PAGEREF _Toc473997674 \h </w:instrText>
             </w:r>
             <w:r>
               <w:rPr>
@@ -810,7 +812,7 @@
                 <w:noProof/>
                 <w:webHidden/>
               </w:rPr>
-              <w:t>4</w:t>
+              <w:t>5</w:t>
             </w:r>
             <w:r>
               <w:rPr>
@@ -824,17 +826,14 @@
         <w:p>
           <w:pPr>
             <w:pStyle w:val="TM2"/>
-            <w:tabs>
-              <w:tab w:val="left" w:pos="880"/>
-              <w:tab w:val="right" w:leader="dot" w:pos="9060"/>
-            </w:tabs>
             <w:rPr>
+              <w:rFonts w:asciiTheme="minorHAnsi" w:hAnsiTheme="minorHAnsi"/>
               <w:noProof/>
               <w:szCs w:val="22"/>
               <w:lang w:eastAsia="fr-CH"/>
             </w:rPr>
           </w:pPr>
-          <w:hyperlink w:anchor="_Toc473971534" w:history="1">
+          <w:hyperlink w:anchor="_Toc473997675" w:history="1">
             <w:r>
               <w:rPr>
                 <w:rStyle w:val="Lienhypertexte"/>
@@ -850,6 +849,7 @@
             </w:r>
             <w:r>
               <w:rPr>
+                <w:rFonts w:asciiTheme="minorHAnsi" w:hAnsiTheme="minorHAnsi"/>
                 <w:noProof/>
                 <w:szCs w:val="22"/>
                 <w:lang w:eastAsia="fr-CH"/>
@@ -882,7 +882,7 @@
                 <w:noProof/>
                 <w:webHidden/>
               </w:rPr>
-              <w:instrText xml:space="preserve"> PAGEREF _Toc473971534 \h </w:instrText>
+              <w:instrText xml:space="preserve"> PAGEREF _Toc473997675 \h </w:instrText>
             </w:r>
             <w:r>
               <w:rPr>
@@ -902,7 +902,7 @@
                 <w:noProof/>
                 <w:webHidden/>
               </w:rPr>
-              <w:t>4</w:t>
+              <w:t>5</w:t>
             </w:r>
             <w:r>
               <w:rPr>
@@ -916,17 +916,14 @@
         <w:p>
           <w:pPr>
             <w:pStyle w:val="TM2"/>
-            <w:tabs>
-              <w:tab w:val="left" w:pos="880"/>
-              <w:tab w:val="right" w:leader="dot" w:pos="9060"/>
-            </w:tabs>
             <w:rPr>
+              <w:rFonts w:asciiTheme="minorHAnsi" w:hAnsiTheme="minorHAnsi"/>
               <w:noProof/>
               <w:szCs w:val="22"/>
               <w:lang w:eastAsia="fr-CH"/>
             </w:rPr>
           </w:pPr>
-          <w:hyperlink w:anchor="_Toc473971535" w:history="1">
+          <w:hyperlink w:anchor="_Toc473997676" w:history="1">
             <w:r>
               <w:rPr>
                 <w:rStyle w:val="Lienhypertexte"/>
@@ -942,6 +939,7 @@
             </w:r>
             <w:r>
               <w:rPr>
+                <w:rFonts w:asciiTheme="minorHAnsi" w:hAnsiTheme="minorHAnsi"/>
                 <w:noProof/>
                 <w:szCs w:val="22"/>
                 <w:lang w:eastAsia="fr-CH"/>
@@ -974,7 +972,7 @@
                 <w:noProof/>
                 <w:webHidden/>
               </w:rPr>
-              <w:instrText xml:space="preserve"> PAGEREF _Toc473971535 \h </w:instrText>
+              <w:instrText xml:space="preserve"> PAGEREF _Toc473997676 \h </w:instrText>
             </w:r>
             <w:r>
               <w:rPr>
@@ -1009,12 +1007,14 @@
           <w:pPr>
             <w:pStyle w:val="TM1"/>
             <w:rPr>
+              <w:b w:val="0"/>
+              <w:i w:val="0"/>
               <w:noProof/>
               <w:szCs w:val="22"/>
               <w:lang w:eastAsia="fr-CH"/>
             </w:rPr>
           </w:pPr>
-          <w:hyperlink w:anchor="_Toc473971536" w:history="1">
+          <w:hyperlink w:anchor="_Toc473997677" w:history="1">
             <w:r>
               <w:rPr>
                 <w:rStyle w:val="Lienhypertexte"/>
@@ -1024,6 +1024,8 @@
             </w:r>
             <w:r>
               <w:rPr>
+                <w:b w:val="0"/>
+                <w:i w:val="0"/>
                 <w:noProof/>
                 <w:szCs w:val="22"/>
                 <w:lang w:eastAsia="fr-CH"/>
@@ -1035,7 +1037,7 @@
                 <w:rStyle w:val="Lienhypertexte"/>
                 <w:noProof/>
               </w:rPr>
-              <w:t>Etat actuel du projet</w:t>
+              <w:t>Conclusion</w:t>
             </w:r>
             <w:r>
               <w:rPr>
@@ -1056,7 +1058,7 @@
                 <w:noProof/>
                 <w:webHidden/>
               </w:rPr>
-              <w:instrText xml:space="preserve"> PAGEREF _Toc473971536 \h </w:instrText>
+              <w:instrText xml:space="preserve"> PAGEREF _Toc473997677 \h </w:instrText>
             </w:r>
             <w:r>
               <w:rPr>
@@ -1076,7 +1078,7 @@
                 <w:noProof/>
                 <w:webHidden/>
               </w:rPr>
-              <w:t>5</w:t>
+              <w:t>6</w:t>
             </w:r>
             <w:r>
               <w:rPr>
@@ -1090,17 +1092,14 @@
         <w:p>
           <w:pPr>
             <w:pStyle w:val="TM2"/>
-            <w:tabs>
-              <w:tab w:val="left" w:pos="880"/>
-              <w:tab w:val="right" w:leader="dot" w:pos="9060"/>
-            </w:tabs>
             <w:rPr>
+              <w:rFonts w:asciiTheme="minorHAnsi" w:hAnsiTheme="minorHAnsi"/>
               <w:noProof/>
               <w:szCs w:val="22"/>
               <w:lang w:eastAsia="fr-CH"/>
             </w:rPr>
           </w:pPr>
-          <w:hyperlink w:anchor="_Toc473971537" w:history="1">
+          <w:hyperlink w:anchor="_Toc473997678" w:history="1">
             <w:r>
               <w:rPr>
                 <w:rStyle w:val="Lienhypertexte"/>
@@ -1116,6 +1115,7 @@
             </w:r>
             <w:r>
               <w:rPr>
+                <w:rFonts w:asciiTheme="minorHAnsi" w:hAnsiTheme="minorHAnsi"/>
                 <w:noProof/>
                 <w:szCs w:val="22"/>
                 <w:lang w:eastAsia="fr-CH"/>
@@ -1148,7 +1148,7 @@
                 <w:noProof/>
                 <w:webHidden/>
               </w:rPr>
-              <w:instrText xml:space="preserve"> PAGEREF _Toc473971537 \h </w:instrText>
+              <w:instrText xml:space="preserve"> PAGEREF _Toc473997678 \h </w:instrText>
             </w:r>
             <w:r>
               <w:rPr>
@@ -1168,7 +1168,7 @@
                 <w:noProof/>
                 <w:webHidden/>
               </w:rPr>
-              <w:t>5</w:t>
+              <w:t>6</w:t>
             </w:r>
             <w:r>
               <w:rPr>
@@ -1182,17 +1182,14 @@
         <w:p>
           <w:pPr>
             <w:pStyle w:val="TM2"/>
-            <w:tabs>
-              <w:tab w:val="left" w:pos="880"/>
-              <w:tab w:val="right" w:leader="dot" w:pos="9060"/>
-            </w:tabs>
             <w:rPr>
+              <w:rFonts w:asciiTheme="minorHAnsi" w:hAnsiTheme="minorHAnsi"/>
               <w:noProof/>
               <w:szCs w:val="22"/>
               <w:lang w:eastAsia="fr-CH"/>
             </w:rPr>
           </w:pPr>
-          <w:hyperlink w:anchor="_Toc473971538" w:history="1">
+          <w:hyperlink w:anchor="_Toc473997679" w:history="1">
             <w:r>
               <w:rPr>
                 <w:rStyle w:val="Lienhypertexte"/>
@@ -1208,6 +1205,7 @@
             </w:r>
             <w:r>
               <w:rPr>
+                <w:rFonts w:asciiTheme="minorHAnsi" w:hAnsiTheme="minorHAnsi"/>
                 <w:noProof/>
                 <w:szCs w:val="22"/>
                 <w:lang w:eastAsia="fr-CH"/>
@@ -1240,7 +1238,7 @@
                 <w:noProof/>
                 <w:webHidden/>
               </w:rPr>
-              <w:instrText xml:space="preserve"> PAGEREF _Toc473971538 \h </w:instrText>
+              <w:instrText xml:space="preserve"> PAGEREF _Toc473997679 \h </w:instrText>
             </w:r>
             <w:r>
               <w:rPr>
@@ -1260,7 +1258,7 @@
                 <w:noProof/>
                 <w:webHidden/>
               </w:rPr>
-              <w:t>5</w:t>
+              <w:t>6</w:t>
             </w:r>
             <w:r>
               <w:rPr>
@@ -1274,17 +1272,14 @@
         <w:p>
           <w:pPr>
             <w:pStyle w:val="TM2"/>
-            <w:tabs>
-              <w:tab w:val="left" w:pos="880"/>
-              <w:tab w:val="right" w:leader="dot" w:pos="9060"/>
-            </w:tabs>
             <w:rPr>
+              <w:rFonts w:asciiTheme="minorHAnsi" w:hAnsiTheme="minorHAnsi"/>
               <w:noProof/>
               <w:szCs w:val="22"/>
               <w:lang w:eastAsia="fr-CH"/>
             </w:rPr>
           </w:pPr>
-          <w:hyperlink w:anchor="_Toc473971539" w:history="1">
+          <w:hyperlink w:anchor="_Toc473997680" w:history="1">
             <w:r>
               <w:rPr>
                 <w:rStyle w:val="Lienhypertexte"/>
@@ -1300,6 +1295,7 @@
             </w:r>
             <w:r>
               <w:rPr>
+                <w:rFonts w:asciiTheme="minorHAnsi" w:hAnsiTheme="minorHAnsi"/>
                 <w:noProof/>
                 <w:szCs w:val="22"/>
                 <w:lang w:eastAsia="fr-CH"/>
@@ -1332,7 +1328,7 @@
                 <w:noProof/>
                 <w:webHidden/>
               </w:rPr>
-              <w:instrText xml:space="preserve"> PAGEREF _Toc473971539 \h </w:instrText>
+              <w:instrText xml:space="preserve"> PAGEREF _Toc473997680 \h </w:instrText>
             </w:r>
             <w:r>
               <w:rPr>
@@ -1352,7 +1348,7 @@
                 <w:noProof/>
                 <w:webHidden/>
               </w:rPr>
-              <w:t>5</w:t>
+              <w:t>6</w:t>
             </w:r>
             <w:r>
               <w:rPr>
@@ -1367,12 +1363,14 @@
           <w:pPr>
             <w:pStyle w:val="TM1"/>
             <w:rPr>
+              <w:b w:val="0"/>
+              <w:i w:val="0"/>
               <w:noProof/>
               <w:szCs w:val="22"/>
               <w:lang w:eastAsia="fr-CH"/>
             </w:rPr>
           </w:pPr>
-          <w:hyperlink w:anchor="_Toc473971540" w:history="1">
+          <w:hyperlink w:anchor="_Toc473997681" w:history="1">
             <w:r>
               <w:rPr>
                 <w:rStyle w:val="Lienhypertexte"/>
@@ -1382,6 +1380,8 @@
             </w:r>
             <w:r>
               <w:rPr>
+                <w:b w:val="0"/>
+                <w:i w:val="0"/>
                 <w:noProof/>
                 <w:szCs w:val="22"/>
                 <w:lang w:eastAsia="fr-CH"/>
@@ -1393,7 +1393,7 @@
                 <w:rStyle w:val="Lienhypertexte"/>
                 <w:noProof/>
               </w:rPr>
-              <w:t>Conclusion</w:t>
+              <w:t>Bibliographie</w:t>
             </w:r>
             <w:r>
               <w:rPr>
@@ -1414,7 +1414,7 @@
                 <w:noProof/>
                 <w:webHidden/>
               </w:rPr>
-              <w:instrText xml:space="preserve"> PAGEREF _Toc473971540 \h </w:instrText>
+              <w:instrText xml:space="preserve"> PAGEREF _Toc473997681 \h </w:instrText>
             </w:r>
             <w:r>
               <w:rPr>
@@ -1434,7 +1434,7 @@
                 <w:noProof/>
                 <w:webHidden/>
               </w:rPr>
-              <w:t>6</w:t>
+              <w:t>7</w:t>
             </w:r>
             <w:r>
               <w:rPr>
@@ -1447,100 +1447,15 @@
         </w:p>
         <w:p>
           <w:pPr>
-            <w:pStyle w:val="TM1"/>
+            <w:pStyle w:val="TM2"/>
             <w:rPr>
+              <w:rFonts w:asciiTheme="minorHAnsi" w:hAnsiTheme="minorHAnsi"/>
               <w:noProof/>
               <w:szCs w:val="22"/>
               <w:lang w:eastAsia="fr-CH"/>
             </w:rPr>
           </w:pPr>
-          <w:hyperlink w:anchor="_Toc473971541" w:history="1">
-            <w:r>
-              <w:rPr>
-                <w:rStyle w:val="Lienhypertexte"/>
-                <w:noProof/>
-              </w:rPr>
-              <w:t>6</w:t>
-            </w:r>
-            <w:r>
-              <w:rPr>
-                <w:noProof/>
-                <w:szCs w:val="22"/>
-                <w:lang w:eastAsia="fr-CH"/>
-              </w:rPr>
-              <w:tab/>
-            </w:r>
-            <w:r>
-              <w:rPr>
-                <w:rStyle w:val="Lienhypertexte"/>
-                <w:noProof/>
-              </w:rPr>
-              <w:t>Bibliographie</w:t>
-            </w:r>
-            <w:r>
-              <w:rPr>
-                <w:noProof/>
-                <w:webHidden/>
-              </w:rPr>
-              <w:tab/>
-            </w:r>
-            <w:r>
-              <w:rPr>
-                <w:noProof/>
-                <w:webHidden/>
-              </w:rPr>
-              <w:fldChar w:fldCharType="begin"/>
-            </w:r>
-            <w:r>
-              <w:rPr>
-                <w:noProof/>
-                <w:webHidden/>
-              </w:rPr>
-              <w:instrText xml:space="preserve"> PAGEREF _Toc473971541 \h </w:instrText>
-            </w:r>
-            <w:r>
-              <w:rPr>
-                <w:noProof/>
-                <w:webHidden/>
-              </w:rPr>
-            </w:r>
-            <w:r>
-              <w:rPr>
-                <w:noProof/>
-                <w:webHidden/>
-              </w:rPr>
-              <w:fldChar w:fldCharType="separate"/>
-            </w:r>
-            <w:r>
-              <w:rPr>
-                <w:noProof/>
-                <w:webHidden/>
-              </w:rPr>
-              <w:t>7</w:t>
-            </w:r>
-            <w:r>
-              <w:rPr>
-                <w:noProof/>
-                <w:webHidden/>
-              </w:rPr>
-              <w:fldChar w:fldCharType="end"/>
-            </w:r>
-          </w:hyperlink>
-        </w:p>
-        <w:p>
-          <w:pPr>
-            <w:pStyle w:val="TM2"/>
-            <w:tabs>
-              <w:tab w:val="left" w:pos="880"/>
-              <w:tab w:val="right" w:leader="dot" w:pos="9060"/>
-            </w:tabs>
-            <w:rPr>
-              <w:noProof/>
-              <w:szCs w:val="22"/>
-              <w:lang w:eastAsia="fr-CH"/>
-            </w:rPr>
-          </w:pPr>
-          <w:hyperlink w:anchor="_Toc473971542" w:history="1">
+          <w:hyperlink w:anchor="_Toc473997682" w:history="1">
             <w:r>
               <w:rPr>
                 <w:rStyle w:val="Lienhypertexte"/>
@@ -1553,10 +1468,11 @@
                   </w14:lightRig>
                 </w14:scene3d>
               </w:rPr>
-              <w:t>6.1</w:t>
-            </w:r>
-            <w:r>
-              <w:rPr>
+              <w:t>5.1</w:t>
+            </w:r>
+            <w:r>
+              <w:rPr>
+                <w:rFonts w:asciiTheme="minorHAnsi" w:hAnsiTheme="minorHAnsi"/>
                 <w:noProof/>
                 <w:szCs w:val="22"/>
                 <w:lang w:eastAsia="fr-CH"/>
@@ -1590,7 +1506,7 @@
                 <w:noProof/>
                 <w:webHidden/>
               </w:rPr>
-              <w:instrText xml:space="preserve"> PAGEREF _Toc473971542 \h </w:instrText>
+              <w:instrText xml:space="preserve"> PAGEREF _Toc473997682 \h </w:instrText>
             </w:r>
             <w:r>
               <w:rPr>
@@ -1624,17 +1540,14 @@
         <w:p>
           <w:pPr>
             <w:pStyle w:val="TM2"/>
-            <w:tabs>
-              <w:tab w:val="left" w:pos="880"/>
-              <w:tab w:val="right" w:leader="dot" w:pos="9060"/>
-            </w:tabs>
             <w:rPr>
+              <w:rFonts w:asciiTheme="minorHAnsi" w:hAnsiTheme="minorHAnsi"/>
               <w:noProof/>
               <w:szCs w:val="22"/>
               <w:lang w:eastAsia="fr-CH"/>
             </w:rPr>
           </w:pPr>
-          <w:hyperlink w:anchor="_Toc473971543" w:history="1">
+          <w:hyperlink w:anchor="_Toc473997683" w:history="1">
             <w:r>
               <w:rPr>
                 <w:rStyle w:val="Lienhypertexte"/>
@@ -1647,10 +1560,11 @@
                   </w14:lightRig>
                 </w14:scene3d>
               </w:rPr>
-              <w:t>6.2</w:t>
-            </w:r>
-            <w:r>
-              <w:rPr>
+              <w:t>5.2</w:t>
+            </w:r>
+            <w:r>
+              <w:rPr>
+                <w:rFonts w:asciiTheme="minorHAnsi" w:hAnsiTheme="minorHAnsi"/>
                 <w:noProof/>
                 <w:szCs w:val="22"/>
                 <w:lang w:eastAsia="fr-CH"/>
@@ -1684,7 +1598,7 @@
                 <w:noProof/>
                 <w:webHidden/>
               </w:rPr>
-              <w:instrText xml:space="preserve"> PAGEREF _Toc473971543 \h </w:instrText>
+              <w:instrText xml:space="preserve"> PAGEREF _Toc473997683 \h </w:instrText>
             </w:r>
             <w:r>
               <w:rPr>
@@ -1719,21 +1633,25 @@
           <w:pPr>
             <w:pStyle w:val="TM1"/>
             <w:rPr>
+              <w:b w:val="0"/>
+              <w:i w:val="0"/>
               <w:noProof/>
               <w:szCs w:val="22"/>
               <w:lang w:eastAsia="fr-CH"/>
             </w:rPr>
           </w:pPr>
-          <w:hyperlink w:anchor="_Toc473971544" w:history="1">
+          <w:hyperlink w:anchor="_Toc473997684" w:history="1">
             <w:r>
               <w:rPr>
                 <w:rStyle w:val="Lienhypertexte"/>
                 <w:noProof/>
               </w:rPr>
-              <w:t>7</w:t>
-            </w:r>
-            <w:r>
-              <w:rPr>
+              <w:t>6</w:t>
+            </w:r>
+            <w:r>
+              <w:rPr>
+                <w:b w:val="0"/>
+                <w:i w:val="0"/>
                 <w:noProof/>
                 <w:szCs w:val="22"/>
                 <w:lang w:eastAsia="fr-CH"/>
@@ -1745,7 +1663,7 @@
                 <w:rStyle w:val="Lienhypertexte"/>
                 <w:noProof/>
               </w:rPr>
-              <w:t>Annexes</w:t>
+              <w:t>Glossaire</w:t>
             </w:r>
             <w:r>
               <w:rPr>
@@ -1766,7 +1684,7 @@
                 <w:noProof/>
                 <w:webHidden/>
               </w:rPr>
-              <w:instrText xml:space="preserve"> PAGEREF _Toc473971544 \h </w:instrText>
+              <w:instrText xml:space="preserve"> PAGEREF _Toc473997684 \h </w:instrText>
             </w:r>
             <w:r>
               <w:rPr>
@@ -1800,17 +1718,14 @@
         <w:p>
           <w:pPr>
             <w:pStyle w:val="TM2"/>
-            <w:tabs>
-              <w:tab w:val="left" w:pos="880"/>
-              <w:tab w:val="right" w:leader="dot" w:pos="9060"/>
-            </w:tabs>
             <w:rPr>
+              <w:rFonts w:asciiTheme="minorHAnsi" w:hAnsiTheme="minorHAnsi"/>
               <w:noProof/>
               <w:szCs w:val="22"/>
               <w:lang w:eastAsia="fr-CH"/>
             </w:rPr>
           </w:pPr>
-          <w:hyperlink w:anchor="_Toc473971545" w:history="1">
+          <w:hyperlink w:anchor="_Toc473997685" w:history="1">
             <w:r>
               <w:rPr>
                 <w:rStyle w:val="Lienhypertexte"/>
@@ -1822,10 +1737,11 @@
                   </w14:lightRig>
                 </w14:scene3d>
               </w:rPr>
-              <w:t>7.1</w:t>
-            </w:r>
-            <w:r>
-              <w:rPr>
+              <w:t>6.1</w:t>
+            </w:r>
+            <w:r>
+              <w:rPr>
+                <w:rFonts w:asciiTheme="minorHAnsi" w:hAnsiTheme="minorHAnsi"/>
                 <w:noProof/>
                 <w:szCs w:val="22"/>
                 <w:lang w:eastAsia="fr-CH"/>
@@ -1837,7 +1753,7 @@
                 <w:rStyle w:val="Lienhypertexte"/>
                 <w:noProof/>
               </w:rPr>
-              <w:t>GitHub</w:t>
+              <w:t>GIT</w:t>
             </w:r>
             <w:r>
               <w:rPr>
@@ -1858,7 +1774,7 @@
                 <w:noProof/>
                 <w:webHidden/>
               </w:rPr>
-              <w:instrText xml:space="preserve"> PAGEREF _Toc473971545 \h </w:instrText>
+              <w:instrText xml:space="preserve"> PAGEREF _Toc473997685 \h </w:instrText>
             </w:r>
             <w:r>
               <w:rPr>
@@ -1892,17 +1808,14 @@
         <w:p>
           <w:pPr>
             <w:pStyle w:val="TM2"/>
-            <w:tabs>
-              <w:tab w:val="left" w:pos="880"/>
-              <w:tab w:val="right" w:leader="dot" w:pos="9060"/>
-            </w:tabs>
             <w:rPr>
+              <w:rFonts w:asciiTheme="minorHAnsi" w:hAnsiTheme="minorHAnsi"/>
               <w:noProof/>
               <w:szCs w:val="22"/>
               <w:lang w:eastAsia="fr-CH"/>
             </w:rPr>
           </w:pPr>
-          <w:hyperlink w:anchor="_Toc473971546" w:history="1">
+          <w:hyperlink w:anchor="_Toc473997686" w:history="1">
             <w:r>
               <w:rPr>
                 <w:rStyle w:val="Lienhypertexte"/>
@@ -1914,10 +1827,11 @@
                   </w14:lightRig>
                 </w14:scene3d>
               </w:rPr>
-              <w:t>7.2</w:t>
-            </w:r>
-            <w:r>
-              <w:rPr>
+              <w:t>6.2</w:t>
+            </w:r>
+            <w:r>
+              <w:rPr>
+                <w:rFonts w:asciiTheme="minorHAnsi" w:hAnsiTheme="minorHAnsi"/>
                 <w:noProof/>
                 <w:szCs w:val="22"/>
                 <w:lang w:eastAsia="fr-CH"/>
@@ -1929,7 +1843,7 @@
                 <w:rStyle w:val="Lienhypertexte"/>
                 <w:noProof/>
               </w:rPr>
-              <w:t>GANTT</w:t>
+              <w:t>GitHub</w:t>
             </w:r>
             <w:r>
               <w:rPr>
@@ -1950,7 +1864,7 @@
                 <w:noProof/>
                 <w:webHidden/>
               </w:rPr>
-              <w:instrText xml:space="preserve"> PAGEREF _Toc473971546 \h </w:instrText>
+              <w:instrText xml:space="preserve"> PAGEREF _Toc473997686 \h </w:instrText>
             </w:r>
             <w:r>
               <w:rPr>
@@ -1984,17 +1898,14 @@
         <w:p>
           <w:pPr>
             <w:pStyle w:val="TM2"/>
-            <w:tabs>
-              <w:tab w:val="left" w:pos="880"/>
-              <w:tab w:val="right" w:leader="dot" w:pos="9060"/>
-            </w:tabs>
             <w:rPr>
+              <w:rFonts w:asciiTheme="minorHAnsi" w:hAnsiTheme="minorHAnsi"/>
               <w:noProof/>
               <w:szCs w:val="22"/>
               <w:lang w:eastAsia="fr-CH"/>
             </w:rPr>
           </w:pPr>
-          <w:hyperlink w:anchor="_Toc473971547" w:history="1">
+          <w:hyperlink w:anchor="_Toc473997687" w:history="1">
             <w:r>
               <w:rPr>
                 <w:rStyle w:val="Lienhypertexte"/>
@@ -2006,10 +1917,11 @@
                   </w14:lightRig>
                 </w14:scene3d>
               </w:rPr>
-              <w:t>7.3</w:t>
-            </w:r>
-            <w:r>
-              <w:rPr>
+              <w:t>6.3</w:t>
+            </w:r>
+            <w:r>
+              <w:rPr>
+                <w:rFonts w:asciiTheme="minorHAnsi" w:hAnsiTheme="minorHAnsi"/>
                 <w:noProof/>
                 <w:szCs w:val="22"/>
                 <w:lang w:eastAsia="fr-CH"/>
@@ -2021,7 +1933,7 @@
                 <w:rStyle w:val="Lienhypertexte"/>
                 <w:noProof/>
               </w:rPr>
-              <w:t>Protocole de tests</w:t>
+              <w:t>GANTT</w:t>
             </w:r>
             <w:r>
               <w:rPr>
@@ -2042,7 +1954,7 @@
                 <w:noProof/>
                 <w:webHidden/>
               </w:rPr>
-              <w:instrText xml:space="preserve"> PAGEREF _Toc473971547 \h </w:instrText>
+              <w:instrText xml:space="preserve"> PAGEREF _Toc473997687 \h </w:instrText>
             </w:r>
             <w:r>
               <w:rPr>
@@ -2077,21 +1989,25 @@
           <w:pPr>
             <w:pStyle w:val="TM1"/>
             <w:rPr>
+              <w:b w:val="0"/>
+              <w:i w:val="0"/>
               <w:noProof/>
               <w:szCs w:val="22"/>
               <w:lang w:eastAsia="fr-CH"/>
             </w:rPr>
           </w:pPr>
-          <w:hyperlink w:anchor="_Toc473971548" w:history="1">
+          <w:hyperlink w:anchor="_Toc473997688" w:history="1">
             <w:r>
               <w:rPr>
                 <w:rStyle w:val="Lienhypertexte"/>
                 <w:noProof/>
               </w:rPr>
-              <w:t>8</w:t>
-            </w:r>
-            <w:r>
-              <w:rPr>
+              <w:t>7</w:t>
+            </w:r>
+            <w:r>
+              <w:rPr>
+                <w:b w:val="0"/>
+                <w:i w:val="0"/>
                 <w:noProof/>
                 <w:szCs w:val="22"/>
                 <w:lang w:eastAsia="fr-CH"/>
@@ -2103,7 +2019,7 @@
                 <w:rStyle w:val="Lienhypertexte"/>
                 <w:noProof/>
               </w:rPr>
-              <w:t>Glossaire</w:t>
+              <w:t>Annexes</w:t>
             </w:r>
             <w:r>
               <w:rPr>
@@ -2124,7 +2040,7 @@
                 <w:noProof/>
                 <w:webHidden/>
               </w:rPr>
-              <w:instrText xml:space="preserve"> PAGEREF _Toc473971548 \h </w:instrText>
+              <w:instrText xml:space="preserve"> PAGEREF _Toc473997688 \h </w:instrText>
             </w:r>
             <w:r>
               <w:rPr>
@@ -2158,17 +2074,14 @@
         <w:p>
           <w:pPr>
             <w:pStyle w:val="TM2"/>
-            <w:tabs>
-              <w:tab w:val="left" w:pos="880"/>
-              <w:tab w:val="right" w:leader="dot" w:pos="9060"/>
-            </w:tabs>
             <w:rPr>
+              <w:rFonts w:asciiTheme="minorHAnsi" w:hAnsiTheme="minorHAnsi"/>
               <w:noProof/>
               <w:szCs w:val="22"/>
               <w:lang w:eastAsia="fr-CH"/>
             </w:rPr>
           </w:pPr>
-          <w:hyperlink w:anchor="_Toc473971549" w:history="1">
+          <w:hyperlink w:anchor="_Toc473997689" w:history="1">
             <w:r>
               <w:rPr>
                 <w:rStyle w:val="Lienhypertexte"/>
@@ -2180,10 +2093,11 @@
                   </w14:lightRig>
                 </w14:scene3d>
               </w:rPr>
-              <w:t>8.1</w:t>
-            </w:r>
-            <w:r>
-              <w:rPr>
+              <w:t>7.1</w:t>
+            </w:r>
+            <w:r>
+              <w:rPr>
+                <w:rFonts w:asciiTheme="minorHAnsi" w:hAnsiTheme="minorHAnsi"/>
                 <w:noProof/>
                 <w:szCs w:val="22"/>
                 <w:lang w:eastAsia="fr-CH"/>
@@ -2195,7 +2109,7 @@
                 <w:rStyle w:val="Lienhypertexte"/>
                 <w:noProof/>
               </w:rPr>
-              <w:t>GIT</w:t>
+              <w:t>GitHub</w:t>
             </w:r>
             <w:r>
               <w:rPr>
@@ -2216,7 +2130,7 @@
                 <w:noProof/>
                 <w:webHidden/>
               </w:rPr>
-              <w:instrText xml:space="preserve"> PAGEREF _Toc473971549 \h </w:instrText>
+              <w:instrText xml:space="preserve"> PAGEREF _Toc473997689 \h </w:instrText>
             </w:r>
             <w:r>
               <w:rPr>
@@ -2250,17 +2164,14 @@
         <w:p>
           <w:pPr>
             <w:pStyle w:val="TM2"/>
-            <w:tabs>
-              <w:tab w:val="left" w:pos="880"/>
-              <w:tab w:val="right" w:leader="dot" w:pos="9060"/>
-            </w:tabs>
             <w:rPr>
+              <w:rFonts w:asciiTheme="minorHAnsi" w:hAnsiTheme="minorHAnsi"/>
               <w:noProof/>
               <w:szCs w:val="22"/>
               <w:lang w:eastAsia="fr-CH"/>
             </w:rPr>
           </w:pPr>
-          <w:hyperlink w:anchor="_Toc473971550" w:history="1">
+          <w:hyperlink w:anchor="_Toc473997690" w:history="1">
             <w:r>
               <w:rPr>
                 <w:rStyle w:val="Lienhypertexte"/>
@@ -2272,10 +2183,11 @@
                   </w14:lightRig>
                 </w14:scene3d>
               </w:rPr>
-              <w:t>8.2</w:t>
-            </w:r>
-            <w:r>
-              <w:rPr>
+              <w:t>7.2</w:t>
+            </w:r>
+            <w:r>
+              <w:rPr>
+                <w:rFonts w:asciiTheme="minorHAnsi" w:hAnsiTheme="minorHAnsi"/>
                 <w:noProof/>
                 <w:szCs w:val="22"/>
                 <w:lang w:eastAsia="fr-CH"/>
@@ -2287,7 +2199,7 @@
                 <w:rStyle w:val="Lienhypertexte"/>
                 <w:noProof/>
               </w:rPr>
-              <w:t>GitHub</w:t>
+              <w:t>GANTT</w:t>
             </w:r>
             <w:r>
               <w:rPr>
@@ -2308,7 +2220,7 @@
                 <w:noProof/>
                 <w:webHidden/>
               </w:rPr>
-              <w:instrText xml:space="preserve"> PAGEREF _Toc473971550 \h </w:instrText>
+              <w:instrText xml:space="preserve"> PAGEREF _Toc473997690 \h </w:instrText>
             </w:r>
             <w:r>
               <w:rPr>
@@ -2342,17 +2254,14 @@
         <w:p>
           <w:pPr>
             <w:pStyle w:val="TM2"/>
-            <w:tabs>
-              <w:tab w:val="left" w:pos="880"/>
-              <w:tab w:val="right" w:leader="dot" w:pos="9060"/>
-            </w:tabs>
             <w:rPr>
+              <w:rFonts w:asciiTheme="minorHAnsi" w:hAnsiTheme="minorHAnsi"/>
               <w:noProof/>
               <w:szCs w:val="22"/>
               <w:lang w:eastAsia="fr-CH"/>
             </w:rPr>
           </w:pPr>
-          <w:hyperlink w:anchor="_Toc473971551" w:history="1">
+          <w:hyperlink w:anchor="_Toc473997691" w:history="1">
             <w:r>
               <w:rPr>
                 <w:rStyle w:val="Lienhypertexte"/>
@@ -2364,10 +2273,11 @@
                   </w14:lightRig>
                 </w14:scene3d>
               </w:rPr>
-              <w:t>8.3</w:t>
-            </w:r>
-            <w:r>
-              <w:rPr>
+              <w:t>7.3</w:t>
+            </w:r>
+            <w:r>
+              <w:rPr>
+                <w:rFonts w:asciiTheme="minorHAnsi" w:hAnsiTheme="minorHAnsi"/>
                 <w:noProof/>
                 <w:szCs w:val="22"/>
                 <w:lang w:eastAsia="fr-CH"/>
@@ -2379,7 +2289,7 @@
                 <w:rStyle w:val="Lienhypertexte"/>
                 <w:noProof/>
               </w:rPr>
-              <w:t>GANTT</w:t>
+              <w:t>Protocole de tests</w:t>
             </w:r>
             <w:r>
               <w:rPr>
@@ -2400,7 +2310,7 @@
                 <w:noProof/>
                 <w:webHidden/>
               </w:rPr>
-              <w:instrText xml:space="preserve"> PAGEREF _Toc473971551 \h </w:instrText>
+              <w:instrText xml:space="preserve"> PAGEREF _Toc473997691 \h </w:instrText>
             </w:r>
             <w:r>
               <w:rPr>
@@ -2435,89 +2345,96 @@
           <w:pPr>
             <w:pStyle w:val="TM1"/>
             <w:rPr>
-              <w:b/>
-              <w:bCs/>
+              <w:b w:val="0"/>
+              <w:i w:val="0"/>
+              <w:noProof/>
+              <w:szCs w:val="22"/>
+              <w:lang w:eastAsia="fr-CH"/>
+            </w:rPr>
+          </w:pPr>
+          <w:hyperlink w:anchor="_Toc473997692" w:history="1">
+            <w:r>
+              <w:rPr>
+                <w:rStyle w:val="Lienhypertexte"/>
+                <w:noProof/>
+              </w:rPr>
+              <w:t>8</w:t>
+            </w:r>
+            <w:r>
+              <w:rPr>
+                <w:b w:val="0"/>
+                <w:i w:val="0"/>
+                <w:noProof/>
+                <w:szCs w:val="22"/>
+                <w:lang w:eastAsia="fr-CH"/>
+              </w:rPr>
+              <w:tab/>
+            </w:r>
+            <w:r>
+              <w:rPr>
+                <w:rStyle w:val="Lienhypertexte"/>
+                <w:noProof/>
+              </w:rPr>
+              <w:t>Déclaration d’authenticité</w:t>
+            </w:r>
+            <w:r>
+              <w:rPr>
+                <w:noProof/>
+                <w:webHidden/>
+              </w:rPr>
+              <w:tab/>
+            </w:r>
+            <w:r>
+              <w:rPr>
+                <w:noProof/>
+                <w:webHidden/>
+              </w:rPr>
+              <w:fldChar w:fldCharType="begin"/>
+            </w:r>
+            <w:r>
+              <w:rPr>
+                <w:noProof/>
+                <w:webHidden/>
+              </w:rPr>
+              <w:instrText xml:space="preserve"> PAGEREF _Toc473997692 \h </w:instrText>
+            </w:r>
+            <w:r>
+              <w:rPr>
+                <w:noProof/>
+                <w:webHidden/>
+              </w:rPr>
+            </w:r>
+            <w:r>
+              <w:rPr>
+                <w:noProof/>
+                <w:webHidden/>
+              </w:rPr>
+              <w:fldChar w:fldCharType="separate"/>
+            </w:r>
+            <w:r>
+              <w:rPr>
+                <w:noProof/>
+                <w:webHidden/>
+              </w:rPr>
+              <w:t>8</w:t>
+            </w:r>
+            <w:r>
+              <w:rPr>
+                <w:noProof/>
+                <w:webHidden/>
+              </w:rPr>
+              <w:fldChar w:fldCharType="end"/>
+            </w:r>
+          </w:hyperlink>
+        </w:p>
+        <w:p>
+          <w:pPr>
+            <w:pStyle w:val="TM1"/>
+            <w:rPr>
               <w:lang w:val="fr-FR"/>
             </w:rPr>
           </w:pPr>
-          <w:hyperlink w:anchor="_Toc473971552" w:history="1">
-            <w:r>
-              <w:rPr>
-                <w:rStyle w:val="Lienhypertexte"/>
-                <w:noProof/>
-              </w:rPr>
-              <w:t>9</w:t>
-            </w:r>
-            <w:r>
-              <w:rPr>
-                <w:noProof/>
-                <w:szCs w:val="22"/>
-                <w:lang w:eastAsia="fr-CH"/>
-              </w:rPr>
-              <w:tab/>
-            </w:r>
-            <w:r>
-              <w:rPr>
-                <w:rStyle w:val="Lienhypertexte"/>
-                <w:noProof/>
-              </w:rPr>
-              <w:t>Déclaration d’authenticité</w:t>
-            </w:r>
-            <w:r>
-              <w:rPr>
-                <w:noProof/>
-                <w:webHidden/>
-              </w:rPr>
-              <w:tab/>
-            </w:r>
-            <w:r>
-              <w:rPr>
-                <w:noProof/>
-                <w:webHidden/>
-              </w:rPr>
-              <w:fldChar w:fldCharType="begin"/>
-            </w:r>
-            <w:r>
-              <w:rPr>
-                <w:noProof/>
-                <w:webHidden/>
-              </w:rPr>
-              <w:instrText xml:space="preserve"> PAGEREF _Toc473971552 \h </w:instrText>
-            </w:r>
-            <w:r>
-              <w:rPr>
-                <w:noProof/>
-                <w:webHidden/>
-              </w:rPr>
-            </w:r>
-            <w:r>
-              <w:rPr>
-                <w:noProof/>
-                <w:webHidden/>
-              </w:rPr>
-              <w:fldChar w:fldCharType="separate"/>
-            </w:r>
-            <w:r>
-              <w:rPr>
-                <w:noProof/>
-                <w:webHidden/>
-              </w:rPr>
-              <w:t>8</w:t>
-            </w:r>
-            <w:r>
-              <w:rPr>
-                <w:noProof/>
-                <w:webHidden/>
-              </w:rPr>
-              <w:fldChar w:fldCharType="end"/>
-            </w:r>
-          </w:hyperlink>
           <w:r>
-            <w:rPr>
-              <w:b/>
-              <w:bCs/>
-              <w:lang w:val="fr-FR"/>
-            </w:rPr>
             <w:fldChar w:fldCharType="end"/>
           </w:r>
         </w:p>
@@ -2525,9 +2442,17 @@
     </w:sdt>
     <w:p>
       <w:pPr>
+        <w:jc w:val="left"/>
+      </w:pPr>
+      <w:r>
+        <w:br w:type="page"/>
+      </w:r>
+    </w:p>
+    <w:p>
+      <w:pPr>
         <w:pStyle w:val="Titre1"/>
       </w:pPr>
-      <w:bookmarkStart w:id="0" w:name="_Toc473971526"/>
+      <w:bookmarkStart w:id="0" w:name="_Toc473997667"/>
       <w:r>
         <w:lastRenderedPageBreak/>
         <w:t>Introduction</w:t>
@@ -2544,7 +2469,19 @@
         <w:rPr>
           <w:lang w:val="fr-FR"/>
         </w:rPr>
-        <w:t>Nous réalisons ce projet, par groupe de deux, dans le cadre du cours d’Algori</w:t>
+        <w:t xml:space="preserve">Nous réalisons ce projet, par groupe de deux, dans le cadre du cours </w:t>
+      </w:r>
+      <w:r>
+        <w:rPr>
+          <w:lang w:val="fr-FR"/>
+        </w:rPr>
+        <w:t>« d’</w:t>
+      </w:r>
+      <w:r>
+        <w:rPr>
+          <w:lang w:val="fr-FR"/>
+        </w:rPr>
+        <w:t>Algori</w:t>
       </w:r>
       <w:r>
         <w:rPr>
@@ -2556,32 +2493,103 @@
         <w:rPr>
           <w:lang w:val="fr-FR"/>
         </w:rPr>
-        <w:t>e et Programmation. Le but de celui-ci</w:t>
-      </w:r>
-      <w:r>
-        <w:rPr>
-          <w:lang w:val="fr-FR"/>
-        </w:rPr>
-        <w:t xml:space="preserve">, est de mettre en pratique les connaissances acquises durant ce premier semestre afin de réaliser une application concrète. Ce programme permet la gestion d’une bibliothèque de livre. </w:t>
-      </w:r>
-    </w:p>
-    <w:p>
-      <w:pPr>
-        <w:rPr>
-          <w:lang w:val="fr-FR"/>
-        </w:rPr>
-      </w:pPr>
-      <w:r>
-        <w:rPr>
-          <w:lang w:val="fr-FR"/>
-        </w:rPr>
-        <w:t>Vous trouverez la synthèse des fonctionnalités implémentées</w:t>
-      </w:r>
-      <w:r>
-        <w:rPr>
-          <w:lang w:val="fr-FR"/>
-        </w:rPr>
-        <w:t xml:space="preserve"> (cf c</w:t>
+        <w:t>e et Programmation</w:t>
+      </w:r>
+      <w:r>
+        <w:rPr>
+          <w:lang w:val="fr-FR"/>
+        </w:rPr>
+        <w:t xml:space="preserve"> ». Son but </w:t>
+      </w:r>
+      <w:r>
+        <w:rPr>
+          <w:lang w:val="fr-FR"/>
+        </w:rPr>
+        <w:t>est de mettre en pratique les connaissances acquises durant ce premier semestre</w:t>
+      </w:r>
+      <w:r>
+        <w:rPr>
+          <w:lang w:val="fr-FR"/>
+        </w:rPr>
+        <w:t>,</w:t>
+      </w:r>
+      <w:r>
+        <w:rPr>
+          <w:lang w:val="fr-FR"/>
+        </w:rPr>
+        <w:t xml:space="preserve"> afin de réaliser une application concrète. Ce programme permet la gestion d’une bibliothèque de livre.</w:t>
+      </w:r>
+      <w:r>
+        <w:rPr>
+          <w:lang w:val="fr-FR"/>
+        </w:rPr>
+        <w:t xml:space="preserve"> </w:t>
+      </w:r>
+    </w:p>
+    <w:p>
+      <w:pPr>
+        <w:rPr>
+          <w:lang w:val="fr-FR"/>
+        </w:rPr>
+      </w:pPr>
+      <w:r>
+        <w:rPr>
+          <w:lang w:val="fr-FR"/>
+        </w:rPr>
+        <w:t>Une planification et une organisation strictes ont été élaborées, afin que notre travail soit structuré (</w:t>
+      </w:r>
+      <w:proofErr w:type="spellStart"/>
+      <w:r>
+        <w:rPr>
+          <w:lang w:val="fr-FR"/>
+        </w:rPr>
+        <w:t>cf</w:t>
+      </w:r>
+      <w:proofErr w:type="spellEnd"/>
+      <w:r>
+        <w:rPr>
+          <w:lang w:val="fr-FR"/>
+        </w:rPr>
+        <w:t xml:space="preserve"> organisation et planification). </w:t>
+      </w:r>
+    </w:p>
+    <w:p>
+      <w:pPr>
+        <w:rPr>
+          <w:lang w:val="fr-FR"/>
+        </w:rPr>
+      </w:pPr>
+      <w:r>
+        <w:rPr>
+          <w:lang w:val="fr-FR"/>
+        </w:rPr>
+        <w:t>Vous trouverez la synth</w:t>
+      </w:r>
+      <w:r>
+        <w:rPr>
+          <w:lang w:val="fr-FR"/>
+        </w:rPr>
+        <w:t>èse des fonctionnalités implémentées</w:t>
+      </w:r>
+      <w:r>
+        <w:rPr>
+          <w:lang w:val="fr-FR"/>
+        </w:rPr>
+        <w:t xml:space="preserve"> (</w:t>
+      </w:r>
+      <w:proofErr w:type="spellStart"/>
+      <w:r>
+        <w:rPr>
+          <w:lang w:val="fr-FR"/>
+        </w:rPr>
+        <w:t>cf</w:t>
+      </w:r>
+      <w:proofErr w:type="spellEnd"/>
+      <w:r>
+        <w:rPr>
+          <w:lang w:val="fr-FR"/>
+        </w:rPr>
+        <w:t xml:space="preserve"> c</w:t>
       </w:r>
       <w:r>
         <w:rPr>
@@ -2629,7 +2637,21 @@
         <w:rPr>
           <w:lang w:val="fr-FR"/>
         </w:rPr>
-        <w:t xml:space="preserve"> (cf c</w:t>
+        <w:t xml:space="preserve"> (</w:t>
+      </w:r>
+      <w:proofErr w:type="spellStart"/>
+      <w:r>
+        <w:rPr>
+          <w:lang w:val="fr-FR"/>
+        </w:rPr>
+        <w:t>cf</w:t>
+      </w:r>
+      <w:proofErr w:type="spellEnd"/>
+      <w:r>
+        <w:rPr>
+          <w:lang w:val="fr-FR"/>
+        </w:rPr>
+        <w:t xml:space="preserve"> c</w:t>
       </w:r>
       <w:r>
         <w:rPr>
@@ -2665,7 +2687,21 @@
         <w:rPr>
           <w:lang w:val="fr-FR"/>
         </w:rPr>
-        <w:t xml:space="preserve"> (cf c</w:t>
+        <w:t xml:space="preserve"> (</w:t>
+      </w:r>
+      <w:proofErr w:type="spellStart"/>
+      <w:r>
+        <w:rPr>
+          <w:lang w:val="fr-FR"/>
+        </w:rPr>
+        <w:t>cf</w:t>
+      </w:r>
+      <w:proofErr w:type="spellEnd"/>
+      <w:r>
+        <w:rPr>
+          <w:lang w:val="fr-FR"/>
+        </w:rPr>
+        <w:t xml:space="preserve"> c</w:t>
       </w:r>
       <w:r>
         <w:rPr>
@@ -2695,7 +2731,21 @@
         <w:rPr>
           <w:lang w:val="fr-FR"/>
         </w:rPr>
-        <w:t xml:space="preserve"> (cf c</w:t>
+        <w:t xml:space="preserve"> (</w:t>
+      </w:r>
+      <w:proofErr w:type="spellStart"/>
+      <w:r>
+        <w:rPr>
+          <w:lang w:val="fr-FR"/>
+        </w:rPr>
+        <w:t>cf</w:t>
+      </w:r>
+      <w:proofErr w:type="spellEnd"/>
+      <w:r>
+        <w:rPr>
+          <w:lang w:val="fr-FR"/>
+        </w:rPr>
+        <w:t xml:space="preserve"> c</w:t>
       </w:r>
       <w:r>
         <w:rPr>
@@ -2713,13 +2763,33 @@
         <w:rPr>
           <w:lang w:val="fr-FR"/>
         </w:rPr>
-        <w:t>Il décrit également comment nous nous sommes organisés au sein du groupe</w:t>
-      </w:r>
-      <w:r>
-        <w:rPr>
-          <w:lang w:val="fr-FR"/>
-        </w:rPr>
-        <w:t xml:space="preserve"> (cf </w:t>
+        <w:t xml:space="preserve">Il décrit également comment nous nous sommes organisés au sein </w:t>
+      </w:r>
+      <w:r>
+        <w:rPr>
+          <w:lang w:val="fr-FR"/>
+        </w:rPr>
+        <w:t>de notre binôme</w:t>
+      </w:r>
+      <w:r>
+        <w:rPr>
+          <w:lang w:val="fr-FR"/>
+        </w:rPr>
+        <w:t xml:space="preserve"> (</w:t>
+      </w:r>
+      <w:proofErr w:type="spellStart"/>
+      <w:r>
+        <w:rPr>
+          <w:lang w:val="fr-FR"/>
+        </w:rPr>
+        <w:t>cf</w:t>
+      </w:r>
+      <w:proofErr w:type="spellEnd"/>
+      <w:r>
+        <w:rPr>
+          <w:lang w:val="fr-FR"/>
+        </w:rPr>
+        <w:t xml:space="preserve"> </w:t>
       </w:r>
       <w:r>
         <w:rPr>
@@ -2731,73 +2801,110 @@
         <w:rPr>
           <w:lang w:val="fr-FR"/>
         </w:rPr>
-        <w:t>hapitre 2.5)</w:t>
-      </w:r>
-      <w:r>
-        <w:rPr>
-          <w:lang w:val="fr-FR"/>
-        </w:rPr>
-        <w:t>. Ce rapport n’est p</w:t>
-      </w:r>
-      <w:r>
-        <w:rPr>
-          <w:lang w:val="fr-FR"/>
-        </w:rPr>
-        <w:t xml:space="preserve">as écrit dans le but de décrire, dans le détail, </w:t>
-      </w:r>
-      <w:r>
-        <w:rPr>
-          <w:lang w:val="fr-FR"/>
-        </w:rPr>
-        <w:t>comment fonctionne le programme ;</w:t>
-      </w:r>
-      <w:r>
-        <w:rPr>
-          <w:lang w:val="fr-FR"/>
-        </w:rPr>
-        <w:t xml:space="preserve"> ceci nécessiterait des compétences techniques dans le domaine ce qui n’est </w:t>
-      </w:r>
-      <w:r>
-        <w:rPr>
-          <w:lang w:val="fr-FR"/>
-        </w:rPr>
-        <w:t xml:space="preserve">pas </w:t>
-      </w:r>
-      <w:r>
-        <w:rPr>
-          <w:lang w:val="fr-FR"/>
-        </w:rPr>
-        <w:t>le but recherché.</w:t>
+        <w:t>hapitre 2.</w:t>
+      </w:r>
+      <w:r>
+        <w:rPr>
+          <w:lang w:val="fr-FR"/>
+        </w:rPr>
+        <w:t>5)</w:t>
+      </w:r>
+      <w:r>
+        <w:rPr>
+          <w:lang w:val="fr-FR"/>
+        </w:rPr>
+        <w:t xml:space="preserve">. </w:t>
+      </w:r>
+      <w:r>
+        <w:rPr>
+          <w:lang w:val="fr-FR"/>
+        </w:rPr>
+        <w:t xml:space="preserve">Ce rapport est simplifié, </w:t>
+      </w:r>
+      <w:r>
+        <w:rPr>
+          <w:lang w:val="fr-FR"/>
+        </w:rPr>
+        <w:t>comme</w:t>
+      </w:r>
+      <w:r>
+        <w:rPr>
+          <w:lang w:val="fr-FR"/>
+        </w:rPr>
+        <w:t xml:space="preserve"> </w:t>
+      </w:r>
+      <w:r>
+        <w:rPr>
+          <w:lang w:val="fr-FR"/>
+        </w:rPr>
+        <w:t xml:space="preserve">les </w:t>
+      </w:r>
+      <w:r>
+        <w:rPr>
+          <w:lang w:val="fr-FR"/>
+        </w:rPr>
+        <w:t xml:space="preserve">compétences techniques </w:t>
+      </w:r>
+      <w:r>
+        <w:rPr>
+          <w:lang w:val="fr-FR"/>
+        </w:rPr>
+        <w:t>utilisées ne relèvent pas d’une importance fondamentale pour ce travail</w:t>
+      </w:r>
+      <w:r>
+        <w:rPr>
+          <w:lang w:val="fr-FR"/>
+        </w:rPr>
+        <w:t>.</w:t>
       </w:r>
     </w:p>
     <w:p>
       <w:pPr>
         <w:pStyle w:val="Titre1"/>
       </w:pPr>
-      <w:bookmarkStart w:id="1" w:name="_Toc473971527"/>
+      <w:bookmarkStart w:id="1" w:name="_Toc473997668"/>
       <w:r>
         <w:t>Le projet</w:t>
       </w:r>
       <w:bookmarkEnd w:id="1"/>
     </w:p>
     <w:p>
-      <w:pPr>
-        <w:rPr>
-          <w:color w:val="FF0000"/>
-        </w:rPr>
-      </w:pPr>
-      <w:r>
-        <w:rPr>
-          <w:color w:val="FF0000"/>
-        </w:rPr>
-        <w:t>Paragraphe introductif</w:t>
+      <w:r>
+        <w:t>Le présent chapitre</w:t>
+      </w:r>
+      <w:r>
+        <w:t xml:space="preserve"> explique les éléments qui nous ont permis de réaliser ce travail. Il pose la situation initiale, explique comment nous nous sommes organi</w:t>
+      </w:r>
+      <w:r>
+        <w:t xml:space="preserve">sés au sein </w:t>
+      </w:r>
+      <w:r>
+        <w:t>de notre binôme</w:t>
+      </w:r>
+      <w:r>
+        <w:t xml:space="preserve"> et ressort</w:t>
+      </w:r>
+      <w:r>
+        <w:t xml:space="preserve"> les forces et faiblesse</w:t>
+      </w:r>
+      <w:r>
+        <w:t>s</w:t>
+      </w:r>
+      <w:r>
+        <w:t xml:space="preserve"> importante</w:t>
+      </w:r>
+      <w:r>
+        <w:t xml:space="preserve">s </w:t>
+      </w:r>
+      <w:r>
+        <w:t xml:space="preserve">du projet. </w:t>
       </w:r>
     </w:p>
     <w:p>
       <w:pPr>
         <w:pStyle w:val="Titre2"/>
       </w:pPr>
-      <w:bookmarkStart w:id="2" w:name="_Toc473971528"/>
+      <w:bookmarkStart w:id="2" w:name="_Toc473997669"/>
       <w:r>
         <w:t>Situation initiale</w:t>
       </w:r>
@@ -2843,14 +2950,13 @@
         <w:rPr>
           <w:lang w:val="fr-FR"/>
         </w:rPr>
-        <w:t xml:space="preserve">un code initial dans lequel la plupart des </w:t>
-      </w:r>
-      <w:r>
-        <w:rPr>
-          <w:color w:val="FF0000"/>
-          <w:lang w:val="fr-FR"/>
-        </w:rPr>
-        <w:t xml:space="preserve">fonctions </w:t>
+        <w:t xml:space="preserve">un code initial dans lequel la plupart </w:t>
+      </w:r>
+      <w:r>
+        <w:rPr>
+          <w:lang w:val="fr-FR"/>
+        </w:rPr>
+        <w:t xml:space="preserve">des fonctions </w:t>
       </w:r>
       <w:r>
         <w:rPr>
@@ -2868,7 +2974,19 @@
         <w:rPr>
           <w:lang w:val="fr-FR"/>
         </w:rPr>
-        <w:t xml:space="preserve">. Notre travail a donc été de les compléter ainsi que de les relier entre-elles pour rendre le programme fonctionnel. </w:t>
+        <w:t>. Notre travail a donc été de les compléte</w:t>
+      </w:r>
+      <w:r>
+        <w:rPr>
+          <w:lang w:val="fr-FR"/>
+        </w:rPr>
+        <w:t xml:space="preserve">r ainsi que de les relier entre </w:t>
+      </w:r>
+      <w:r>
+        <w:rPr>
+          <w:lang w:val="fr-FR"/>
+        </w:rPr>
+        <w:t xml:space="preserve">elles pour rendre le programme fonctionnel. </w:t>
       </w:r>
       <w:r>
         <w:rPr>
@@ -2898,7 +3016,13 @@
         <w:rPr>
           <w:lang w:val="fr-FR"/>
         </w:rPr>
-        <w:t xml:space="preserve"> Celui.ci explique que notre code doit suivre la structure du code initial et donc être divisé en quatre unités</w:t>
+        <w:t xml:space="preserve"> Celui-</w:t>
+      </w:r>
+      <w:r>
+        <w:rPr>
+          <w:lang w:val="fr-FR"/>
+        </w:rPr>
+        <w:t>ci explique que notre code doit suivre la structure du code initial et donc être divisé en quatre unités</w:t>
       </w:r>
       <w:r>
         <w:rPr>
@@ -2906,12 +3030,56 @@
         </w:rPr>
         <w:t xml:space="preserve"> (</w:t>
       </w:r>
-      <w:r>
-        <w:rPr>
-          <w:lang w:val="fr-FR"/>
-        </w:rPr>
-        <w:t>u_biblio, u_adherent, u_livre, p_biblio</w:t>
-      </w:r>
+      <w:proofErr w:type="spellStart"/>
+      <w:r>
+        <w:rPr>
+          <w:lang w:val="fr-FR"/>
+        </w:rPr>
+        <w:t>u_biblio</w:t>
+      </w:r>
+      <w:proofErr w:type="spellEnd"/>
+      <w:r>
+        <w:rPr>
+          <w:lang w:val="fr-FR"/>
+        </w:rPr>
+        <w:t xml:space="preserve">, </w:t>
+      </w:r>
+      <w:proofErr w:type="spellStart"/>
+      <w:r>
+        <w:rPr>
+          <w:lang w:val="fr-FR"/>
+        </w:rPr>
+        <w:t>u_adherent</w:t>
+      </w:r>
+      <w:proofErr w:type="spellEnd"/>
+      <w:r>
+        <w:rPr>
+          <w:lang w:val="fr-FR"/>
+        </w:rPr>
+        <w:t xml:space="preserve">, </w:t>
+      </w:r>
+      <w:proofErr w:type="spellStart"/>
+      <w:r>
+        <w:rPr>
+          <w:lang w:val="fr-FR"/>
+        </w:rPr>
+        <w:t>u_livre</w:t>
+      </w:r>
+      <w:proofErr w:type="spellEnd"/>
+      <w:r>
+        <w:rPr>
+          <w:lang w:val="fr-FR"/>
+        </w:rPr>
+        <w:t xml:space="preserve">, </w:t>
+      </w:r>
+      <w:proofErr w:type="spellStart"/>
+      <w:r>
+        <w:rPr>
+          <w:lang w:val="fr-FR"/>
+        </w:rPr>
+        <w:t>p_biblio</w:t>
+      </w:r>
+      <w:proofErr w:type="spellEnd"/>
       <w:r>
         <w:rPr>
           <w:lang w:val="fr-FR"/>
@@ -2922,7 +3090,25 @@
         <w:rPr>
           <w:lang w:val="fr-FR"/>
         </w:rPr>
-        <w:t xml:space="preserve">, elles même divisées en fonctions et procédures distinctes. Ce document montre aussi les relations entre </w:t>
+        <w:t>, elles-</w:t>
+      </w:r>
+      <w:r>
+        <w:rPr>
+          <w:lang w:val="fr-FR"/>
+        </w:rPr>
+        <w:t>même</w:t>
+      </w:r>
+      <w:r>
+        <w:rPr>
+          <w:lang w:val="fr-FR"/>
+        </w:rPr>
+        <w:t>s</w:t>
+      </w:r>
+      <w:r>
+        <w:rPr>
+          <w:lang w:val="fr-FR"/>
+        </w:rPr>
+        <w:t xml:space="preserve"> divisées en fonctions et procédures distinctes. Ce document montre aussi les relations entre </w:t>
       </w:r>
       <w:r>
         <w:rPr>
@@ -2934,14 +3120,38 @@
         <w:rPr>
           <w:lang w:val="fr-FR"/>
         </w:rPr>
-        <w:t xml:space="preserve"> unités et procédures. Pour finir, il décrit comment les données sont stockées (sous forme de tableau ou de liste).</w:t>
+        <w:t xml:space="preserve"> unités et procédures. Pour finir, il décrit comment les données sont stockées (sous forme de tableau</w:t>
+      </w:r>
+      <w:r>
+        <w:rPr>
+          <w:lang w:val="fr-FR"/>
+        </w:rPr>
+        <w:t>x</w:t>
+      </w:r>
+      <w:r>
+        <w:rPr>
+          <w:lang w:val="fr-FR"/>
+        </w:rPr>
+        <w:t xml:space="preserve"> ou de liste</w:t>
+      </w:r>
+      <w:r>
+        <w:rPr>
+          <w:lang w:val="fr-FR"/>
+        </w:rPr>
+        <w:t>s</w:t>
+      </w:r>
+      <w:r>
+        <w:rPr>
+          <w:lang w:val="fr-FR"/>
+        </w:rPr>
+        <w:t>).</w:t>
       </w:r>
     </w:p>
     <w:p>
       <w:pPr>
         <w:pStyle w:val="Titre2"/>
       </w:pPr>
-      <w:bookmarkStart w:id="3" w:name="_Toc473971529"/>
+      <w:bookmarkStart w:id="3" w:name="_Toc473997670"/>
       <w:r>
         <w:t>Organisation et planification</w:t>
       </w:r>
@@ -2949,7 +3159,35 @@
     </w:p>
     <w:p>
       <w:r>
-        <w:t>Pour réaliser ce travail qui est basé sur la participation de deux personnes, nous avons opté pour l’utilisation d’un logiciel de gestion de versions : Git (cf. Glossaire Git). Tous nos codes ont également été envoyés sur la plateforme Github (cf. Glossaire Github). Les différentes tâches ont été réparties selon les unités :</w:t>
+        <w:t xml:space="preserve">Pour </w:t>
+      </w:r>
+      <w:r>
+        <w:t>la</w:t>
+      </w:r>
+      <w:r>
+        <w:t xml:space="preserve"> création de</w:t>
+      </w:r>
+      <w:r>
+        <w:t xml:space="preserve"> ce travail qui est basé sur la participation de deux personnes, nous avons opté pour l’utilisation d’un logiciel de gestion de versions : Git (cf. Glossaire Git). Tous nos codes ont également été envoyés sur la plateforme </w:t>
+      </w:r>
+      <w:proofErr w:type="spellStart"/>
+      <w:r>
+        <w:t>Github</w:t>
+      </w:r>
+      <w:proofErr w:type="spellEnd"/>
+      <w:r>
+        <w:t xml:space="preserve"> (cf. Glossaire </w:t>
+      </w:r>
+      <w:r>
+        <w:t xml:space="preserve">+ annexe </w:t>
+      </w:r>
+      <w:proofErr w:type="spellStart"/>
+      <w:r>
+        <w:t>Github</w:t>
+      </w:r>
+      <w:proofErr w:type="spellEnd"/>
+      <w:r>
+        <w:t>). Les différentes tâches ont été réparties selon les unités :</w:t>
       </w:r>
     </w:p>
     <w:p>
@@ -2960,8 +3198,18 @@
           <w:numId w:val="1"/>
         </w:numPr>
       </w:pPr>
-      <w:r>
-        <w:t>u_biblio a été assignée à Arnaud.</w:t>
+      <w:proofErr w:type="spellStart"/>
+      <w:proofErr w:type="gramStart"/>
+      <w:r>
+        <w:t>u</w:t>
+      </w:r>
+      <w:proofErr w:type="gramEnd"/>
+      <w:r>
+        <w:t>_biblio</w:t>
+      </w:r>
+      <w:proofErr w:type="spellEnd"/>
+      <w:r>
+        <w:t xml:space="preserve"> a été assignée à Arnaud.</w:t>
       </w:r>
     </w:p>
     <w:p>
@@ -2972,8 +3220,26 @@
           <w:numId w:val="1"/>
         </w:numPr>
       </w:pPr>
-      <w:r>
-        <w:t>u_adherent et u_livre ont été assignées à Thibaud.</w:t>
+      <w:proofErr w:type="spellStart"/>
+      <w:proofErr w:type="gramStart"/>
+      <w:r>
+        <w:t>u</w:t>
+      </w:r>
+      <w:proofErr w:type="gramEnd"/>
+      <w:r>
+        <w:t>_adherent</w:t>
+      </w:r>
+      <w:proofErr w:type="spellEnd"/>
+      <w:r>
+        <w:t xml:space="preserve"> et </w:t>
+      </w:r>
+      <w:proofErr w:type="spellStart"/>
+      <w:r>
+        <w:t>u_livre</w:t>
+      </w:r>
+      <w:proofErr w:type="spellEnd"/>
+      <w:r>
+        <w:t xml:space="preserve"> ont été assignées à Thibaud.</w:t>
       </w:r>
     </w:p>
     <w:p>
@@ -2984,33 +3250,70 @@
           <w:numId w:val="1"/>
         </w:numPr>
       </w:pPr>
-      <w:r>
-        <w:t>p_biblio a été réalisée ensemble.</w:t>
-      </w:r>
-    </w:p>
-    <w:p>
-      <w:pPr>
-        <w:rPr>
-          <w:lang w:val="fr-FR"/>
-        </w:rPr>
-      </w:pPr>
-      <w:r>
-        <w:rPr>
-          <w:lang w:val="fr-FR"/>
-        </w:rPr>
+      <w:proofErr w:type="spellStart"/>
+      <w:proofErr w:type="gramStart"/>
+      <w:r>
+        <w:t>p</w:t>
+      </w:r>
+      <w:proofErr w:type="gramEnd"/>
+      <w:r>
+        <w:t>_biblio</w:t>
+      </w:r>
+      <w:proofErr w:type="spellEnd"/>
+      <w:r>
+        <w:t xml:space="preserve"> a été réalisée ensemble.</w:t>
+      </w:r>
+    </w:p>
+    <w:p>
+      <w:pPr>
+        <w:rPr>
+          <w:lang w:val="fr-FR"/>
+        </w:rPr>
+      </w:pPr>
+      <w:r>
+        <w:rPr>
+          <w:lang w:val="fr-FR"/>
+        </w:rPr>
+        <w:lastRenderedPageBreak/>
         <w:t xml:space="preserve">Afin de </w:t>
       </w:r>
       <w:r>
         <w:rPr>
           <w:lang w:val="fr-FR"/>
         </w:rPr>
-        <w:t xml:space="preserve">ne </w:t>
-      </w:r>
-      <w:r>
-        <w:rPr>
-          <w:lang w:val="fr-FR"/>
-        </w:rPr>
-        <w:t>pas être surpris par le délai de notre projet, nous avons réalisé une planification sous forme d’un diagramme de Gantt (cf Glossaire Gantt)</w:t>
+        <w:t>ne pas être pris de cours avec les délais</w:t>
+      </w:r>
+      <w:r>
+        <w:rPr>
+          <w:lang w:val="fr-FR"/>
+        </w:rPr>
+        <w:t xml:space="preserve">, nous avons </w:t>
+      </w:r>
+      <w:r>
+        <w:rPr>
+          <w:lang w:val="fr-FR"/>
+        </w:rPr>
+        <w:t>opté pour</w:t>
+      </w:r>
+      <w:r>
+        <w:rPr>
+          <w:lang w:val="fr-FR"/>
+        </w:rPr>
+        <w:t xml:space="preserve"> une planification sous forme d’un diagramme de Gantt (</w:t>
+      </w:r>
+      <w:proofErr w:type="spellStart"/>
+      <w:r>
+        <w:rPr>
+          <w:lang w:val="fr-FR"/>
+        </w:rPr>
+        <w:t>cf</w:t>
+      </w:r>
+      <w:proofErr w:type="spellEnd"/>
+      <w:r>
+        <w:rPr>
+          <w:lang w:val="fr-FR"/>
+        </w:rPr>
+        <w:t xml:space="preserve"> Glossaire Gantt)</w:t>
       </w:r>
       <w:r>
         <w:rPr>
@@ -3021,25 +3324,10 @@
     </w:p>
     <w:p>
       <w:pPr>
-        <w:jc w:val="left"/>
-        <w:rPr>
-          <w:lang w:val="fr-FR"/>
-        </w:rPr>
-      </w:pPr>
-      <w:r>
-        <w:rPr>
-          <w:lang w:val="fr-FR"/>
-        </w:rPr>
-        <w:br w:type="page"/>
-      </w:r>
-    </w:p>
-    <w:p>
-      <w:pPr>
         <w:pStyle w:val="Titre2"/>
       </w:pPr>
-      <w:bookmarkStart w:id="4" w:name="_Toc473971530"/>
-      <w:r>
-        <w:lastRenderedPageBreak/>
+      <w:bookmarkStart w:id="4" w:name="_Toc473997671"/>
+      <w:r>
         <w:t>Forces et faiblesses</w:t>
       </w:r>
       <w:bookmarkEnd w:id="4"/>
@@ -3060,41 +3348,69 @@
         <w:rPr>
           <w:lang w:val="fr-FR"/>
         </w:rPr>
-        <w:t xml:space="preserve">. Il s’agit ici d’une liste </w:t>
-      </w:r>
-      <w:r>
+        <w:t xml:space="preserve">. Il s’agit ici d’une </w:t>
+      </w:r>
+      <w:r>
+        <w:rPr>
+          <w:lang w:val="fr-FR"/>
+        </w:rPr>
+        <w:t>liste non-</w:t>
+      </w:r>
+      <w:r>
+        <w:rPr>
+          <w:lang w:val="fr-FR"/>
+        </w:rPr>
+        <w:t>exhaustive</w:t>
+      </w:r>
+      <w:r>
+        <w:rPr>
+          <w:lang w:val="fr-FR"/>
+        </w:rPr>
+        <w:t xml:space="preserve">. </w:t>
+      </w:r>
+    </w:p>
+    <w:p>
+      <w:pPr>
         <w:rPr>
           <w:color w:val="FF0000"/>
           <w:lang w:val="fr-FR"/>
         </w:rPr>
-        <w:t>non-</w:t>
-      </w:r>
-      <w:r>
-        <w:rPr>
-          <w:color w:val="FF0000"/>
-          <w:lang w:val="fr-FR"/>
-        </w:rPr>
-        <w:t>exhaustive des éléments principaux à relever</w:t>
-      </w:r>
-      <w:r>
-        <w:rPr>
-          <w:lang w:val="fr-FR"/>
-        </w:rPr>
-        <w:t xml:space="preserve">. </w:t>
-      </w:r>
-    </w:p>
-    <w:p>
-      <w:pPr>
-        <w:rPr>
-          <w:color w:val="FF0000"/>
-          <w:lang w:val="fr-FR"/>
-        </w:rPr>
-      </w:pPr>
-      <w:r>
-        <w:rPr>
-          <w:lang w:val="fr-FR"/>
-        </w:rPr>
-        <w:t>Afin de réaliser ce projet, nous avons disposé de nombreuses forces. Nos connaissances acquises durant notre précédente formation ainsi que durant le module de programmation nous ont permis d’avoir une certaine aisance lor</w:t>
+      </w:pPr>
+      <w:r>
+        <w:rPr>
+          <w:lang w:val="fr-FR"/>
+        </w:rPr>
+        <w:t>No</w:t>
+      </w:r>
+      <w:r>
+        <w:rPr>
+          <w:lang w:val="fr-FR"/>
+        </w:rPr>
+        <w:t>s forces majeures ont été</w:t>
+      </w:r>
+      <w:r>
+        <w:rPr>
+          <w:lang w:val="fr-FR"/>
+        </w:rPr>
+        <w:t xml:space="preserve"> n</w:t>
+      </w:r>
+      <w:r>
+        <w:rPr>
+          <w:lang w:val="fr-FR"/>
+        </w:rPr>
+        <w:t xml:space="preserve">os connaissances acquises durant notre précédente formation ainsi que durant le module de programmation </w:t>
+      </w:r>
+      <w:r>
+        <w:rPr>
+          <w:lang w:val="fr-FR"/>
+        </w:rPr>
+        <w:t>nous permettant</w:t>
+      </w:r>
+      <w:r>
+        <w:rPr>
+          <w:lang w:val="fr-FR"/>
+        </w:rPr>
+        <w:t xml:space="preserve"> d’avoir une certaine aisance lor</w:t>
       </w:r>
       <w:r>
         <w:rPr>
@@ -3106,7 +3422,7 @@
         <w:rPr>
           <w:lang w:val="fr-FR"/>
         </w:rPr>
-        <w:t>ascal est un langage qui est caractérisé par sa clarté et sa facilité d</w:t>
+        <w:t>ascal est un langage caractérisé par sa clarté et sa facilité d</w:t>
       </w:r>
       <w:r>
         <w:rPr>
@@ -3130,66 +3446,69 @@
         <w:rPr>
           <w:lang w:val="fr-FR"/>
         </w:rPr>
-        <w:t xml:space="preserve">ons également, au départ, une version exemple du programme que nous avons pu exécuter afin d’analyser le fonctionnement désiré de l’application. Nous avons la chance de réaliser ce projet par groupe de deux, </w:t>
-      </w:r>
-      <w:r>
-        <w:rPr>
-          <w:color w:val="FF0000"/>
-          <w:lang w:val="fr-FR"/>
-        </w:rPr>
-        <w:t xml:space="preserve">ce qui nous permet de gagner </w:t>
-      </w:r>
-      <w:r>
-        <w:rPr>
-          <w:color w:val="FF0000"/>
-          <w:lang w:val="fr-FR"/>
-        </w:rPr>
-        <w:t xml:space="preserve">en </w:t>
-      </w:r>
-      <w:r>
-        <w:rPr>
-          <w:color w:val="FF0000"/>
-          <w:lang w:val="fr-FR"/>
-        </w:rPr>
-        <w:t xml:space="preserve">productivité. </w:t>
-      </w:r>
-    </w:p>
-    <w:p>
-      <w:pPr>
-        <w:rPr>
-          <w:lang w:val="fr-FR"/>
-        </w:rPr>
-      </w:pPr>
-      <w:r>
-        <w:rPr>
-          <w:lang w:val="fr-FR"/>
-        </w:rPr>
-        <w:t>Travailler par deux peut auss</w:t>
-      </w:r>
-      <w:r>
-        <w:rPr>
-          <w:lang w:val="fr-FR"/>
-        </w:rPr>
-        <w:t xml:space="preserve">i représenter une faiblesse. </w:t>
-      </w:r>
-      <w:r>
-        <w:rPr>
-          <w:lang w:val="fr-FR"/>
-        </w:rPr>
-        <w:t>Cela demande une organisation irréprochable ainsi qu’une bonne communicatio</w:t>
-      </w:r>
-      <w:r>
-        <w:rPr>
-          <w:lang w:val="fr-FR"/>
-        </w:rPr>
-        <w:t>n entre les membres du groupe.</w:t>
+        <w:t xml:space="preserve">ons également, au départ, une version exemple du programme que nous avons pu exécuter afin d’analyser le fonctionnement désiré de l’application. </w:t>
+      </w:r>
+      <w:r>
+        <w:rPr>
+          <w:lang w:val="fr-FR"/>
+        </w:rPr>
+        <w:t>Le fait de pouvoir réaliser ce travail pour deux nous a permis d’assembler nos connaissances et d’augmenter notre efficacité.</w:t>
+      </w:r>
+    </w:p>
+    <w:p>
+      <w:pPr>
+        <w:rPr>
+          <w:lang w:val="fr-FR"/>
+        </w:rPr>
+      </w:pPr>
+      <w:r>
+        <w:rPr>
+          <w:lang w:val="fr-FR"/>
+        </w:rPr>
+        <w:t xml:space="preserve">En revanche, le travail par binôme représente également une faiblesse. </w:t>
+      </w:r>
+      <w:r>
+        <w:rPr>
+          <w:lang w:val="fr-FR"/>
+        </w:rPr>
+        <w:t>Une organisation</w:t>
+      </w:r>
+      <w:r>
+        <w:rPr>
+          <w:lang w:val="fr-FR"/>
+        </w:rPr>
+        <w:t xml:space="preserve"> irréprochable </w:t>
+      </w:r>
+      <w:r>
+        <w:rPr>
+          <w:lang w:val="fr-FR"/>
+        </w:rPr>
+        <w:t>et une</w:t>
+      </w:r>
+      <w:r>
+        <w:rPr>
+          <w:lang w:val="fr-FR"/>
+        </w:rPr>
+        <w:t xml:space="preserve"> bonne communicatio</w:t>
+      </w:r>
+      <w:r>
+        <w:rPr>
+          <w:lang w:val="fr-FR"/>
+        </w:rPr>
+        <w:t>n doivent être maintenues</w:t>
+      </w:r>
+      <w:r>
+        <w:rPr>
+          <w:lang w:val="fr-FR"/>
+        </w:rPr>
+        <w:t>.</w:t>
       </w:r>
     </w:p>
     <w:p>
       <w:pPr>
         <w:pStyle w:val="Titre1"/>
       </w:pPr>
-      <w:bookmarkStart w:id="5" w:name="_Toc473971531"/>
+      <w:bookmarkStart w:id="5" w:name="_Toc473997672"/>
       <w:r>
         <w:t>Réalisation des unités</w:t>
       </w:r>
@@ -3197,13 +3516,51 @@
     </w:p>
     <w:p>
       <w:r>
-        <w:t>Ce chapitre explique comment notre code est décomposé et explicite ce que fait chaque unité. Cha</w:t>
-      </w:r>
-      <w:r>
-        <w:t xml:space="preserve">cune d’elle </w:t>
-      </w:r>
-      <w:r>
-        <w:t xml:space="preserve">a </w:t>
+        <w:t xml:space="preserve">Comme </w:t>
+      </w:r>
+      <w:r>
+        <w:t>épilogué</w:t>
+      </w:r>
+      <w:r>
+        <w:t xml:space="preserve"> précédemment, notre code est décomposé en quatre unité</w:t>
+      </w:r>
+      <w:r>
+        <w:t>s (</w:t>
+      </w:r>
+      <w:proofErr w:type="spellStart"/>
+      <w:r>
+        <w:t>u_livre</w:t>
+      </w:r>
+      <w:proofErr w:type="spellEnd"/>
+      <w:r>
+        <w:t xml:space="preserve">, </w:t>
+      </w:r>
+      <w:proofErr w:type="spellStart"/>
+      <w:r>
+        <w:t>u_adherent</w:t>
+      </w:r>
+      <w:proofErr w:type="spellEnd"/>
+      <w:r>
+        <w:t xml:space="preserve">, </w:t>
+      </w:r>
+      <w:proofErr w:type="spellStart"/>
+      <w:r>
+        <w:t>u_biblio</w:t>
+      </w:r>
+      <w:proofErr w:type="spellEnd"/>
+      <w:r>
+        <w:t xml:space="preserve"> et </w:t>
+      </w:r>
+      <w:proofErr w:type="spellStart"/>
+      <w:r>
+        <w:t>p_biblio</w:t>
+      </w:r>
+      <w:proofErr w:type="spellEnd"/>
+      <w:r>
+        <w:t>). Ce présent chapitre détaille le fonctionnement de chacune. Ces unités ont</w:t>
+      </w:r>
+      <w:r>
+        <w:t xml:space="preserve"> </w:t>
       </w:r>
       <w:r>
         <w:t>nécessité</w:t>
@@ -3216,7 +3573,7 @@
       <w:pPr>
         <w:pStyle w:val="Titre2"/>
       </w:pPr>
-      <w:bookmarkStart w:id="6" w:name="_Toc473971532"/>
+      <w:bookmarkStart w:id="6" w:name="_Toc473997673"/>
       <w:r>
         <w:t>Unité u_livre</w:t>
       </w:r>
@@ -3308,7 +3665,21 @@
         <w:rPr>
           <w:lang w:val="fr-FR"/>
         </w:rPr>
-        <w:t>L’unité “u_livre”</w:t>
+        <w:t>L’unité “</w:t>
+      </w:r>
+      <w:proofErr w:type="spellStart"/>
+      <w:r>
+        <w:rPr>
+          <w:lang w:val="fr-FR"/>
+        </w:rPr>
+        <w:t>u_livre</w:t>
+      </w:r>
+      <w:proofErr w:type="spellEnd"/>
+      <w:r>
+        <w:rPr>
+          <w:lang w:val="fr-FR"/>
+        </w:rPr>
+        <w:t>”</w:t>
       </w:r>
       <w:r>
         <w:rPr>
@@ -3326,7 +3697,25 @@
         <w:rPr>
           <w:lang w:val="fr-FR"/>
         </w:rPr>
-        <w:t xml:space="preserve"> et la suppression d’un livre que la création et la recherche d’un emprunt. Celle-ci est composée de plusieurs fonctionnalités qui se traduisent par divers</w:t>
+        <w:t xml:space="preserve"> et la suppression d’un livre que la création et la recherche d’un emprunt. Celle-ci est composée de plusieurs fonctionnalités se traduis</w:t>
+      </w:r>
+      <w:r>
+        <w:rPr>
+          <w:lang w:val="fr-FR"/>
+        </w:rPr>
+        <w:t>a</w:t>
+      </w:r>
+      <w:r>
+        <w:rPr>
+          <w:lang w:val="fr-FR"/>
+        </w:rPr>
+        <w:t>nt par divers</w:t>
+      </w:r>
+      <w:r>
+        <w:rPr>
+          <w:lang w:val="fr-FR"/>
+        </w:rPr>
+        <w:t>es</w:t>
       </w:r>
       <w:r>
         <w:rPr>
@@ -3336,6 +3725,12 @@
       </w:r>
       <w:r>
         <w:rPr>
+          <w:lang w:val="fr-FR"/>
+        </w:rPr>
+        <w:t xml:space="preserve"> et procédures</w:t>
+      </w:r>
+      <w:r>
+        <w:rPr>
           <w:rStyle w:val="Appelnotedebasdep"/>
           <w:lang w:val="fr-FR"/>
         </w:rPr>
@@ -3345,7 +3740,7 @@
         <w:rPr>
           <w:lang w:val="fr-FR"/>
         </w:rPr>
-        <w:t xml:space="preserve"> et procédures. </w:t>
+        <w:t>.</w:t>
       </w:r>
     </w:p>
     <w:p>
@@ -3521,13 +3916,35 @@
     </w:p>
     <w:p>
       <w:pPr>
+        <w:rPr>
+          <w:lang w:val="fr-FR"/>
+        </w:rPr>
+      </w:pPr>
+    </w:p>
+    <w:p>
+      <w:pPr>
+        <w:rPr>
+          <w:lang w:val="fr-FR"/>
+        </w:rPr>
+      </w:pPr>
+    </w:p>
+    <w:p>
+      <w:pPr>
+        <w:rPr>
+          <w:lang w:val="fr-FR"/>
+        </w:rPr>
+      </w:pPr>
+    </w:p>
+    <w:p>
+      <w:pPr>
         <w:pStyle w:val="Titre2"/>
       </w:pPr>
-      <w:bookmarkStart w:id="8" w:name="_Toc473971533"/>
-      <w:r>
+      <w:bookmarkStart w:id="7" w:name="_Toc473997674"/>
+      <w:r>
+        <w:lastRenderedPageBreak/>
         <w:t>Unité u_adherent</w:t>
       </w:r>
-      <w:bookmarkEnd w:id="8"/>
+      <w:bookmarkEnd w:id="7"/>
     </w:p>
     <w:p>
       <w:r>
@@ -3538,13 +3955,13 @@
         <mc:AlternateContent>
           <mc:Choice Requires="wps">
             <w:drawing>
-              <wp:anchor distT="0" distB="0" distL="114300" distR="114300" simplePos="0" relativeHeight="251667456" behindDoc="1" locked="0" layoutInCell="1" allowOverlap="1" wp14:anchorId="3E644242" wp14:editId="23121091">
+              <wp:anchor distT="0" distB="0" distL="114300" distR="114300" simplePos="0" relativeHeight="251667456" behindDoc="1" locked="0" layoutInCell="1" allowOverlap="1" wp14:anchorId="3E644242" wp14:editId="4967B47B">
                 <wp:simplePos x="0" y="0"/>
                 <wp:positionH relativeFrom="margin">
                   <wp:posOffset>2520315</wp:posOffset>
                 </wp:positionH>
                 <wp:positionV relativeFrom="paragraph">
-                  <wp:posOffset>1075690</wp:posOffset>
+                  <wp:posOffset>1057547</wp:posOffset>
                 </wp:positionV>
                 <wp:extent cx="3232785" cy="244475"/>
                 <wp:effectExtent l="0" t="0" r="5715" b="3175"/>
@@ -3637,7 +4054,7 @@
           </mc:Choice>
           <mc:Fallback>
             <w:pict>
-              <v:shape w14:anchorId="3E644242" id="Zone de texte 8" o:spid="_x0000_s1027" type="#_x0000_t202" style="position:absolute;left:0;text-align:left;margin-left:198.45pt;margin-top:84.7pt;width:254.55pt;height:19.25pt;z-index:-251649024;visibility:visible;mso-wrap-style:square;mso-height-percent:0;mso-wrap-distance-left:9pt;mso-wrap-distance-top:0;mso-wrap-distance-right:9pt;mso-wrap-distance-bottom:0;mso-position-horizontal:absolute;mso-position-horizontal-relative:margin;mso-position-vertical:absolute;mso-position-vertical-relative:text;mso-height-percent:0;mso-height-relative:margin;v-text-anchor:top" o:gfxdata="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" stroked="f">
+              <v:shape w14:anchorId="3E644242" id="Zone de texte 8" o:spid="_x0000_s1027" type="#_x0000_t202" style="position:absolute;left:0;text-align:left;margin-left:198.45pt;margin-top:83.25pt;width:254.55pt;height:19.25pt;z-index:-251649024;visibility:visible;mso-wrap-style:square;mso-height-percent:0;mso-wrap-distance-left:9pt;mso-wrap-distance-top:0;mso-wrap-distance-right:9pt;mso-wrap-distance-bottom:0;mso-position-horizontal:absolute;mso-position-horizontal-relative:margin;mso-position-vertical:absolute;mso-position-vertical-relative:text;mso-height-percent:0;mso-height-relative:margin;v-text-anchor:top" o:gfxdata="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" stroked="f">
                 <v:textbox inset="0,0,0,0">
                   <w:txbxContent>
                     <w:p>
@@ -3763,13 +4180,27 @@
         </w:drawing>
       </w:r>
       <w:r>
-        <w:t>“U_adherent” est</w:t>
-      </w:r>
-      <w:r>
-        <w:t xml:space="preserve"> une unité gérant les adhérents ;</w:t>
-      </w:r>
-      <w:r>
-        <w:t xml:space="preserve"> cette unité est très simple</w:t>
+        <w:t>“</w:t>
+      </w:r>
+      <w:proofErr w:type="spellStart"/>
+      <w:r>
+        <w:t>U_adherent</w:t>
+      </w:r>
+      <w:proofErr w:type="spellEnd"/>
+      <w:r>
+        <w:t>” est</w:t>
+      </w:r>
+      <w:r>
+        <w:t xml:space="preserve"> une unité</w:t>
+      </w:r>
+      <w:r>
+        <w:t xml:space="preserve"> simple</w:t>
+      </w:r>
+      <w:r>
+        <w:t xml:space="preserve"> gérant les adhérents</w:t>
+      </w:r>
+      <w:r>
+        <w:t xml:space="preserve"> de la bibliothèque</w:t>
       </w:r>
       <w:r>
         <w:t>. E</w:t>
@@ -3781,7 +4212,7 @@
         <w:t>s’occupe</w:t>
       </w:r>
       <w:r>
-        <w:t xml:space="preserve"> simplement </w:t>
+        <w:t xml:space="preserve"> </w:t>
       </w:r>
       <w:r>
         <w:t xml:space="preserve">de </w:t>
@@ -3796,31 +4227,41 @@
         <w:t>l’affichage d’un adhérent</w:t>
       </w:r>
       <w:r>
-        <w:t xml:space="preserve"> (cf figure 2)</w:t>
+        <w:t xml:space="preserve"> (</w:t>
+      </w:r>
+      <w:proofErr w:type="spellStart"/>
+      <w:r>
+        <w:t>cf</w:t>
+      </w:r>
+      <w:proofErr w:type="spellEnd"/>
+      <w:r>
+        <w:t xml:space="preserve"> figure 2)</w:t>
       </w:r>
       <w:r>
         <w:t>. Même si cette unité ne nécessite pas beaucoup de dévelo</w:t>
       </w:r>
       <w:r>
-        <w:t xml:space="preserve">ppement, il est </w:t>
-      </w:r>
-      <w:r>
-        <w:lastRenderedPageBreak/>
-        <w:t xml:space="preserve">important de l’implémenter </w:t>
-      </w:r>
-      <w:r>
-        <w:t>dans une entité à part entière pour ne pas mélanger des éléments qui n’ont aucun rapport entre eux.</w:t>
+        <w:t xml:space="preserve">ppement, il est important de l’implémenter </w:t>
+      </w:r>
+      <w:r>
+        <w:t xml:space="preserve">dans une entité à part entière pour ne pas mélanger des éléments </w:t>
+      </w:r>
+      <w:r>
+        <w:t xml:space="preserve">n’ayant </w:t>
+      </w:r>
+      <w:r>
+        <w:t>aucun rapport entre eux.</w:t>
       </w:r>
     </w:p>
     <w:p>
       <w:pPr>
         <w:pStyle w:val="Titre2"/>
       </w:pPr>
-      <w:bookmarkStart w:id="9" w:name="_Toc473971534"/>
+      <w:bookmarkStart w:id="8" w:name="_Toc473997675"/>
       <w:r>
         <w:t>Unité u_biblio</w:t>
       </w:r>
-      <w:bookmarkEnd w:id="9"/>
+      <w:bookmarkEnd w:id="8"/>
     </w:p>
     <w:p>
       <w:r>
@@ -3900,7 +4341,15 @@
         </w:drawing>
       </w:r>
       <w:r>
-        <w:t xml:space="preserve">L’unité “u_biblio” permet la gestion de l’entité bibliothèque. Celle-ci </w:t>
+        <w:t>L’unité “</w:t>
+      </w:r>
+      <w:proofErr w:type="spellStart"/>
+      <w:r>
+        <w:t>u_biblio</w:t>
+      </w:r>
+      <w:proofErr w:type="spellEnd"/>
+      <w:r>
+        <w:t xml:space="preserve">” permet la gestion de l’entité bibliothèque. Celle-ci </w:t>
       </w:r>
       <w:r>
         <w:t xml:space="preserve">se charge </w:t>
@@ -3953,7 +4402,31 @@
         <w:t>elle</w:t>
       </w:r>
       <w:r>
-        <w:t xml:space="preserve"> est principalement utilisée dans l’unité “p_biblio”. Elle possède beaucoup d’appels vers les procédures et fonctions de l’unité “u_livre” ainsi que celles de l’unité “u_adherent”.</w:t>
+        <w:t xml:space="preserve"> est principalement utilisée dans l’unité “</w:t>
+      </w:r>
+      <w:proofErr w:type="spellStart"/>
+      <w:r>
+        <w:t>p_biblio</w:t>
+      </w:r>
+      <w:proofErr w:type="spellEnd"/>
+      <w:r>
+        <w:t>”. Elle possède beaucoup d’appels vers les procédures et fonctions de l’unité “</w:t>
+      </w:r>
+      <w:proofErr w:type="spellStart"/>
+      <w:r>
+        <w:t>u_livre</w:t>
+      </w:r>
+      <w:proofErr w:type="spellEnd"/>
+      <w:r>
+        <w:t>” ainsi que celles de l’unité “</w:t>
+      </w:r>
+      <w:proofErr w:type="spellStart"/>
+      <w:r>
+        <w:t>u_adherent</w:t>
+      </w:r>
+      <w:proofErr w:type="spellEnd"/>
+      <w:r>
+        <w:t>”.</w:t>
       </w:r>
     </w:p>
     <w:p>
@@ -3966,17 +4439,6 @@
           <w:lang w:eastAsia="fr-CH"/>
         </w:rPr>
       </w:pPr>
-    </w:p>
-    <w:p>
-      <w:pPr>
-        <w:rPr>
-          <w:rFonts w:ascii="Roboto" w:hAnsi="Roboto"/>
-          <w:noProof/>
-          <w:color w:val="000000"/>
-          <w:szCs w:val="22"/>
-          <w:lang w:eastAsia="fr-CH"/>
-        </w:rPr>
-      </w:pPr>
       <w:r>
         <w:rPr>
           <w:noProof/>
@@ -3985,21 +4447,21 @@
         <mc:AlternateContent>
           <mc:Choice Requires="wps">
             <w:drawing>
-              <wp:anchor distT="0" distB="0" distL="114300" distR="114300" simplePos="0" relativeHeight="251661312" behindDoc="1" locked="0" layoutInCell="1" allowOverlap="1" wp14:anchorId="40264E34" wp14:editId="78367956">
+              <wp:anchor distT="0" distB="0" distL="114300" distR="114300" simplePos="0" relativeHeight="251661312" behindDoc="1" locked="0" layoutInCell="1" allowOverlap="1" wp14:anchorId="40264E34" wp14:editId="2C20513A">
                 <wp:simplePos x="0" y="0"/>
                 <wp:positionH relativeFrom="margin">
-                  <wp:posOffset>-1815</wp:posOffset>
+                  <wp:align>left</wp:align>
                 </wp:positionH>
                 <wp:positionV relativeFrom="paragraph">
-                  <wp:posOffset>52705</wp:posOffset>
+                  <wp:posOffset>191135</wp:posOffset>
                 </wp:positionV>
                 <wp:extent cx="2378075" cy="635"/>
                 <wp:effectExtent l="0" t="0" r="3175" b="0"/>
                 <wp:wrapTight wrapText="bothSides">
                   <wp:wrapPolygon edited="0">
                     <wp:start x="0" y="0"/>
-                    <wp:lineTo x="0" y="20532"/>
-                    <wp:lineTo x="21456" y="20532"/>
+                    <wp:lineTo x="0" y="20647"/>
+                    <wp:lineTo x="21456" y="20647"/>
                     <wp:lineTo x="21456" y="0"/>
                     <wp:lineTo x="0" y="0"/>
                   </wp:wrapPolygon>
@@ -4081,7 +4543,7 @@
           </mc:Choice>
           <mc:Fallback>
             <w:pict>
-              <v:shape w14:anchorId="40264E34" id="Zone de texte 3" o:spid="_x0000_s1028" type="#_x0000_t202" style="position:absolute;left:0;text-align:left;margin-left:-.15pt;margin-top:4.15pt;width:187.25pt;height:.05pt;z-index:-251655168;visibility:visible;mso-wrap-style:square;mso-wrap-distance-left:9pt;mso-wrap-distance-top:0;mso-wrap-distance-right:9pt;mso-wrap-distance-bottom:0;mso-position-horizontal:absolute;mso-position-horizontal-relative:margin;mso-position-vertical:absolute;mso-position-vertical-relative:text;v-text-anchor:top" o:gfxdata="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" stroked="f">
+              <v:shape w14:anchorId="40264E34" id="Zone de texte 3" o:spid="_x0000_s1028" type="#_x0000_t202" style="position:absolute;left:0;text-align:left;margin-left:0;margin-top:15.05pt;width:187.25pt;height:.05pt;z-index:-251655168;visibility:visible;mso-wrap-style:square;mso-wrap-distance-left:9pt;mso-wrap-distance-top:0;mso-wrap-distance-right:9pt;mso-wrap-distance-bottom:0;mso-position-horizontal:left;mso-position-horizontal-relative:margin;mso-position-vertical:absolute;mso-position-vertical-relative:text;v-text-anchor:top" o:gfxdata="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" stroked="f">
                 <v:textbox style="mso-fit-shape-to-text:t" inset="0,0,0,0">
                   <w:txbxContent>
                     <w:p>
@@ -4131,357 +4593,426 @@
         </mc:AlternateContent>
       </w:r>
     </w:p>
+    <w:p>
+      <w:pPr>
+        <w:rPr>
+          <w:rFonts w:ascii="Roboto" w:hAnsi="Roboto"/>
+          <w:noProof/>
+          <w:color w:val="000000"/>
+          <w:szCs w:val="22"/>
+          <w:lang w:eastAsia="fr-CH"/>
+        </w:rPr>
+      </w:pPr>
+    </w:p>
     <w:p/>
     <w:p>
       <w:pPr>
         <w:pStyle w:val="Titre2"/>
       </w:pPr>
-      <w:bookmarkStart w:id="10" w:name="_Toc473971535"/>
+      <w:bookmarkStart w:id="9" w:name="_Toc473997676"/>
       <w:r>
         <w:t>Unité p_biblio</w:t>
       </w:r>
+      <w:bookmarkEnd w:id="9"/>
+    </w:p>
+    <w:p>
+      <w:pPr>
+        <w:rPr>
+          <w:lang w:val="fr-FR"/>
+        </w:rPr>
+      </w:pPr>
+      <w:r>
+        <w:rPr>
+          <w:lang w:val="fr-FR"/>
+        </w:rPr>
+        <w:t>L’unité “</w:t>
+      </w:r>
+      <w:proofErr w:type="spellStart"/>
+      <w:r>
+        <w:rPr>
+          <w:lang w:val="fr-FR"/>
+        </w:rPr>
+        <w:t>p_biblio</w:t>
+      </w:r>
+      <w:proofErr w:type="spellEnd"/>
+      <w:r>
+        <w:rPr>
+          <w:lang w:val="fr-FR"/>
+        </w:rPr>
+        <w:t xml:space="preserve">” est centrale dans notre programme. Elle sert de routage pour les actions de l’utilisateur en appelant les bonnes procédures et fonctions selon les choix de l’utilisateur. Elle s’occupe </w:t>
+      </w:r>
+      <w:r>
+        <w:rPr>
+          <w:lang w:val="fr-FR"/>
+        </w:rPr>
+        <w:t xml:space="preserve">également </w:t>
+      </w:r>
+      <w:r>
+        <w:rPr>
+          <w:lang w:val="fr-FR"/>
+        </w:rPr>
+        <w:t>de la gestion du menu via lequel l’utilisateur pourra utiliser l’application.</w:t>
+      </w:r>
+    </w:p>
+    <w:p>
+      <w:pPr>
+        <w:jc w:val="left"/>
+        <w:rPr>
+          <w:lang w:val="fr-FR"/>
+        </w:rPr>
+      </w:pPr>
+      <w:r>
+        <w:rPr>
+          <w:lang w:val="fr-FR"/>
+        </w:rPr>
+        <w:br w:type="page"/>
+      </w:r>
+    </w:p>
+    <w:p>
+      <w:pPr>
+        <w:pStyle w:val="Titre1"/>
+      </w:pPr>
+      <w:bookmarkStart w:id="10" w:name="_Toc473997677"/>
+      <w:r>
+        <w:lastRenderedPageBreak/>
+        <w:t>Conclusion</w:t>
+      </w:r>
       <w:bookmarkEnd w:id="10"/>
     </w:p>
     <w:p>
-      <w:pPr>
-        <w:rPr>
-          <w:lang w:val="fr-FR"/>
-        </w:rPr>
-      </w:pPr>
-      <w:r>
-        <w:rPr>
-          <w:lang w:val="fr-FR"/>
-        </w:rPr>
-        <w:t xml:space="preserve">L’unité “p_biblio” est centrale dans notre programme. Elle sert de routage pour les actions de l’utilisateur en appelant les bonnes procédures et fonctions selon les choix de l’utilisateur. Elle s’occupe </w:t>
-      </w:r>
-      <w:r>
-        <w:rPr>
-          <w:lang w:val="fr-FR"/>
-        </w:rPr>
-        <w:t xml:space="preserve">également </w:t>
-      </w:r>
-      <w:r>
-        <w:rPr>
-          <w:lang w:val="fr-FR"/>
-        </w:rPr>
-        <w:t>de la gestion du menu via lequel l’utilisateur pourra utiliser l’application.</w:t>
+      <w:r>
+        <w:rPr>
+          <w:lang w:val="fr-FR"/>
+        </w:rPr>
+        <w:t xml:space="preserve">Pour </w:t>
+      </w:r>
+      <w:r>
+        <w:rPr>
+          <w:lang w:val="fr-FR"/>
+        </w:rPr>
+        <w:t xml:space="preserve">clore </w:t>
+      </w:r>
+      <w:r>
+        <w:rPr>
+          <w:lang w:val="fr-FR"/>
+        </w:rPr>
+        <w:t xml:space="preserve">ce travail, nous allons </w:t>
+      </w:r>
+      <w:r>
+        <w:rPr>
+          <w:lang w:val="fr-FR"/>
+        </w:rPr>
+        <w:t xml:space="preserve">dresser </w:t>
+      </w:r>
+      <w:r>
+        <w:rPr>
+          <w:lang w:val="fr-FR"/>
+        </w:rPr>
+        <w:t>l’avancement du projet. Ce présent chapitre explique l’état actuel du programme, les améliorations effectuées ainsi que les plus-values qu’il serait intéressant d’</w:t>
+      </w:r>
+      <w:r>
+        <w:rPr>
+          <w:lang w:val="fr-FR"/>
+        </w:rPr>
+        <w:t>ajouter</w:t>
+      </w:r>
+      <w:r>
+        <w:rPr>
+          <w:lang w:val="fr-FR"/>
+        </w:rPr>
+        <w:t xml:space="preserve"> pour l’enrichir</w:t>
+      </w:r>
+      <w:r>
+        <w:rPr>
+          <w:lang w:val="fr-FR"/>
+        </w:rPr>
+        <w:t>.</w:t>
+      </w:r>
+    </w:p>
+    <w:p>
+      <w:pPr>
+        <w:pStyle w:val="Titre2"/>
+      </w:pPr>
+      <w:bookmarkStart w:id="11" w:name="_Toc473997678"/>
+      <w:r>
+        <w:t>Résultats</w:t>
+      </w:r>
+      <w:bookmarkEnd w:id="11"/>
+    </w:p>
+    <w:p>
+      <w:pPr>
+        <w:rPr>
+          <w:lang w:val="fr-FR"/>
+        </w:rPr>
+      </w:pPr>
+      <w:r>
+        <w:rPr>
+          <w:lang w:val="fr-FR"/>
+        </w:rPr>
+        <w:t xml:space="preserve">Après de nombreux </w:t>
+      </w:r>
+      <w:proofErr w:type="spellStart"/>
+      <w:r>
+        <w:rPr>
+          <w:lang w:val="fr-FR"/>
+        </w:rPr>
+        <w:t>commits</w:t>
+      </w:r>
+      <w:proofErr w:type="spellEnd"/>
+      <w:r>
+        <w:rPr>
+          <w:rStyle w:val="Appelnotedebasdep"/>
+          <w:lang w:val="fr-FR"/>
+        </w:rPr>
+        <w:footnoteReference w:id="2"/>
+      </w:r>
+      <w:r>
+        <w:rPr>
+          <w:lang w:val="fr-FR"/>
+        </w:rPr>
+        <w:t>, nous sommes arrivés au bout de l’implémentation de ce programme. Le développement s’est déroulé sans embûche et sans accumulation de retard. Le programme est entièrement fonctionnel. Il est ainsi possible d’ajouter des livres et des exemplaires à la bibliothèque. L’utilisateur peut saisir des adhérents et leur faire emprunter des livres. De plus, des améliorations supplémentaires ont pu être ajoutées à notre application</w:t>
+      </w:r>
+      <w:r>
+        <w:rPr>
+          <w:lang w:val="fr-FR"/>
+        </w:rPr>
+        <w:t xml:space="preserve">, même si quelques plus-values pourraient encore </w:t>
+      </w:r>
+      <w:r>
+        <w:rPr>
+          <w:lang w:val="fr-FR"/>
+        </w:rPr>
+        <w:t>être envisagées</w:t>
+      </w:r>
+      <w:r>
+        <w:rPr>
+          <w:lang w:val="fr-FR"/>
+        </w:rPr>
+        <w:t>.</w:t>
+      </w:r>
+    </w:p>
+    <w:p>
+      <w:pPr>
+        <w:pStyle w:val="Titre2"/>
+      </w:pPr>
+      <w:bookmarkStart w:id="13" w:name="_Toc473997679"/>
+      <w:r>
+        <w:t>Améliorations ajoutées</w:t>
+      </w:r>
+      <w:bookmarkEnd w:id="13"/>
+    </w:p>
+    <w:p>
+      <w:pPr>
+        <w:rPr>
+          <w:lang w:val="fr-FR"/>
+        </w:rPr>
+      </w:pPr>
+      <w:r>
+        <w:rPr>
+          <w:lang w:val="fr-FR"/>
+        </w:rPr>
+        <w:t>Il ne nous était pas demandé de vérifier le nombre de pages et le nombre d’exemplaires d’un livre pour qu’il soit strictement supérieur à zéro. Cependant, il nous est paru important de le réaliser pour éviter des données incohérentes. De plus, nous avons vérifié les dates saisies par l’utilisateur pour éviter qu’il saisisse des dates inex</w:t>
+      </w:r>
+      <w:r>
+        <w:rPr>
+          <w:lang w:val="fr-FR"/>
+        </w:rPr>
+        <w:t xml:space="preserve">istantes. Cependant, par souci </w:t>
+      </w:r>
+      <w:r>
+        <w:rPr>
+          <w:lang w:val="fr-FR"/>
+        </w:rPr>
+        <w:t>de simplicité, le programme ne prend pas en compte les années bissextiles. Nous avons également ajouté un élément au menu principal pour permettre d’afficher l’ensemble des livres de la bibliothèque.</w:t>
+      </w:r>
+    </w:p>
+    <w:p>
+      <w:pPr>
+        <w:pStyle w:val="Titre2"/>
+      </w:pPr>
+      <w:bookmarkStart w:id="14" w:name="_Toc473997680"/>
+      <w:r>
+        <w:t>Améliorations possibles</w:t>
+      </w:r>
+      <w:bookmarkEnd w:id="14"/>
+    </w:p>
+    <w:p>
+      <w:pPr>
+        <w:rPr>
+          <w:lang w:val="fr-FR"/>
+        </w:rPr>
+      </w:pPr>
+      <w:r>
+        <w:rPr>
+          <w:lang w:val="fr-FR"/>
+        </w:rPr>
+        <w:t xml:space="preserve">Il reste certaines fonctionnalités </w:t>
+      </w:r>
+      <w:r>
+        <w:rPr>
+          <w:lang w:val="fr-FR"/>
+        </w:rPr>
+        <w:t>non</w:t>
+      </w:r>
+      <w:r>
+        <w:rPr>
+          <w:lang w:val="fr-FR"/>
+        </w:rPr>
+        <w:t xml:space="preserve"> indispensables au fonctionnement primaire du programme</w:t>
+      </w:r>
+      <w:r>
+        <w:rPr>
+          <w:lang w:val="fr-FR"/>
+        </w:rPr>
+        <w:t>,</w:t>
+      </w:r>
+      <w:r>
+        <w:rPr>
+          <w:lang w:val="fr-FR"/>
+        </w:rPr>
+        <w:t xml:space="preserve"> mais qui ser</w:t>
+      </w:r>
+      <w:r>
+        <w:rPr>
+          <w:lang w:val="fr-FR"/>
+        </w:rPr>
+        <w:t>aient judicieuses d’implémenter</w:t>
+      </w:r>
+      <w:r>
+        <w:rPr>
+          <w:lang w:val="fr-FR"/>
+        </w:rPr>
+        <w:t xml:space="preserve"> pour éviter des erreurs techniques. Il faudrait vérifier, lors d’un ajout d’un livre ou d’un adhérent, si une autre occurrence po</w:t>
+      </w:r>
+      <w:r>
+        <w:rPr>
+          <w:lang w:val="fr-FR"/>
+        </w:rPr>
+        <w:t>ssède déjà le même identifiant (</w:t>
+      </w:r>
+      <w:r>
+        <w:rPr>
+          <w:lang w:val="fr-FR"/>
+        </w:rPr>
+        <w:t>l’ISBN pour un li</w:t>
+      </w:r>
+      <w:r>
+        <w:rPr>
+          <w:lang w:val="fr-FR"/>
+        </w:rPr>
+        <w:t>vre ou le code pour un adhérent).</w:t>
+      </w:r>
+    </w:p>
+    <w:p>
+      <w:pPr>
+        <w:rPr>
+          <w:lang w:val="fr-FR"/>
+        </w:rPr>
+      </w:pPr>
+      <w:r>
+        <w:rPr>
+          <w:lang w:val="fr-FR"/>
+        </w:rPr>
+        <w:t xml:space="preserve">Il y aurait également une fonctionnalité utile à implémenter pour l’utilisateur. Il s’agit de définir la date d’emprunt d’un livre automatiquement à la date actuelle. Ceci dans le but d’éviter que l’utilisateur ait à </w:t>
+      </w:r>
+      <w:r>
+        <w:rPr>
+          <w:lang w:val="fr-FR"/>
+        </w:rPr>
+        <w:t xml:space="preserve">la </w:t>
+      </w:r>
+      <w:r>
+        <w:rPr>
+          <w:lang w:val="fr-FR"/>
+        </w:rPr>
+        <w:t xml:space="preserve">saisir manuellement </w:t>
+      </w:r>
+      <w:r>
+        <w:rPr>
+          <w:lang w:val="fr-FR"/>
+        </w:rPr>
+        <w:t>et minimiser</w:t>
+      </w:r>
+      <w:r>
+        <w:rPr>
+          <w:lang w:val="fr-FR"/>
+        </w:rPr>
+        <w:t xml:space="preserve"> les risques d’erreur</w:t>
+      </w:r>
+      <w:r>
+        <w:rPr>
+          <w:lang w:val="fr-FR"/>
+        </w:rPr>
+        <w:t>s</w:t>
+      </w:r>
+      <w:r>
+        <w:rPr>
+          <w:lang w:val="fr-FR"/>
+        </w:rPr>
+        <w:t>, tout en lui laissant l’opportunité de définir une date différente si l’emprunt n’a pas été réalisé le jour de la saisie.</w:t>
+      </w:r>
+      <w:r>
+        <w:rPr>
+          <w:lang w:val="fr-FR"/>
+        </w:rPr>
+        <w:br w:type="page"/>
       </w:r>
     </w:p>
     <w:p>
       <w:pPr>
         <w:pStyle w:val="Titre1"/>
       </w:pPr>
-      <w:bookmarkStart w:id="11" w:name="_Toc473971536"/>
-      <w:r>
-        <w:t>Etat actuel du projet</w:t>
-      </w:r>
-      <w:bookmarkEnd w:id="11"/>
-    </w:p>
-    <w:p>
-      <w:pPr>
-        <w:pStyle w:val="Titre2"/>
-      </w:pPr>
-      <w:bookmarkStart w:id="12" w:name="_Toc473971537"/>
-      <w:r>
-        <w:t>Résultats</w:t>
-      </w:r>
-      <w:bookmarkEnd w:id="12"/>
-    </w:p>
-    <w:p>
-      <w:pPr>
-        <w:rPr>
-          <w:color w:val="FF0000"/>
-          <w:lang w:val="fr-FR"/>
-        </w:rPr>
-      </w:pPr>
-      <w:r>
-        <w:rPr>
-          <w:color w:val="FF0000"/>
-          <w:lang w:val="fr-FR"/>
-        </w:rPr>
-        <w:t>Après de nombreux commits</w:t>
-      </w:r>
-      <w:r>
-        <w:rPr>
-          <w:rStyle w:val="Appelnotedebasdep"/>
-          <w:color w:val="FF0000"/>
-          <w:lang w:val="fr-FR"/>
-        </w:rPr>
-        <w:footnoteReference w:id="2"/>
-      </w:r>
-      <w:r>
-        <w:rPr>
-          <w:color w:val="FF0000"/>
-          <w:lang w:val="fr-FR"/>
-        </w:rPr>
-        <w:t>, nous sommes arrivés au bout de l’implémentation de ce programme. Le résultat est semblable à l’original qui nous a été fourni au début du projet, avec certaines différences bonifiant l’affichage des informations et des améliorations qu’on a ajoutées.</w:t>
-      </w:r>
-    </w:p>
-    <w:p>
-      <w:pPr>
-        <w:pStyle w:val="Titre2"/>
-      </w:pPr>
-      <w:bookmarkStart w:id="13" w:name="_Toc473971538"/>
-      <w:r>
-        <w:t>Améliorations ajoutées</w:t>
-      </w:r>
-      <w:bookmarkEnd w:id="13"/>
-    </w:p>
-    <w:p>
-      <w:pPr>
-        <w:rPr>
-          <w:color w:val="FF0000"/>
-          <w:lang w:val="fr-FR"/>
-        </w:rPr>
-      </w:pPr>
-      <w:r>
-        <w:rPr>
-          <w:color w:val="FF0000"/>
-          <w:lang w:val="fr-FR"/>
-        </w:rPr>
-        <w:t xml:space="preserve">Il ne nous était pas demandé de vérifier le nombre de pages et le nombre d’exemplaires d’un livre pour qu’il soit strictement supérieur à zéro. Cependant, il nous est paru important de le réaliser pour éviter des données incohérentes. De plus, nous avons vérifié les dates saisies par l’utilisateur pour éviter qu’il saisisse des dates inexistantes. Cependant, par soucis de simplicité, le programme ne prend pas en compte les années bissextiles. Nous avons également ajouté </w:t>
-      </w:r>
-      <w:r>
-        <w:rPr>
-          <w:color w:val="FF0000"/>
-          <w:lang w:val="fr-FR"/>
-        </w:rPr>
-        <w:lastRenderedPageBreak/>
-        <w:t>un élément au menu principal pour permettre d’afficher l’ensemble des livres de la bibliothèque.</w:t>
-      </w:r>
-    </w:p>
-    <w:p>
-      <w:pPr>
-        <w:pStyle w:val="Titre2"/>
-      </w:pPr>
-      <w:bookmarkStart w:id="14" w:name="_Toc473971539"/>
-      <w:r>
-        <w:t>Améliorations possibles</w:t>
-      </w:r>
-      <w:bookmarkEnd w:id="14"/>
-    </w:p>
-    <w:p>
-      <w:pPr>
-        <w:rPr>
-          <w:lang w:val="fr-FR"/>
-        </w:rPr>
-      </w:pPr>
-      <w:r>
-        <w:rPr>
-          <w:lang w:val="fr-FR"/>
-        </w:rPr>
-        <w:t>Il reste certaines fonctionnalités qui ne sont pas indispensables au fonctionnement primaire du programme mais qui ser</w:t>
-      </w:r>
-      <w:r>
-        <w:rPr>
-          <w:lang w:val="fr-FR"/>
-        </w:rPr>
-        <w:t>aient judicieuses d’implémenter</w:t>
-      </w:r>
-      <w:r>
-        <w:rPr>
-          <w:lang w:val="fr-FR"/>
-        </w:rPr>
-        <w:t xml:space="preserve"> pour éviter des erreurs techniques. Il faudrait vérifier, lors d’un ajout d’un livre ou d’un adhérent, si une autre occurrence po</w:t>
-      </w:r>
-      <w:r>
-        <w:rPr>
-          <w:lang w:val="fr-FR"/>
-        </w:rPr>
-        <w:t>ssède déjà le même identifiant (</w:t>
-      </w:r>
-      <w:r>
-        <w:rPr>
-          <w:lang w:val="fr-FR"/>
-        </w:rPr>
-        <w:t>l’ISBN pour un li</w:t>
-      </w:r>
-      <w:r>
-        <w:rPr>
-          <w:lang w:val="fr-FR"/>
-        </w:rPr>
-        <w:t>vre ou le code pour un adhérent).</w:t>
-      </w:r>
-    </w:p>
-    <w:p>
-      <w:pPr>
-        <w:rPr>
-          <w:lang w:val="fr-FR"/>
-        </w:rPr>
-      </w:pPr>
-      <w:r>
-        <w:rPr>
-          <w:lang w:val="fr-FR"/>
-        </w:rPr>
-        <w:t xml:space="preserve">Il y aurait également une fonctionnalité qui serait utile à implémenter pour l’utilisateur. Il s’agit de définir la date d’emprunt d’un livre automatiquement à la date actuelle. Ceci dans le but d’éviter que l’utilisateur ait à </w:t>
-      </w:r>
-      <w:r>
-        <w:rPr>
-          <w:lang w:val="fr-FR"/>
-        </w:rPr>
-        <w:t xml:space="preserve">la </w:t>
-      </w:r>
-      <w:r>
-        <w:rPr>
-          <w:lang w:val="fr-FR"/>
-        </w:rPr>
-        <w:t xml:space="preserve">saisir manuellement </w:t>
-      </w:r>
-      <w:r>
-        <w:rPr>
-          <w:lang w:val="fr-FR"/>
-        </w:rPr>
-        <w:t>et minimiser</w:t>
-      </w:r>
-      <w:r>
-        <w:rPr>
-          <w:lang w:val="fr-FR"/>
-        </w:rPr>
-        <w:t xml:space="preserve"> les risques d’erreur, tout en lui laissant l’opportunité de définir une date différente si l’emprunt n’a pas été réalisé le jour de la saisie.</w:t>
-      </w:r>
-    </w:p>
-    <w:p>
-      <w:pPr>
-        <w:pStyle w:val="Titre1"/>
-      </w:pPr>
-      <w:bookmarkStart w:id="15" w:name="_Toc473971540"/>
-      <w:r>
-        <w:t>Conclusion</w:t>
-      </w:r>
-      <w:bookmarkEnd w:id="15"/>
-    </w:p>
-    <w:p>
-      <w:pPr>
-        <w:rPr>
-          <w:lang w:val="fr-FR"/>
-        </w:rPr>
-      </w:pPr>
-      <w:r>
-        <w:rPr>
-          <w:lang w:val="fr-FR"/>
-        </w:rPr>
-        <w:t>Pour conclure ce travail, nous allons faire le point sur l’avancement du projet. Le développement s’est déroulé cor</w:t>
-      </w:r>
-      <w:r>
-        <w:rPr>
-          <w:lang w:val="fr-FR"/>
-        </w:rPr>
-        <w:t>rectement sans accumuler de</w:t>
-      </w:r>
-      <w:r>
-        <w:rPr>
-          <w:lang w:val="fr-FR"/>
-        </w:rPr>
-        <w:t xml:space="preserve"> retard et sans rencontrer de grands problèmes. Le programme est entièrement fonctionnel, nous avons même eu le temps d’y ajouter </w:t>
-      </w:r>
-      <w:r>
-        <w:rPr>
-          <w:lang w:val="fr-FR"/>
-        </w:rPr>
-        <w:t>des</w:t>
-      </w:r>
-      <w:r>
-        <w:rPr>
-          <w:lang w:val="fr-FR"/>
-        </w:rPr>
-        <w:t xml:space="preserve"> amélioration</w:t>
-      </w:r>
-      <w:r>
-        <w:rPr>
-          <w:lang w:val="fr-FR"/>
-        </w:rPr>
-        <w:t>s</w:t>
-      </w:r>
-      <w:r>
-        <w:rPr>
-          <w:lang w:val="fr-FR"/>
-        </w:rPr>
-        <w:t xml:space="preserve"> appréciable</w:t>
-      </w:r>
-      <w:r>
-        <w:rPr>
-          <w:lang w:val="fr-FR"/>
-        </w:rPr>
-        <w:t>s</w:t>
-      </w:r>
-      <w:r>
-        <w:rPr>
-          <w:lang w:val="fr-FR"/>
-        </w:rPr>
-        <w:t>. Cependant, il serait intéressant de développer encore quelques améliorations que nous n’avons malheureusement pas eu le temps d’effectuer.</w:t>
-      </w:r>
-    </w:p>
-    <w:p>
-      <w:pPr>
-        <w:jc w:val="left"/>
-        <w:rPr>
-          <w:lang w:val="fr-FR"/>
-        </w:rPr>
-      </w:pPr>
-      <w:r>
-        <w:rPr>
-          <w:lang w:val="fr-FR"/>
-        </w:rPr>
-        <w:br w:type="page"/>
-      </w:r>
-    </w:p>
-    <w:p>
-      <w:pPr>
-        <w:pStyle w:val="Titre1"/>
-      </w:pPr>
-      <w:bookmarkStart w:id="16" w:name="_Toc473971541"/>
+      <w:bookmarkStart w:id="15" w:name="_Toc473997681"/>
       <w:r>
         <w:lastRenderedPageBreak/>
         <w:t>Bibliographie</w:t>
       </w:r>
+      <w:bookmarkEnd w:id="15"/>
+    </w:p>
+    <w:p>
+      <w:pPr>
+        <w:pStyle w:val="Titre2"/>
+        <w:rPr>
+          <w:lang w:val="en-GB"/>
+        </w:rPr>
+      </w:pPr>
+      <w:bookmarkStart w:id="16" w:name="_Toc473997682"/>
+      <w:r>
+        <w:rPr>
+          <w:lang w:val="en-GB"/>
+        </w:rPr>
+        <w:t xml:space="preserve">Site </w:t>
+      </w:r>
+      <w:r>
+        <w:rPr>
+          <w:lang w:val="en-GB"/>
+        </w:rPr>
+        <w:t>Web</w:t>
+      </w:r>
       <w:bookmarkEnd w:id="16"/>
     </w:p>
     <w:p>
       <w:pPr>
-        <w:pStyle w:val="Titre2"/>
-        <w:rPr>
-          <w:lang w:val="en-GB"/>
-        </w:rPr>
-      </w:pPr>
-      <w:bookmarkStart w:id="17" w:name="_Toc473971542"/>
-      <w:r>
-        <w:rPr>
-          <w:lang w:val="en-GB"/>
-        </w:rPr>
-        <w:t xml:space="preserve">Site </w:t>
-      </w:r>
-      <w:r>
-        <w:rPr>
-          <w:lang w:val="en-GB"/>
-        </w:rPr>
-        <w:t>Web</w:t>
-      </w:r>
-      <w:bookmarkEnd w:id="17"/>
-    </w:p>
-    <w:p>
-      <w:pPr>
         <w:jc w:val="left"/>
       </w:pPr>
-      <w:r>
-        <w:t xml:space="preserve">Wikipedia , </w:t>
-      </w:r>
-      <w:r>
-        <w:t>GitHub</w:t>
-      </w:r>
-      <w:r>
-        <w:t xml:space="preserve">, In : </w:t>
-      </w:r>
+      <w:proofErr w:type="spellStart"/>
+      <w:r>
+        <w:t>Wikipedi</w:t>
+      </w:r>
+      <w:r>
+        <w:t>a</w:t>
+      </w:r>
+      <w:proofErr w:type="spellEnd"/>
+      <w:r>
+        <w:t xml:space="preserve">, GitHub, In : </w:t>
+      </w:r>
+      <w:proofErr w:type="spellStart"/>
       <w:r>
         <w:t>Wikipedia</w:t>
       </w:r>
-      <w:r>
-        <w:t xml:space="preserve"> [en ligne], </w:t>
-      </w:r>
-      <w:r>
-        <w:t>Modifié le 7 décembre 2016</w:t>
-      </w:r>
-      <w:r>
-        <w:t xml:space="preserve">, </w:t>
+      <w:proofErr w:type="spellEnd"/>
+      <w:r>
+        <w:t xml:space="preserve"> [en ligne], Modifié le 7 décembre 2016, </w:t>
       </w:r>
       <w:hyperlink r:id="rId12" w:history="1">
         <w:r>
@@ -4493,21 +5024,28 @@
         </w:r>
       </w:hyperlink>
       <w:r>
-        <w:t>, (</w:t>
-      </w:r>
-      <w:r>
-        <w:t>consulté le 11.01.2017</w:t>
-      </w:r>
-      <w:r>
-        <w:t>)</w:t>
+        <w:t>, (consulté le 11.01.2017)</w:t>
       </w:r>
     </w:p>
     <w:p>
       <w:pPr>
         <w:jc w:val="left"/>
       </w:pPr>
-      <w:r>
-        <w:t>Freepik, Images de la page de garde, In : FlatIcon [en ligne],</w:t>
+      <w:proofErr w:type="spellStart"/>
+      <w:r>
+        <w:t>Freepik</w:t>
+      </w:r>
+      <w:proofErr w:type="spellEnd"/>
+      <w:r>
+        <w:t xml:space="preserve">, Images de la page de garde, In : </w:t>
+      </w:r>
+      <w:proofErr w:type="spellStart"/>
+      <w:r>
+        <w:t>FlatIcon</w:t>
+      </w:r>
+      <w:proofErr w:type="spellEnd"/>
+      <w:r>
+        <w:t xml:space="preserve"> [en ligne],</w:t>
       </w:r>
       <w:r>
         <w:rPr>
@@ -4542,84 +5080,247 @@
           <w:lang w:val="en-GB"/>
         </w:rPr>
       </w:pPr>
-      <w:bookmarkStart w:id="18" w:name="_Toc473971543"/>
+      <w:bookmarkStart w:id="17" w:name="_Toc473997683"/>
       <w:r>
         <w:rPr>
           <w:lang w:val="en-GB"/>
         </w:rPr>
         <w:t>Documents</w:t>
       </w:r>
+      <w:bookmarkEnd w:id="17"/>
+    </w:p>
+    <w:p>
+      <w:pPr>
+        <w:jc w:val="left"/>
+        <w:rPr>
+          <w:lang w:val="en-GB"/>
+        </w:rPr>
+      </w:pPr>
+      <w:r>
+        <w:t>CAMUS</w:t>
+      </w:r>
+      <w:r>
+        <w:t xml:space="preserve">, </w:t>
+      </w:r>
+      <w:r>
+        <w:t>Fabrice</w:t>
+      </w:r>
+      <w:r>
+        <w:t xml:space="preserve">, </w:t>
+      </w:r>
+      <w:r>
+        <w:t>2016</w:t>
+      </w:r>
+      <w:r>
+        <w:t xml:space="preserve">. </w:t>
+      </w:r>
+      <w:r>
+        <w:t xml:space="preserve">Projet </w:t>
+      </w:r>
+      <w:proofErr w:type="spellStart"/>
+      <w:r>
+        <w:t>Algo</w:t>
+      </w:r>
+      <w:proofErr w:type="spellEnd"/>
+      <w:r>
+        <w:t xml:space="preserve"> &amp; Prog 1 </w:t>
+      </w:r>
+      <w:r>
+        <w:t>[</w:t>
+      </w:r>
+      <w:r>
+        <w:t xml:space="preserve">document </w:t>
+      </w:r>
+      <w:proofErr w:type="spellStart"/>
+      <w:r>
+        <w:t>pdf</w:t>
+      </w:r>
+      <w:proofErr w:type="spellEnd"/>
+      <w:r>
+        <w:t xml:space="preserve">]. </w:t>
+      </w:r>
+      <w:proofErr w:type="gramStart"/>
+      <w:r>
+        <w:rPr>
+          <w:lang w:val="en-GB"/>
+        </w:rPr>
+        <w:t>Neuchâtel :</w:t>
+      </w:r>
+      <w:proofErr w:type="gramEnd"/>
+      <w:r>
+        <w:rPr>
+          <w:lang w:val="en-GB"/>
+        </w:rPr>
+        <w:t xml:space="preserve"> HEG Arc.</w:t>
+      </w:r>
+    </w:p>
+    <w:p>
+      <w:pPr>
+        <w:pStyle w:val="Titre1"/>
+      </w:pPr>
+      <w:bookmarkStart w:id="18" w:name="_Toc473997684"/>
+      <w:r>
+        <w:t>Glossaire</w:t>
+      </w:r>
       <w:bookmarkEnd w:id="18"/>
     </w:p>
     <w:p>
       <w:pPr>
+        <w:pStyle w:val="Titre2"/>
+      </w:pPr>
+      <w:bookmarkStart w:id="19" w:name="_Toc473997685"/>
+      <w:r>
+        <w:t>GIT</w:t>
+      </w:r>
+      <w:bookmarkEnd w:id="19"/>
+    </w:p>
+    <w:p>
+      <w:pPr>
+        <w:rPr>
+          <w:lang w:val="fr-FR"/>
+        </w:rPr>
+      </w:pPr>
+      <w:r>
+        <w:rPr>
+          <w:lang w:val="fr-FR"/>
+        </w:rPr>
+        <w:t>Git est un logiciel de gestion de versions de fichiers. Il a la particularité, par rapport à ses concurrents, d’être décentralisé ; c’est-à-dire qu’il n’existe pas qu’un seul endroit où le code est déposé, chaque contributeur possède une copie du projet sur sa machine pour que chacun travaille à son rythme tout en réduisant les risques de défaillance grâce à la redondance.</w:t>
+      </w:r>
+    </w:p>
+    <w:p>
+      <w:pPr>
+        <w:pStyle w:val="Titre2"/>
+      </w:pPr>
+      <w:bookmarkStart w:id="20" w:name="_Toc473997686"/>
+      <w:r>
+        <w:t>GitHub</w:t>
+      </w:r>
+      <w:bookmarkEnd w:id="20"/>
+    </w:p>
+    <w:p>
+      <w:r>
+        <w:t xml:space="preserve">Selon Wikipédia, </w:t>
+      </w:r>
+      <w:r>
+        <w:t>« </w:t>
+      </w:r>
+      <w:proofErr w:type="spellStart"/>
+      <w:r>
+        <w:t>Github</w:t>
+      </w:r>
+      <w:proofErr w:type="spellEnd"/>
+      <w:r>
+        <w:t xml:space="preserve"> est un service web d'hébergement et de gestion de développement de logiciels, utilisant le logiciel de gestion de versions Git</w:t>
+      </w:r>
+      <w:r>
+        <w:t> » (</w:t>
+      </w:r>
+      <w:proofErr w:type="spellStart"/>
+      <w:r>
+        <w:t>Wikipedia</w:t>
+      </w:r>
+      <w:proofErr w:type="spellEnd"/>
+      <w:r>
+        <w:t>, 2016)</w:t>
+      </w:r>
+      <w:r>
+        <w:t>. C’est-à-dire qu’il permet d’héberger sur un serveur les codes qui sont gérés à l’aide du logiciel Git et</w:t>
+      </w:r>
+      <w:r>
+        <w:t>,</w:t>
+      </w:r>
+      <w:r>
+        <w:t xml:space="preserve"> ainsi, d’assurer une sauvegarde du code hors de nos propres ordinateurs. La plateforme nous a permis également de noter toutes les tâches à réaliser ainsi que la personne qui les réalise.</w:t>
+      </w:r>
+    </w:p>
+    <w:p>
+      <w:pPr>
+        <w:pStyle w:val="Titre2"/>
+      </w:pPr>
+      <w:bookmarkStart w:id="21" w:name="_Toc473997687"/>
+      <w:r>
+        <w:t>GANTT</w:t>
+      </w:r>
+      <w:bookmarkEnd w:id="21"/>
+    </w:p>
+    <w:p>
+      <w:pPr>
+        <w:rPr>
+          <w:lang w:val="fr-FR"/>
+        </w:rPr>
+      </w:pPr>
+      <w:r>
+        <w:rPr>
+          <w:lang w:val="fr-FR"/>
+        </w:rPr>
+        <w:t xml:space="preserve">Gantt est </w:t>
+      </w:r>
+      <w:r>
+        <w:rPr>
+          <w:lang w:val="fr-FR"/>
+        </w:rPr>
+        <w:t xml:space="preserve">une méthode </w:t>
+      </w:r>
+      <w:r>
+        <w:rPr>
+          <w:lang w:val="fr-FR"/>
+        </w:rPr>
+        <w:t>de planification très réputé</w:t>
+      </w:r>
+      <w:r>
+        <w:rPr>
+          <w:lang w:val="fr-FR"/>
+        </w:rPr>
+        <w:t>e. Elle</w:t>
+      </w:r>
+      <w:r>
+        <w:rPr>
+          <w:lang w:val="fr-FR"/>
+        </w:rPr>
+        <w:t xml:space="preserve"> permet de visualiser facilement les différentes tâches, leur date de début et de fin, leur chevauchement entre-elles. Cette méthode aide à déterminer la date de fin du projet ainsi que le chemin critique (suite d’opérations avec un temps de battement à zéro, si celles-ci prennent du retard, la date de </w:t>
+      </w:r>
+      <w:r>
+        <w:rPr>
+          <w:lang w:val="fr-FR"/>
+        </w:rPr>
+        <w:t>fin du projet sera impactée).</w:t>
+      </w:r>
+    </w:p>
+    <w:p>
+      <w:pPr>
+        <w:spacing w:line="276" w:lineRule="auto"/>
         <w:jc w:val="left"/>
         <w:rPr>
-          <w:lang w:val="en-GB"/>
-        </w:rPr>
-      </w:pPr>
-      <w:r>
-        <w:t>CAMUS</w:t>
-      </w:r>
-      <w:r>
-        <w:t xml:space="preserve">, </w:t>
-      </w:r>
-      <w:r>
-        <w:t>Fabrice</w:t>
-      </w:r>
-      <w:r>
-        <w:t xml:space="preserve">, </w:t>
-      </w:r>
-      <w:r>
-        <w:t>2016</w:t>
-      </w:r>
-      <w:r>
-        <w:t xml:space="preserve">. </w:t>
-      </w:r>
-      <w:r>
-        <w:t xml:space="preserve">Projet Algo &amp; Prog 1 </w:t>
-      </w:r>
-      <w:r>
-        <w:t>[</w:t>
-      </w:r>
-      <w:r>
-        <w:t xml:space="preserve">document pdf]. </w:t>
-      </w:r>
-      <w:r>
-        <w:rPr>
-          <w:lang w:val="en-GB"/>
-        </w:rPr>
-        <w:t>Neuchâtel :</w:t>
-      </w:r>
-      <w:r>
-        <w:rPr>
-          <w:lang w:val="en-GB"/>
-        </w:rPr>
-        <w:t xml:space="preserve"> HEG Arc.</w:t>
+          <w:lang w:val="fr-FR"/>
+        </w:rPr>
+      </w:pPr>
+      <w:r>
+        <w:rPr>
+          <w:lang w:val="fr-FR"/>
+        </w:rPr>
+        <w:br w:type="page"/>
       </w:r>
     </w:p>
     <w:p>
       <w:pPr>
         <w:pStyle w:val="Titre1"/>
       </w:pPr>
-      <w:bookmarkStart w:id="19" w:name="_Toc473971544"/>
-      <w:r>
+      <w:bookmarkStart w:id="22" w:name="_Toc473997688"/>
+      <w:r>
+        <w:lastRenderedPageBreak/>
         <w:t>Annexes</w:t>
       </w:r>
-      <w:bookmarkEnd w:id="19"/>
+      <w:bookmarkEnd w:id="22"/>
     </w:p>
     <w:p>
       <w:pPr>
         <w:pStyle w:val="Titre2"/>
       </w:pPr>
-      <w:bookmarkStart w:id="20" w:name="_Toc473971545"/>
-      <w:r>
-        <w:t>GitH</w:t>
-      </w:r>
-      <w:r>
-        <w:t>ub</w:t>
-      </w:r>
-      <w:bookmarkEnd w:id="20"/>
+      <w:bookmarkStart w:id="23" w:name="_Toc473997689"/>
+      <w:r>
+        <w:t>GitHub</w:t>
+      </w:r>
+      <w:bookmarkEnd w:id="23"/>
     </w:p>
     <w:p>
       <w:pPr>
@@ -4629,10 +5330,7 @@
         </w:rPr>
       </w:pPr>
       <w:r>
-        <w:t>A</w:t>
-      </w:r>
-      <w:r>
-        <w:t>dresse du projet :</w:t>
+        <w:t>Adresse du projet :</w:t>
       </w:r>
       <w:r>
         <w:t xml:space="preserve"> </w:t>
@@ -4656,7 +5354,7 @@
           <w:u w:val="none"/>
         </w:rPr>
       </w:pPr>
-      <w:bookmarkStart w:id="21" w:name="_Toc473971546"/>
+      <w:bookmarkStart w:id="24" w:name="_Toc473997690"/>
       <w:r>
         <w:rPr>
           <w:rStyle w:val="Lienhypertexte"/>
@@ -4665,12 +5363,17 @@
         </w:rPr>
         <w:t>GANTT</w:t>
       </w:r>
-      <w:bookmarkEnd w:id="21"/>
-    </w:p>
-    <w:p>
-      <w:r>
-        <w:t>Voir document gantt.mpp</w:t>
-      </w:r>
+      <w:bookmarkEnd w:id="24"/>
+    </w:p>
+    <w:p>
+      <w:r>
+        <w:t xml:space="preserve">Voir document </w:t>
+      </w:r>
+      <w:proofErr w:type="spellStart"/>
+      <w:r>
+        <w:t>gantt.mpp</w:t>
+      </w:r>
+      <w:proofErr w:type="spellEnd"/>
       <w:r>
         <w:t xml:space="preserve"> (Microsoft Project)</w:t>
       </w:r>
@@ -4679,158 +5382,53 @@
       <w:pPr>
         <w:pStyle w:val="Titre2"/>
       </w:pPr>
-      <w:bookmarkStart w:id="22" w:name="_Toc473971547"/>
+      <w:bookmarkStart w:id="25" w:name="_Toc473997691"/>
       <w:r>
         <w:t>Protocole de tests</w:t>
       </w:r>
-      <w:bookmarkEnd w:id="22"/>
-    </w:p>
-    <w:p>
-      <w:r>
-        <w:t>Voir document protocole_de_tests.pdf</w:t>
-      </w:r>
-      <w:r>
-        <w:t xml:space="preserve"> (Document pdf)</w:t>
-      </w:r>
-    </w:p>
-    <w:p>
-      <w:pPr>
-        <w:jc w:val="left"/>
-      </w:pPr>
-      <w:r>
-        <w:br w:type="page"/>
+      <w:bookmarkEnd w:id="25"/>
+    </w:p>
+    <w:p>
+      <w:r>
+        <w:t xml:space="preserve">Voir document protocole_de_tests.pdf (Document </w:t>
+      </w:r>
+      <w:proofErr w:type="spellStart"/>
+      <w:r>
+        <w:t>pdf</w:t>
+      </w:r>
+      <w:proofErr w:type="spellEnd"/>
+      <w:r>
+        <w:t>)</w:t>
       </w:r>
     </w:p>
     <w:p>
       <w:pPr>
         <w:pStyle w:val="Titre1"/>
       </w:pPr>
-      <w:bookmarkStart w:id="23" w:name="_Toc473971548"/>
-      <w:r>
-        <w:lastRenderedPageBreak/>
-        <w:t>Glossaire</w:t>
-      </w:r>
-      <w:bookmarkEnd w:id="23"/>
-    </w:p>
-    <w:p>
-      <w:pPr>
-        <w:pStyle w:val="Titre2"/>
-      </w:pPr>
-      <w:bookmarkStart w:id="24" w:name="_Toc473971549"/>
-      <w:r>
-        <w:t>GIT</w:t>
-      </w:r>
-      <w:bookmarkEnd w:id="24"/>
-    </w:p>
-    <w:p>
-      <w:pPr>
-        <w:rPr>
-          <w:lang w:val="fr-FR"/>
-        </w:rPr>
-      </w:pPr>
-      <w:r>
-        <w:rPr>
-          <w:lang w:val="fr-FR"/>
-        </w:rPr>
-        <w:t>Git est un logiciel de gestion de versions de fichiers. Il a la particularité, par rapport à ses concurrents, d’être décentralisé ; c’est-à-dire qu’il n’existe pas qu’un seul endroit où le code est déposé, chaque contributeur possède une copie du projet sur sa machine pour que chacun travaille à son rythme tout en réduisant les risques de défaillance grâce à la redondance.</w:t>
-      </w:r>
-    </w:p>
-    <w:p>
-      <w:pPr>
-        <w:pStyle w:val="Titre2"/>
-      </w:pPr>
-      <w:bookmarkStart w:id="25" w:name="_Toc473971550"/>
-      <w:r>
-        <w:t>GitHub</w:t>
-      </w:r>
-      <w:bookmarkEnd w:id="25"/>
-    </w:p>
-    <w:p>
-      <w:r>
-        <w:t xml:space="preserve">Selon Wikipédia, </w:t>
-      </w:r>
-      <w:r>
-        <w:t>« </w:t>
-      </w:r>
-      <w:r>
-        <w:t>Github est un service web d'hébergement et de gestion de développement de logiciels, utilisant le logiciel de gestion de versions Git</w:t>
-      </w:r>
-      <w:r>
-        <w:t> » (Wikipedia, 2016)</w:t>
-      </w:r>
-      <w:r>
-        <w:t>. C’est-à-dire qu’il permet d’héberger sur un serveur les codes qui sont gérés à l’aide du logiciel Git et ainsi, d’assurer une sauvegarde du code hors de nos propres ordinateurs. La plateforme nous a permis également de noter toutes les tâches à réaliser ainsi que la personne qui les réalise.</w:t>
-      </w:r>
-    </w:p>
-    <w:p>
-      <w:pPr>
-        <w:pStyle w:val="Titre2"/>
-      </w:pPr>
-      <w:bookmarkStart w:id="26" w:name="_Toc473971551"/>
-      <w:r>
-        <w:t>GANTT</w:t>
+      <w:bookmarkStart w:id="26" w:name="_Toc473997692"/>
+      <w:r>
+        <w:t>Déclaration d’authenticité</w:t>
       </w:r>
       <w:bookmarkEnd w:id="26"/>
     </w:p>
     <w:p>
       <w:pPr>
-        <w:rPr>
-          <w:lang w:val="fr-FR"/>
-        </w:rPr>
-      </w:pPr>
-      <w:r>
-        <w:rPr>
-          <w:lang w:val="fr-FR"/>
-        </w:rPr>
-        <w:t xml:space="preserve">Gantt est </w:t>
-      </w:r>
-      <w:r>
-        <w:rPr>
-          <w:lang w:val="fr-FR"/>
-        </w:rPr>
-        <w:t xml:space="preserve">une méthode </w:t>
-      </w:r>
-      <w:r>
-        <w:rPr>
-          <w:lang w:val="fr-FR"/>
-        </w:rPr>
-        <w:t>de planification très réputé</w:t>
-      </w:r>
-      <w:r>
-        <w:rPr>
-          <w:lang w:val="fr-FR"/>
-        </w:rPr>
-        <w:t>e. Elle</w:t>
-      </w:r>
-      <w:r>
-        <w:rPr>
-          <w:lang w:val="fr-FR"/>
-        </w:rPr>
-        <w:t xml:space="preserve"> permet de visualiser facilement les différentes tâches, leur date de début et de fin, leur chevauchement entre-elles. Cette méthode aide à déterminer la date de fin du projet ainsi que le chemin critique (suite d’opérations avec un temps de battement à zéro, si celles-ci prennent du retard, la date de </w:t>
-      </w:r>
-      <w:r>
-        <w:rPr>
-          <w:lang w:val="fr-FR"/>
-        </w:rPr>
-        <w:t>fin du projet sera impactée).</w:t>
-      </w:r>
-    </w:p>
-    <w:p>
-      <w:pPr>
-        <w:pStyle w:val="Titre1"/>
-      </w:pPr>
-      <w:bookmarkStart w:id="27" w:name="_Toc473971552"/>
-      <w:r>
-        <w:t>Déclaration d’authenticité</w:t>
-      </w:r>
-      <w:bookmarkEnd w:id="27"/>
-    </w:p>
-    <w:p>
-      <w:pPr>
         <w:spacing w:after="480"/>
       </w:pPr>
       <w:r>
-        <w:t xml:space="preserve">Nous attestons, Plumez Arnaud, Christe Thibaud avoir fait et rédigé personnellement ce rapport algorithme et programmation et nous attestons également ne pas avoir eu recours au plagiat et avoir consciencieusement et clairement mentionné tous les emprunts faits à autrui. </w:t>
+        <w:t>Nous attestons, Plumez Arnaud, Christe Thibaud</w:t>
+      </w:r>
+      <w:r>
+        <w:t>,</w:t>
+      </w:r>
+      <w:r>
+        <w:t xml:space="preserve"> avoir </w:t>
+      </w:r>
+      <w:r>
+        <w:t>élaboré</w:t>
+      </w:r>
+      <w:r>
+        <w:t xml:space="preserve"> et rédigé personnellement ce rapport algorithme et programmation et nous attestons également ne pas avoir eu recours au plagiat et avoir consciencieusement et clairement mentionné tous les emprunts faits à autrui. </w:t>
       </w:r>
     </w:p>
     <w:p>
@@ -4873,7 +5471,7 @@
   <w:endnote w:type="separator" w:id="-1">
     <w:p>
       <w:pPr>
-        <w:spacing w:before="0" w:after="0" w:line="240" w:lineRule="auto"/>
+        <w:spacing w:before="0" w:after="0"/>
       </w:pPr>
       <w:r>
         <w:separator/>
@@ -4883,7 +5481,7 @@
   <w:endnote w:type="continuationSeparator" w:id="0">
     <w:p>
       <w:pPr>
-        <w:spacing w:before="0" w:after="0" w:line="240" w:lineRule="auto"/>
+        <w:spacing w:before="0" w:after="0"/>
       </w:pPr>
       <w:r>
         <w:continuationSeparator/>
@@ -4898,7 +5496,7 @@
   <w:footnote w:type="separator" w:id="-1">
     <w:p>
       <w:pPr>
-        <w:spacing w:before="0" w:after="0" w:line="240" w:lineRule="auto"/>
+        <w:spacing w:before="0" w:after="0"/>
       </w:pPr>
       <w:r>
         <w:separator/>
@@ -4908,7 +5506,7 @@
   <w:footnote w:type="continuationSeparator" w:id="0">
     <w:p>
       <w:pPr>
-        <w:spacing w:before="0" w:after="0" w:line="240" w:lineRule="auto"/>
+        <w:spacing w:before="0" w:after="0"/>
       </w:pPr>
       <w:r>
         <w:continuationSeparator/>
@@ -4927,25 +5525,23 @@
         <w:footnoteRef/>
       </w:r>
       <w:r>
-        <w:t xml:space="preserve"> Les fonctions </w:t>
-      </w:r>
-      <w:r>
-        <w:t xml:space="preserve">et procédures </w:t>
-      </w:r>
-      <w:r>
-        <w:t>sont une routine qui encapsule une partie du code et effectue</w:t>
-      </w:r>
-      <w:r>
-        <w:t>nt</w:t>
-      </w:r>
-      <w:r>
-        <w:t xml:space="preserve"> un traitement bien spécifique</w:t>
-      </w:r>
-      <w:r>
-        <w:t>. La différence entre les deux sont que la fonction retourne une valeur contrairement à la procédure.</w:t>
-      </w:r>
-      <w:bookmarkStart w:id="7" w:name="_GoBack"/>
-      <w:bookmarkEnd w:id="7"/>
+        <w:t xml:space="preserve"> Les fonctions et procédures </w:t>
+      </w:r>
+      <w:r>
+        <w:t>représentent</w:t>
+      </w:r>
+      <w:r>
+        <w:t xml:space="preserve"> une routine </w:t>
+      </w:r>
+      <w:r>
+        <w:t>encapsulant une partie du code et effectuant</w:t>
+      </w:r>
+      <w:r>
+        <w:t xml:space="preserve"> un traitement bien spécifique.</w:t>
+      </w:r>
+      <w:r>
+        <w:t xml:space="preserve"> Le retournement d’une valeur caractérise la fonction, ce qui n’est pas le cas de la procédure.</w:t>
+      </w:r>
     </w:p>
   </w:footnote>
   <w:footnote w:id="2">
@@ -4968,6 +5564,8 @@
       <w:r>
         <w:t>.</w:t>
       </w:r>
+      <w:bookmarkStart w:id="12" w:name="_GoBack"/>
+      <w:bookmarkEnd w:id="12"/>
     </w:p>
   </w:footnote>
 </w:footnotes>
@@ -4995,7 +5593,7 @@
       <w:rPr>
         <w:noProof/>
       </w:rPr>
-      <w:t>4</w:t>
+      <w:t>6</w:t>
     </w:r>
     <w:r>
       <w:fldChar w:fldCharType="end"/>
@@ -5003,14 +5601,27 @@
     <w:r>
       <w:t xml:space="preserve"> sur </w:t>
     </w:r>
-    <w:fldSimple w:instr=" NUMPAGES  \* Arabic  \* MERGEFORMAT ">
-      <w:r>
-        <w:rPr>
-          <w:noProof/>
-        </w:rPr>
-        <w:t>8</w:t>
-      </w:r>
-    </w:fldSimple>
+    <w:r>
+      <w:fldChar w:fldCharType="begin"/>
+    </w:r>
+    <w:r>
+      <w:instrText xml:space="preserve"> NUMPAGES  \* Arabic  \* MERGEFORMAT </w:instrText>
+    </w:r>
+    <w:r>
+      <w:fldChar w:fldCharType="separate"/>
+    </w:r>
+    <w:r>
+      <w:rPr>
+        <w:noProof/>
+      </w:rPr>
+      <w:t>8</w:t>
+    </w:r>
+    <w:r>
+      <w:rPr>
+        <w:noProof/>
+      </w:rPr>
+      <w:fldChar w:fldCharType="end"/>
+    </w:r>
     <w:r>
       <w:rPr>
         <w:noProof/>
@@ -5085,7 +5696,7 @@
   </w:numPicBullet>
   <w:numPicBullet w:numPicBulletId="1">
     <w:pict>
-      <v:shape id="_x0000_i1027" type="#_x0000_t75" style="width:128.15pt;height:128.15pt" o:bullet="t">
+      <v:shape id="_x0000_i1027" type="#_x0000_t75" style="width:128pt;height:128pt" o:bullet="t">
         <v:imagedata r:id="rId2" o:title="check-128"/>
       </v:shape>
     </w:pict>
@@ -5842,11 +6453,13 @@
   <w:style w:type="paragraph" w:default="1" w:styleId="Normal">
     <w:name w:val="Normal"/>
     <w:qFormat/>
-    <w:rsid w:val="00112922"/>
+    <w:rsid w:val="00DE6B3B"/>
     <w:pPr>
+      <w:spacing w:line="240" w:lineRule="auto"/>
       <w:jc w:val="both"/>
     </w:pPr>
     <w:rPr>
+      <w:rFonts w:ascii="TI-Nspire" w:hAnsi="TI-Nspire"/>
       <w:sz w:val="22"/>
     </w:rPr>
   </w:style>
@@ -6307,7 +6920,7 @@
     <w:qFormat/>
     <w:rsid w:val="00883DB7"/>
     <w:pPr>
-      <w:spacing w:before="0" w:after="500" w:line="240" w:lineRule="auto"/>
+      <w:spacing w:before="0" w:after="500"/>
     </w:pPr>
     <w:rPr>
       <w:caps/>
@@ -6399,7 +7012,7 @@
     <w:qFormat/>
     <w:rsid w:val="00883DB7"/>
     <w:pPr>
-      <w:spacing w:before="240" w:after="240" w:line="240" w:lineRule="auto"/>
+      <w:spacing w:before="240" w:after="240"/>
       <w:ind w:left="1080" w:right="1080"/>
       <w:jc w:val="center"/>
     </w:pPr>
@@ -6502,14 +7115,19 @@
     <w:autoRedefine/>
     <w:uiPriority w:val="39"/>
     <w:unhideWhenUsed/>
-    <w:rsid w:val="007A1359"/>
+    <w:rsid w:val="00DE6B3B"/>
     <w:pPr>
       <w:tabs>
         <w:tab w:val="left" w:pos="400"/>
         <w:tab w:val="right" w:leader="dot" w:pos="9060"/>
       </w:tabs>
-      <w:spacing w:after="100"/>
+      <w:spacing w:before="80" w:after="80"/>
     </w:pPr>
+    <w:rPr>
+      <w:rFonts w:asciiTheme="minorHAnsi" w:hAnsiTheme="minorHAnsi"/>
+      <w:b/>
+      <w:i/>
+    </w:rPr>
   </w:style>
   <w:style w:type="character" w:styleId="Lienhypertexte">
     <w:name w:val="Hyperlink"/>
@@ -6529,10 +7147,14 @@
     <w:autoRedefine/>
     <w:uiPriority w:val="39"/>
     <w:unhideWhenUsed/>
-    <w:rsid w:val="00A6589E"/>
+    <w:rsid w:val="00DE6B3B"/>
     <w:pPr>
-      <w:spacing w:after="100"/>
-      <w:ind w:left="200"/>
+      <w:tabs>
+        <w:tab w:val="left" w:pos="880"/>
+        <w:tab w:val="right" w:leader="dot" w:pos="9060"/>
+      </w:tabs>
+      <w:spacing w:before="80" w:after="80"/>
+      <w:ind w:left="198"/>
     </w:pPr>
   </w:style>
   <w:style w:type="paragraph" w:styleId="TM3">
@@ -6571,7 +7193,7 @@
         <w:tab w:val="center" w:pos="4536"/>
         <w:tab w:val="right" w:pos="9072"/>
       </w:tabs>
-      <w:spacing w:before="0" w:after="0" w:line="240" w:lineRule="auto"/>
+      <w:spacing w:before="0" w:after="0"/>
     </w:pPr>
   </w:style>
   <w:style w:type="character" w:customStyle="1" w:styleId="En-tteCar">
@@ -6596,7 +7218,7 @@
         <w:tab w:val="center" w:pos="4536"/>
         <w:tab w:val="right" w:pos="9072"/>
       </w:tabs>
-      <w:spacing w:before="0" w:after="0" w:line="240" w:lineRule="auto"/>
+      <w:spacing w:before="0" w:after="0"/>
     </w:pPr>
   </w:style>
   <w:style w:type="character" w:customStyle="1" w:styleId="PieddepageCar">
@@ -6637,7 +7259,7 @@
     <w:unhideWhenUsed/>
     <w:rsid w:val="00A12DE3"/>
     <w:pPr>
-      <w:spacing w:before="0" w:after="0" w:line="240" w:lineRule="auto"/>
+      <w:spacing w:before="0" w:after="0"/>
     </w:pPr>
     <w:rPr>
       <w:sz w:val="20"/>
@@ -6883,7 +7505,7 @@
 </file>
 
 <file path=customXml/itemProps1.xml><?xml version="1.0" encoding="utf-8"?>
-<ds:datastoreItem xmlns:ds="http://schemas.openxmlformats.org/officeDocument/2006/customXml" ds:itemID="{2B3F6BB4-0C6C-46B8-9674-48AA7A562BD6}">
+<ds:datastoreItem xmlns:ds="http://schemas.openxmlformats.org/officeDocument/2006/customXml" ds:itemID="{A97224DA-83C9-41FD-B856-C387A9566CAB}">
   <ds:schemaRefs>
     <ds:schemaRef ds:uri="http://schemas.openxmlformats.org/officeDocument/2006/bibliography"/>
   </ds:schemaRefs>

</xml_diff>